<commit_message>
Codigo 1 sin ack con diferente payload
</commit_message>
<xml_diff>
--- a/Pruebas sin ACK.docx
+++ b/Pruebas sin ACK.docx
@@ -43,6 +43,9 @@
     </w:p>
     <w:p>
       <w:r>
+        <w:rPr>
+          <w:noProof/>
+        </w:rPr>
         <w:drawing>
           <wp:inline distT="0" distB="0" distL="0" distR="0" wp14:anchorId="03F6CA65" wp14:editId="6A242BAA">
             <wp:extent cx="5731510" cy="800100"/>
@@ -87,6 +90,9 @@
     </w:p>
     <w:p>
       <w:r>
+        <w:rPr>
+          <w:noProof/>
+        </w:rPr>
         <w:drawing>
           <wp:inline distT="0" distB="0" distL="0" distR="0" wp14:anchorId="3AAFA4E5" wp14:editId="3926724C">
             <wp:extent cx="5731510" cy="799465"/>
@@ -134,6 +140,9 @@
     </w:p>
     <w:p>
       <w:r>
+        <w:rPr>
+          <w:noProof/>
+        </w:rPr>
         <w:drawing>
           <wp:inline distT="0" distB="0" distL="0" distR="0" wp14:anchorId="1668BF83" wp14:editId="1F5BAF70">
             <wp:extent cx="5731510" cy="817880"/>
@@ -173,14 +182,14 @@
     </w:p>
     <w:p>
       <w:r>
-        <w:t xml:space="preserve">Medición </w:t>
-      </w:r>
-      <w:r>
-        <w:t>4</w:t>
+        <w:t>Medición 4</w:t>
       </w:r>
     </w:p>
     <w:p>
       <w:r>
+        <w:rPr>
+          <w:noProof/>
+        </w:rPr>
         <w:drawing>
           <wp:inline distT="0" distB="0" distL="0" distR="0" wp14:anchorId="27A0868E" wp14:editId="0EEFD392">
             <wp:extent cx="5731510" cy="807085"/>
@@ -228,6 +237,9 @@
     </w:p>
     <w:p>
       <w:r>
+        <w:rPr>
+          <w:noProof/>
+        </w:rPr>
         <w:drawing>
           <wp:inline distT="0" distB="0" distL="0" distR="0" wp14:anchorId="1B55F0D4" wp14:editId="44FB8DA3">
             <wp:extent cx="5731510" cy="807085"/>
@@ -267,14 +279,14 @@
     </w:p>
     <w:p>
       <w:r>
-        <w:t xml:space="preserve">Medición </w:t>
-      </w:r>
-      <w:r>
-        <w:t>6</w:t>
+        <w:t>Medición 6</w:t>
       </w:r>
     </w:p>
     <w:p>
       <w:r>
+        <w:rPr>
+          <w:noProof/>
+        </w:rPr>
         <w:drawing>
           <wp:inline distT="0" distB="0" distL="0" distR="0" wp14:anchorId="6E9F3B33" wp14:editId="7D4FCC40">
             <wp:extent cx="5731510" cy="799465"/>
@@ -322,6 +334,9 @@
     </w:p>
     <w:p>
       <w:r>
+        <w:rPr>
+          <w:noProof/>
+        </w:rPr>
         <w:lastRenderedPageBreak/>
         <w:drawing>
           <wp:inline distT="0" distB="0" distL="0" distR="0" wp14:anchorId="18613033" wp14:editId="159837C0">
@@ -363,10 +378,7 @@
     <w:p/>
     <w:p>
       <w:r>
-        <w:t xml:space="preserve">Medición </w:t>
-      </w:r>
-      <w:r>
-        <w:t>8</w:t>
+        <w:t>Medición 8</w:t>
       </w:r>
     </w:p>
     <w:p>
@@ -376,6 +388,9 @@
         </w:rPr>
       </w:pPr>
       <w:r>
+        <w:rPr>
+          <w:noProof/>
+        </w:rPr>
         <w:drawing>
           <wp:inline distT="0" distB="0" distL="0" distR="0" wp14:anchorId="44619089" wp14:editId="37B0ED61">
             <wp:extent cx="5731510" cy="809625"/>
@@ -423,6 +438,9 @@
     </w:p>
     <w:p>
       <w:r>
+        <w:rPr>
+          <w:noProof/>
+        </w:rPr>
         <w:drawing>
           <wp:inline distT="0" distB="0" distL="0" distR="0" wp14:anchorId="2DF7A179" wp14:editId="6F933852">
             <wp:extent cx="5731510" cy="793115"/>
@@ -462,14 +480,14 @@
     </w:p>
     <w:p>
       <w:r>
-        <w:t xml:space="preserve">Medición </w:t>
-      </w:r>
-      <w:r>
-        <w:t>10</w:t>
+        <w:t>Medición 10</w:t>
       </w:r>
     </w:p>
     <w:p>
       <w:r>
+        <w:rPr>
+          <w:noProof/>
+        </w:rPr>
         <w:drawing>
           <wp:inline distT="0" distB="0" distL="0" distR="0" wp14:anchorId="506C5DB4" wp14:editId="19833EBA">
             <wp:extent cx="5731510" cy="795020"/>
@@ -590,29 +608,7 @@
                 <w:color w:val="000000"/>
                 <w:lang w:eastAsia="es-EC"/>
               </w:rPr>
-              <w:t>t2(</w:t>
-            </w:r>
-            <w:proofErr w:type="spellStart"/>
-            <w:r>
-              <w:rPr>
-                <w:rFonts w:ascii="Calibri" w:eastAsia="Times New Roman" w:hAnsi="Calibri" w:cs="Calibri"/>
-                <w:b/>
-                <w:bCs/>
-                <w:color w:val="000000"/>
-                <w:lang w:eastAsia="es-EC"/>
-              </w:rPr>
-              <w:t>uS</w:t>
-            </w:r>
-            <w:proofErr w:type="spellEnd"/>
-            <w:r>
-              <w:rPr>
-                <w:rFonts w:ascii="Calibri" w:eastAsia="Times New Roman" w:hAnsi="Calibri" w:cs="Calibri"/>
-                <w:b/>
-                <w:bCs/>
-                <w:color w:val="000000"/>
-                <w:lang w:eastAsia="es-EC"/>
-              </w:rPr>
-              <w:t>)</w:t>
+              <w:t>t2(uS)</w:t>
             </w:r>
           </w:p>
         </w:tc>
@@ -1247,20 +1243,16 @@
         <w:rPr>
           <w:b/>
           <w:bCs/>
+          <w:highlight w:val="yellow"/>
         </w:rPr>
         <w:t xml:space="preserve">Promedio: </w:t>
       </w:r>
       <w:r>
-        <w:t>2452,6</w:t>
-      </w:r>
-      <w:r>
-        <w:t xml:space="preserve"> </w:t>
-      </w:r>
-      <w:proofErr w:type="spellStart"/>
-      <w:r>
-        <w:t>uS</w:t>
-      </w:r>
-      <w:proofErr w:type="spellEnd"/>
+        <w:rPr>
+          <w:highlight w:val="yellow"/>
+        </w:rPr>
+        <w:t>2452,6 uS</w:t>
+      </w:r>
     </w:p>
     <w:p>
       <w:pPr>
@@ -1289,17 +1281,8 @@
           <w:b/>
           <w:bCs/>
         </w:rPr>
-        <w:t xml:space="preserve">Usando </w:t>
-      </w:r>
-      <w:proofErr w:type="spellStart"/>
-      <w:r>
-        <w:rPr>
-          <w:b/>
-          <w:bCs/>
-        </w:rPr>
-        <w:t>Unicast</w:t>
-      </w:r>
-      <w:proofErr w:type="spellEnd"/>
+        <w:t>Usando Unicast</w:t>
+      </w:r>
     </w:p>
     <w:p>
       <w:r>
@@ -1308,6 +1291,9 @@
     </w:p>
     <w:p>
       <w:r>
+        <w:rPr>
+          <w:noProof/>
+        </w:rPr>
         <w:lastRenderedPageBreak/>
         <w:drawing>
           <wp:inline distT="0" distB="0" distL="0" distR="0" wp14:anchorId="7EBE839C" wp14:editId="7D1AB42E">
@@ -1348,14 +1334,14 @@
     </w:p>
     <w:p>
       <w:r>
-        <w:t xml:space="preserve">Medición </w:t>
-      </w:r>
-      <w:r>
-        <w:t>2</w:t>
+        <w:t>Medición 2</w:t>
       </w:r>
     </w:p>
     <w:p>
       <w:r>
+        <w:rPr>
+          <w:noProof/>
+        </w:rPr>
         <w:drawing>
           <wp:inline distT="0" distB="0" distL="0" distR="0" wp14:anchorId="22E8ACEB" wp14:editId="447D2718">
             <wp:extent cx="5731510" cy="805815"/>
@@ -1395,14 +1381,14 @@
     </w:p>
     <w:p>
       <w:r>
-        <w:t xml:space="preserve">Medición </w:t>
-      </w:r>
-      <w:r>
-        <w:t>3</w:t>
+        <w:t>Medición 3</w:t>
       </w:r>
     </w:p>
     <w:p>
       <w:r>
+        <w:rPr>
+          <w:noProof/>
+        </w:rPr>
         <w:drawing>
           <wp:inline distT="0" distB="0" distL="0" distR="0" wp14:anchorId="7C9AA97C" wp14:editId="3C2ED349">
             <wp:extent cx="5731510" cy="805815"/>
@@ -1442,14 +1428,14 @@
     </w:p>
     <w:p>
       <w:r>
-        <w:t xml:space="preserve">Medición </w:t>
-      </w:r>
-      <w:r>
-        <w:t>4</w:t>
+        <w:t>Medición 4</w:t>
       </w:r>
     </w:p>
     <w:p>
       <w:r>
+        <w:rPr>
+          <w:noProof/>
+        </w:rPr>
         <w:drawing>
           <wp:inline distT="0" distB="0" distL="0" distR="0" wp14:anchorId="41C1973A" wp14:editId="197C69AB">
             <wp:extent cx="5731510" cy="794385"/>
@@ -1489,14 +1475,14 @@
     </w:p>
     <w:p>
       <w:r>
-        <w:t xml:space="preserve">Medición </w:t>
-      </w:r>
-      <w:r>
-        <w:t>5</w:t>
+        <w:t>Medición 5</w:t>
       </w:r>
     </w:p>
     <w:p>
       <w:r>
+        <w:rPr>
+          <w:noProof/>
+        </w:rPr>
         <w:drawing>
           <wp:inline distT="0" distB="0" distL="0" distR="0" wp14:anchorId="22712D04" wp14:editId="0B3A97BE">
             <wp:extent cx="5731510" cy="804545"/>
@@ -1536,14 +1522,14 @@
     </w:p>
     <w:p>
       <w:r>
-        <w:t xml:space="preserve">Medición </w:t>
-      </w:r>
-      <w:r>
-        <w:t>6</w:t>
+        <w:t>Medición 6</w:t>
       </w:r>
     </w:p>
     <w:p>
       <w:r>
+        <w:rPr>
+          <w:noProof/>
+        </w:rPr>
         <w:drawing>
           <wp:inline distT="0" distB="0" distL="0" distR="0" wp14:anchorId="11219DA7" wp14:editId="76C67030">
             <wp:extent cx="5731510" cy="812800"/>
@@ -1583,14 +1569,14 @@
     </w:p>
     <w:p>
       <w:r>
-        <w:t xml:space="preserve">Medición </w:t>
-      </w:r>
-      <w:r>
-        <w:t>7</w:t>
+        <w:t>Medición 7</w:t>
       </w:r>
     </w:p>
     <w:p>
       <w:r>
+        <w:rPr>
+          <w:noProof/>
+        </w:rPr>
         <w:drawing>
           <wp:inline distT="0" distB="0" distL="0" distR="0" wp14:anchorId="3660396B" wp14:editId="4F113665">
             <wp:extent cx="5731510" cy="788035"/>
@@ -1630,14 +1616,14 @@
     </w:p>
     <w:p>
       <w:r>
-        <w:t xml:space="preserve">Medición </w:t>
-      </w:r>
-      <w:r>
-        <w:t>8</w:t>
+        <w:t>Medición 8</w:t>
       </w:r>
     </w:p>
     <w:p>
       <w:r>
+        <w:rPr>
+          <w:noProof/>
+        </w:rPr>
         <w:lastRenderedPageBreak/>
         <w:drawing>
           <wp:inline distT="0" distB="0" distL="0" distR="0" wp14:anchorId="26F340F2" wp14:editId="50E26EF8">
@@ -1678,14 +1664,14 @@
     </w:p>
     <w:p>
       <w:r>
-        <w:t xml:space="preserve">Medición </w:t>
-      </w:r>
-      <w:r>
-        <w:t>9</w:t>
+        <w:t>Medición 9</w:t>
       </w:r>
     </w:p>
     <w:p>
       <w:r>
+        <w:rPr>
+          <w:noProof/>
+        </w:rPr>
         <w:drawing>
           <wp:inline distT="0" distB="0" distL="0" distR="0" wp14:anchorId="2EE803B0" wp14:editId="0594E155">
             <wp:extent cx="5731510" cy="800735"/>
@@ -1730,6 +1716,9 @@
     </w:p>
     <w:p>
       <w:r>
+        <w:rPr>
+          <w:noProof/>
+        </w:rPr>
         <w:drawing>
           <wp:inline distT="0" distB="0" distL="0" distR="0" wp14:anchorId="5E7BDA24" wp14:editId="0BC8F4E1">
             <wp:extent cx="5731510" cy="802005"/>
@@ -1850,29 +1839,7 @@
                 <w:color w:val="000000"/>
                 <w:lang w:eastAsia="es-EC"/>
               </w:rPr>
-              <w:t>t2(</w:t>
-            </w:r>
-            <w:proofErr w:type="spellStart"/>
-            <w:r>
-              <w:rPr>
-                <w:rFonts w:ascii="Calibri" w:eastAsia="Times New Roman" w:hAnsi="Calibri" w:cs="Calibri"/>
-                <w:b/>
-                <w:bCs/>
-                <w:color w:val="000000"/>
-                <w:lang w:eastAsia="es-EC"/>
-              </w:rPr>
-              <w:t>uS</w:t>
-            </w:r>
-            <w:proofErr w:type="spellEnd"/>
-            <w:r>
-              <w:rPr>
-                <w:rFonts w:ascii="Calibri" w:eastAsia="Times New Roman" w:hAnsi="Calibri" w:cs="Calibri"/>
-                <w:b/>
-                <w:bCs/>
-                <w:color w:val="000000"/>
-                <w:lang w:eastAsia="es-EC"/>
-              </w:rPr>
-              <w:t>)</w:t>
+              <w:t>t2(uS)</w:t>
             </w:r>
           </w:p>
         </w:tc>
@@ -2500,25 +2467,4483 @@
         <w:rPr>
           <w:b/>
           <w:bCs/>
+          <w:highlight w:val="yellow"/>
         </w:rPr>
         <w:t xml:space="preserve">Promedio: </w:t>
       </w:r>
       <w:r>
-        <w:t>2643</w:t>
-      </w:r>
-      <w:r>
-        <w:t>,6</w:t>
-      </w:r>
-      <w:r>
-        <w:t xml:space="preserve"> </w:t>
-      </w:r>
-      <w:proofErr w:type="spellStart"/>
-      <w:r>
-        <w:t>uS</w:t>
-      </w:r>
-      <w:proofErr w:type="spellEnd"/>
+        <w:rPr>
+          <w:highlight w:val="yellow"/>
+        </w:rPr>
+        <w:t>2643,6 uS</w:t>
+      </w:r>
     </w:p>
     <w:p/>
+    <w:p/>
+    <w:p/>
+    <w:p/>
+    <w:p/>
+    <w:p/>
+    <w:p/>
+    <w:p/>
+    <w:p/>
+    <w:p/>
+    <w:p>
+      <w:pPr>
+        <w:jc w:val="center"/>
+        <w:rPr>
+          <w:b/>
+          <w:bCs/>
+        </w:rPr>
+      </w:pPr>
+      <w:r>
+        <w:rPr>
+          <w:b/>
+          <w:bCs/>
+        </w:rPr>
+        <w:lastRenderedPageBreak/>
+        <w:t>IACK MEDICIONES</w:t>
+      </w:r>
+      <w:r>
+        <w:rPr>
+          <w:b/>
+          <w:bCs/>
+        </w:rPr>
+        <w:t xml:space="preserve"> CON DIFERENTES TAMAÑOS DE PAYLOAD</w:t>
+      </w:r>
+    </w:p>
+    <w:p>
+      <w:pPr>
+        <w:rPr>
+          <w:b/>
+          <w:bCs/>
+        </w:rPr>
+      </w:pPr>
+      <w:r>
+        <w:rPr>
+          <w:b/>
+          <w:bCs/>
+        </w:rPr>
+        <w:t>Usando broadcast</w:t>
+      </w:r>
+      <w:r>
+        <w:rPr>
+          <w:b/>
+          <w:bCs/>
+        </w:rPr>
+        <w:t xml:space="preserve"> con payload de </w:t>
+      </w:r>
+      <w:r>
+        <w:rPr>
+          <w:b/>
+          <w:bCs/>
+          <w:u w:val="single"/>
+        </w:rPr>
+        <w:t>12 bytes</w:t>
+      </w:r>
+    </w:p>
+    <w:p>
+      <w:r>
+        <w:t>Ejemplo de medición:</w:t>
+      </w:r>
+    </w:p>
+    <w:p>
+      <w:pPr>
+        <w:rPr>
+          <w:b/>
+          <w:bCs/>
+        </w:rPr>
+      </w:pPr>
+      <w:r>
+        <w:rPr>
+          <w:b/>
+          <w:bCs/>
+        </w:rPr>
+        <w:drawing>
+          <wp:inline distT="0" distB="0" distL="0" distR="0" wp14:anchorId="24637E4C" wp14:editId="7AB07776">
+            <wp:extent cx="5731510" cy="797560"/>
+            <wp:effectExtent l="0" t="0" r="2540" b="2540"/>
+            <wp:docPr id="8" name="Imagen 8"/>
+            <wp:cNvGraphicFramePr>
+              <a:graphicFrameLocks xmlns:a="http://schemas.openxmlformats.org/drawingml/2006/main" noChangeAspect="1"/>
+            </wp:cNvGraphicFramePr>
+            <a:graphic xmlns:a="http://schemas.openxmlformats.org/drawingml/2006/main">
+              <a:graphicData uri="http://schemas.openxmlformats.org/drawingml/2006/picture">
+                <pic:pic xmlns:pic="http://schemas.openxmlformats.org/drawingml/2006/picture">
+                  <pic:nvPicPr>
+                    <pic:cNvPr id="1" name=""/>
+                    <pic:cNvPicPr/>
+                  </pic:nvPicPr>
+                  <pic:blipFill>
+                    <a:blip r:embed="rId24"/>
+                    <a:stretch>
+                      <a:fillRect/>
+                    </a:stretch>
+                  </pic:blipFill>
+                  <pic:spPr>
+                    <a:xfrm>
+                      <a:off x="0" y="0"/>
+                      <a:ext cx="5731510" cy="797560"/>
+                    </a:xfrm>
+                    <a:prstGeom prst="rect">
+                      <a:avLst/>
+                    </a:prstGeom>
+                  </pic:spPr>
+                </pic:pic>
+              </a:graphicData>
+            </a:graphic>
+          </wp:inline>
+        </w:drawing>
+      </w:r>
+    </w:p>
+    <w:p>
+      <w:r>
+        <w:t>Resultados:</w:t>
+      </w:r>
+    </w:p>
+    <w:tbl>
+      <w:tblPr>
+        <w:tblW w:w="2480" w:type="dxa"/>
+        <w:jc w:val="center"/>
+        <w:tblBorders>
+          <w:top w:val="single" w:sz="4" w:space="0" w:color="auto"/>
+          <w:left w:val="single" w:sz="4" w:space="0" w:color="auto"/>
+          <w:bottom w:val="single" w:sz="4" w:space="0" w:color="auto"/>
+          <w:right w:val="single" w:sz="4" w:space="0" w:color="auto"/>
+          <w:insideH w:val="single" w:sz="4" w:space="0" w:color="auto"/>
+          <w:insideV w:val="single" w:sz="4" w:space="0" w:color="auto"/>
+        </w:tblBorders>
+        <w:tblCellMar>
+          <w:left w:w="70" w:type="dxa"/>
+          <w:right w:w="70" w:type="dxa"/>
+        </w:tblCellMar>
+        <w:tblLook w:val="04A0" w:firstRow="1" w:lastRow="0" w:firstColumn="1" w:lastColumn="0" w:noHBand="0" w:noVBand="1"/>
+      </w:tblPr>
+      <w:tblGrid>
+        <w:gridCol w:w="1240"/>
+        <w:gridCol w:w="1240"/>
+      </w:tblGrid>
+      <w:tr>
+        <w:trPr>
+          <w:trHeight w:val="288"/>
+          <w:jc w:val="center"/>
+        </w:trPr>
+        <w:tc>
+          <w:tcPr>
+            <w:tcW w:w="1240" w:type="dxa"/>
+            <w:shd w:val="clear" w:color="auto" w:fill="auto"/>
+            <w:noWrap/>
+            <w:vAlign w:val="bottom"/>
+            <w:hideMark/>
+          </w:tcPr>
+          <w:p>
+            <w:pPr>
+              <w:spacing w:after="0" w:line="240" w:lineRule="auto"/>
+              <w:rPr>
+                <w:rFonts w:ascii="Calibri" w:eastAsia="Times New Roman" w:hAnsi="Calibri" w:cs="Calibri"/>
+                <w:b/>
+                <w:bCs/>
+                <w:color w:val="000000"/>
+                <w:lang w:eastAsia="es-EC"/>
+              </w:rPr>
+            </w:pPr>
+            <w:r>
+              <w:rPr>
+                <w:rFonts w:ascii="Calibri" w:eastAsia="Times New Roman" w:hAnsi="Calibri" w:cs="Calibri"/>
+                <w:b/>
+                <w:bCs/>
+                <w:color w:val="000000"/>
+                <w:lang w:eastAsia="es-EC"/>
+              </w:rPr>
+              <w:t>t1</w:t>
+            </w:r>
+          </w:p>
+        </w:tc>
+        <w:tc>
+          <w:tcPr>
+            <w:tcW w:w="1240" w:type="dxa"/>
+            <w:shd w:val="clear" w:color="auto" w:fill="auto"/>
+            <w:noWrap/>
+            <w:vAlign w:val="bottom"/>
+            <w:hideMark/>
+          </w:tcPr>
+          <w:p>
+            <w:pPr>
+              <w:spacing w:after="0" w:line="240" w:lineRule="auto"/>
+              <w:rPr>
+                <w:rFonts w:ascii="Calibri" w:eastAsia="Times New Roman" w:hAnsi="Calibri" w:cs="Calibri"/>
+                <w:b/>
+                <w:bCs/>
+                <w:color w:val="000000"/>
+                <w:lang w:eastAsia="es-EC"/>
+              </w:rPr>
+            </w:pPr>
+            <w:r>
+              <w:rPr>
+                <w:rFonts w:ascii="Calibri" w:eastAsia="Times New Roman" w:hAnsi="Calibri" w:cs="Calibri"/>
+                <w:b/>
+                <w:bCs/>
+                <w:color w:val="000000"/>
+                <w:lang w:eastAsia="es-EC"/>
+              </w:rPr>
+              <w:t>t2(uS)</w:t>
+            </w:r>
+          </w:p>
+        </w:tc>
+      </w:tr>
+      <w:tr>
+        <w:trPr>
+          <w:trHeight w:val="288"/>
+          <w:jc w:val="center"/>
+        </w:trPr>
+        <w:tc>
+          <w:tcPr>
+            <w:tcW w:w="1240" w:type="dxa"/>
+            <w:shd w:val="clear" w:color="auto" w:fill="auto"/>
+            <w:noWrap/>
+            <w:vAlign w:val="bottom"/>
+            <w:hideMark/>
+          </w:tcPr>
+          <w:p>
+            <w:pPr>
+              <w:spacing w:after="0" w:line="240" w:lineRule="auto"/>
+              <w:jc w:val="right"/>
+              <w:rPr>
+                <w:rFonts w:ascii="Calibri" w:eastAsia="Times New Roman" w:hAnsi="Calibri" w:cs="Calibri"/>
+                <w:color w:val="000000"/>
+                <w:lang w:eastAsia="es-EC"/>
+              </w:rPr>
+            </w:pPr>
+            <w:r>
+              <w:rPr>
+                <w:rFonts w:ascii="Calibri" w:eastAsia="Times New Roman" w:hAnsi="Calibri" w:cs="Calibri"/>
+                <w:color w:val="000000"/>
+                <w:lang w:eastAsia="es-EC"/>
+              </w:rPr>
+              <w:t>0</w:t>
+            </w:r>
+          </w:p>
+        </w:tc>
+        <w:tc>
+          <w:tcPr>
+            <w:tcW w:w="1240" w:type="dxa"/>
+            <w:shd w:val="clear" w:color="auto" w:fill="auto"/>
+            <w:noWrap/>
+            <w:vAlign w:val="bottom"/>
+            <w:hideMark/>
+          </w:tcPr>
+          <w:p>
+            <w:pPr>
+              <w:spacing w:after="0" w:line="240" w:lineRule="auto"/>
+              <w:jc w:val="right"/>
+              <w:rPr>
+                <w:rFonts w:ascii="Calibri" w:eastAsia="Times New Roman" w:hAnsi="Calibri" w:cs="Calibri"/>
+                <w:color w:val="000000"/>
+                <w:lang w:eastAsia="es-EC"/>
+              </w:rPr>
+            </w:pPr>
+            <w:r>
+              <w:rPr>
+                <w:rFonts w:ascii="Calibri" w:eastAsia="Times New Roman" w:hAnsi="Calibri" w:cs="Calibri"/>
+                <w:color w:val="000000"/>
+                <w:lang w:eastAsia="es-EC"/>
+              </w:rPr>
+              <w:t>2489</w:t>
+            </w:r>
+          </w:p>
+        </w:tc>
+      </w:tr>
+      <w:tr>
+        <w:trPr>
+          <w:trHeight w:val="288"/>
+          <w:jc w:val="center"/>
+        </w:trPr>
+        <w:tc>
+          <w:tcPr>
+            <w:tcW w:w="1240" w:type="dxa"/>
+            <w:shd w:val="clear" w:color="auto" w:fill="auto"/>
+            <w:noWrap/>
+            <w:vAlign w:val="bottom"/>
+            <w:hideMark/>
+          </w:tcPr>
+          <w:p>
+            <w:pPr>
+              <w:spacing w:after="0" w:line="240" w:lineRule="auto"/>
+              <w:jc w:val="right"/>
+              <w:rPr>
+                <w:rFonts w:ascii="Calibri" w:eastAsia="Times New Roman" w:hAnsi="Calibri" w:cs="Calibri"/>
+                <w:color w:val="000000"/>
+                <w:lang w:eastAsia="es-EC"/>
+              </w:rPr>
+            </w:pPr>
+            <w:r>
+              <w:rPr>
+                <w:rFonts w:ascii="Calibri" w:eastAsia="Times New Roman" w:hAnsi="Calibri" w:cs="Calibri"/>
+                <w:color w:val="000000"/>
+                <w:lang w:eastAsia="es-EC"/>
+              </w:rPr>
+              <w:t>0</w:t>
+            </w:r>
+          </w:p>
+        </w:tc>
+        <w:tc>
+          <w:tcPr>
+            <w:tcW w:w="1240" w:type="dxa"/>
+            <w:shd w:val="clear" w:color="auto" w:fill="auto"/>
+            <w:noWrap/>
+            <w:vAlign w:val="bottom"/>
+            <w:hideMark/>
+          </w:tcPr>
+          <w:p>
+            <w:pPr>
+              <w:spacing w:after="0" w:line="240" w:lineRule="auto"/>
+              <w:jc w:val="right"/>
+              <w:rPr>
+                <w:rFonts w:ascii="Calibri" w:eastAsia="Times New Roman" w:hAnsi="Calibri" w:cs="Calibri"/>
+                <w:color w:val="000000"/>
+                <w:lang w:eastAsia="es-EC"/>
+              </w:rPr>
+            </w:pPr>
+            <w:r>
+              <w:rPr>
+                <w:rFonts w:ascii="Calibri" w:eastAsia="Times New Roman" w:hAnsi="Calibri" w:cs="Calibri"/>
+                <w:color w:val="000000"/>
+                <w:lang w:eastAsia="es-EC"/>
+              </w:rPr>
+              <w:t>1850</w:t>
+            </w:r>
+          </w:p>
+        </w:tc>
+      </w:tr>
+      <w:tr>
+        <w:trPr>
+          <w:trHeight w:val="288"/>
+          <w:jc w:val="center"/>
+        </w:trPr>
+        <w:tc>
+          <w:tcPr>
+            <w:tcW w:w="1240" w:type="dxa"/>
+            <w:shd w:val="clear" w:color="auto" w:fill="auto"/>
+            <w:noWrap/>
+            <w:vAlign w:val="bottom"/>
+            <w:hideMark/>
+          </w:tcPr>
+          <w:p>
+            <w:pPr>
+              <w:spacing w:after="0" w:line="240" w:lineRule="auto"/>
+              <w:jc w:val="right"/>
+              <w:rPr>
+                <w:rFonts w:ascii="Calibri" w:eastAsia="Times New Roman" w:hAnsi="Calibri" w:cs="Calibri"/>
+                <w:color w:val="000000"/>
+                <w:lang w:eastAsia="es-EC"/>
+              </w:rPr>
+            </w:pPr>
+            <w:r>
+              <w:rPr>
+                <w:rFonts w:ascii="Calibri" w:eastAsia="Times New Roman" w:hAnsi="Calibri" w:cs="Calibri"/>
+                <w:color w:val="000000"/>
+                <w:lang w:eastAsia="es-EC"/>
+              </w:rPr>
+              <w:t>0</w:t>
+            </w:r>
+          </w:p>
+        </w:tc>
+        <w:tc>
+          <w:tcPr>
+            <w:tcW w:w="1240" w:type="dxa"/>
+            <w:shd w:val="clear" w:color="auto" w:fill="auto"/>
+            <w:noWrap/>
+            <w:vAlign w:val="bottom"/>
+            <w:hideMark/>
+          </w:tcPr>
+          <w:p>
+            <w:pPr>
+              <w:spacing w:after="0" w:line="240" w:lineRule="auto"/>
+              <w:jc w:val="right"/>
+              <w:rPr>
+                <w:rFonts w:ascii="Calibri" w:eastAsia="Times New Roman" w:hAnsi="Calibri" w:cs="Calibri"/>
+                <w:color w:val="000000"/>
+                <w:lang w:eastAsia="es-EC"/>
+              </w:rPr>
+            </w:pPr>
+            <w:r>
+              <w:rPr>
+                <w:rFonts w:ascii="Calibri" w:eastAsia="Times New Roman" w:hAnsi="Calibri" w:cs="Calibri"/>
+                <w:color w:val="000000"/>
+                <w:lang w:eastAsia="es-EC"/>
+              </w:rPr>
+              <w:t>2490</w:t>
+            </w:r>
+          </w:p>
+        </w:tc>
+      </w:tr>
+      <w:tr>
+        <w:trPr>
+          <w:trHeight w:val="288"/>
+          <w:jc w:val="center"/>
+        </w:trPr>
+        <w:tc>
+          <w:tcPr>
+            <w:tcW w:w="1240" w:type="dxa"/>
+            <w:shd w:val="clear" w:color="auto" w:fill="auto"/>
+            <w:noWrap/>
+            <w:vAlign w:val="bottom"/>
+            <w:hideMark/>
+          </w:tcPr>
+          <w:p>
+            <w:pPr>
+              <w:spacing w:after="0" w:line="240" w:lineRule="auto"/>
+              <w:jc w:val="right"/>
+              <w:rPr>
+                <w:rFonts w:ascii="Calibri" w:eastAsia="Times New Roman" w:hAnsi="Calibri" w:cs="Calibri"/>
+                <w:color w:val="000000"/>
+                <w:lang w:eastAsia="es-EC"/>
+              </w:rPr>
+            </w:pPr>
+            <w:r>
+              <w:rPr>
+                <w:rFonts w:ascii="Calibri" w:eastAsia="Times New Roman" w:hAnsi="Calibri" w:cs="Calibri"/>
+                <w:color w:val="000000"/>
+                <w:lang w:eastAsia="es-EC"/>
+              </w:rPr>
+              <w:t>0</w:t>
+            </w:r>
+          </w:p>
+        </w:tc>
+        <w:tc>
+          <w:tcPr>
+            <w:tcW w:w="1240" w:type="dxa"/>
+            <w:shd w:val="clear" w:color="auto" w:fill="auto"/>
+            <w:noWrap/>
+            <w:vAlign w:val="bottom"/>
+            <w:hideMark/>
+          </w:tcPr>
+          <w:p>
+            <w:pPr>
+              <w:spacing w:after="0" w:line="240" w:lineRule="auto"/>
+              <w:jc w:val="right"/>
+              <w:rPr>
+                <w:rFonts w:ascii="Calibri" w:eastAsia="Times New Roman" w:hAnsi="Calibri" w:cs="Calibri"/>
+                <w:color w:val="000000"/>
+                <w:lang w:eastAsia="es-EC"/>
+              </w:rPr>
+            </w:pPr>
+            <w:r>
+              <w:rPr>
+                <w:rFonts w:ascii="Calibri" w:eastAsia="Times New Roman" w:hAnsi="Calibri" w:cs="Calibri"/>
+                <w:color w:val="000000"/>
+                <w:lang w:eastAsia="es-EC"/>
+              </w:rPr>
+              <w:t>3448</w:t>
+            </w:r>
+          </w:p>
+        </w:tc>
+      </w:tr>
+      <w:tr>
+        <w:trPr>
+          <w:trHeight w:val="288"/>
+          <w:jc w:val="center"/>
+        </w:trPr>
+        <w:tc>
+          <w:tcPr>
+            <w:tcW w:w="1240" w:type="dxa"/>
+            <w:shd w:val="clear" w:color="auto" w:fill="auto"/>
+            <w:noWrap/>
+            <w:vAlign w:val="bottom"/>
+            <w:hideMark/>
+          </w:tcPr>
+          <w:p>
+            <w:pPr>
+              <w:spacing w:after="0" w:line="240" w:lineRule="auto"/>
+              <w:jc w:val="right"/>
+              <w:rPr>
+                <w:rFonts w:ascii="Calibri" w:eastAsia="Times New Roman" w:hAnsi="Calibri" w:cs="Calibri"/>
+                <w:color w:val="000000"/>
+                <w:lang w:eastAsia="es-EC"/>
+              </w:rPr>
+            </w:pPr>
+            <w:r>
+              <w:rPr>
+                <w:rFonts w:ascii="Calibri" w:eastAsia="Times New Roman" w:hAnsi="Calibri" w:cs="Calibri"/>
+                <w:color w:val="000000"/>
+                <w:lang w:eastAsia="es-EC"/>
+              </w:rPr>
+              <w:t>0</w:t>
+            </w:r>
+          </w:p>
+        </w:tc>
+        <w:tc>
+          <w:tcPr>
+            <w:tcW w:w="1240" w:type="dxa"/>
+            <w:shd w:val="clear" w:color="auto" w:fill="auto"/>
+            <w:noWrap/>
+            <w:vAlign w:val="bottom"/>
+            <w:hideMark/>
+          </w:tcPr>
+          <w:p>
+            <w:pPr>
+              <w:spacing w:after="0" w:line="240" w:lineRule="auto"/>
+              <w:jc w:val="right"/>
+              <w:rPr>
+                <w:rFonts w:ascii="Calibri" w:eastAsia="Times New Roman" w:hAnsi="Calibri" w:cs="Calibri"/>
+                <w:color w:val="000000"/>
+                <w:lang w:eastAsia="es-EC"/>
+              </w:rPr>
+            </w:pPr>
+            <w:r>
+              <w:rPr>
+                <w:rFonts w:ascii="Calibri" w:eastAsia="Times New Roman" w:hAnsi="Calibri" w:cs="Calibri"/>
+                <w:color w:val="000000"/>
+                <w:lang w:eastAsia="es-EC"/>
+              </w:rPr>
+              <w:t>2513</w:t>
+            </w:r>
+          </w:p>
+        </w:tc>
+      </w:tr>
+      <w:tr>
+        <w:trPr>
+          <w:trHeight w:val="288"/>
+          <w:jc w:val="center"/>
+        </w:trPr>
+        <w:tc>
+          <w:tcPr>
+            <w:tcW w:w="1240" w:type="dxa"/>
+            <w:shd w:val="clear" w:color="auto" w:fill="auto"/>
+            <w:noWrap/>
+            <w:vAlign w:val="bottom"/>
+            <w:hideMark/>
+          </w:tcPr>
+          <w:p>
+            <w:pPr>
+              <w:spacing w:after="0" w:line="240" w:lineRule="auto"/>
+              <w:jc w:val="right"/>
+              <w:rPr>
+                <w:rFonts w:ascii="Calibri" w:eastAsia="Times New Roman" w:hAnsi="Calibri" w:cs="Calibri"/>
+                <w:color w:val="000000"/>
+                <w:lang w:eastAsia="es-EC"/>
+              </w:rPr>
+            </w:pPr>
+            <w:r>
+              <w:rPr>
+                <w:rFonts w:ascii="Calibri" w:eastAsia="Times New Roman" w:hAnsi="Calibri" w:cs="Calibri"/>
+                <w:color w:val="000000"/>
+                <w:lang w:eastAsia="es-EC"/>
+              </w:rPr>
+              <w:t>0</w:t>
+            </w:r>
+          </w:p>
+        </w:tc>
+        <w:tc>
+          <w:tcPr>
+            <w:tcW w:w="1240" w:type="dxa"/>
+            <w:shd w:val="clear" w:color="auto" w:fill="auto"/>
+            <w:noWrap/>
+            <w:vAlign w:val="bottom"/>
+            <w:hideMark/>
+          </w:tcPr>
+          <w:p>
+            <w:pPr>
+              <w:spacing w:after="0" w:line="240" w:lineRule="auto"/>
+              <w:jc w:val="right"/>
+              <w:rPr>
+                <w:rFonts w:ascii="Calibri" w:eastAsia="Times New Roman" w:hAnsi="Calibri" w:cs="Calibri"/>
+                <w:color w:val="000000"/>
+                <w:lang w:eastAsia="es-EC"/>
+              </w:rPr>
+            </w:pPr>
+            <w:r>
+              <w:rPr>
+                <w:rFonts w:ascii="Calibri" w:eastAsia="Times New Roman" w:hAnsi="Calibri" w:cs="Calibri"/>
+                <w:color w:val="000000"/>
+                <w:lang w:eastAsia="es-EC"/>
+              </w:rPr>
+              <w:t>3129</w:t>
+            </w:r>
+          </w:p>
+        </w:tc>
+      </w:tr>
+      <w:tr>
+        <w:trPr>
+          <w:trHeight w:val="288"/>
+          <w:jc w:val="center"/>
+        </w:trPr>
+        <w:tc>
+          <w:tcPr>
+            <w:tcW w:w="1240" w:type="dxa"/>
+            <w:shd w:val="clear" w:color="auto" w:fill="auto"/>
+            <w:noWrap/>
+            <w:vAlign w:val="bottom"/>
+            <w:hideMark/>
+          </w:tcPr>
+          <w:p>
+            <w:pPr>
+              <w:spacing w:after="0" w:line="240" w:lineRule="auto"/>
+              <w:jc w:val="right"/>
+              <w:rPr>
+                <w:rFonts w:ascii="Calibri" w:eastAsia="Times New Roman" w:hAnsi="Calibri" w:cs="Calibri"/>
+                <w:color w:val="000000"/>
+                <w:lang w:eastAsia="es-EC"/>
+              </w:rPr>
+            </w:pPr>
+            <w:r>
+              <w:rPr>
+                <w:rFonts w:ascii="Calibri" w:eastAsia="Times New Roman" w:hAnsi="Calibri" w:cs="Calibri"/>
+                <w:color w:val="000000"/>
+                <w:lang w:eastAsia="es-EC"/>
+              </w:rPr>
+              <w:t>0</w:t>
+            </w:r>
+          </w:p>
+        </w:tc>
+        <w:tc>
+          <w:tcPr>
+            <w:tcW w:w="1240" w:type="dxa"/>
+            <w:shd w:val="clear" w:color="auto" w:fill="auto"/>
+            <w:noWrap/>
+            <w:vAlign w:val="bottom"/>
+            <w:hideMark/>
+          </w:tcPr>
+          <w:p>
+            <w:pPr>
+              <w:spacing w:after="0" w:line="240" w:lineRule="auto"/>
+              <w:jc w:val="right"/>
+              <w:rPr>
+                <w:rFonts w:ascii="Calibri" w:eastAsia="Times New Roman" w:hAnsi="Calibri" w:cs="Calibri"/>
+                <w:color w:val="000000"/>
+                <w:lang w:eastAsia="es-EC"/>
+              </w:rPr>
+            </w:pPr>
+            <w:r>
+              <w:rPr>
+                <w:rFonts w:ascii="Calibri" w:eastAsia="Times New Roman" w:hAnsi="Calibri" w:cs="Calibri"/>
+                <w:color w:val="000000"/>
+                <w:lang w:eastAsia="es-EC"/>
+              </w:rPr>
+              <w:t>3774</w:t>
+            </w:r>
+          </w:p>
+        </w:tc>
+      </w:tr>
+      <w:tr>
+        <w:trPr>
+          <w:trHeight w:val="288"/>
+          <w:jc w:val="center"/>
+        </w:trPr>
+        <w:tc>
+          <w:tcPr>
+            <w:tcW w:w="1240" w:type="dxa"/>
+            <w:shd w:val="clear" w:color="auto" w:fill="auto"/>
+            <w:noWrap/>
+            <w:vAlign w:val="bottom"/>
+            <w:hideMark/>
+          </w:tcPr>
+          <w:p>
+            <w:pPr>
+              <w:spacing w:after="0" w:line="240" w:lineRule="auto"/>
+              <w:jc w:val="right"/>
+              <w:rPr>
+                <w:rFonts w:ascii="Calibri" w:eastAsia="Times New Roman" w:hAnsi="Calibri" w:cs="Calibri"/>
+                <w:color w:val="000000"/>
+                <w:lang w:eastAsia="es-EC"/>
+              </w:rPr>
+            </w:pPr>
+            <w:r>
+              <w:rPr>
+                <w:rFonts w:ascii="Calibri" w:eastAsia="Times New Roman" w:hAnsi="Calibri" w:cs="Calibri"/>
+                <w:color w:val="000000"/>
+                <w:lang w:eastAsia="es-EC"/>
+              </w:rPr>
+              <w:t>0</w:t>
+            </w:r>
+          </w:p>
+        </w:tc>
+        <w:tc>
+          <w:tcPr>
+            <w:tcW w:w="1240" w:type="dxa"/>
+            <w:shd w:val="clear" w:color="auto" w:fill="auto"/>
+            <w:noWrap/>
+            <w:vAlign w:val="bottom"/>
+            <w:hideMark/>
+          </w:tcPr>
+          <w:p>
+            <w:pPr>
+              <w:spacing w:after="0" w:line="240" w:lineRule="auto"/>
+              <w:jc w:val="right"/>
+              <w:rPr>
+                <w:rFonts w:ascii="Calibri" w:eastAsia="Times New Roman" w:hAnsi="Calibri" w:cs="Calibri"/>
+                <w:color w:val="000000"/>
+                <w:lang w:eastAsia="es-EC"/>
+              </w:rPr>
+            </w:pPr>
+            <w:r>
+              <w:rPr>
+                <w:rFonts w:ascii="Calibri" w:eastAsia="Times New Roman" w:hAnsi="Calibri" w:cs="Calibri"/>
+                <w:color w:val="000000"/>
+                <w:lang w:eastAsia="es-EC"/>
+              </w:rPr>
+              <w:t>1547</w:t>
+            </w:r>
+          </w:p>
+        </w:tc>
+      </w:tr>
+      <w:tr>
+        <w:trPr>
+          <w:trHeight w:val="288"/>
+          <w:jc w:val="center"/>
+        </w:trPr>
+        <w:tc>
+          <w:tcPr>
+            <w:tcW w:w="1240" w:type="dxa"/>
+            <w:shd w:val="clear" w:color="auto" w:fill="auto"/>
+            <w:noWrap/>
+            <w:vAlign w:val="bottom"/>
+            <w:hideMark/>
+          </w:tcPr>
+          <w:p>
+            <w:pPr>
+              <w:spacing w:after="0" w:line="240" w:lineRule="auto"/>
+              <w:jc w:val="right"/>
+              <w:rPr>
+                <w:rFonts w:ascii="Calibri" w:eastAsia="Times New Roman" w:hAnsi="Calibri" w:cs="Calibri"/>
+                <w:color w:val="000000"/>
+                <w:lang w:eastAsia="es-EC"/>
+              </w:rPr>
+            </w:pPr>
+            <w:r>
+              <w:rPr>
+                <w:rFonts w:ascii="Calibri" w:eastAsia="Times New Roman" w:hAnsi="Calibri" w:cs="Calibri"/>
+                <w:color w:val="000000"/>
+                <w:lang w:eastAsia="es-EC"/>
+              </w:rPr>
+              <w:t>0</w:t>
+            </w:r>
+          </w:p>
+        </w:tc>
+        <w:tc>
+          <w:tcPr>
+            <w:tcW w:w="1240" w:type="dxa"/>
+            <w:shd w:val="clear" w:color="auto" w:fill="auto"/>
+            <w:noWrap/>
+            <w:vAlign w:val="bottom"/>
+            <w:hideMark/>
+          </w:tcPr>
+          <w:p>
+            <w:pPr>
+              <w:spacing w:after="0" w:line="240" w:lineRule="auto"/>
+              <w:jc w:val="right"/>
+              <w:rPr>
+                <w:rFonts w:ascii="Calibri" w:eastAsia="Times New Roman" w:hAnsi="Calibri" w:cs="Calibri"/>
+                <w:color w:val="000000"/>
+                <w:lang w:eastAsia="es-EC"/>
+              </w:rPr>
+            </w:pPr>
+            <w:r>
+              <w:rPr>
+                <w:rFonts w:ascii="Calibri" w:eastAsia="Times New Roman" w:hAnsi="Calibri" w:cs="Calibri"/>
+                <w:color w:val="000000"/>
+                <w:lang w:eastAsia="es-EC"/>
+              </w:rPr>
+              <w:t>2485</w:t>
+            </w:r>
+          </w:p>
+        </w:tc>
+      </w:tr>
+      <w:tr>
+        <w:trPr>
+          <w:trHeight w:val="288"/>
+          <w:jc w:val="center"/>
+        </w:trPr>
+        <w:tc>
+          <w:tcPr>
+            <w:tcW w:w="1240" w:type="dxa"/>
+            <w:shd w:val="clear" w:color="auto" w:fill="auto"/>
+            <w:noWrap/>
+            <w:vAlign w:val="bottom"/>
+            <w:hideMark/>
+          </w:tcPr>
+          <w:p>
+            <w:pPr>
+              <w:spacing w:after="0" w:line="240" w:lineRule="auto"/>
+              <w:jc w:val="right"/>
+              <w:rPr>
+                <w:rFonts w:ascii="Calibri" w:eastAsia="Times New Roman" w:hAnsi="Calibri" w:cs="Calibri"/>
+                <w:color w:val="000000"/>
+                <w:lang w:eastAsia="es-EC"/>
+              </w:rPr>
+            </w:pPr>
+            <w:r>
+              <w:rPr>
+                <w:rFonts w:ascii="Calibri" w:eastAsia="Times New Roman" w:hAnsi="Calibri" w:cs="Calibri"/>
+                <w:color w:val="000000"/>
+                <w:lang w:eastAsia="es-EC"/>
+              </w:rPr>
+              <w:t>0</w:t>
+            </w:r>
+          </w:p>
+        </w:tc>
+        <w:tc>
+          <w:tcPr>
+            <w:tcW w:w="1240" w:type="dxa"/>
+            <w:shd w:val="clear" w:color="auto" w:fill="auto"/>
+            <w:noWrap/>
+            <w:vAlign w:val="bottom"/>
+            <w:hideMark/>
+          </w:tcPr>
+          <w:p>
+            <w:pPr>
+              <w:spacing w:after="0" w:line="240" w:lineRule="auto"/>
+              <w:jc w:val="right"/>
+              <w:rPr>
+                <w:rFonts w:ascii="Calibri" w:eastAsia="Times New Roman" w:hAnsi="Calibri" w:cs="Calibri"/>
+                <w:color w:val="000000"/>
+                <w:lang w:eastAsia="es-EC"/>
+              </w:rPr>
+            </w:pPr>
+            <w:r>
+              <w:rPr>
+                <w:rFonts w:ascii="Calibri" w:eastAsia="Times New Roman" w:hAnsi="Calibri" w:cs="Calibri"/>
+                <w:color w:val="000000"/>
+                <w:lang w:eastAsia="es-EC"/>
+              </w:rPr>
+              <w:t>2489</w:t>
+            </w:r>
+          </w:p>
+        </w:tc>
+      </w:tr>
+      <w:tr>
+        <w:trPr>
+          <w:trHeight w:val="288"/>
+          <w:jc w:val="center"/>
+        </w:trPr>
+        <w:tc>
+          <w:tcPr>
+            <w:tcW w:w="1240" w:type="dxa"/>
+            <w:shd w:val="clear" w:color="auto" w:fill="auto"/>
+            <w:noWrap/>
+            <w:vAlign w:val="bottom"/>
+            <w:hideMark/>
+          </w:tcPr>
+          <w:p>
+            <w:pPr>
+              <w:spacing w:after="0" w:line="240" w:lineRule="auto"/>
+              <w:rPr>
+                <w:rFonts w:ascii="Calibri" w:eastAsia="Times New Roman" w:hAnsi="Calibri" w:cs="Calibri"/>
+                <w:b/>
+                <w:bCs/>
+                <w:color w:val="000000"/>
+                <w:lang w:eastAsia="es-EC"/>
+              </w:rPr>
+            </w:pPr>
+            <w:r>
+              <w:rPr>
+                <w:rFonts w:ascii="Calibri" w:eastAsia="Times New Roman" w:hAnsi="Calibri" w:cs="Calibri"/>
+                <w:b/>
+                <w:bCs/>
+                <w:color w:val="000000"/>
+                <w:lang w:eastAsia="es-EC"/>
+              </w:rPr>
+              <w:t>Promedio</w:t>
+            </w:r>
+          </w:p>
+        </w:tc>
+        <w:tc>
+          <w:tcPr>
+            <w:tcW w:w="1240" w:type="dxa"/>
+            <w:shd w:val="clear" w:color="auto" w:fill="auto"/>
+            <w:noWrap/>
+            <w:vAlign w:val="bottom"/>
+            <w:hideMark/>
+          </w:tcPr>
+          <w:p>
+            <w:pPr>
+              <w:spacing w:after="0" w:line="240" w:lineRule="auto"/>
+              <w:jc w:val="right"/>
+              <w:rPr>
+                <w:rFonts w:ascii="Calibri" w:eastAsia="Times New Roman" w:hAnsi="Calibri" w:cs="Calibri"/>
+                <w:color w:val="000000"/>
+                <w:lang w:eastAsia="es-EC"/>
+              </w:rPr>
+            </w:pPr>
+            <w:r>
+              <w:rPr>
+                <w:rFonts w:ascii="Calibri" w:eastAsia="Times New Roman" w:hAnsi="Calibri" w:cs="Calibri"/>
+                <w:color w:val="000000"/>
+                <w:highlight w:val="yellow"/>
+                <w:lang w:eastAsia="es-EC"/>
+              </w:rPr>
+              <w:t>2621,4</w:t>
+            </w:r>
+          </w:p>
+        </w:tc>
+      </w:tr>
+    </w:tbl>
+    <w:p>
+      <w:pPr>
+        <w:rPr>
+          <w:b/>
+          <w:bCs/>
+        </w:rPr>
+      </w:pPr>
+    </w:p>
+    <w:p>
+      <w:pPr>
+        <w:rPr>
+          <w:b/>
+          <w:bCs/>
+        </w:rPr>
+      </w:pPr>
+      <w:r>
+        <w:rPr>
+          <w:b/>
+          <w:bCs/>
+        </w:rPr>
+        <w:t>Usando broadcast</w:t>
+      </w:r>
+      <w:r>
+        <w:rPr>
+          <w:b/>
+          <w:bCs/>
+        </w:rPr>
+        <w:t xml:space="preserve"> con payload de </w:t>
+      </w:r>
+      <w:r>
+        <w:rPr>
+          <w:b/>
+          <w:bCs/>
+          <w:u w:val="single"/>
+        </w:rPr>
+        <w:t>1</w:t>
+      </w:r>
+      <w:r>
+        <w:rPr>
+          <w:b/>
+          <w:bCs/>
+          <w:u w:val="single"/>
+        </w:rPr>
+        <w:t>8</w:t>
+      </w:r>
+      <w:r>
+        <w:rPr>
+          <w:b/>
+          <w:bCs/>
+          <w:u w:val="single"/>
+        </w:rPr>
+        <w:t xml:space="preserve"> bytes</w:t>
+      </w:r>
+    </w:p>
+    <w:p>
+      <w:r>
+        <w:t>Ejemplo de medición:</w:t>
+      </w:r>
+    </w:p>
+    <w:p>
+      <w:pPr>
+        <w:rPr>
+          <w:b/>
+          <w:bCs/>
+        </w:rPr>
+      </w:pPr>
+      <w:r>
+        <w:rPr>
+          <w:b/>
+          <w:bCs/>
+        </w:rPr>
+        <w:drawing>
+          <wp:inline distT="0" distB="0" distL="0" distR="0" wp14:anchorId="26D0DC56" wp14:editId="577B5705">
+            <wp:extent cx="5731510" cy="788035"/>
+            <wp:effectExtent l="0" t="0" r="2540" b="0"/>
+            <wp:docPr id="22" name="Imagen 22"/>
+            <wp:cNvGraphicFramePr>
+              <a:graphicFrameLocks xmlns:a="http://schemas.openxmlformats.org/drawingml/2006/main" noChangeAspect="1"/>
+            </wp:cNvGraphicFramePr>
+            <a:graphic xmlns:a="http://schemas.openxmlformats.org/drawingml/2006/main">
+              <a:graphicData uri="http://schemas.openxmlformats.org/drawingml/2006/picture">
+                <pic:pic xmlns:pic="http://schemas.openxmlformats.org/drawingml/2006/picture">
+                  <pic:nvPicPr>
+                    <pic:cNvPr id="1" name=""/>
+                    <pic:cNvPicPr/>
+                  </pic:nvPicPr>
+                  <pic:blipFill>
+                    <a:blip r:embed="rId25"/>
+                    <a:stretch>
+                      <a:fillRect/>
+                    </a:stretch>
+                  </pic:blipFill>
+                  <pic:spPr>
+                    <a:xfrm>
+                      <a:off x="0" y="0"/>
+                      <a:ext cx="5731510" cy="788035"/>
+                    </a:xfrm>
+                    <a:prstGeom prst="rect">
+                      <a:avLst/>
+                    </a:prstGeom>
+                  </pic:spPr>
+                </pic:pic>
+              </a:graphicData>
+            </a:graphic>
+          </wp:inline>
+        </w:drawing>
+      </w:r>
+    </w:p>
+    <w:p>
+      <w:r>
+        <w:t>Resultados:</w:t>
+      </w:r>
+    </w:p>
+    <w:tbl>
+      <w:tblPr>
+        <w:tblW w:w="2480" w:type="dxa"/>
+        <w:jc w:val="center"/>
+        <w:tblBorders>
+          <w:top w:val="single" w:sz="4" w:space="0" w:color="auto"/>
+          <w:left w:val="single" w:sz="4" w:space="0" w:color="auto"/>
+          <w:bottom w:val="single" w:sz="4" w:space="0" w:color="auto"/>
+          <w:right w:val="single" w:sz="4" w:space="0" w:color="auto"/>
+          <w:insideH w:val="single" w:sz="4" w:space="0" w:color="auto"/>
+          <w:insideV w:val="single" w:sz="4" w:space="0" w:color="auto"/>
+        </w:tblBorders>
+        <w:tblCellMar>
+          <w:left w:w="70" w:type="dxa"/>
+          <w:right w:w="70" w:type="dxa"/>
+        </w:tblCellMar>
+        <w:tblLook w:val="04A0" w:firstRow="1" w:lastRow="0" w:firstColumn="1" w:lastColumn="0" w:noHBand="0" w:noVBand="1"/>
+      </w:tblPr>
+      <w:tblGrid>
+        <w:gridCol w:w="1240"/>
+        <w:gridCol w:w="1240"/>
+      </w:tblGrid>
+      <w:tr>
+        <w:trPr>
+          <w:trHeight w:val="288"/>
+          <w:jc w:val="center"/>
+        </w:trPr>
+        <w:tc>
+          <w:tcPr>
+            <w:tcW w:w="1240" w:type="dxa"/>
+            <w:shd w:val="clear" w:color="auto" w:fill="auto"/>
+            <w:noWrap/>
+            <w:vAlign w:val="bottom"/>
+            <w:hideMark/>
+          </w:tcPr>
+          <w:p>
+            <w:pPr>
+              <w:spacing w:after="0" w:line="240" w:lineRule="auto"/>
+              <w:rPr>
+                <w:rFonts w:ascii="Calibri" w:eastAsia="Times New Roman" w:hAnsi="Calibri" w:cs="Calibri"/>
+                <w:b/>
+                <w:bCs/>
+                <w:color w:val="000000"/>
+                <w:lang w:eastAsia="es-EC"/>
+              </w:rPr>
+            </w:pPr>
+            <w:r>
+              <w:rPr>
+                <w:rFonts w:ascii="Calibri" w:eastAsia="Times New Roman" w:hAnsi="Calibri" w:cs="Calibri"/>
+                <w:b/>
+                <w:bCs/>
+                <w:color w:val="000000"/>
+                <w:lang w:eastAsia="es-EC"/>
+              </w:rPr>
+              <w:t>t1</w:t>
+            </w:r>
+          </w:p>
+        </w:tc>
+        <w:tc>
+          <w:tcPr>
+            <w:tcW w:w="1240" w:type="dxa"/>
+            <w:shd w:val="clear" w:color="auto" w:fill="auto"/>
+            <w:noWrap/>
+            <w:vAlign w:val="bottom"/>
+            <w:hideMark/>
+          </w:tcPr>
+          <w:p>
+            <w:pPr>
+              <w:spacing w:after="0" w:line="240" w:lineRule="auto"/>
+              <w:rPr>
+                <w:rFonts w:ascii="Calibri" w:eastAsia="Times New Roman" w:hAnsi="Calibri" w:cs="Calibri"/>
+                <w:b/>
+                <w:bCs/>
+                <w:color w:val="000000"/>
+                <w:lang w:eastAsia="es-EC"/>
+              </w:rPr>
+            </w:pPr>
+            <w:r>
+              <w:rPr>
+                <w:rFonts w:ascii="Calibri" w:eastAsia="Times New Roman" w:hAnsi="Calibri" w:cs="Calibri"/>
+                <w:b/>
+                <w:bCs/>
+                <w:color w:val="000000"/>
+                <w:lang w:eastAsia="es-EC"/>
+              </w:rPr>
+              <w:t>t2(uS)</w:t>
+            </w:r>
+          </w:p>
+        </w:tc>
+      </w:tr>
+      <w:tr>
+        <w:trPr>
+          <w:trHeight w:val="288"/>
+          <w:jc w:val="center"/>
+        </w:trPr>
+        <w:tc>
+          <w:tcPr>
+            <w:tcW w:w="1240" w:type="dxa"/>
+            <w:shd w:val="clear" w:color="auto" w:fill="auto"/>
+            <w:noWrap/>
+            <w:vAlign w:val="bottom"/>
+            <w:hideMark/>
+          </w:tcPr>
+          <w:p>
+            <w:pPr>
+              <w:spacing w:after="0" w:line="240" w:lineRule="auto"/>
+              <w:jc w:val="right"/>
+              <w:rPr>
+                <w:rFonts w:ascii="Calibri" w:eastAsia="Times New Roman" w:hAnsi="Calibri" w:cs="Calibri"/>
+                <w:color w:val="000000"/>
+                <w:lang w:eastAsia="es-EC"/>
+              </w:rPr>
+            </w:pPr>
+            <w:r>
+              <w:rPr>
+                <w:rFonts w:ascii="Calibri" w:eastAsia="Times New Roman" w:hAnsi="Calibri" w:cs="Calibri"/>
+                <w:color w:val="000000"/>
+                <w:lang w:eastAsia="es-EC"/>
+              </w:rPr>
+              <w:t>0</w:t>
+            </w:r>
+          </w:p>
+        </w:tc>
+        <w:tc>
+          <w:tcPr>
+            <w:tcW w:w="1240" w:type="dxa"/>
+            <w:shd w:val="clear" w:color="auto" w:fill="auto"/>
+            <w:noWrap/>
+            <w:vAlign w:val="bottom"/>
+            <w:hideMark/>
+          </w:tcPr>
+          <w:p>
+            <w:pPr>
+              <w:spacing w:after="0" w:line="240" w:lineRule="auto"/>
+              <w:jc w:val="right"/>
+              <w:rPr>
+                <w:rFonts w:ascii="Calibri" w:eastAsia="Times New Roman" w:hAnsi="Calibri" w:cs="Calibri"/>
+                <w:color w:val="000000"/>
+                <w:lang w:eastAsia="es-EC"/>
+              </w:rPr>
+            </w:pPr>
+            <w:r>
+              <w:rPr>
+                <w:rFonts w:ascii="Calibri" w:eastAsia="Times New Roman" w:hAnsi="Calibri" w:cs="Calibri"/>
+                <w:color w:val="000000"/>
+                <w:lang w:eastAsia="es-EC"/>
+              </w:rPr>
+              <w:t>2691</w:t>
+            </w:r>
+          </w:p>
+        </w:tc>
+      </w:tr>
+      <w:tr>
+        <w:trPr>
+          <w:trHeight w:val="288"/>
+          <w:jc w:val="center"/>
+        </w:trPr>
+        <w:tc>
+          <w:tcPr>
+            <w:tcW w:w="1240" w:type="dxa"/>
+            <w:shd w:val="clear" w:color="auto" w:fill="auto"/>
+            <w:noWrap/>
+            <w:vAlign w:val="bottom"/>
+            <w:hideMark/>
+          </w:tcPr>
+          <w:p>
+            <w:pPr>
+              <w:spacing w:after="0" w:line="240" w:lineRule="auto"/>
+              <w:jc w:val="right"/>
+              <w:rPr>
+                <w:rFonts w:ascii="Calibri" w:eastAsia="Times New Roman" w:hAnsi="Calibri" w:cs="Calibri"/>
+                <w:color w:val="000000"/>
+                <w:lang w:eastAsia="es-EC"/>
+              </w:rPr>
+            </w:pPr>
+            <w:r>
+              <w:rPr>
+                <w:rFonts w:ascii="Calibri" w:eastAsia="Times New Roman" w:hAnsi="Calibri" w:cs="Calibri"/>
+                <w:color w:val="000000"/>
+                <w:lang w:eastAsia="es-EC"/>
+              </w:rPr>
+              <w:t>0</w:t>
+            </w:r>
+          </w:p>
+        </w:tc>
+        <w:tc>
+          <w:tcPr>
+            <w:tcW w:w="1240" w:type="dxa"/>
+            <w:shd w:val="clear" w:color="auto" w:fill="auto"/>
+            <w:noWrap/>
+            <w:vAlign w:val="bottom"/>
+            <w:hideMark/>
+          </w:tcPr>
+          <w:p>
+            <w:pPr>
+              <w:spacing w:after="0" w:line="240" w:lineRule="auto"/>
+              <w:jc w:val="right"/>
+              <w:rPr>
+                <w:rFonts w:ascii="Calibri" w:eastAsia="Times New Roman" w:hAnsi="Calibri" w:cs="Calibri"/>
+                <w:color w:val="000000"/>
+                <w:lang w:eastAsia="es-EC"/>
+              </w:rPr>
+            </w:pPr>
+            <w:r>
+              <w:rPr>
+                <w:rFonts w:ascii="Calibri" w:eastAsia="Times New Roman" w:hAnsi="Calibri" w:cs="Calibri"/>
+                <w:color w:val="000000"/>
+                <w:lang w:eastAsia="es-EC"/>
+              </w:rPr>
+              <w:t>1749</w:t>
+            </w:r>
+          </w:p>
+        </w:tc>
+      </w:tr>
+      <w:tr>
+        <w:trPr>
+          <w:trHeight w:val="288"/>
+          <w:jc w:val="center"/>
+        </w:trPr>
+        <w:tc>
+          <w:tcPr>
+            <w:tcW w:w="1240" w:type="dxa"/>
+            <w:shd w:val="clear" w:color="auto" w:fill="auto"/>
+            <w:noWrap/>
+            <w:vAlign w:val="bottom"/>
+            <w:hideMark/>
+          </w:tcPr>
+          <w:p>
+            <w:pPr>
+              <w:spacing w:after="0" w:line="240" w:lineRule="auto"/>
+              <w:jc w:val="right"/>
+              <w:rPr>
+                <w:rFonts w:ascii="Calibri" w:eastAsia="Times New Roman" w:hAnsi="Calibri" w:cs="Calibri"/>
+                <w:color w:val="000000"/>
+                <w:lang w:eastAsia="es-EC"/>
+              </w:rPr>
+            </w:pPr>
+            <w:r>
+              <w:rPr>
+                <w:rFonts w:ascii="Calibri" w:eastAsia="Times New Roman" w:hAnsi="Calibri" w:cs="Calibri"/>
+                <w:color w:val="000000"/>
+                <w:lang w:eastAsia="es-EC"/>
+              </w:rPr>
+              <w:t>0</w:t>
+            </w:r>
+          </w:p>
+        </w:tc>
+        <w:tc>
+          <w:tcPr>
+            <w:tcW w:w="1240" w:type="dxa"/>
+            <w:shd w:val="clear" w:color="auto" w:fill="auto"/>
+            <w:noWrap/>
+            <w:vAlign w:val="bottom"/>
+            <w:hideMark/>
+          </w:tcPr>
+          <w:p>
+            <w:pPr>
+              <w:spacing w:after="0" w:line="240" w:lineRule="auto"/>
+              <w:jc w:val="right"/>
+              <w:rPr>
+                <w:rFonts w:ascii="Calibri" w:eastAsia="Times New Roman" w:hAnsi="Calibri" w:cs="Calibri"/>
+                <w:color w:val="000000"/>
+                <w:lang w:eastAsia="es-EC"/>
+              </w:rPr>
+            </w:pPr>
+            <w:r>
+              <w:rPr>
+                <w:rFonts w:ascii="Calibri" w:eastAsia="Times New Roman" w:hAnsi="Calibri" w:cs="Calibri"/>
+                <w:color w:val="000000"/>
+                <w:lang w:eastAsia="es-EC"/>
+              </w:rPr>
+              <w:t>2703</w:t>
+            </w:r>
+          </w:p>
+        </w:tc>
+      </w:tr>
+      <w:tr>
+        <w:trPr>
+          <w:trHeight w:val="288"/>
+          <w:jc w:val="center"/>
+        </w:trPr>
+        <w:tc>
+          <w:tcPr>
+            <w:tcW w:w="1240" w:type="dxa"/>
+            <w:shd w:val="clear" w:color="auto" w:fill="auto"/>
+            <w:noWrap/>
+            <w:vAlign w:val="bottom"/>
+            <w:hideMark/>
+          </w:tcPr>
+          <w:p>
+            <w:pPr>
+              <w:spacing w:after="0" w:line="240" w:lineRule="auto"/>
+              <w:jc w:val="right"/>
+              <w:rPr>
+                <w:rFonts w:ascii="Calibri" w:eastAsia="Times New Roman" w:hAnsi="Calibri" w:cs="Calibri"/>
+                <w:color w:val="000000"/>
+                <w:lang w:eastAsia="es-EC"/>
+              </w:rPr>
+            </w:pPr>
+            <w:r>
+              <w:rPr>
+                <w:rFonts w:ascii="Calibri" w:eastAsia="Times New Roman" w:hAnsi="Calibri" w:cs="Calibri"/>
+                <w:color w:val="000000"/>
+                <w:lang w:eastAsia="es-EC"/>
+              </w:rPr>
+              <w:t>0</w:t>
+            </w:r>
+          </w:p>
+        </w:tc>
+        <w:tc>
+          <w:tcPr>
+            <w:tcW w:w="1240" w:type="dxa"/>
+            <w:shd w:val="clear" w:color="auto" w:fill="auto"/>
+            <w:noWrap/>
+            <w:vAlign w:val="bottom"/>
+            <w:hideMark/>
+          </w:tcPr>
+          <w:p>
+            <w:pPr>
+              <w:spacing w:after="0" w:line="240" w:lineRule="auto"/>
+              <w:jc w:val="right"/>
+              <w:rPr>
+                <w:rFonts w:ascii="Calibri" w:eastAsia="Times New Roman" w:hAnsi="Calibri" w:cs="Calibri"/>
+                <w:color w:val="000000"/>
+                <w:lang w:eastAsia="es-EC"/>
+              </w:rPr>
+            </w:pPr>
+            <w:r>
+              <w:rPr>
+                <w:rFonts w:ascii="Calibri" w:eastAsia="Times New Roman" w:hAnsi="Calibri" w:cs="Calibri"/>
+                <w:color w:val="000000"/>
+                <w:lang w:eastAsia="es-EC"/>
+              </w:rPr>
+              <w:t>1749</w:t>
+            </w:r>
+          </w:p>
+        </w:tc>
+      </w:tr>
+      <w:tr>
+        <w:trPr>
+          <w:trHeight w:val="288"/>
+          <w:jc w:val="center"/>
+        </w:trPr>
+        <w:tc>
+          <w:tcPr>
+            <w:tcW w:w="1240" w:type="dxa"/>
+            <w:shd w:val="clear" w:color="auto" w:fill="auto"/>
+            <w:noWrap/>
+            <w:vAlign w:val="bottom"/>
+            <w:hideMark/>
+          </w:tcPr>
+          <w:p>
+            <w:pPr>
+              <w:spacing w:after="0" w:line="240" w:lineRule="auto"/>
+              <w:jc w:val="right"/>
+              <w:rPr>
+                <w:rFonts w:ascii="Calibri" w:eastAsia="Times New Roman" w:hAnsi="Calibri" w:cs="Calibri"/>
+                <w:color w:val="000000"/>
+                <w:lang w:eastAsia="es-EC"/>
+              </w:rPr>
+            </w:pPr>
+            <w:r>
+              <w:rPr>
+                <w:rFonts w:ascii="Calibri" w:eastAsia="Times New Roman" w:hAnsi="Calibri" w:cs="Calibri"/>
+                <w:color w:val="000000"/>
+                <w:lang w:eastAsia="es-EC"/>
+              </w:rPr>
+              <w:t>0</w:t>
+            </w:r>
+          </w:p>
+        </w:tc>
+        <w:tc>
+          <w:tcPr>
+            <w:tcW w:w="1240" w:type="dxa"/>
+            <w:shd w:val="clear" w:color="auto" w:fill="auto"/>
+            <w:noWrap/>
+            <w:vAlign w:val="bottom"/>
+            <w:hideMark/>
+          </w:tcPr>
+          <w:p>
+            <w:pPr>
+              <w:spacing w:after="0" w:line="240" w:lineRule="auto"/>
+              <w:jc w:val="right"/>
+              <w:rPr>
+                <w:rFonts w:ascii="Calibri" w:eastAsia="Times New Roman" w:hAnsi="Calibri" w:cs="Calibri"/>
+                <w:color w:val="000000"/>
+                <w:lang w:eastAsia="es-EC"/>
+              </w:rPr>
+            </w:pPr>
+            <w:r>
+              <w:rPr>
+                <w:rFonts w:ascii="Calibri" w:eastAsia="Times New Roman" w:hAnsi="Calibri" w:cs="Calibri"/>
+                <w:color w:val="000000"/>
+                <w:lang w:eastAsia="es-EC"/>
+              </w:rPr>
+              <w:t>3343</w:t>
+            </w:r>
+          </w:p>
+        </w:tc>
+      </w:tr>
+      <w:tr>
+        <w:trPr>
+          <w:trHeight w:val="288"/>
+          <w:jc w:val="center"/>
+        </w:trPr>
+        <w:tc>
+          <w:tcPr>
+            <w:tcW w:w="1240" w:type="dxa"/>
+            <w:shd w:val="clear" w:color="auto" w:fill="auto"/>
+            <w:noWrap/>
+            <w:vAlign w:val="bottom"/>
+            <w:hideMark/>
+          </w:tcPr>
+          <w:p>
+            <w:pPr>
+              <w:spacing w:after="0" w:line="240" w:lineRule="auto"/>
+              <w:jc w:val="right"/>
+              <w:rPr>
+                <w:rFonts w:ascii="Calibri" w:eastAsia="Times New Roman" w:hAnsi="Calibri" w:cs="Calibri"/>
+                <w:color w:val="000000"/>
+                <w:lang w:eastAsia="es-EC"/>
+              </w:rPr>
+            </w:pPr>
+            <w:r>
+              <w:rPr>
+                <w:rFonts w:ascii="Calibri" w:eastAsia="Times New Roman" w:hAnsi="Calibri" w:cs="Calibri"/>
+                <w:color w:val="000000"/>
+                <w:lang w:eastAsia="es-EC"/>
+              </w:rPr>
+              <w:t>0</w:t>
+            </w:r>
+          </w:p>
+        </w:tc>
+        <w:tc>
+          <w:tcPr>
+            <w:tcW w:w="1240" w:type="dxa"/>
+            <w:shd w:val="clear" w:color="auto" w:fill="auto"/>
+            <w:noWrap/>
+            <w:vAlign w:val="bottom"/>
+            <w:hideMark/>
+          </w:tcPr>
+          <w:p>
+            <w:pPr>
+              <w:spacing w:after="0" w:line="240" w:lineRule="auto"/>
+              <w:jc w:val="right"/>
+              <w:rPr>
+                <w:rFonts w:ascii="Calibri" w:eastAsia="Times New Roman" w:hAnsi="Calibri" w:cs="Calibri"/>
+                <w:color w:val="000000"/>
+                <w:lang w:eastAsia="es-EC"/>
+              </w:rPr>
+            </w:pPr>
+            <w:r>
+              <w:rPr>
+                <w:rFonts w:ascii="Calibri" w:eastAsia="Times New Roman" w:hAnsi="Calibri" w:cs="Calibri"/>
+                <w:color w:val="000000"/>
+                <w:lang w:eastAsia="es-EC"/>
+              </w:rPr>
+              <w:t>2392</w:t>
+            </w:r>
+          </w:p>
+        </w:tc>
+      </w:tr>
+      <w:tr>
+        <w:trPr>
+          <w:trHeight w:val="288"/>
+          <w:jc w:val="center"/>
+        </w:trPr>
+        <w:tc>
+          <w:tcPr>
+            <w:tcW w:w="1240" w:type="dxa"/>
+            <w:shd w:val="clear" w:color="auto" w:fill="auto"/>
+            <w:noWrap/>
+            <w:vAlign w:val="bottom"/>
+            <w:hideMark/>
+          </w:tcPr>
+          <w:p>
+            <w:pPr>
+              <w:spacing w:after="0" w:line="240" w:lineRule="auto"/>
+              <w:jc w:val="right"/>
+              <w:rPr>
+                <w:rFonts w:ascii="Calibri" w:eastAsia="Times New Roman" w:hAnsi="Calibri" w:cs="Calibri"/>
+                <w:color w:val="000000"/>
+                <w:lang w:eastAsia="es-EC"/>
+              </w:rPr>
+            </w:pPr>
+            <w:r>
+              <w:rPr>
+                <w:rFonts w:ascii="Calibri" w:eastAsia="Times New Roman" w:hAnsi="Calibri" w:cs="Calibri"/>
+                <w:color w:val="000000"/>
+                <w:lang w:eastAsia="es-EC"/>
+              </w:rPr>
+              <w:t>0</w:t>
+            </w:r>
+          </w:p>
+        </w:tc>
+        <w:tc>
+          <w:tcPr>
+            <w:tcW w:w="1240" w:type="dxa"/>
+            <w:shd w:val="clear" w:color="auto" w:fill="auto"/>
+            <w:noWrap/>
+            <w:vAlign w:val="bottom"/>
+            <w:hideMark/>
+          </w:tcPr>
+          <w:p>
+            <w:pPr>
+              <w:spacing w:after="0" w:line="240" w:lineRule="auto"/>
+              <w:jc w:val="right"/>
+              <w:rPr>
+                <w:rFonts w:ascii="Calibri" w:eastAsia="Times New Roman" w:hAnsi="Calibri" w:cs="Calibri"/>
+                <w:color w:val="000000"/>
+                <w:lang w:eastAsia="es-EC"/>
+              </w:rPr>
+            </w:pPr>
+            <w:r>
+              <w:rPr>
+                <w:rFonts w:ascii="Calibri" w:eastAsia="Times New Roman" w:hAnsi="Calibri" w:cs="Calibri"/>
+                <w:color w:val="000000"/>
+                <w:lang w:eastAsia="es-EC"/>
+              </w:rPr>
+              <w:t>2691</w:t>
+            </w:r>
+          </w:p>
+        </w:tc>
+      </w:tr>
+      <w:tr>
+        <w:trPr>
+          <w:trHeight w:val="288"/>
+          <w:jc w:val="center"/>
+        </w:trPr>
+        <w:tc>
+          <w:tcPr>
+            <w:tcW w:w="1240" w:type="dxa"/>
+            <w:shd w:val="clear" w:color="auto" w:fill="auto"/>
+            <w:noWrap/>
+            <w:vAlign w:val="bottom"/>
+            <w:hideMark/>
+          </w:tcPr>
+          <w:p>
+            <w:pPr>
+              <w:spacing w:after="0" w:line="240" w:lineRule="auto"/>
+              <w:jc w:val="right"/>
+              <w:rPr>
+                <w:rFonts w:ascii="Calibri" w:eastAsia="Times New Roman" w:hAnsi="Calibri" w:cs="Calibri"/>
+                <w:color w:val="000000"/>
+                <w:lang w:eastAsia="es-EC"/>
+              </w:rPr>
+            </w:pPr>
+            <w:r>
+              <w:rPr>
+                <w:rFonts w:ascii="Calibri" w:eastAsia="Times New Roman" w:hAnsi="Calibri" w:cs="Calibri"/>
+                <w:color w:val="000000"/>
+                <w:lang w:eastAsia="es-EC"/>
+              </w:rPr>
+              <w:t>0</w:t>
+            </w:r>
+          </w:p>
+        </w:tc>
+        <w:tc>
+          <w:tcPr>
+            <w:tcW w:w="1240" w:type="dxa"/>
+            <w:shd w:val="clear" w:color="auto" w:fill="auto"/>
+            <w:noWrap/>
+            <w:vAlign w:val="bottom"/>
+            <w:hideMark/>
+          </w:tcPr>
+          <w:p>
+            <w:pPr>
+              <w:spacing w:after="0" w:line="240" w:lineRule="auto"/>
+              <w:jc w:val="right"/>
+              <w:rPr>
+                <w:rFonts w:ascii="Calibri" w:eastAsia="Times New Roman" w:hAnsi="Calibri" w:cs="Calibri"/>
+                <w:color w:val="000000"/>
+                <w:lang w:eastAsia="es-EC"/>
+              </w:rPr>
+            </w:pPr>
+            <w:r>
+              <w:rPr>
+                <w:rFonts w:ascii="Calibri" w:eastAsia="Times New Roman" w:hAnsi="Calibri" w:cs="Calibri"/>
+                <w:color w:val="000000"/>
+                <w:lang w:eastAsia="es-EC"/>
+              </w:rPr>
+              <w:t>3347</w:t>
+            </w:r>
+          </w:p>
+        </w:tc>
+      </w:tr>
+      <w:tr>
+        <w:trPr>
+          <w:trHeight w:val="288"/>
+          <w:jc w:val="center"/>
+        </w:trPr>
+        <w:tc>
+          <w:tcPr>
+            <w:tcW w:w="1240" w:type="dxa"/>
+            <w:shd w:val="clear" w:color="auto" w:fill="auto"/>
+            <w:noWrap/>
+            <w:vAlign w:val="bottom"/>
+            <w:hideMark/>
+          </w:tcPr>
+          <w:p>
+            <w:pPr>
+              <w:spacing w:after="0" w:line="240" w:lineRule="auto"/>
+              <w:jc w:val="right"/>
+              <w:rPr>
+                <w:rFonts w:ascii="Calibri" w:eastAsia="Times New Roman" w:hAnsi="Calibri" w:cs="Calibri"/>
+                <w:color w:val="000000"/>
+                <w:lang w:eastAsia="es-EC"/>
+              </w:rPr>
+            </w:pPr>
+            <w:r>
+              <w:rPr>
+                <w:rFonts w:ascii="Calibri" w:eastAsia="Times New Roman" w:hAnsi="Calibri" w:cs="Calibri"/>
+                <w:color w:val="000000"/>
+                <w:lang w:eastAsia="es-EC"/>
+              </w:rPr>
+              <w:t>0</w:t>
+            </w:r>
+          </w:p>
+        </w:tc>
+        <w:tc>
+          <w:tcPr>
+            <w:tcW w:w="1240" w:type="dxa"/>
+            <w:shd w:val="clear" w:color="auto" w:fill="auto"/>
+            <w:noWrap/>
+            <w:vAlign w:val="bottom"/>
+            <w:hideMark/>
+          </w:tcPr>
+          <w:p>
+            <w:pPr>
+              <w:spacing w:after="0" w:line="240" w:lineRule="auto"/>
+              <w:jc w:val="right"/>
+              <w:rPr>
+                <w:rFonts w:ascii="Calibri" w:eastAsia="Times New Roman" w:hAnsi="Calibri" w:cs="Calibri"/>
+                <w:color w:val="000000"/>
+                <w:lang w:eastAsia="es-EC"/>
+              </w:rPr>
+            </w:pPr>
+            <w:r>
+              <w:rPr>
+                <w:rFonts w:ascii="Calibri" w:eastAsia="Times New Roman" w:hAnsi="Calibri" w:cs="Calibri"/>
+                <w:color w:val="000000"/>
+                <w:lang w:eastAsia="es-EC"/>
+              </w:rPr>
+              <w:t>2706</w:t>
+            </w:r>
+          </w:p>
+        </w:tc>
+      </w:tr>
+      <w:tr>
+        <w:trPr>
+          <w:trHeight w:val="288"/>
+          <w:jc w:val="center"/>
+        </w:trPr>
+        <w:tc>
+          <w:tcPr>
+            <w:tcW w:w="1240" w:type="dxa"/>
+            <w:shd w:val="clear" w:color="auto" w:fill="auto"/>
+            <w:noWrap/>
+            <w:vAlign w:val="bottom"/>
+            <w:hideMark/>
+          </w:tcPr>
+          <w:p>
+            <w:pPr>
+              <w:spacing w:after="0" w:line="240" w:lineRule="auto"/>
+              <w:jc w:val="right"/>
+              <w:rPr>
+                <w:rFonts w:ascii="Calibri" w:eastAsia="Times New Roman" w:hAnsi="Calibri" w:cs="Calibri"/>
+                <w:color w:val="000000"/>
+                <w:lang w:eastAsia="es-EC"/>
+              </w:rPr>
+            </w:pPr>
+            <w:r>
+              <w:rPr>
+                <w:rFonts w:ascii="Calibri" w:eastAsia="Times New Roman" w:hAnsi="Calibri" w:cs="Calibri"/>
+                <w:color w:val="000000"/>
+                <w:lang w:eastAsia="es-EC"/>
+              </w:rPr>
+              <w:t>0</w:t>
+            </w:r>
+          </w:p>
+        </w:tc>
+        <w:tc>
+          <w:tcPr>
+            <w:tcW w:w="1240" w:type="dxa"/>
+            <w:shd w:val="clear" w:color="auto" w:fill="auto"/>
+            <w:noWrap/>
+            <w:vAlign w:val="bottom"/>
+            <w:hideMark/>
+          </w:tcPr>
+          <w:p>
+            <w:pPr>
+              <w:spacing w:after="0" w:line="240" w:lineRule="auto"/>
+              <w:jc w:val="right"/>
+              <w:rPr>
+                <w:rFonts w:ascii="Calibri" w:eastAsia="Times New Roman" w:hAnsi="Calibri" w:cs="Calibri"/>
+                <w:color w:val="000000"/>
+                <w:lang w:eastAsia="es-EC"/>
+              </w:rPr>
+            </w:pPr>
+            <w:r>
+              <w:rPr>
+                <w:rFonts w:ascii="Calibri" w:eastAsia="Times New Roman" w:hAnsi="Calibri" w:cs="Calibri"/>
+                <w:color w:val="000000"/>
+                <w:lang w:eastAsia="es-EC"/>
+              </w:rPr>
+              <w:t>3981</w:t>
+            </w:r>
+          </w:p>
+        </w:tc>
+      </w:tr>
+      <w:tr>
+        <w:trPr>
+          <w:trHeight w:val="288"/>
+          <w:jc w:val="center"/>
+        </w:trPr>
+        <w:tc>
+          <w:tcPr>
+            <w:tcW w:w="1240" w:type="dxa"/>
+            <w:shd w:val="clear" w:color="auto" w:fill="auto"/>
+            <w:noWrap/>
+            <w:vAlign w:val="bottom"/>
+            <w:hideMark/>
+          </w:tcPr>
+          <w:p>
+            <w:pPr>
+              <w:spacing w:after="0" w:line="240" w:lineRule="auto"/>
+              <w:rPr>
+                <w:rFonts w:ascii="Calibri" w:eastAsia="Times New Roman" w:hAnsi="Calibri" w:cs="Calibri"/>
+                <w:b/>
+                <w:bCs/>
+                <w:color w:val="000000"/>
+                <w:lang w:eastAsia="es-EC"/>
+              </w:rPr>
+            </w:pPr>
+            <w:r>
+              <w:rPr>
+                <w:rFonts w:ascii="Calibri" w:eastAsia="Times New Roman" w:hAnsi="Calibri" w:cs="Calibri"/>
+                <w:b/>
+                <w:bCs/>
+                <w:color w:val="000000"/>
+                <w:lang w:eastAsia="es-EC"/>
+              </w:rPr>
+              <w:t>Promedio</w:t>
+            </w:r>
+          </w:p>
+        </w:tc>
+        <w:tc>
+          <w:tcPr>
+            <w:tcW w:w="1240" w:type="dxa"/>
+            <w:shd w:val="clear" w:color="auto" w:fill="auto"/>
+            <w:noWrap/>
+            <w:vAlign w:val="bottom"/>
+            <w:hideMark/>
+          </w:tcPr>
+          <w:p>
+            <w:pPr>
+              <w:spacing w:after="0" w:line="240" w:lineRule="auto"/>
+              <w:jc w:val="right"/>
+              <w:rPr>
+                <w:rFonts w:ascii="Calibri" w:eastAsia="Times New Roman" w:hAnsi="Calibri" w:cs="Calibri"/>
+                <w:color w:val="000000"/>
+                <w:highlight w:val="yellow"/>
+                <w:lang w:eastAsia="es-EC"/>
+              </w:rPr>
+            </w:pPr>
+            <w:r>
+              <w:rPr>
+                <w:rFonts w:ascii="Calibri" w:eastAsia="Times New Roman" w:hAnsi="Calibri" w:cs="Calibri"/>
+                <w:color w:val="000000"/>
+                <w:highlight w:val="yellow"/>
+                <w:lang w:eastAsia="es-EC"/>
+              </w:rPr>
+              <w:t>2735,2</w:t>
+            </w:r>
+          </w:p>
+        </w:tc>
+      </w:tr>
+    </w:tbl>
+    <w:p>
+      <w:pPr>
+        <w:rPr>
+          <w:b/>
+          <w:bCs/>
+        </w:rPr>
+      </w:pPr>
+    </w:p>
+    <w:p>
+      <w:pPr>
+        <w:rPr>
+          <w:b/>
+          <w:bCs/>
+        </w:rPr>
+      </w:pPr>
+      <w:r>
+        <w:rPr>
+          <w:b/>
+          <w:bCs/>
+        </w:rPr>
+        <w:lastRenderedPageBreak/>
+        <w:t>Usando broadcast</w:t>
+      </w:r>
+      <w:r>
+        <w:rPr>
+          <w:b/>
+          <w:bCs/>
+        </w:rPr>
+        <w:t xml:space="preserve"> con payload de </w:t>
+      </w:r>
+      <w:r>
+        <w:rPr>
+          <w:b/>
+          <w:bCs/>
+        </w:rPr>
+        <w:t>50</w:t>
+      </w:r>
+      <w:r>
+        <w:rPr>
+          <w:b/>
+          <w:bCs/>
+        </w:rPr>
+        <w:t xml:space="preserve"> bytes</w:t>
+      </w:r>
+    </w:p>
+    <w:p>
+      <w:r>
+        <w:t>Ejemplo de medición:</w:t>
+      </w:r>
+    </w:p>
+    <w:p>
+      <w:pPr>
+        <w:rPr>
+          <w:b/>
+          <w:bCs/>
+        </w:rPr>
+      </w:pPr>
+      <w:r>
+        <w:rPr>
+          <w:b/>
+          <w:bCs/>
+        </w:rPr>
+        <w:drawing>
+          <wp:inline distT="0" distB="0" distL="0" distR="0" wp14:anchorId="2D746AB9" wp14:editId="422219D0">
+            <wp:extent cx="5731510" cy="709930"/>
+            <wp:effectExtent l="0" t="0" r="2540" b="0"/>
+            <wp:docPr id="26" name="Imagen 26"/>
+            <wp:cNvGraphicFramePr>
+              <a:graphicFrameLocks xmlns:a="http://schemas.openxmlformats.org/drawingml/2006/main" noChangeAspect="1"/>
+            </wp:cNvGraphicFramePr>
+            <a:graphic xmlns:a="http://schemas.openxmlformats.org/drawingml/2006/main">
+              <a:graphicData uri="http://schemas.openxmlformats.org/drawingml/2006/picture">
+                <pic:pic xmlns:pic="http://schemas.openxmlformats.org/drawingml/2006/picture">
+                  <pic:nvPicPr>
+                    <pic:cNvPr id="1" name=""/>
+                    <pic:cNvPicPr/>
+                  </pic:nvPicPr>
+                  <pic:blipFill>
+                    <a:blip r:embed="rId26"/>
+                    <a:stretch>
+                      <a:fillRect/>
+                    </a:stretch>
+                  </pic:blipFill>
+                  <pic:spPr>
+                    <a:xfrm>
+                      <a:off x="0" y="0"/>
+                      <a:ext cx="5731510" cy="709930"/>
+                    </a:xfrm>
+                    <a:prstGeom prst="rect">
+                      <a:avLst/>
+                    </a:prstGeom>
+                  </pic:spPr>
+                </pic:pic>
+              </a:graphicData>
+            </a:graphic>
+          </wp:inline>
+        </w:drawing>
+      </w:r>
+    </w:p>
+    <w:p>
+      <w:r>
+        <w:t>Resultados:</w:t>
+      </w:r>
+    </w:p>
+    <w:tbl>
+      <w:tblPr>
+        <w:tblW w:w="2480" w:type="dxa"/>
+        <w:jc w:val="center"/>
+        <w:tblBorders>
+          <w:top w:val="single" w:sz="4" w:space="0" w:color="auto"/>
+          <w:left w:val="single" w:sz="4" w:space="0" w:color="auto"/>
+          <w:bottom w:val="single" w:sz="4" w:space="0" w:color="auto"/>
+          <w:right w:val="single" w:sz="4" w:space="0" w:color="auto"/>
+          <w:insideH w:val="single" w:sz="4" w:space="0" w:color="auto"/>
+          <w:insideV w:val="single" w:sz="4" w:space="0" w:color="auto"/>
+        </w:tblBorders>
+        <w:tblCellMar>
+          <w:left w:w="70" w:type="dxa"/>
+          <w:right w:w="70" w:type="dxa"/>
+        </w:tblCellMar>
+        <w:tblLook w:val="04A0" w:firstRow="1" w:lastRow="0" w:firstColumn="1" w:lastColumn="0" w:noHBand="0" w:noVBand="1"/>
+      </w:tblPr>
+      <w:tblGrid>
+        <w:gridCol w:w="1240"/>
+        <w:gridCol w:w="1240"/>
+      </w:tblGrid>
+      <w:tr>
+        <w:trPr>
+          <w:trHeight w:val="288"/>
+          <w:jc w:val="center"/>
+        </w:trPr>
+        <w:tc>
+          <w:tcPr>
+            <w:tcW w:w="1240" w:type="dxa"/>
+            <w:shd w:val="clear" w:color="auto" w:fill="auto"/>
+            <w:noWrap/>
+            <w:vAlign w:val="bottom"/>
+            <w:hideMark/>
+          </w:tcPr>
+          <w:p>
+            <w:pPr>
+              <w:spacing w:after="0" w:line="240" w:lineRule="auto"/>
+              <w:rPr>
+                <w:rFonts w:ascii="Calibri" w:eastAsia="Times New Roman" w:hAnsi="Calibri" w:cs="Calibri"/>
+                <w:b/>
+                <w:bCs/>
+                <w:color w:val="000000"/>
+                <w:lang w:eastAsia="es-EC"/>
+              </w:rPr>
+            </w:pPr>
+            <w:r>
+              <w:rPr>
+                <w:rFonts w:ascii="Calibri" w:eastAsia="Times New Roman" w:hAnsi="Calibri" w:cs="Calibri"/>
+                <w:b/>
+                <w:bCs/>
+                <w:color w:val="000000"/>
+                <w:lang w:eastAsia="es-EC"/>
+              </w:rPr>
+              <w:t>t1</w:t>
+            </w:r>
+          </w:p>
+        </w:tc>
+        <w:tc>
+          <w:tcPr>
+            <w:tcW w:w="1240" w:type="dxa"/>
+            <w:shd w:val="clear" w:color="auto" w:fill="auto"/>
+            <w:noWrap/>
+            <w:vAlign w:val="bottom"/>
+            <w:hideMark/>
+          </w:tcPr>
+          <w:p>
+            <w:pPr>
+              <w:spacing w:after="0" w:line="240" w:lineRule="auto"/>
+              <w:rPr>
+                <w:rFonts w:ascii="Calibri" w:eastAsia="Times New Roman" w:hAnsi="Calibri" w:cs="Calibri"/>
+                <w:b/>
+                <w:bCs/>
+                <w:color w:val="000000"/>
+                <w:lang w:eastAsia="es-EC"/>
+              </w:rPr>
+            </w:pPr>
+            <w:r>
+              <w:rPr>
+                <w:rFonts w:ascii="Calibri" w:eastAsia="Times New Roman" w:hAnsi="Calibri" w:cs="Calibri"/>
+                <w:b/>
+                <w:bCs/>
+                <w:color w:val="000000"/>
+                <w:lang w:eastAsia="es-EC"/>
+              </w:rPr>
+              <w:t>t2(uS)</w:t>
+            </w:r>
+          </w:p>
+        </w:tc>
+      </w:tr>
+      <w:tr>
+        <w:trPr>
+          <w:trHeight w:val="288"/>
+          <w:jc w:val="center"/>
+        </w:trPr>
+        <w:tc>
+          <w:tcPr>
+            <w:tcW w:w="1240" w:type="dxa"/>
+            <w:shd w:val="clear" w:color="auto" w:fill="auto"/>
+            <w:noWrap/>
+            <w:vAlign w:val="bottom"/>
+            <w:hideMark/>
+          </w:tcPr>
+          <w:p>
+            <w:pPr>
+              <w:spacing w:after="0" w:line="240" w:lineRule="auto"/>
+              <w:jc w:val="right"/>
+              <w:rPr>
+                <w:rFonts w:ascii="Calibri" w:eastAsia="Times New Roman" w:hAnsi="Calibri" w:cs="Calibri"/>
+                <w:color w:val="000000"/>
+                <w:lang w:eastAsia="es-EC"/>
+              </w:rPr>
+            </w:pPr>
+            <w:r>
+              <w:rPr>
+                <w:rFonts w:ascii="Calibri" w:eastAsia="Times New Roman" w:hAnsi="Calibri" w:cs="Calibri"/>
+                <w:color w:val="000000"/>
+                <w:lang w:eastAsia="es-EC"/>
+              </w:rPr>
+              <w:t>0</w:t>
+            </w:r>
+          </w:p>
+        </w:tc>
+        <w:tc>
+          <w:tcPr>
+            <w:tcW w:w="1240" w:type="dxa"/>
+            <w:shd w:val="clear" w:color="auto" w:fill="auto"/>
+            <w:noWrap/>
+            <w:vAlign w:val="bottom"/>
+            <w:hideMark/>
+          </w:tcPr>
+          <w:p>
+            <w:pPr>
+              <w:spacing w:after="0" w:line="240" w:lineRule="auto"/>
+              <w:jc w:val="right"/>
+              <w:rPr>
+                <w:rFonts w:ascii="Calibri" w:eastAsia="Times New Roman" w:hAnsi="Calibri" w:cs="Calibri"/>
+                <w:color w:val="000000"/>
+                <w:lang w:eastAsia="es-EC"/>
+              </w:rPr>
+            </w:pPr>
+            <w:r>
+              <w:rPr>
+                <w:rFonts w:ascii="Calibri" w:eastAsia="Times New Roman" w:hAnsi="Calibri" w:cs="Calibri"/>
+                <w:color w:val="000000"/>
+                <w:lang w:eastAsia="es-EC"/>
+              </w:rPr>
+              <w:t>5091</w:t>
+            </w:r>
+          </w:p>
+        </w:tc>
+      </w:tr>
+      <w:tr>
+        <w:trPr>
+          <w:trHeight w:val="288"/>
+          <w:jc w:val="center"/>
+        </w:trPr>
+        <w:tc>
+          <w:tcPr>
+            <w:tcW w:w="1240" w:type="dxa"/>
+            <w:shd w:val="clear" w:color="auto" w:fill="auto"/>
+            <w:noWrap/>
+            <w:vAlign w:val="bottom"/>
+            <w:hideMark/>
+          </w:tcPr>
+          <w:p>
+            <w:pPr>
+              <w:spacing w:after="0" w:line="240" w:lineRule="auto"/>
+              <w:jc w:val="right"/>
+              <w:rPr>
+                <w:rFonts w:ascii="Calibri" w:eastAsia="Times New Roman" w:hAnsi="Calibri" w:cs="Calibri"/>
+                <w:color w:val="000000"/>
+                <w:lang w:eastAsia="es-EC"/>
+              </w:rPr>
+            </w:pPr>
+            <w:r>
+              <w:rPr>
+                <w:rFonts w:ascii="Calibri" w:eastAsia="Times New Roman" w:hAnsi="Calibri" w:cs="Calibri"/>
+                <w:color w:val="000000"/>
+                <w:lang w:eastAsia="es-EC"/>
+              </w:rPr>
+              <w:t>0</w:t>
+            </w:r>
+          </w:p>
+        </w:tc>
+        <w:tc>
+          <w:tcPr>
+            <w:tcW w:w="1240" w:type="dxa"/>
+            <w:shd w:val="clear" w:color="auto" w:fill="auto"/>
+            <w:noWrap/>
+            <w:vAlign w:val="bottom"/>
+            <w:hideMark/>
+          </w:tcPr>
+          <w:p>
+            <w:pPr>
+              <w:spacing w:after="0" w:line="240" w:lineRule="auto"/>
+              <w:jc w:val="right"/>
+              <w:rPr>
+                <w:rFonts w:ascii="Calibri" w:eastAsia="Times New Roman" w:hAnsi="Calibri" w:cs="Calibri"/>
+                <w:color w:val="000000"/>
+                <w:lang w:eastAsia="es-EC"/>
+              </w:rPr>
+            </w:pPr>
+            <w:r>
+              <w:rPr>
+                <w:rFonts w:ascii="Calibri" w:eastAsia="Times New Roman" w:hAnsi="Calibri" w:cs="Calibri"/>
+                <w:color w:val="000000"/>
+                <w:lang w:eastAsia="es-EC"/>
+              </w:rPr>
+              <w:t>3174</w:t>
+            </w:r>
+          </w:p>
+        </w:tc>
+      </w:tr>
+      <w:tr>
+        <w:trPr>
+          <w:trHeight w:val="288"/>
+          <w:jc w:val="center"/>
+        </w:trPr>
+        <w:tc>
+          <w:tcPr>
+            <w:tcW w:w="1240" w:type="dxa"/>
+            <w:shd w:val="clear" w:color="auto" w:fill="auto"/>
+            <w:noWrap/>
+            <w:vAlign w:val="bottom"/>
+            <w:hideMark/>
+          </w:tcPr>
+          <w:p>
+            <w:pPr>
+              <w:spacing w:after="0" w:line="240" w:lineRule="auto"/>
+              <w:jc w:val="right"/>
+              <w:rPr>
+                <w:rFonts w:ascii="Calibri" w:eastAsia="Times New Roman" w:hAnsi="Calibri" w:cs="Calibri"/>
+                <w:color w:val="000000"/>
+                <w:lang w:eastAsia="es-EC"/>
+              </w:rPr>
+            </w:pPr>
+            <w:r>
+              <w:rPr>
+                <w:rFonts w:ascii="Calibri" w:eastAsia="Times New Roman" w:hAnsi="Calibri" w:cs="Calibri"/>
+                <w:color w:val="000000"/>
+                <w:lang w:eastAsia="es-EC"/>
+              </w:rPr>
+              <w:t>0</w:t>
+            </w:r>
+          </w:p>
+        </w:tc>
+        <w:tc>
+          <w:tcPr>
+            <w:tcW w:w="1240" w:type="dxa"/>
+            <w:shd w:val="clear" w:color="auto" w:fill="auto"/>
+            <w:noWrap/>
+            <w:vAlign w:val="bottom"/>
+            <w:hideMark/>
+          </w:tcPr>
+          <w:p>
+            <w:pPr>
+              <w:spacing w:after="0" w:line="240" w:lineRule="auto"/>
+              <w:jc w:val="right"/>
+              <w:rPr>
+                <w:rFonts w:ascii="Calibri" w:eastAsia="Times New Roman" w:hAnsi="Calibri" w:cs="Calibri"/>
+                <w:color w:val="000000"/>
+                <w:lang w:eastAsia="es-EC"/>
+              </w:rPr>
+            </w:pPr>
+            <w:r>
+              <w:rPr>
+                <w:rFonts w:ascii="Calibri" w:eastAsia="Times New Roman" w:hAnsi="Calibri" w:cs="Calibri"/>
+                <w:color w:val="000000"/>
+                <w:lang w:eastAsia="es-EC"/>
+              </w:rPr>
+              <w:t>3494</w:t>
+            </w:r>
+          </w:p>
+        </w:tc>
+      </w:tr>
+      <w:tr>
+        <w:trPr>
+          <w:trHeight w:val="288"/>
+          <w:jc w:val="center"/>
+        </w:trPr>
+        <w:tc>
+          <w:tcPr>
+            <w:tcW w:w="1240" w:type="dxa"/>
+            <w:shd w:val="clear" w:color="auto" w:fill="auto"/>
+            <w:noWrap/>
+            <w:vAlign w:val="bottom"/>
+            <w:hideMark/>
+          </w:tcPr>
+          <w:p>
+            <w:pPr>
+              <w:spacing w:after="0" w:line="240" w:lineRule="auto"/>
+              <w:jc w:val="right"/>
+              <w:rPr>
+                <w:rFonts w:ascii="Calibri" w:eastAsia="Times New Roman" w:hAnsi="Calibri" w:cs="Calibri"/>
+                <w:color w:val="000000"/>
+                <w:lang w:eastAsia="es-EC"/>
+              </w:rPr>
+            </w:pPr>
+            <w:r>
+              <w:rPr>
+                <w:rFonts w:ascii="Calibri" w:eastAsia="Times New Roman" w:hAnsi="Calibri" w:cs="Calibri"/>
+                <w:color w:val="000000"/>
+                <w:lang w:eastAsia="es-EC"/>
+              </w:rPr>
+              <w:t>0</w:t>
+            </w:r>
+          </w:p>
+        </w:tc>
+        <w:tc>
+          <w:tcPr>
+            <w:tcW w:w="1240" w:type="dxa"/>
+            <w:shd w:val="clear" w:color="auto" w:fill="auto"/>
+            <w:noWrap/>
+            <w:vAlign w:val="bottom"/>
+            <w:hideMark/>
+          </w:tcPr>
+          <w:p>
+            <w:pPr>
+              <w:spacing w:after="0" w:line="240" w:lineRule="auto"/>
+              <w:jc w:val="right"/>
+              <w:rPr>
+                <w:rFonts w:ascii="Calibri" w:eastAsia="Times New Roman" w:hAnsi="Calibri" w:cs="Calibri"/>
+                <w:color w:val="000000"/>
+                <w:lang w:eastAsia="es-EC"/>
+              </w:rPr>
+            </w:pPr>
+            <w:r>
+              <w:rPr>
+                <w:rFonts w:ascii="Calibri" w:eastAsia="Times New Roman" w:hAnsi="Calibri" w:cs="Calibri"/>
+                <w:color w:val="000000"/>
+                <w:lang w:eastAsia="es-EC"/>
+              </w:rPr>
+              <w:t>5086</w:t>
+            </w:r>
+          </w:p>
+        </w:tc>
+      </w:tr>
+      <w:tr>
+        <w:trPr>
+          <w:trHeight w:val="288"/>
+          <w:jc w:val="center"/>
+        </w:trPr>
+        <w:tc>
+          <w:tcPr>
+            <w:tcW w:w="1240" w:type="dxa"/>
+            <w:shd w:val="clear" w:color="auto" w:fill="auto"/>
+            <w:noWrap/>
+            <w:vAlign w:val="bottom"/>
+            <w:hideMark/>
+          </w:tcPr>
+          <w:p>
+            <w:pPr>
+              <w:spacing w:after="0" w:line="240" w:lineRule="auto"/>
+              <w:jc w:val="right"/>
+              <w:rPr>
+                <w:rFonts w:ascii="Calibri" w:eastAsia="Times New Roman" w:hAnsi="Calibri" w:cs="Calibri"/>
+                <w:color w:val="000000"/>
+                <w:lang w:eastAsia="es-EC"/>
+              </w:rPr>
+            </w:pPr>
+            <w:r>
+              <w:rPr>
+                <w:rFonts w:ascii="Calibri" w:eastAsia="Times New Roman" w:hAnsi="Calibri" w:cs="Calibri"/>
+                <w:color w:val="000000"/>
+                <w:lang w:eastAsia="es-EC"/>
+              </w:rPr>
+              <w:t>0</w:t>
+            </w:r>
+          </w:p>
+        </w:tc>
+        <w:tc>
+          <w:tcPr>
+            <w:tcW w:w="1240" w:type="dxa"/>
+            <w:shd w:val="clear" w:color="auto" w:fill="auto"/>
+            <w:noWrap/>
+            <w:vAlign w:val="bottom"/>
+            <w:hideMark/>
+          </w:tcPr>
+          <w:p>
+            <w:pPr>
+              <w:spacing w:after="0" w:line="240" w:lineRule="auto"/>
+              <w:jc w:val="right"/>
+              <w:rPr>
+                <w:rFonts w:ascii="Calibri" w:eastAsia="Times New Roman" w:hAnsi="Calibri" w:cs="Calibri"/>
+                <w:color w:val="000000"/>
+                <w:lang w:eastAsia="es-EC"/>
+              </w:rPr>
+            </w:pPr>
+            <w:r>
+              <w:rPr>
+                <w:rFonts w:ascii="Calibri" w:eastAsia="Times New Roman" w:hAnsi="Calibri" w:cs="Calibri"/>
+                <w:color w:val="000000"/>
+                <w:lang w:eastAsia="es-EC"/>
+              </w:rPr>
+              <w:t>5112</w:t>
+            </w:r>
+          </w:p>
+        </w:tc>
+      </w:tr>
+      <w:tr>
+        <w:trPr>
+          <w:trHeight w:val="288"/>
+          <w:jc w:val="center"/>
+        </w:trPr>
+        <w:tc>
+          <w:tcPr>
+            <w:tcW w:w="1240" w:type="dxa"/>
+            <w:shd w:val="clear" w:color="auto" w:fill="auto"/>
+            <w:noWrap/>
+            <w:vAlign w:val="bottom"/>
+            <w:hideMark/>
+          </w:tcPr>
+          <w:p>
+            <w:pPr>
+              <w:spacing w:after="0" w:line="240" w:lineRule="auto"/>
+              <w:jc w:val="right"/>
+              <w:rPr>
+                <w:rFonts w:ascii="Calibri" w:eastAsia="Times New Roman" w:hAnsi="Calibri" w:cs="Calibri"/>
+                <w:color w:val="000000"/>
+                <w:lang w:eastAsia="es-EC"/>
+              </w:rPr>
+            </w:pPr>
+            <w:r>
+              <w:rPr>
+                <w:rFonts w:ascii="Calibri" w:eastAsia="Times New Roman" w:hAnsi="Calibri" w:cs="Calibri"/>
+                <w:color w:val="000000"/>
+                <w:lang w:eastAsia="es-EC"/>
+              </w:rPr>
+              <w:t>0</w:t>
+            </w:r>
+          </w:p>
+        </w:tc>
+        <w:tc>
+          <w:tcPr>
+            <w:tcW w:w="1240" w:type="dxa"/>
+            <w:shd w:val="clear" w:color="auto" w:fill="auto"/>
+            <w:noWrap/>
+            <w:vAlign w:val="bottom"/>
+            <w:hideMark/>
+          </w:tcPr>
+          <w:p>
+            <w:pPr>
+              <w:spacing w:after="0" w:line="240" w:lineRule="auto"/>
+              <w:jc w:val="right"/>
+              <w:rPr>
+                <w:rFonts w:ascii="Calibri" w:eastAsia="Times New Roman" w:hAnsi="Calibri" w:cs="Calibri"/>
+                <w:color w:val="000000"/>
+                <w:lang w:eastAsia="es-EC"/>
+              </w:rPr>
+            </w:pPr>
+            <w:r>
+              <w:rPr>
+                <w:rFonts w:ascii="Calibri" w:eastAsia="Times New Roman" w:hAnsi="Calibri" w:cs="Calibri"/>
+                <w:color w:val="000000"/>
+                <w:lang w:eastAsia="es-EC"/>
+              </w:rPr>
+              <w:t>4785</w:t>
+            </w:r>
+          </w:p>
+        </w:tc>
+      </w:tr>
+      <w:tr>
+        <w:trPr>
+          <w:trHeight w:val="288"/>
+          <w:jc w:val="center"/>
+        </w:trPr>
+        <w:tc>
+          <w:tcPr>
+            <w:tcW w:w="1240" w:type="dxa"/>
+            <w:shd w:val="clear" w:color="auto" w:fill="auto"/>
+            <w:noWrap/>
+            <w:vAlign w:val="bottom"/>
+            <w:hideMark/>
+          </w:tcPr>
+          <w:p>
+            <w:pPr>
+              <w:spacing w:after="0" w:line="240" w:lineRule="auto"/>
+              <w:jc w:val="right"/>
+              <w:rPr>
+                <w:rFonts w:ascii="Calibri" w:eastAsia="Times New Roman" w:hAnsi="Calibri" w:cs="Calibri"/>
+                <w:color w:val="000000"/>
+                <w:lang w:eastAsia="es-EC"/>
+              </w:rPr>
+            </w:pPr>
+            <w:r>
+              <w:rPr>
+                <w:rFonts w:ascii="Calibri" w:eastAsia="Times New Roman" w:hAnsi="Calibri" w:cs="Calibri"/>
+                <w:color w:val="000000"/>
+                <w:lang w:eastAsia="es-EC"/>
+              </w:rPr>
+              <w:t>0</w:t>
+            </w:r>
+          </w:p>
+        </w:tc>
+        <w:tc>
+          <w:tcPr>
+            <w:tcW w:w="1240" w:type="dxa"/>
+            <w:shd w:val="clear" w:color="auto" w:fill="auto"/>
+            <w:noWrap/>
+            <w:vAlign w:val="bottom"/>
+            <w:hideMark/>
+          </w:tcPr>
+          <w:p>
+            <w:pPr>
+              <w:spacing w:after="0" w:line="240" w:lineRule="auto"/>
+              <w:jc w:val="right"/>
+              <w:rPr>
+                <w:rFonts w:ascii="Calibri" w:eastAsia="Times New Roman" w:hAnsi="Calibri" w:cs="Calibri"/>
+                <w:color w:val="000000"/>
+                <w:lang w:eastAsia="es-EC"/>
+              </w:rPr>
+            </w:pPr>
+            <w:r>
+              <w:rPr>
+                <w:rFonts w:ascii="Calibri" w:eastAsia="Times New Roman" w:hAnsi="Calibri" w:cs="Calibri"/>
+                <w:color w:val="000000"/>
+                <w:lang w:eastAsia="es-EC"/>
+              </w:rPr>
+              <w:t>4447</w:t>
+            </w:r>
+          </w:p>
+        </w:tc>
+      </w:tr>
+      <w:tr>
+        <w:trPr>
+          <w:trHeight w:val="288"/>
+          <w:jc w:val="center"/>
+        </w:trPr>
+        <w:tc>
+          <w:tcPr>
+            <w:tcW w:w="1240" w:type="dxa"/>
+            <w:shd w:val="clear" w:color="auto" w:fill="auto"/>
+            <w:noWrap/>
+            <w:vAlign w:val="bottom"/>
+            <w:hideMark/>
+          </w:tcPr>
+          <w:p>
+            <w:pPr>
+              <w:spacing w:after="0" w:line="240" w:lineRule="auto"/>
+              <w:jc w:val="right"/>
+              <w:rPr>
+                <w:rFonts w:ascii="Calibri" w:eastAsia="Times New Roman" w:hAnsi="Calibri" w:cs="Calibri"/>
+                <w:color w:val="000000"/>
+                <w:lang w:eastAsia="es-EC"/>
+              </w:rPr>
+            </w:pPr>
+            <w:r>
+              <w:rPr>
+                <w:rFonts w:ascii="Calibri" w:eastAsia="Times New Roman" w:hAnsi="Calibri" w:cs="Calibri"/>
+                <w:color w:val="000000"/>
+                <w:lang w:eastAsia="es-EC"/>
+              </w:rPr>
+              <w:t>0</w:t>
+            </w:r>
+          </w:p>
+        </w:tc>
+        <w:tc>
+          <w:tcPr>
+            <w:tcW w:w="1240" w:type="dxa"/>
+            <w:shd w:val="clear" w:color="auto" w:fill="auto"/>
+            <w:noWrap/>
+            <w:vAlign w:val="bottom"/>
+            <w:hideMark/>
+          </w:tcPr>
+          <w:p>
+            <w:pPr>
+              <w:spacing w:after="0" w:line="240" w:lineRule="auto"/>
+              <w:jc w:val="right"/>
+              <w:rPr>
+                <w:rFonts w:ascii="Calibri" w:eastAsia="Times New Roman" w:hAnsi="Calibri" w:cs="Calibri"/>
+                <w:color w:val="000000"/>
+                <w:lang w:eastAsia="es-EC"/>
+              </w:rPr>
+            </w:pPr>
+            <w:r>
+              <w:rPr>
+                <w:rFonts w:ascii="Calibri" w:eastAsia="Times New Roman" w:hAnsi="Calibri" w:cs="Calibri"/>
+                <w:color w:val="000000"/>
+                <w:lang w:eastAsia="es-EC"/>
+              </w:rPr>
+              <w:t>5093</w:t>
+            </w:r>
+          </w:p>
+        </w:tc>
+      </w:tr>
+      <w:tr>
+        <w:trPr>
+          <w:trHeight w:val="288"/>
+          <w:jc w:val="center"/>
+        </w:trPr>
+        <w:tc>
+          <w:tcPr>
+            <w:tcW w:w="1240" w:type="dxa"/>
+            <w:shd w:val="clear" w:color="auto" w:fill="auto"/>
+            <w:noWrap/>
+            <w:vAlign w:val="bottom"/>
+            <w:hideMark/>
+          </w:tcPr>
+          <w:p>
+            <w:pPr>
+              <w:spacing w:after="0" w:line="240" w:lineRule="auto"/>
+              <w:jc w:val="right"/>
+              <w:rPr>
+                <w:rFonts w:ascii="Calibri" w:eastAsia="Times New Roman" w:hAnsi="Calibri" w:cs="Calibri"/>
+                <w:color w:val="000000"/>
+                <w:lang w:eastAsia="es-EC"/>
+              </w:rPr>
+            </w:pPr>
+            <w:r>
+              <w:rPr>
+                <w:rFonts w:ascii="Calibri" w:eastAsia="Times New Roman" w:hAnsi="Calibri" w:cs="Calibri"/>
+                <w:color w:val="000000"/>
+                <w:lang w:eastAsia="es-EC"/>
+              </w:rPr>
+              <w:t>0</w:t>
+            </w:r>
+          </w:p>
+        </w:tc>
+        <w:tc>
+          <w:tcPr>
+            <w:tcW w:w="1240" w:type="dxa"/>
+            <w:shd w:val="clear" w:color="auto" w:fill="auto"/>
+            <w:noWrap/>
+            <w:vAlign w:val="bottom"/>
+            <w:hideMark/>
+          </w:tcPr>
+          <w:p>
+            <w:pPr>
+              <w:spacing w:after="0" w:line="240" w:lineRule="auto"/>
+              <w:jc w:val="right"/>
+              <w:rPr>
+                <w:rFonts w:ascii="Calibri" w:eastAsia="Times New Roman" w:hAnsi="Calibri" w:cs="Calibri"/>
+                <w:color w:val="000000"/>
+                <w:lang w:eastAsia="es-EC"/>
+              </w:rPr>
+            </w:pPr>
+            <w:r>
+              <w:rPr>
+                <w:rFonts w:ascii="Calibri" w:eastAsia="Times New Roman" w:hAnsi="Calibri" w:cs="Calibri"/>
+                <w:color w:val="000000"/>
+                <w:lang w:eastAsia="es-EC"/>
+              </w:rPr>
+              <w:t>4136</w:t>
+            </w:r>
+          </w:p>
+        </w:tc>
+      </w:tr>
+      <w:tr>
+        <w:trPr>
+          <w:trHeight w:val="288"/>
+          <w:jc w:val="center"/>
+        </w:trPr>
+        <w:tc>
+          <w:tcPr>
+            <w:tcW w:w="1240" w:type="dxa"/>
+            <w:shd w:val="clear" w:color="auto" w:fill="auto"/>
+            <w:noWrap/>
+            <w:vAlign w:val="bottom"/>
+            <w:hideMark/>
+          </w:tcPr>
+          <w:p>
+            <w:pPr>
+              <w:spacing w:after="0" w:line="240" w:lineRule="auto"/>
+              <w:jc w:val="right"/>
+              <w:rPr>
+                <w:rFonts w:ascii="Calibri" w:eastAsia="Times New Roman" w:hAnsi="Calibri" w:cs="Calibri"/>
+                <w:color w:val="000000"/>
+                <w:lang w:eastAsia="es-EC"/>
+              </w:rPr>
+            </w:pPr>
+            <w:r>
+              <w:rPr>
+                <w:rFonts w:ascii="Calibri" w:eastAsia="Times New Roman" w:hAnsi="Calibri" w:cs="Calibri"/>
+                <w:color w:val="000000"/>
+                <w:lang w:eastAsia="es-EC"/>
+              </w:rPr>
+              <w:t>0</w:t>
+            </w:r>
+          </w:p>
+        </w:tc>
+        <w:tc>
+          <w:tcPr>
+            <w:tcW w:w="1240" w:type="dxa"/>
+            <w:shd w:val="clear" w:color="auto" w:fill="auto"/>
+            <w:noWrap/>
+            <w:vAlign w:val="bottom"/>
+            <w:hideMark/>
+          </w:tcPr>
+          <w:p>
+            <w:pPr>
+              <w:spacing w:after="0" w:line="240" w:lineRule="auto"/>
+              <w:jc w:val="right"/>
+              <w:rPr>
+                <w:rFonts w:ascii="Calibri" w:eastAsia="Times New Roman" w:hAnsi="Calibri" w:cs="Calibri"/>
+                <w:color w:val="000000"/>
+                <w:lang w:eastAsia="es-EC"/>
+              </w:rPr>
+            </w:pPr>
+            <w:r>
+              <w:rPr>
+                <w:rFonts w:ascii="Calibri" w:eastAsia="Times New Roman" w:hAnsi="Calibri" w:cs="Calibri"/>
+                <w:color w:val="000000"/>
+                <w:lang w:eastAsia="es-EC"/>
+              </w:rPr>
+              <w:t>4776</w:t>
+            </w:r>
+          </w:p>
+        </w:tc>
+      </w:tr>
+      <w:tr>
+        <w:trPr>
+          <w:trHeight w:val="288"/>
+          <w:jc w:val="center"/>
+        </w:trPr>
+        <w:tc>
+          <w:tcPr>
+            <w:tcW w:w="1240" w:type="dxa"/>
+            <w:shd w:val="clear" w:color="auto" w:fill="auto"/>
+            <w:noWrap/>
+            <w:vAlign w:val="bottom"/>
+            <w:hideMark/>
+          </w:tcPr>
+          <w:p>
+            <w:pPr>
+              <w:spacing w:after="0" w:line="240" w:lineRule="auto"/>
+              <w:rPr>
+                <w:rFonts w:ascii="Calibri" w:eastAsia="Times New Roman" w:hAnsi="Calibri" w:cs="Calibri"/>
+                <w:b/>
+                <w:bCs/>
+                <w:color w:val="000000"/>
+                <w:lang w:eastAsia="es-EC"/>
+              </w:rPr>
+            </w:pPr>
+            <w:r>
+              <w:rPr>
+                <w:rFonts w:ascii="Calibri" w:eastAsia="Times New Roman" w:hAnsi="Calibri" w:cs="Calibri"/>
+                <w:b/>
+                <w:bCs/>
+                <w:color w:val="000000"/>
+                <w:lang w:eastAsia="es-EC"/>
+              </w:rPr>
+              <w:t>Promedio</w:t>
+            </w:r>
+          </w:p>
+        </w:tc>
+        <w:tc>
+          <w:tcPr>
+            <w:tcW w:w="1240" w:type="dxa"/>
+            <w:shd w:val="clear" w:color="auto" w:fill="auto"/>
+            <w:noWrap/>
+            <w:vAlign w:val="bottom"/>
+            <w:hideMark/>
+          </w:tcPr>
+          <w:p>
+            <w:pPr>
+              <w:spacing w:after="0" w:line="240" w:lineRule="auto"/>
+              <w:jc w:val="right"/>
+              <w:rPr>
+                <w:rFonts w:ascii="Calibri" w:eastAsia="Times New Roman" w:hAnsi="Calibri" w:cs="Calibri"/>
+                <w:color w:val="000000"/>
+                <w:lang w:eastAsia="es-EC"/>
+              </w:rPr>
+            </w:pPr>
+            <w:r>
+              <w:rPr>
+                <w:rFonts w:ascii="Calibri" w:eastAsia="Times New Roman" w:hAnsi="Calibri" w:cs="Calibri"/>
+                <w:color w:val="000000"/>
+                <w:highlight w:val="yellow"/>
+                <w:lang w:eastAsia="es-EC"/>
+              </w:rPr>
+              <w:t>4519,4</w:t>
+            </w:r>
+          </w:p>
+        </w:tc>
+      </w:tr>
+    </w:tbl>
+    <w:p>
+      <w:pPr>
+        <w:rPr>
+          <w:b/>
+          <w:bCs/>
+        </w:rPr>
+      </w:pPr>
+    </w:p>
+    <w:p>
+      <w:pPr>
+        <w:rPr>
+          <w:b/>
+          <w:bCs/>
+          <w:u w:val="single"/>
+        </w:rPr>
+      </w:pPr>
+      <w:r>
+        <w:rPr>
+          <w:b/>
+          <w:bCs/>
+        </w:rPr>
+        <w:t>Usando broadcast</w:t>
+      </w:r>
+      <w:r>
+        <w:rPr>
+          <w:b/>
+          <w:bCs/>
+        </w:rPr>
+        <w:t xml:space="preserve"> con payload de </w:t>
+      </w:r>
+      <w:r>
+        <w:rPr>
+          <w:b/>
+          <w:bCs/>
+          <w:u w:val="single"/>
+        </w:rPr>
+        <w:t>102</w:t>
+      </w:r>
+      <w:r>
+        <w:rPr>
+          <w:b/>
+          <w:bCs/>
+          <w:u w:val="single"/>
+        </w:rPr>
+        <w:t xml:space="preserve"> bytes</w:t>
+      </w:r>
+    </w:p>
+    <w:p>
+      <w:r>
+        <w:t>Ejemplo de medición:</w:t>
+      </w:r>
+    </w:p>
+    <w:p>
+      <w:pPr>
+        <w:rPr>
+          <w:b/>
+          <w:bCs/>
+        </w:rPr>
+      </w:pPr>
+      <w:r>
+        <w:rPr>
+          <w:b/>
+          <w:bCs/>
+        </w:rPr>
+        <w:drawing>
+          <wp:inline distT="0" distB="0" distL="0" distR="0" wp14:anchorId="46245877" wp14:editId="685A6E06">
+            <wp:extent cx="5731510" cy="584835"/>
+            <wp:effectExtent l="0" t="0" r="2540" b="5715"/>
+            <wp:docPr id="27" name="Imagen 27"/>
+            <wp:cNvGraphicFramePr>
+              <a:graphicFrameLocks xmlns:a="http://schemas.openxmlformats.org/drawingml/2006/main" noChangeAspect="1"/>
+            </wp:cNvGraphicFramePr>
+            <a:graphic xmlns:a="http://schemas.openxmlformats.org/drawingml/2006/main">
+              <a:graphicData uri="http://schemas.openxmlformats.org/drawingml/2006/picture">
+                <pic:pic xmlns:pic="http://schemas.openxmlformats.org/drawingml/2006/picture">
+                  <pic:nvPicPr>
+                    <pic:cNvPr id="1" name=""/>
+                    <pic:cNvPicPr/>
+                  </pic:nvPicPr>
+                  <pic:blipFill>
+                    <a:blip r:embed="rId27"/>
+                    <a:stretch>
+                      <a:fillRect/>
+                    </a:stretch>
+                  </pic:blipFill>
+                  <pic:spPr>
+                    <a:xfrm>
+                      <a:off x="0" y="0"/>
+                      <a:ext cx="5731510" cy="584835"/>
+                    </a:xfrm>
+                    <a:prstGeom prst="rect">
+                      <a:avLst/>
+                    </a:prstGeom>
+                  </pic:spPr>
+                </pic:pic>
+              </a:graphicData>
+            </a:graphic>
+          </wp:inline>
+        </w:drawing>
+      </w:r>
+    </w:p>
+    <w:p>
+      <w:r>
+        <w:t>Resultados:</w:t>
+      </w:r>
+    </w:p>
+    <w:tbl>
+      <w:tblPr>
+        <w:tblW w:w="2480" w:type="dxa"/>
+        <w:jc w:val="center"/>
+        <w:tblBorders>
+          <w:top w:val="single" w:sz="4" w:space="0" w:color="auto"/>
+          <w:left w:val="single" w:sz="4" w:space="0" w:color="auto"/>
+          <w:bottom w:val="single" w:sz="4" w:space="0" w:color="auto"/>
+          <w:right w:val="single" w:sz="4" w:space="0" w:color="auto"/>
+          <w:insideH w:val="single" w:sz="4" w:space="0" w:color="auto"/>
+          <w:insideV w:val="single" w:sz="4" w:space="0" w:color="auto"/>
+        </w:tblBorders>
+        <w:tblCellMar>
+          <w:left w:w="70" w:type="dxa"/>
+          <w:right w:w="70" w:type="dxa"/>
+        </w:tblCellMar>
+        <w:tblLook w:val="04A0" w:firstRow="1" w:lastRow="0" w:firstColumn="1" w:lastColumn="0" w:noHBand="0" w:noVBand="1"/>
+      </w:tblPr>
+      <w:tblGrid>
+        <w:gridCol w:w="1240"/>
+        <w:gridCol w:w="1240"/>
+      </w:tblGrid>
+      <w:tr>
+        <w:trPr>
+          <w:trHeight w:val="288"/>
+          <w:jc w:val="center"/>
+        </w:trPr>
+        <w:tc>
+          <w:tcPr>
+            <w:tcW w:w="1240" w:type="dxa"/>
+            <w:shd w:val="clear" w:color="auto" w:fill="auto"/>
+            <w:noWrap/>
+            <w:vAlign w:val="bottom"/>
+            <w:hideMark/>
+          </w:tcPr>
+          <w:p>
+            <w:pPr>
+              <w:spacing w:after="0" w:line="240" w:lineRule="auto"/>
+              <w:rPr>
+                <w:rFonts w:ascii="Calibri" w:eastAsia="Times New Roman" w:hAnsi="Calibri" w:cs="Calibri"/>
+                <w:b/>
+                <w:bCs/>
+                <w:color w:val="000000"/>
+                <w:lang w:eastAsia="es-EC"/>
+              </w:rPr>
+            </w:pPr>
+            <w:r>
+              <w:rPr>
+                <w:rFonts w:ascii="Calibri" w:eastAsia="Times New Roman" w:hAnsi="Calibri" w:cs="Calibri"/>
+                <w:b/>
+                <w:bCs/>
+                <w:color w:val="000000"/>
+                <w:lang w:eastAsia="es-EC"/>
+              </w:rPr>
+              <w:t>t1</w:t>
+            </w:r>
+          </w:p>
+        </w:tc>
+        <w:tc>
+          <w:tcPr>
+            <w:tcW w:w="1240" w:type="dxa"/>
+            <w:shd w:val="clear" w:color="auto" w:fill="auto"/>
+            <w:noWrap/>
+            <w:vAlign w:val="bottom"/>
+            <w:hideMark/>
+          </w:tcPr>
+          <w:p>
+            <w:pPr>
+              <w:spacing w:after="0" w:line="240" w:lineRule="auto"/>
+              <w:rPr>
+                <w:rFonts w:ascii="Calibri" w:eastAsia="Times New Roman" w:hAnsi="Calibri" w:cs="Calibri"/>
+                <w:b/>
+                <w:bCs/>
+                <w:color w:val="000000"/>
+                <w:lang w:eastAsia="es-EC"/>
+              </w:rPr>
+            </w:pPr>
+            <w:r>
+              <w:rPr>
+                <w:rFonts w:ascii="Calibri" w:eastAsia="Times New Roman" w:hAnsi="Calibri" w:cs="Calibri"/>
+                <w:b/>
+                <w:bCs/>
+                <w:color w:val="000000"/>
+                <w:lang w:eastAsia="es-EC"/>
+              </w:rPr>
+              <w:t>t2(uS)</w:t>
+            </w:r>
+          </w:p>
+        </w:tc>
+      </w:tr>
+      <w:tr>
+        <w:trPr>
+          <w:trHeight w:val="288"/>
+          <w:jc w:val="center"/>
+        </w:trPr>
+        <w:tc>
+          <w:tcPr>
+            <w:tcW w:w="1240" w:type="dxa"/>
+            <w:shd w:val="clear" w:color="auto" w:fill="auto"/>
+            <w:noWrap/>
+            <w:vAlign w:val="bottom"/>
+            <w:hideMark/>
+          </w:tcPr>
+          <w:p>
+            <w:pPr>
+              <w:spacing w:after="0" w:line="240" w:lineRule="auto"/>
+              <w:jc w:val="right"/>
+              <w:rPr>
+                <w:rFonts w:ascii="Calibri" w:eastAsia="Times New Roman" w:hAnsi="Calibri" w:cs="Calibri"/>
+                <w:color w:val="000000"/>
+                <w:lang w:eastAsia="es-EC"/>
+              </w:rPr>
+            </w:pPr>
+            <w:r>
+              <w:rPr>
+                <w:rFonts w:ascii="Calibri" w:eastAsia="Times New Roman" w:hAnsi="Calibri" w:cs="Calibri"/>
+                <w:color w:val="000000"/>
+                <w:lang w:eastAsia="es-EC"/>
+              </w:rPr>
+              <w:t>0</w:t>
+            </w:r>
+          </w:p>
+        </w:tc>
+        <w:tc>
+          <w:tcPr>
+            <w:tcW w:w="1240" w:type="dxa"/>
+            <w:shd w:val="clear" w:color="auto" w:fill="auto"/>
+            <w:noWrap/>
+            <w:vAlign w:val="bottom"/>
+            <w:hideMark/>
+          </w:tcPr>
+          <w:p>
+            <w:pPr>
+              <w:spacing w:after="0" w:line="240" w:lineRule="auto"/>
+              <w:jc w:val="right"/>
+              <w:rPr>
+                <w:rFonts w:ascii="Calibri" w:eastAsia="Times New Roman" w:hAnsi="Calibri" w:cs="Calibri"/>
+                <w:color w:val="000000"/>
+                <w:lang w:eastAsia="es-EC"/>
+              </w:rPr>
+            </w:pPr>
+            <w:r>
+              <w:rPr>
+                <w:rFonts w:ascii="Calibri" w:eastAsia="Times New Roman" w:hAnsi="Calibri" w:cs="Calibri"/>
+                <w:color w:val="000000"/>
+                <w:lang w:eastAsia="es-EC"/>
+              </w:rPr>
+              <w:t>6594</w:t>
+            </w:r>
+          </w:p>
+        </w:tc>
+      </w:tr>
+      <w:tr>
+        <w:trPr>
+          <w:trHeight w:val="288"/>
+          <w:jc w:val="center"/>
+        </w:trPr>
+        <w:tc>
+          <w:tcPr>
+            <w:tcW w:w="1240" w:type="dxa"/>
+            <w:shd w:val="clear" w:color="auto" w:fill="auto"/>
+            <w:noWrap/>
+            <w:vAlign w:val="bottom"/>
+            <w:hideMark/>
+          </w:tcPr>
+          <w:p>
+            <w:pPr>
+              <w:spacing w:after="0" w:line="240" w:lineRule="auto"/>
+              <w:jc w:val="right"/>
+              <w:rPr>
+                <w:rFonts w:ascii="Calibri" w:eastAsia="Times New Roman" w:hAnsi="Calibri" w:cs="Calibri"/>
+                <w:color w:val="000000"/>
+                <w:lang w:eastAsia="es-EC"/>
+              </w:rPr>
+            </w:pPr>
+            <w:r>
+              <w:rPr>
+                <w:rFonts w:ascii="Calibri" w:eastAsia="Times New Roman" w:hAnsi="Calibri" w:cs="Calibri"/>
+                <w:color w:val="000000"/>
+                <w:lang w:eastAsia="es-EC"/>
+              </w:rPr>
+              <w:t>0</w:t>
+            </w:r>
+          </w:p>
+        </w:tc>
+        <w:tc>
+          <w:tcPr>
+            <w:tcW w:w="1240" w:type="dxa"/>
+            <w:shd w:val="clear" w:color="auto" w:fill="auto"/>
+            <w:noWrap/>
+            <w:vAlign w:val="bottom"/>
+            <w:hideMark/>
+          </w:tcPr>
+          <w:p>
+            <w:pPr>
+              <w:spacing w:after="0" w:line="240" w:lineRule="auto"/>
+              <w:jc w:val="right"/>
+              <w:rPr>
+                <w:rFonts w:ascii="Calibri" w:eastAsia="Times New Roman" w:hAnsi="Calibri" w:cs="Calibri"/>
+                <w:color w:val="000000"/>
+                <w:lang w:eastAsia="es-EC"/>
+              </w:rPr>
+            </w:pPr>
+            <w:r>
+              <w:rPr>
+                <w:rFonts w:ascii="Calibri" w:eastAsia="Times New Roman" w:hAnsi="Calibri" w:cs="Calibri"/>
+                <w:color w:val="000000"/>
+                <w:lang w:eastAsia="es-EC"/>
+              </w:rPr>
+              <w:t>5626</w:t>
+            </w:r>
+          </w:p>
+        </w:tc>
+      </w:tr>
+      <w:tr>
+        <w:trPr>
+          <w:trHeight w:val="288"/>
+          <w:jc w:val="center"/>
+        </w:trPr>
+        <w:tc>
+          <w:tcPr>
+            <w:tcW w:w="1240" w:type="dxa"/>
+            <w:shd w:val="clear" w:color="auto" w:fill="auto"/>
+            <w:noWrap/>
+            <w:vAlign w:val="bottom"/>
+            <w:hideMark/>
+          </w:tcPr>
+          <w:p>
+            <w:pPr>
+              <w:spacing w:after="0" w:line="240" w:lineRule="auto"/>
+              <w:jc w:val="right"/>
+              <w:rPr>
+                <w:rFonts w:ascii="Calibri" w:eastAsia="Times New Roman" w:hAnsi="Calibri" w:cs="Calibri"/>
+                <w:color w:val="000000"/>
+                <w:lang w:eastAsia="es-EC"/>
+              </w:rPr>
+            </w:pPr>
+            <w:r>
+              <w:rPr>
+                <w:rFonts w:ascii="Calibri" w:eastAsia="Times New Roman" w:hAnsi="Calibri" w:cs="Calibri"/>
+                <w:color w:val="000000"/>
+                <w:lang w:eastAsia="es-EC"/>
+              </w:rPr>
+              <w:t>0</w:t>
+            </w:r>
+          </w:p>
+        </w:tc>
+        <w:tc>
+          <w:tcPr>
+            <w:tcW w:w="1240" w:type="dxa"/>
+            <w:shd w:val="clear" w:color="auto" w:fill="auto"/>
+            <w:noWrap/>
+            <w:vAlign w:val="bottom"/>
+            <w:hideMark/>
+          </w:tcPr>
+          <w:p>
+            <w:pPr>
+              <w:spacing w:after="0" w:line="240" w:lineRule="auto"/>
+              <w:jc w:val="right"/>
+              <w:rPr>
+                <w:rFonts w:ascii="Calibri" w:eastAsia="Times New Roman" w:hAnsi="Calibri" w:cs="Calibri"/>
+                <w:color w:val="000000"/>
+                <w:lang w:eastAsia="es-EC"/>
+              </w:rPr>
+            </w:pPr>
+            <w:r>
+              <w:rPr>
+                <w:rFonts w:ascii="Calibri" w:eastAsia="Times New Roman" w:hAnsi="Calibri" w:cs="Calibri"/>
+                <w:color w:val="000000"/>
+                <w:lang w:eastAsia="es-EC"/>
+              </w:rPr>
+              <w:t>5609</w:t>
+            </w:r>
+          </w:p>
+        </w:tc>
+      </w:tr>
+      <w:tr>
+        <w:trPr>
+          <w:trHeight w:val="288"/>
+          <w:jc w:val="center"/>
+        </w:trPr>
+        <w:tc>
+          <w:tcPr>
+            <w:tcW w:w="1240" w:type="dxa"/>
+            <w:shd w:val="clear" w:color="auto" w:fill="auto"/>
+            <w:noWrap/>
+            <w:vAlign w:val="bottom"/>
+            <w:hideMark/>
+          </w:tcPr>
+          <w:p>
+            <w:pPr>
+              <w:spacing w:after="0" w:line="240" w:lineRule="auto"/>
+              <w:jc w:val="right"/>
+              <w:rPr>
+                <w:rFonts w:ascii="Calibri" w:eastAsia="Times New Roman" w:hAnsi="Calibri" w:cs="Calibri"/>
+                <w:color w:val="000000"/>
+                <w:lang w:eastAsia="es-EC"/>
+              </w:rPr>
+            </w:pPr>
+            <w:r>
+              <w:rPr>
+                <w:rFonts w:ascii="Calibri" w:eastAsia="Times New Roman" w:hAnsi="Calibri" w:cs="Calibri"/>
+                <w:color w:val="000000"/>
+                <w:lang w:eastAsia="es-EC"/>
+              </w:rPr>
+              <w:t>0</w:t>
+            </w:r>
+          </w:p>
+        </w:tc>
+        <w:tc>
+          <w:tcPr>
+            <w:tcW w:w="1240" w:type="dxa"/>
+            <w:shd w:val="clear" w:color="auto" w:fill="auto"/>
+            <w:noWrap/>
+            <w:vAlign w:val="bottom"/>
+            <w:hideMark/>
+          </w:tcPr>
+          <w:p>
+            <w:pPr>
+              <w:spacing w:after="0" w:line="240" w:lineRule="auto"/>
+              <w:jc w:val="right"/>
+              <w:rPr>
+                <w:rFonts w:ascii="Calibri" w:eastAsia="Times New Roman" w:hAnsi="Calibri" w:cs="Calibri"/>
+                <w:color w:val="000000"/>
+                <w:lang w:eastAsia="es-EC"/>
+              </w:rPr>
+            </w:pPr>
+            <w:r>
+              <w:rPr>
+                <w:rFonts w:ascii="Calibri" w:eastAsia="Times New Roman" w:hAnsi="Calibri" w:cs="Calibri"/>
+                <w:color w:val="000000"/>
+                <w:lang w:eastAsia="es-EC"/>
+              </w:rPr>
+              <w:t>4974</w:t>
+            </w:r>
+          </w:p>
+        </w:tc>
+      </w:tr>
+      <w:tr>
+        <w:trPr>
+          <w:trHeight w:val="288"/>
+          <w:jc w:val="center"/>
+        </w:trPr>
+        <w:tc>
+          <w:tcPr>
+            <w:tcW w:w="1240" w:type="dxa"/>
+            <w:shd w:val="clear" w:color="auto" w:fill="auto"/>
+            <w:noWrap/>
+            <w:vAlign w:val="bottom"/>
+            <w:hideMark/>
+          </w:tcPr>
+          <w:p>
+            <w:pPr>
+              <w:spacing w:after="0" w:line="240" w:lineRule="auto"/>
+              <w:jc w:val="right"/>
+              <w:rPr>
+                <w:rFonts w:ascii="Calibri" w:eastAsia="Times New Roman" w:hAnsi="Calibri" w:cs="Calibri"/>
+                <w:color w:val="000000"/>
+                <w:lang w:eastAsia="es-EC"/>
+              </w:rPr>
+            </w:pPr>
+            <w:r>
+              <w:rPr>
+                <w:rFonts w:ascii="Calibri" w:eastAsia="Times New Roman" w:hAnsi="Calibri" w:cs="Calibri"/>
+                <w:color w:val="000000"/>
+                <w:lang w:eastAsia="es-EC"/>
+              </w:rPr>
+              <w:t>0</w:t>
+            </w:r>
+          </w:p>
+        </w:tc>
+        <w:tc>
+          <w:tcPr>
+            <w:tcW w:w="1240" w:type="dxa"/>
+            <w:shd w:val="clear" w:color="auto" w:fill="auto"/>
+            <w:noWrap/>
+            <w:vAlign w:val="bottom"/>
+            <w:hideMark/>
+          </w:tcPr>
+          <w:p>
+            <w:pPr>
+              <w:spacing w:after="0" w:line="240" w:lineRule="auto"/>
+              <w:jc w:val="right"/>
+              <w:rPr>
+                <w:rFonts w:ascii="Calibri" w:eastAsia="Times New Roman" w:hAnsi="Calibri" w:cs="Calibri"/>
+                <w:color w:val="000000"/>
+                <w:lang w:eastAsia="es-EC"/>
+              </w:rPr>
+            </w:pPr>
+            <w:r>
+              <w:rPr>
+                <w:rFonts w:ascii="Calibri" w:eastAsia="Times New Roman" w:hAnsi="Calibri" w:cs="Calibri"/>
+                <w:color w:val="000000"/>
+                <w:lang w:eastAsia="es-EC"/>
+              </w:rPr>
+              <w:t>6892</w:t>
+            </w:r>
+          </w:p>
+        </w:tc>
+      </w:tr>
+      <w:tr>
+        <w:trPr>
+          <w:trHeight w:val="288"/>
+          <w:jc w:val="center"/>
+        </w:trPr>
+        <w:tc>
+          <w:tcPr>
+            <w:tcW w:w="1240" w:type="dxa"/>
+            <w:shd w:val="clear" w:color="auto" w:fill="auto"/>
+            <w:noWrap/>
+            <w:vAlign w:val="bottom"/>
+            <w:hideMark/>
+          </w:tcPr>
+          <w:p>
+            <w:pPr>
+              <w:spacing w:after="0" w:line="240" w:lineRule="auto"/>
+              <w:jc w:val="right"/>
+              <w:rPr>
+                <w:rFonts w:ascii="Calibri" w:eastAsia="Times New Roman" w:hAnsi="Calibri" w:cs="Calibri"/>
+                <w:color w:val="000000"/>
+                <w:lang w:eastAsia="es-EC"/>
+              </w:rPr>
+            </w:pPr>
+            <w:r>
+              <w:rPr>
+                <w:rFonts w:ascii="Calibri" w:eastAsia="Times New Roman" w:hAnsi="Calibri" w:cs="Calibri"/>
+                <w:color w:val="000000"/>
+                <w:lang w:eastAsia="es-EC"/>
+              </w:rPr>
+              <w:t>0</w:t>
+            </w:r>
+          </w:p>
+        </w:tc>
+        <w:tc>
+          <w:tcPr>
+            <w:tcW w:w="1240" w:type="dxa"/>
+            <w:shd w:val="clear" w:color="auto" w:fill="auto"/>
+            <w:noWrap/>
+            <w:vAlign w:val="bottom"/>
+            <w:hideMark/>
+          </w:tcPr>
+          <w:p>
+            <w:pPr>
+              <w:spacing w:after="0" w:line="240" w:lineRule="auto"/>
+              <w:jc w:val="right"/>
+              <w:rPr>
+                <w:rFonts w:ascii="Calibri" w:eastAsia="Times New Roman" w:hAnsi="Calibri" w:cs="Calibri"/>
+                <w:color w:val="000000"/>
+                <w:lang w:eastAsia="es-EC"/>
+              </w:rPr>
+            </w:pPr>
+            <w:r>
+              <w:rPr>
+                <w:rFonts w:ascii="Calibri" w:eastAsia="Times New Roman" w:hAnsi="Calibri" w:cs="Calibri"/>
+                <w:color w:val="000000"/>
+                <w:lang w:eastAsia="es-EC"/>
+              </w:rPr>
+              <w:t>5620</w:t>
+            </w:r>
+          </w:p>
+        </w:tc>
+      </w:tr>
+      <w:tr>
+        <w:trPr>
+          <w:trHeight w:val="288"/>
+          <w:jc w:val="center"/>
+        </w:trPr>
+        <w:tc>
+          <w:tcPr>
+            <w:tcW w:w="1240" w:type="dxa"/>
+            <w:shd w:val="clear" w:color="auto" w:fill="auto"/>
+            <w:noWrap/>
+            <w:vAlign w:val="bottom"/>
+            <w:hideMark/>
+          </w:tcPr>
+          <w:p>
+            <w:pPr>
+              <w:spacing w:after="0" w:line="240" w:lineRule="auto"/>
+              <w:jc w:val="right"/>
+              <w:rPr>
+                <w:rFonts w:ascii="Calibri" w:eastAsia="Times New Roman" w:hAnsi="Calibri" w:cs="Calibri"/>
+                <w:color w:val="000000"/>
+                <w:lang w:eastAsia="es-EC"/>
+              </w:rPr>
+            </w:pPr>
+            <w:r>
+              <w:rPr>
+                <w:rFonts w:ascii="Calibri" w:eastAsia="Times New Roman" w:hAnsi="Calibri" w:cs="Calibri"/>
+                <w:color w:val="000000"/>
+                <w:lang w:eastAsia="es-EC"/>
+              </w:rPr>
+              <w:t>0</w:t>
+            </w:r>
+          </w:p>
+        </w:tc>
+        <w:tc>
+          <w:tcPr>
+            <w:tcW w:w="1240" w:type="dxa"/>
+            <w:shd w:val="clear" w:color="auto" w:fill="auto"/>
+            <w:noWrap/>
+            <w:vAlign w:val="bottom"/>
+            <w:hideMark/>
+          </w:tcPr>
+          <w:p>
+            <w:pPr>
+              <w:spacing w:after="0" w:line="240" w:lineRule="auto"/>
+              <w:jc w:val="right"/>
+              <w:rPr>
+                <w:rFonts w:ascii="Calibri" w:eastAsia="Times New Roman" w:hAnsi="Calibri" w:cs="Calibri"/>
+                <w:color w:val="000000"/>
+                <w:lang w:eastAsia="es-EC"/>
+              </w:rPr>
+            </w:pPr>
+            <w:r>
+              <w:rPr>
+                <w:rFonts w:ascii="Calibri" w:eastAsia="Times New Roman" w:hAnsi="Calibri" w:cs="Calibri"/>
+                <w:color w:val="000000"/>
+                <w:lang w:eastAsia="es-EC"/>
+              </w:rPr>
+              <w:t>5296</w:t>
+            </w:r>
+          </w:p>
+        </w:tc>
+      </w:tr>
+      <w:tr>
+        <w:trPr>
+          <w:trHeight w:val="288"/>
+          <w:jc w:val="center"/>
+        </w:trPr>
+        <w:tc>
+          <w:tcPr>
+            <w:tcW w:w="1240" w:type="dxa"/>
+            <w:shd w:val="clear" w:color="auto" w:fill="auto"/>
+            <w:noWrap/>
+            <w:vAlign w:val="bottom"/>
+            <w:hideMark/>
+          </w:tcPr>
+          <w:p>
+            <w:pPr>
+              <w:spacing w:after="0" w:line="240" w:lineRule="auto"/>
+              <w:jc w:val="right"/>
+              <w:rPr>
+                <w:rFonts w:ascii="Calibri" w:eastAsia="Times New Roman" w:hAnsi="Calibri" w:cs="Calibri"/>
+                <w:color w:val="000000"/>
+                <w:lang w:eastAsia="es-EC"/>
+              </w:rPr>
+            </w:pPr>
+            <w:r>
+              <w:rPr>
+                <w:rFonts w:ascii="Calibri" w:eastAsia="Times New Roman" w:hAnsi="Calibri" w:cs="Calibri"/>
+                <w:color w:val="000000"/>
+                <w:lang w:eastAsia="es-EC"/>
+              </w:rPr>
+              <w:t>0</w:t>
+            </w:r>
+          </w:p>
+        </w:tc>
+        <w:tc>
+          <w:tcPr>
+            <w:tcW w:w="1240" w:type="dxa"/>
+            <w:shd w:val="clear" w:color="auto" w:fill="auto"/>
+            <w:noWrap/>
+            <w:vAlign w:val="bottom"/>
+            <w:hideMark/>
+          </w:tcPr>
+          <w:p>
+            <w:pPr>
+              <w:spacing w:after="0" w:line="240" w:lineRule="auto"/>
+              <w:jc w:val="right"/>
+              <w:rPr>
+                <w:rFonts w:ascii="Calibri" w:eastAsia="Times New Roman" w:hAnsi="Calibri" w:cs="Calibri"/>
+                <w:color w:val="000000"/>
+                <w:lang w:eastAsia="es-EC"/>
+              </w:rPr>
+            </w:pPr>
+            <w:r>
+              <w:rPr>
+                <w:rFonts w:ascii="Calibri" w:eastAsia="Times New Roman" w:hAnsi="Calibri" w:cs="Calibri"/>
+                <w:color w:val="000000"/>
+                <w:lang w:eastAsia="es-EC"/>
+              </w:rPr>
+              <w:t>5941</w:t>
+            </w:r>
+          </w:p>
+        </w:tc>
+      </w:tr>
+      <w:tr>
+        <w:trPr>
+          <w:trHeight w:val="288"/>
+          <w:jc w:val="center"/>
+        </w:trPr>
+        <w:tc>
+          <w:tcPr>
+            <w:tcW w:w="1240" w:type="dxa"/>
+            <w:shd w:val="clear" w:color="auto" w:fill="auto"/>
+            <w:noWrap/>
+            <w:vAlign w:val="bottom"/>
+            <w:hideMark/>
+          </w:tcPr>
+          <w:p>
+            <w:pPr>
+              <w:spacing w:after="0" w:line="240" w:lineRule="auto"/>
+              <w:jc w:val="right"/>
+              <w:rPr>
+                <w:rFonts w:ascii="Calibri" w:eastAsia="Times New Roman" w:hAnsi="Calibri" w:cs="Calibri"/>
+                <w:color w:val="000000"/>
+                <w:lang w:eastAsia="es-EC"/>
+              </w:rPr>
+            </w:pPr>
+            <w:r>
+              <w:rPr>
+                <w:rFonts w:ascii="Calibri" w:eastAsia="Times New Roman" w:hAnsi="Calibri" w:cs="Calibri"/>
+                <w:color w:val="000000"/>
+                <w:lang w:eastAsia="es-EC"/>
+              </w:rPr>
+              <w:t>0</w:t>
+            </w:r>
+          </w:p>
+        </w:tc>
+        <w:tc>
+          <w:tcPr>
+            <w:tcW w:w="1240" w:type="dxa"/>
+            <w:shd w:val="clear" w:color="auto" w:fill="auto"/>
+            <w:noWrap/>
+            <w:vAlign w:val="bottom"/>
+            <w:hideMark/>
+          </w:tcPr>
+          <w:p>
+            <w:pPr>
+              <w:spacing w:after="0" w:line="240" w:lineRule="auto"/>
+              <w:jc w:val="right"/>
+              <w:rPr>
+                <w:rFonts w:ascii="Calibri" w:eastAsia="Times New Roman" w:hAnsi="Calibri" w:cs="Calibri"/>
+                <w:color w:val="000000"/>
+                <w:lang w:eastAsia="es-EC"/>
+              </w:rPr>
+            </w:pPr>
+            <w:r>
+              <w:rPr>
+                <w:rFonts w:ascii="Calibri" w:eastAsia="Times New Roman" w:hAnsi="Calibri" w:cs="Calibri"/>
+                <w:color w:val="000000"/>
+                <w:lang w:eastAsia="es-EC"/>
+              </w:rPr>
+              <w:t>5621</w:t>
+            </w:r>
+          </w:p>
+        </w:tc>
+      </w:tr>
+      <w:tr>
+        <w:trPr>
+          <w:trHeight w:val="288"/>
+          <w:jc w:val="center"/>
+        </w:trPr>
+        <w:tc>
+          <w:tcPr>
+            <w:tcW w:w="1240" w:type="dxa"/>
+            <w:shd w:val="clear" w:color="auto" w:fill="auto"/>
+            <w:noWrap/>
+            <w:vAlign w:val="bottom"/>
+            <w:hideMark/>
+          </w:tcPr>
+          <w:p>
+            <w:pPr>
+              <w:spacing w:after="0" w:line="240" w:lineRule="auto"/>
+              <w:jc w:val="right"/>
+              <w:rPr>
+                <w:rFonts w:ascii="Calibri" w:eastAsia="Times New Roman" w:hAnsi="Calibri" w:cs="Calibri"/>
+                <w:color w:val="000000"/>
+                <w:lang w:eastAsia="es-EC"/>
+              </w:rPr>
+            </w:pPr>
+            <w:r>
+              <w:rPr>
+                <w:rFonts w:ascii="Calibri" w:eastAsia="Times New Roman" w:hAnsi="Calibri" w:cs="Calibri"/>
+                <w:color w:val="000000"/>
+                <w:lang w:eastAsia="es-EC"/>
+              </w:rPr>
+              <w:t>0</w:t>
+            </w:r>
+          </w:p>
+        </w:tc>
+        <w:tc>
+          <w:tcPr>
+            <w:tcW w:w="1240" w:type="dxa"/>
+            <w:shd w:val="clear" w:color="auto" w:fill="auto"/>
+            <w:noWrap/>
+            <w:vAlign w:val="bottom"/>
+            <w:hideMark/>
+          </w:tcPr>
+          <w:p>
+            <w:pPr>
+              <w:spacing w:after="0" w:line="240" w:lineRule="auto"/>
+              <w:jc w:val="right"/>
+              <w:rPr>
+                <w:rFonts w:ascii="Calibri" w:eastAsia="Times New Roman" w:hAnsi="Calibri" w:cs="Calibri"/>
+                <w:color w:val="000000"/>
+                <w:lang w:eastAsia="es-EC"/>
+              </w:rPr>
+            </w:pPr>
+            <w:r>
+              <w:rPr>
+                <w:rFonts w:ascii="Calibri" w:eastAsia="Times New Roman" w:hAnsi="Calibri" w:cs="Calibri"/>
+                <w:color w:val="000000"/>
+                <w:lang w:eastAsia="es-EC"/>
+              </w:rPr>
+              <w:t>6582</w:t>
+            </w:r>
+          </w:p>
+        </w:tc>
+      </w:tr>
+      <w:tr>
+        <w:trPr>
+          <w:trHeight w:val="288"/>
+          <w:jc w:val="center"/>
+        </w:trPr>
+        <w:tc>
+          <w:tcPr>
+            <w:tcW w:w="1240" w:type="dxa"/>
+            <w:shd w:val="clear" w:color="auto" w:fill="auto"/>
+            <w:noWrap/>
+            <w:vAlign w:val="bottom"/>
+            <w:hideMark/>
+          </w:tcPr>
+          <w:p>
+            <w:pPr>
+              <w:spacing w:after="0" w:line="240" w:lineRule="auto"/>
+              <w:rPr>
+                <w:rFonts w:ascii="Calibri" w:eastAsia="Times New Roman" w:hAnsi="Calibri" w:cs="Calibri"/>
+                <w:b/>
+                <w:bCs/>
+                <w:color w:val="000000"/>
+                <w:lang w:eastAsia="es-EC"/>
+              </w:rPr>
+            </w:pPr>
+            <w:r>
+              <w:rPr>
+                <w:rFonts w:ascii="Calibri" w:eastAsia="Times New Roman" w:hAnsi="Calibri" w:cs="Calibri"/>
+                <w:b/>
+                <w:bCs/>
+                <w:color w:val="000000"/>
+                <w:lang w:eastAsia="es-EC"/>
+              </w:rPr>
+              <w:t>Promedio</w:t>
+            </w:r>
+          </w:p>
+        </w:tc>
+        <w:tc>
+          <w:tcPr>
+            <w:tcW w:w="1240" w:type="dxa"/>
+            <w:shd w:val="clear" w:color="auto" w:fill="auto"/>
+            <w:noWrap/>
+            <w:vAlign w:val="bottom"/>
+            <w:hideMark/>
+          </w:tcPr>
+          <w:p>
+            <w:pPr>
+              <w:spacing w:after="0" w:line="240" w:lineRule="auto"/>
+              <w:jc w:val="right"/>
+              <w:rPr>
+                <w:rFonts w:ascii="Calibri" w:eastAsia="Times New Roman" w:hAnsi="Calibri" w:cs="Calibri"/>
+                <w:color w:val="000000"/>
+                <w:lang w:eastAsia="es-EC"/>
+              </w:rPr>
+            </w:pPr>
+            <w:r>
+              <w:rPr>
+                <w:rFonts w:ascii="Calibri" w:eastAsia="Times New Roman" w:hAnsi="Calibri" w:cs="Calibri"/>
+                <w:color w:val="000000"/>
+                <w:highlight w:val="yellow"/>
+                <w:lang w:eastAsia="es-EC"/>
+              </w:rPr>
+              <w:t>5875,5</w:t>
+            </w:r>
+          </w:p>
+        </w:tc>
+      </w:tr>
+    </w:tbl>
+    <w:p>
+      <w:pPr>
+        <w:rPr>
+          <w:b/>
+          <w:bCs/>
+        </w:rPr>
+      </w:pPr>
+    </w:p>
+    <w:p>
+      <w:pPr>
+        <w:rPr>
+          <w:b/>
+          <w:bCs/>
+        </w:rPr>
+      </w:pPr>
+    </w:p>
+    <w:p>
+      <w:pPr>
+        <w:rPr>
+          <w:b/>
+          <w:bCs/>
+        </w:rPr>
+      </w:pPr>
+    </w:p>
+    <w:p>
+      <w:pPr>
+        <w:rPr>
+          <w:b/>
+          <w:bCs/>
+        </w:rPr>
+      </w:pPr>
+      <w:r>
+        <w:rPr>
+          <w:b/>
+          <w:bCs/>
+        </w:rPr>
+        <w:lastRenderedPageBreak/>
+        <w:t>Usando broadcast</w:t>
+      </w:r>
+      <w:r>
+        <w:rPr>
+          <w:b/>
+          <w:bCs/>
+        </w:rPr>
+        <w:t xml:space="preserve"> con payload de 1</w:t>
+      </w:r>
+      <w:r>
+        <w:rPr>
+          <w:b/>
+          <w:bCs/>
+        </w:rPr>
+        <w:t>14</w:t>
+      </w:r>
+      <w:r>
+        <w:rPr>
+          <w:b/>
+          <w:bCs/>
+        </w:rPr>
+        <w:t xml:space="preserve"> bytes</w:t>
+      </w:r>
+    </w:p>
+    <w:p>
+      <w:pPr>
+        <w:rPr>
+          <w:b/>
+          <w:bCs/>
+        </w:rPr>
+      </w:pPr>
+      <w:r>
+        <w:t>Ejemplo de medición:</w:t>
+      </w:r>
+    </w:p>
+    <w:p>
+      <w:pPr>
+        <w:rPr>
+          <w:b/>
+          <w:bCs/>
+        </w:rPr>
+      </w:pPr>
+      <w:r>
+        <w:rPr>
+          <w:b/>
+          <w:bCs/>
+        </w:rPr>
+        <w:drawing>
+          <wp:inline distT="0" distB="0" distL="0" distR="0" wp14:anchorId="581E2F38" wp14:editId="4E8D5006">
+            <wp:extent cx="5731510" cy="565785"/>
+            <wp:effectExtent l="0" t="0" r="2540" b="5715"/>
+            <wp:docPr id="25" name="Imagen 25"/>
+            <wp:cNvGraphicFramePr>
+              <a:graphicFrameLocks xmlns:a="http://schemas.openxmlformats.org/drawingml/2006/main" noChangeAspect="1"/>
+            </wp:cNvGraphicFramePr>
+            <a:graphic xmlns:a="http://schemas.openxmlformats.org/drawingml/2006/main">
+              <a:graphicData uri="http://schemas.openxmlformats.org/drawingml/2006/picture">
+                <pic:pic xmlns:pic="http://schemas.openxmlformats.org/drawingml/2006/picture">
+                  <pic:nvPicPr>
+                    <pic:cNvPr id="1" name=""/>
+                    <pic:cNvPicPr/>
+                  </pic:nvPicPr>
+                  <pic:blipFill>
+                    <a:blip r:embed="rId28"/>
+                    <a:stretch>
+                      <a:fillRect/>
+                    </a:stretch>
+                  </pic:blipFill>
+                  <pic:spPr>
+                    <a:xfrm>
+                      <a:off x="0" y="0"/>
+                      <a:ext cx="5731510" cy="565785"/>
+                    </a:xfrm>
+                    <a:prstGeom prst="rect">
+                      <a:avLst/>
+                    </a:prstGeom>
+                  </pic:spPr>
+                </pic:pic>
+              </a:graphicData>
+            </a:graphic>
+          </wp:inline>
+        </w:drawing>
+      </w:r>
+    </w:p>
+    <w:p>
+      <w:r>
+        <w:t>Resultados:</w:t>
+      </w:r>
+    </w:p>
+    <w:tbl>
+      <w:tblPr>
+        <w:tblW w:w="2480" w:type="dxa"/>
+        <w:jc w:val="center"/>
+        <w:tblBorders>
+          <w:top w:val="single" w:sz="4" w:space="0" w:color="auto"/>
+          <w:left w:val="single" w:sz="4" w:space="0" w:color="auto"/>
+          <w:bottom w:val="single" w:sz="4" w:space="0" w:color="auto"/>
+          <w:right w:val="single" w:sz="4" w:space="0" w:color="auto"/>
+          <w:insideH w:val="single" w:sz="4" w:space="0" w:color="auto"/>
+          <w:insideV w:val="single" w:sz="4" w:space="0" w:color="auto"/>
+        </w:tblBorders>
+        <w:tblCellMar>
+          <w:left w:w="70" w:type="dxa"/>
+          <w:right w:w="70" w:type="dxa"/>
+        </w:tblCellMar>
+        <w:tblLook w:val="04A0" w:firstRow="1" w:lastRow="0" w:firstColumn="1" w:lastColumn="0" w:noHBand="0" w:noVBand="1"/>
+      </w:tblPr>
+      <w:tblGrid>
+        <w:gridCol w:w="1240"/>
+        <w:gridCol w:w="1240"/>
+      </w:tblGrid>
+      <w:tr>
+        <w:trPr>
+          <w:trHeight w:val="288"/>
+          <w:jc w:val="center"/>
+        </w:trPr>
+        <w:tc>
+          <w:tcPr>
+            <w:tcW w:w="1240" w:type="dxa"/>
+            <w:shd w:val="clear" w:color="auto" w:fill="auto"/>
+            <w:noWrap/>
+            <w:vAlign w:val="bottom"/>
+            <w:hideMark/>
+          </w:tcPr>
+          <w:p>
+            <w:pPr>
+              <w:spacing w:after="0" w:line="240" w:lineRule="auto"/>
+              <w:rPr>
+                <w:rFonts w:ascii="Calibri" w:eastAsia="Times New Roman" w:hAnsi="Calibri" w:cs="Calibri"/>
+                <w:b/>
+                <w:bCs/>
+                <w:color w:val="000000"/>
+                <w:lang w:eastAsia="es-EC"/>
+              </w:rPr>
+            </w:pPr>
+            <w:r>
+              <w:rPr>
+                <w:rFonts w:ascii="Calibri" w:eastAsia="Times New Roman" w:hAnsi="Calibri" w:cs="Calibri"/>
+                <w:b/>
+                <w:bCs/>
+                <w:color w:val="000000"/>
+                <w:lang w:eastAsia="es-EC"/>
+              </w:rPr>
+              <w:t>t1</w:t>
+            </w:r>
+          </w:p>
+        </w:tc>
+        <w:tc>
+          <w:tcPr>
+            <w:tcW w:w="1240" w:type="dxa"/>
+            <w:shd w:val="clear" w:color="auto" w:fill="auto"/>
+            <w:noWrap/>
+            <w:vAlign w:val="bottom"/>
+            <w:hideMark/>
+          </w:tcPr>
+          <w:p>
+            <w:pPr>
+              <w:spacing w:after="0" w:line="240" w:lineRule="auto"/>
+              <w:rPr>
+                <w:rFonts w:ascii="Calibri" w:eastAsia="Times New Roman" w:hAnsi="Calibri" w:cs="Calibri"/>
+                <w:b/>
+                <w:bCs/>
+                <w:color w:val="000000"/>
+                <w:lang w:eastAsia="es-EC"/>
+              </w:rPr>
+            </w:pPr>
+            <w:r>
+              <w:rPr>
+                <w:rFonts w:ascii="Calibri" w:eastAsia="Times New Roman" w:hAnsi="Calibri" w:cs="Calibri"/>
+                <w:b/>
+                <w:bCs/>
+                <w:color w:val="000000"/>
+                <w:lang w:eastAsia="es-EC"/>
+              </w:rPr>
+              <w:t>t2(uS)</w:t>
+            </w:r>
+          </w:p>
+        </w:tc>
+      </w:tr>
+      <w:tr>
+        <w:trPr>
+          <w:trHeight w:val="288"/>
+          <w:jc w:val="center"/>
+        </w:trPr>
+        <w:tc>
+          <w:tcPr>
+            <w:tcW w:w="1240" w:type="dxa"/>
+            <w:shd w:val="clear" w:color="auto" w:fill="auto"/>
+            <w:noWrap/>
+            <w:vAlign w:val="bottom"/>
+            <w:hideMark/>
+          </w:tcPr>
+          <w:p>
+            <w:pPr>
+              <w:spacing w:after="0" w:line="240" w:lineRule="auto"/>
+              <w:jc w:val="right"/>
+              <w:rPr>
+                <w:rFonts w:ascii="Calibri" w:eastAsia="Times New Roman" w:hAnsi="Calibri" w:cs="Calibri"/>
+                <w:color w:val="000000"/>
+                <w:lang w:eastAsia="es-EC"/>
+              </w:rPr>
+            </w:pPr>
+            <w:r>
+              <w:rPr>
+                <w:rFonts w:ascii="Calibri" w:eastAsia="Times New Roman" w:hAnsi="Calibri" w:cs="Calibri"/>
+                <w:color w:val="000000"/>
+                <w:lang w:eastAsia="es-EC"/>
+              </w:rPr>
+              <w:t>0</w:t>
+            </w:r>
+          </w:p>
+        </w:tc>
+        <w:tc>
+          <w:tcPr>
+            <w:tcW w:w="1240" w:type="dxa"/>
+            <w:shd w:val="clear" w:color="auto" w:fill="auto"/>
+            <w:noWrap/>
+            <w:vAlign w:val="bottom"/>
+            <w:hideMark/>
+          </w:tcPr>
+          <w:p>
+            <w:pPr>
+              <w:spacing w:after="0" w:line="240" w:lineRule="auto"/>
+              <w:jc w:val="right"/>
+              <w:rPr>
+                <w:rFonts w:ascii="Calibri" w:eastAsia="Times New Roman" w:hAnsi="Calibri" w:cs="Calibri"/>
+                <w:color w:val="000000"/>
+                <w:lang w:eastAsia="es-EC"/>
+              </w:rPr>
+            </w:pPr>
+            <w:r>
+              <w:rPr>
+                <w:rFonts w:ascii="Calibri" w:eastAsia="Times New Roman" w:hAnsi="Calibri" w:cs="Calibri"/>
+                <w:color w:val="000000"/>
+                <w:lang w:eastAsia="es-EC"/>
+              </w:rPr>
+              <w:t>6996</w:t>
+            </w:r>
+          </w:p>
+        </w:tc>
+      </w:tr>
+      <w:tr>
+        <w:trPr>
+          <w:trHeight w:val="288"/>
+          <w:jc w:val="center"/>
+        </w:trPr>
+        <w:tc>
+          <w:tcPr>
+            <w:tcW w:w="1240" w:type="dxa"/>
+            <w:shd w:val="clear" w:color="auto" w:fill="auto"/>
+            <w:noWrap/>
+            <w:vAlign w:val="bottom"/>
+            <w:hideMark/>
+          </w:tcPr>
+          <w:p>
+            <w:pPr>
+              <w:spacing w:after="0" w:line="240" w:lineRule="auto"/>
+              <w:jc w:val="right"/>
+              <w:rPr>
+                <w:rFonts w:ascii="Calibri" w:eastAsia="Times New Roman" w:hAnsi="Calibri" w:cs="Calibri"/>
+                <w:color w:val="000000"/>
+                <w:lang w:eastAsia="es-EC"/>
+              </w:rPr>
+            </w:pPr>
+            <w:r>
+              <w:rPr>
+                <w:rFonts w:ascii="Calibri" w:eastAsia="Times New Roman" w:hAnsi="Calibri" w:cs="Calibri"/>
+                <w:color w:val="000000"/>
+                <w:lang w:eastAsia="es-EC"/>
+              </w:rPr>
+              <w:t>0</w:t>
+            </w:r>
+          </w:p>
+        </w:tc>
+        <w:tc>
+          <w:tcPr>
+            <w:tcW w:w="1240" w:type="dxa"/>
+            <w:shd w:val="clear" w:color="auto" w:fill="auto"/>
+            <w:noWrap/>
+            <w:vAlign w:val="bottom"/>
+            <w:hideMark/>
+          </w:tcPr>
+          <w:p>
+            <w:pPr>
+              <w:spacing w:after="0" w:line="240" w:lineRule="auto"/>
+              <w:jc w:val="right"/>
+              <w:rPr>
+                <w:rFonts w:ascii="Calibri" w:eastAsia="Times New Roman" w:hAnsi="Calibri" w:cs="Calibri"/>
+                <w:color w:val="000000"/>
+                <w:lang w:eastAsia="es-EC"/>
+              </w:rPr>
+            </w:pPr>
+            <w:r>
+              <w:rPr>
+                <w:rFonts w:ascii="Calibri" w:eastAsia="Times New Roman" w:hAnsi="Calibri" w:cs="Calibri"/>
+                <w:color w:val="000000"/>
+                <w:lang w:eastAsia="es-EC"/>
+              </w:rPr>
+              <w:t>7325</w:t>
+            </w:r>
+          </w:p>
+        </w:tc>
+      </w:tr>
+      <w:tr>
+        <w:trPr>
+          <w:trHeight w:val="288"/>
+          <w:jc w:val="center"/>
+        </w:trPr>
+        <w:tc>
+          <w:tcPr>
+            <w:tcW w:w="1240" w:type="dxa"/>
+            <w:shd w:val="clear" w:color="auto" w:fill="auto"/>
+            <w:noWrap/>
+            <w:vAlign w:val="bottom"/>
+            <w:hideMark/>
+          </w:tcPr>
+          <w:p>
+            <w:pPr>
+              <w:spacing w:after="0" w:line="240" w:lineRule="auto"/>
+              <w:jc w:val="right"/>
+              <w:rPr>
+                <w:rFonts w:ascii="Calibri" w:eastAsia="Times New Roman" w:hAnsi="Calibri" w:cs="Calibri"/>
+                <w:color w:val="000000"/>
+                <w:lang w:eastAsia="es-EC"/>
+              </w:rPr>
+            </w:pPr>
+            <w:r>
+              <w:rPr>
+                <w:rFonts w:ascii="Calibri" w:eastAsia="Times New Roman" w:hAnsi="Calibri" w:cs="Calibri"/>
+                <w:color w:val="000000"/>
+                <w:lang w:eastAsia="es-EC"/>
+              </w:rPr>
+              <w:t>0</w:t>
+            </w:r>
+          </w:p>
+        </w:tc>
+        <w:tc>
+          <w:tcPr>
+            <w:tcW w:w="1240" w:type="dxa"/>
+            <w:shd w:val="clear" w:color="auto" w:fill="auto"/>
+            <w:noWrap/>
+            <w:vAlign w:val="bottom"/>
+            <w:hideMark/>
+          </w:tcPr>
+          <w:p>
+            <w:pPr>
+              <w:spacing w:after="0" w:line="240" w:lineRule="auto"/>
+              <w:jc w:val="right"/>
+              <w:rPr>
+                <w:rFonts w:ascii="Calibri" w:eastAsia="Times New Roman" w:hAnsi="Calibri" w:cs="Calibri"/>
+                <w:color w:val="000000"/>
+                <w:lang w:eastAsia="es-EC"/>
+              </w:rPr>
+            </w:pPr>
+            <w:r>
+              <w:rPr>
+                <w:rFonts w:ascii="Calibri" w:eastAsia="Times New Roman" w:hAnsi="Calibri" w:cs="Calibri"/>
+                <w:color w:val="000000"/>
+                <w:lang w:eastAsia="es-EC"/>
+              </w:rPr>
+              <w:t>5080</w:t>
+            </w:r>
+          </w:p>
+        </w:tc>
+      </w:tr>
+      <w:tr>
+        <w:trPr>
+          <w:trHeight w:val="288"/>
+          <w:jc w:val="center"/>
+        </w:trPr>
+        <w:tc>
+          <w:tcPr>
+            <w:tcW w:w="1240" w:type="dxa"/>
+            <w:shd w:val="clear" w:color="auto" w:fill="auto"/>
+            <w:noWrap/>
+            <w:vAlign w:val="bottom"/>
+            <w:hideMark/>
+          </w:tcPr>
+          <w:p>
+            <w:pPr>
+              <w:spacing w:after="0" w:line="240" w:lineRule="auto"/>
+              <w:jc w:val="right"/>
+              <w:rPr>
+                <w:rFonts w:ascii="Calibri" w:eastAsia="Times New Roman" w:hAnsi="Calibri" w:cs="Calibri"/>
+                <w:color w:val="000000"/>
+                <w:lang w:eastAsia="es-EC"/>
+              </w:rPr>
+            </w:pPr>
+            <w:r>
+              <w:rPr>
+                <w:rFonts w:ascii="Calibri" w:eastAsia="Times New Roman" w:hAnsi="Calibri" w:cs="Calibri"/>
+                <w:color w:val="000000"/>
+                <w:lang w:eastAsia="es-EC"/>
+              </w:rPr>
+              <w:t>0</w:t>
+            </w:r>
+          </w:p>
+        </w:tc>
+        <w:tc>
+          <w:tcPr>
+            <w:tcW w:w="1240" w:type="dxa"/>
+            <w:shd w:val="clear" w:color="auto" w:fill="auto"/>
+            <w:noWrap/>
+            <w:vAlign w:val="bottom"/>
+            <w:hideMark/>
+          </w:tcPr>
+          <w:p>
+            <w:pPr>
+              <w:spacing w:after="0" w:line="240" w:lineRule="auto"/>
+              <w:jc w:val="right"/>
+              <w:rPr>
+                <w:rFonts w:ascii="Calibri" w:eastAsia="Times New Roman" w:hAnsi="Calibri" w:cs="Calibri"/>
+                <w:color w:val="000000"/>
+                <w:lang w:eastAsia="es-EC"/>
+              </w:rPr>
+            </w:pPr>
+            <w:r>
+              <w:rPr>
+                <w:rFonts w:ascii="Calibri" w:eastAsia="Times New Roman" w:hAnsi="Calibri" w:cs="Calibri"/>
+                <w:color w:val="000000"/>
+                <w:lang w:eastAsia="es-EC"/>
+              </w:rPr>
+              <w:t>6034</w:t>
+            </w:r>
+          </w:p>
+        </w:tc>
+      </w:tr>
+      <w:tr>
+        <w:trPr>
+          <w:trHeight w:val="288"/>
+          <w:jc w:val="center"/>
+        </w:trPr>
+        <w:tc>
+          <w:tcPr>
+            <w:tcW w:w="1240" w:type="dxa"/>
+            <w:shd w:val="clear" w:color="auto" w:fill="auto"/>
+            <w:noWrap/>
+            <w:vAlign w:val="bottom"/>
+            <w:hideMark/>
+          </w:tcPr>
+          <w:p>
+            <w:pPr>
+              <w:spacing w:after="0" w:line="240" w:lineRule="auto"/>
+              <w:jc w:val="right"/>
+              <w:rPr>
+                <w:rFonts w:ascii="Calibri" w:eastAsia="Times New Roman" w:hAnsi="Calibri" w:cs="Calibri"/>
+                <w:color w:val="000000"/>
+                <w:lang w:eastAsia="es-EC"/>
+              </w:rPr>
+            </w:pPr>
+            <w:r>
+              <w:rPr>
+                <w:rFonts w:ascii="Calibri" w:eastAsia="Times New Roman" w:hAnsi="Calibri" w:cs="Calibri"/>
+                <w:color w:val="000000"/>
+                <w:lang w:eastAsia="es-EC"/>
+              </w:rPr>
+              <w:t>0</w:t>
+            </w:r>
+          </w:p>
+        </w:tc>
+        <w:tc>
+          <w:tcPr>
+            <w:tcW w:w="1240" w:type="dxa"/>
+            <w:shd w:val="clear" w:color="auto" w:fill="auto"/>
+            <w:noWrap/>
+            <w:vAlign w:val="bottom"/>
+            <w:hideMark/>
+          </w:tcPr>
+          <w:p>
+            <w:pPr>
+              <w:spacing w:after="0" w:line="240" w:lineRule="auto"/>
+              <w:jc w:val="right"/>
+              <w:rPr>
+                <w:rFonts w:ascii="Calibri" w:eastAsia="Times New Roman" w:hAnsi="Calibri" w:cs="Calibri"/>
+                <w:color w:val="000000"/>
+                <w:lang w:eastAsia="es-EC"/>
+              </w:rPr>
+            </w:pPr>
+            <w:r>
+              <w:rPr>
+                <w:rFonts w:ascii="Calibri" w:eastAsia="Times New Roman" w:hAnsi="Calibri" w:cs="Calibri"/>
+                <w:color w:val="000000"/>
+                <w:lang w:eastAsia="es-EC"/>
+              </w:rPr>
+              <w:t>6669</w:t>
+            </w:r>
+          </w:p>
+        </w:tc>
+      </w:tr>
+      <w:tr>
+        <w:trPr>
+          <w:trHeight w:val="288"/>
+          <w:jc w:val="center"/>
+        </w:trPr>
+        <w:tc>
+          <w:tcPr>
+            <w:tcW w:w="1240" w:type="dxa"/>
+            <w:shd w:val="clear" w:color="auto" w:fill="auto"/>
+            <w:noWrap/>
+            <w:vAlign w:val="bottom"/>
+            <w:hideMark/>
+          </w:tcPr>
+          <w:p>
+            <w:pPr>
+              <w:spacing w:after="0" w:line="240" w:lineRule="auto"/>
+              <w:jc w:val="right"/>
+              <w:rPr>
+                <w:rFonts w:ascii="Calibri" w:eastAsia="Times New Roman" w:hAnsi="Calibri" w:cs="Calibri"/>
+                <w:color w:val="000000"/>
+                <w:lang w:eastAsia="es-EC"/>
+              </w:rPr>
+            </w:pPr>
+            <w:r>
+              <w:rPr>
+                <w:rFonts w:ascii="Calibri" w:eastAsia="Times New Roman" w:hAnsi="Calibri" w:cs="Calibri"/>
+                <w:color w:val="000000"/>
+                <w:lang w:eastAsia="es-EC"/>
+              </w:rPr>
+              <w:t>0</w:t>
+            </w:r>
+          </w:p>
+        </w:tc>
+        <w:tc>
+          <w:tcPr>
+            <w:tcW w:w="1240" w:type="dxa"/>
+            <w:shd w:val="clear" w:color="auto" w:fill="auto"/>
+            <w:noWrap/>
+            <w:vAlign w:val="bottom"/>
+            <w:hideMark/>
+          </w:tcPr>
+          <w:p>
+            <w:pPr>
+              <w:spacing w:after="0" w:line="240" w:lineRule="auto"/>
+              <w:jc w:val="right"/>
+              <w:rPr>
+                <w:rFonts w:ascii="Calibri" w:eastAsia="Times New Roman" w:hAnsi="Calibri" w:cs="Calibri"/>
+                <w:color w:val="000000"/>
+                <w:lang w:eastAsia="es-EC"/>
+              </w:rPr>
+            </w:pPr>
+            <w:r>
+              <w:rPr>
+                <w:rFonts w:ascii="Calibri" w:eastAsia="Times New Roman" w:hAnsi="Calibri" w:cs="Calibri"/>
+                <w:color w:val="000000"/>
+                <w:lang w:eastAsia="es-EC"/>
+              </w:rPr>
+              <w:t>5080</w:t>
+            </w:r>
+          </w:p>
+        </w:tc>
+      </w:tr>
+      <w:tr>
+        <w:trPr>
+          <w:trHeight w:val="288"/>
+          <w:jc w:val="center"/>
+        </w:trPr>
+        <w:tc>
+          <w:tcPr>
+            <w:tcW w:w="1240" w:type="dxa"/>
+            <w:shd w:val="clear" w:color="auto" w:fill="auto"/>
+            <w:noWrap/>
+            <w:vAlign w:val="bottom"/>
+            <w:hideMark/>
+          </w:tcPr>
+          <w:p>
+            <w:pPr>
+              <w:spacing w:after="0" w:line="240" w:lineRule="auto"/>
+              <w:jc w:val="right"/>
+              <w:rPr>
+                <w:rFonts w:ascii="Calibri" w:eastAsia="Times New Roman" w:hAnsi="Calibri" w:cs="Calibri"/>
+                <w:color w:val="000000"/>
+                <w:lang w:eastAsia="es-EC"/>
+              </w:rPr>
+            </w:pPr>
+            <w:r>
+              <w:rPr>
+                <w:rFonts w:ascii="Calibri" w:eastAsia="Times New Roman" w:hAnsi="Calibri" w:cs="Calibri"/>
+                <w:color w:val="000000"/>
+                <w:lang w:eastAsia="es-EC"/>
+              </w:rPr>
+              <w:t>0</w:t>
+            </w:r>
+          </w:p>
+        </w:tc>
+        <w:tc>
+          <w:tcPr>
+            <w:tcW w:w="1240" w:type="dxa"/>
+            <w:shd w:val="clear" w:color="auto" w:fill="auto"/>
+            <w:noWrap/>
+            <w:vAlign w:val="bottom"/>
+            <w:hideMark/>
+          </w:tcPr>
+          <w:p>
+            <w:pPr>
+              <w:spacing w:after="0" w:line="240" w:lineRule="auto"/>
+              <w:jc w:val="right"/>
+              <w:rPr>
+                <w:rFonts w:ascii="Calibri" w:eastAsia="Times New Roman" w:hAnsi="Calibri" w:cs="Calibri"/>
+                <w:color w:val="000000"/>
+                <w:lang w:eastAsia="es-EC"/>
+              </w:rPr>
+            </w:pPr>
+            <w:r>
+              <w:rPr>
+                <w:rFonts w:ascii="Calibri" w:eastAsia="Times New Roman" w:hAnsi="Calibri" w:cs="Calibri"/>
+                <w:color w:val="000000"/>
+                <w:lang w:eastAsia="es-EC"/>
+              </w:rPr>
+              <w:t>5710</w:t>
+            </w:r>
+          </w:p>
+        </w:tc>
+      </w:tr>
+      <w:tr>
+        <w:trPr>
+          <w:trHeight w:val="288"/>
+          <w:jc w:val="center"/>
+        </w:trPr>
+        <w:tc>
+          <w:tcPr>
+            <w:tcW w:w="1240" w:type="dxa"/>
+            <w:shd w:val="clear" w:color="auto" w:fill="auto"/>
+            <w:noWrap/>
+            <w:vAlign w:val="bottom"/>
+            <w:hideMark/>
+          </w:tcPr>
+          <w:p>
+            <w:pPr>
+              <w:spacing w:after="0" w:line="240" w:lineRule="auto"/>
+              <w:jc w:val="right"/>
+              <w:rPr>
+                <w:rFonts w:ascii="Calibri" w:eastAsia="Times New Roman" w:hAnsi="Calibri" w:cs="Calibri"/>
+                <w:color w:val="000000"/>
+                <w:lang w:eastAsia="es-EC"/>
+              </w:rPr>
+            </w:pPr>
+            <w:r>
+              <w:rPr>
+                <w:rFonts w:ascii="Calibri" w:eastAsia="Times New Roman" w:hAnsi="Calibri" w:cs="Calibri"/>
+                <w:color w:val="000000"/>
+                <w:lang w:eastAsia="es-EC"/>
+              </w:rPr>
+              <w:t>0</w:t>
+            </w:r>
+          </w:p>
+        </w:tc>
+        <w:tc>
+          <w:tcPr>
+            <w:tcW w:w="1240" w:type="dxa"/>
+            <w:shd w:val="clear" w:color="auto" w:fill="auto"/>
+            <w:noWrap/>
+            <w:vAlign w:val="bottom"/>
+            <w:hideMark/>
+          </w:tcPr>
+          <w:p>
+            <w:pPr>
+              <w:spacing w:after="0" w:line="240" w:lineRule="auto"/>
+              <w:jc w:val="right"/>
+              <w:rPr>
+                <w:rFonts w:ascii="Calibri" w:eastAsia="Times New Roman" w:hAnsi="Calibri" w:cs="Calibri"/>
+                <w:color w:val="000000"/>
+                <w:lang w:eastAsia="es-EC"/>
+              </w:rPr>
+            </w:pPr>
+            <w:r>
+              <w:rPr>
+                <w:rFonts w:ascii="Calibri" w:eastAsia="Times New Roman" w:hAnsi="Calibri" w:cs="Calibri"/>
+                <w:color w:val="000000"/>
+                <w:lang w:eastAsia="es-EC"/>
+              </w:rPr>
+              <w:t>6041</w:t>
+            </w:r>
+          </w:p>
+        </w:tc>
+      </w:tr>
+      <w:tr>
+        <w:trPr>
+          <w:trHeight w:val="288"/>
+          <w:jc w:val="center"/>
+        </w:trPr>
+        <w:tc>
+          <w:tcPr>
+            <w:tcW w:w="1240" w:type="dxa"/>
+            <w:shd w:val="clear" w:color="auto" w:fill="auto"/>
+            <w:noWrap/>
+            <w:vAlign w:val="bottom"/>
+            <w:hideMark/>
+          </w:tcPr>
+          <w:p>
+            <w:pPr>
+              <w:spacing w:after="0" w:line="240" w:lineRule="auto"/>
+              <w:jc w:val="right"/>
+              <w:rPr>
+                <w:rFonts w:ascii="Calibri" w:eastAsia="Times New Roman" w:hAnsi="Calibri" w:cs="Calibri"/>
+                <w:color w:val="000000"/>
+                <w:lang w:eastAsia="es-EC"/>
+              </w:rPr>
+            </w:pPr>
+            <w:r>
+              <w:rPr>
+                <w:rFonts w:ascii="Calibri" w:eastAsia="Times New Roman" w:hAnsi="Calibri" w:cs="Calibri"/>
+                <w:color w:val="000000"/>
+                <w:lang w:eastAsia="es-EC"/>
+              </w:rPr>
+              <w:t>0</w:t>
+            </w:r>
+          </w:p>
+        </w:tc>
+        <w:tc>
+          <w:tcPr>
+            <w:tcW w:w="1240" w:type="dxa"/>
+            <w:shd w:val="clear" w:color="auto" w:fill="auto"/>
+            <w:noWrap/>
+            <w:vAlign w:val="bottom"/>
+            <w:hideMark/>
+          </w:tcPr>
+          <w:p>
+            <w:pPr>
+              <w:spacing w:after="0" w:line="240" w:lineRule="auto"/>
+              <w:jc w:val="right"/>
+              <w:rPr>
+                <w:rFonts w:ascii="Calibri" w:eastAsia="Times New Roman" w:hAnsi="Calibri" w:cs="Calibri"/>
+                <w:color w:val="000000"/>
+                <w:lang w:eastAsia="es-EC"/>
+              </w:rPr>
+            </w:pPr>
+            <w:r>
+              <w:rPr>
+                <w:rFonts w:ascii="Calibri" w:eastAsia="Times New Roman" w:hAnsi="Calibri" w:cs="Calibri"/>
+                <w:color w:val="000000"/>
+                <w:lang w:eastAsia="es-EC"/>
+              </w:rPr>
+              <w:t>6346</w:t>
+            </w:r>
+          </w:p>
+        </w:tc>
+      </w:tr>
+      <w:tr>
+        <w:trPr>
+          <w:trHeight w:val="288"/>
+          <w:jc w:val="center"/>
+        </w:trPr>
+        <w:tc>
+          <w:tcPr>
+            <w:tcW w:w="1240" w:type="dxa"/>
+            <w:shd w:val="clear" w:color="auto" w:fill="auto"/>
+            <w:noWrap/>
+            <w:vAlign w:val="bottom"/>
+            <w:hideMark/>
+          </w:tcPr>
+          <w:p>
+            <w:pPr>
+              <w:spacing w:after="0" w:line="240" w:lineRule="auto"/>
+              <w:jc w:val="right"/>
+              <w:rPr>
+                <w:rFonts w:ascii="Calibri" w:eastAsia="Times New Roman" w:hAnsi="Calibri" w:cs="Calibri"/>
+                <w:color w:val="000000"/>
+                <w:lang w:eastAsia="es-EC"/>
+              </w:rPr>
+            </w:pPr>
+            <w:r>
+              <w:rPr>
+                <w:rFonts w:ascii="Calibri" w:eastAsia="Times New Roman" w:hAnsi="Calibri" w:cs="Calibri"/>
+                <w:color w:val="000000"/>
+                <w:lang w:eastAsia="es-EC"/>
+              </w:rPr>
+              <w:t>0</w:t>
+            </w:r>
+          </w:p>
+        </w:tc>
+        <w:tc>
+          <w:tcPr>
+            <w:tcW w:w="1240" w:type="dxa"/>
+            <w:shd w:val="clear" w:color="auto" w:fill="auto"/>
+            <w:noWrap/>
+            <w:vAlign w:val="bottom"/>
+            <w:hideMark/>
+          </w:tcPr>
+          <w:p>
+            <w:pPr>
+              <w:spacing w:after="0" w:line="240" w:lineRule="auto"/>
+              <w:jc w:val="right"/>
+              <w:rPr>
+                <w:rFonts w:ascii="Calibri" w:eastAsia="Times New Roman" w:hAnsi="Calibri" w:cs="Calibri"/>
+                <w:color w:val="000000"/>
+                <w:lang w:eastAsia="es-EC"/>
+              </w:rPr>
+            </w:pPr>
+            <w:r>
+              <w:rPr>
+                <w:rFonts w:ascii="Calibri" w:eastAsia="Times New Roman" w:hAnsi="Calibri" w:cs="Calibri"/>
+                <w:color w:val="000000"/>
+                <w:lang w:eastAsia="es-EC"/>
+              </w:rPr>
+              <w:t>5086</w:t>
+            </w:r>
+          </w:p>
+        </w:tc>
+      </w:tr>
+      <w:tr>
+        <w:trPr>
+          <w:trHeight w:val="288"/>
+          <w:jc w:val="center"/>
+        </w:trPr>
+        <w:tc>
+          <w:tcPr>
+            <w:tcW w:w="1240" w:type="dxa"/>
+            <w:shd w:val="clear" w:color="auto" w:fill="auto"/>
+            <w:noWrap/>
+            <w:vAlign w:val="bottom"/>
+            <w:hideMark/>
+          </w:tcPr>
+          <w:p>
+            <w:pPr>
+              <w:spacing w:after="0" w:line="240" w:lineRule="auto"/>
+              <w:rPr>
+                <w:rFonts w:ascii="Calibri" w:eastAsia="Times New Roman" w:hAnsi="Calibri" w:cs="Calibri"/>
+                <w:b/>
+                <w:bCs/>
+                <w:color w:val="000000"/>
+                <w:lang w:eastAsia="es-EC"/>
+              </w:rPr>
+            </w:pPr>
+            <w:r>
+              <w:rPr>
+                <w:rFonts w:ascii="Calibri" w:eastAsia="Times New Roman" w:hAnsi="Calibri" w:cs="Calibri"/>
+                <w:b/>
+                <w:bCs/>
+                <w:color w:val="000000"/>
+                <w:lang w:eastAsia="es-EC"/>
+              </w:rPr>
+              <w:t>Promedio</w:t>
+            </w:r>
+          </w:p>
+        </w:tc>
+        <w:tc>
+          <w:tcPr>
+            <w:tcW w:w="1240" w:type="dxa"/>
+            <w:shd w:val="clear" w:color="auto" w:fill="auto"/>
+            <w:noWrap/>
+            <w:vAlign w:val="bottom"/>
+            <w:hideMark/>
+          </w:tcPr>
+          <w:p>
+            <w:pPr>
+              <w:spacing w:after="0" w:line="240" w:lineRule="auto"/>
+              <w:jc w:val="right"/>
+              <w:rPr>
+                <w:rFonts w:ascii="Calibri" w:eastAsia="Times New Roman" w:hAnsi="Calibri" w:cs="Calibri"/>
+                <w:color w:val="000000"/>
+                <w:lang w:eastAsia="es-EC"/>
+              </w:rPr>
+            </w:pPr>
+            <w:r>
+              <w:rPr>
+                <w:rFonts w:ascii="Calibri" w:eastAsia="Times New Roman" w:hAnsi="Calibri" w:cs="Calibri"/>
+                <w:color w:val="000000"/>
+                <w:highlight w:val="yellow"/>
+                <w:lang w:eastAsia="es-EC"/>
+              </w:rPr>
+              <w:t>6036,7</w:t>
+            </w:r>
+          </w:p>
+        </w:tc>
+      </w:tr>
+    </w:tbl>
+    <w:p>
+      <w:pPr>
+        <w:rPr>
+          <w:b/>
+          <w:bCs/>
+        </w:rPr>
+      </w:pPr>
+    </w:p>
     <w:sectPr>
       <w:pgSz w:w="11906" w:h="16838"/>
       <w:pgMar w:top="1440" w:right="1440" w:bottom="1440" w:left="1440" w:header="708" w:footer="708" w:gutter="0"/>
@@ -2927,7 +7352,7 @@
   <w:style w:type="paragraph" w:default="1" w:styleId="Normal">
     <w:name w:val="Normal"/>
     <w:qFormat/>
-    <w:rsid w:val="00600A47"/>
+    <w:rsid w:val="00DD7996"/>
   </w:style>
   <w:style w:type="character" w:default="1" w:styleId="Fuentedeprrafopredeter">
     <w:name w:val="Default Paragraph Font"/>

</xml_diff>

<commit_message>
Comprobacion de direccion y payload.Payload Variable
</commit_message>
<xml_diff>
--- a/Pruebas sin ACK.docx
+++ b/Pruebas sin ACK.docx
@@ -2558,6 +2558,7 @@
         <w:rPr>
           <w:b/>
           <w:bCs/>
+          <w:noProof/>
         </w:rPr>
         <w:drawing>
           <wp:inline distT="0" distB="0" distL="0" distR="0" wp14:anchorId="24637E4C" wp14:editId="7AB07776">
@@ -3413,23 +3414,7 @@
           <w:bCs/>
           <w:u w:val="single"/>
         </w:rPr>
-        <w:t>1</w:t>
-      </w:r>
-      <w:r>
-        <w:rPr>
-          <w:b/>
-          <w:bCs/>
-          <w:u w:val="single"/>
-        </w:rPr>
-        <w:t>8</w:t>
-      </w:r>
-      <w:r>
-        <w:rPr>
-          <w:b/>
-          <w:bCs/>
-          <w:u w:val="single"/>
-        </w:rPr>
-        <w:t xml:space="preserve"> bytes</w:t>
+        <w:t>18 bytes</w:t>
       </w:r>
     </w:p>
     <w:p>
@@ -3448,6 +3433,7 @@
         <w:rPr>
           <w:b/>
           <w:bCs/>
+          <w:noProof/>
         </w:rPr>
         <w:drawing>
           <wp:inline distT="0" distB="0" distL="0" distR="0" wp14:anchorId="26D0DC56" wp14:editId="577B5705">
@@ -4297,21 +4283,7 @@
           <w:b/>
           <w:bCs/>
         </w:rPr>
-        <w:t xml:space="preserve"> con payload de </w:t>
-      </w:r>
-      <w:r>
-        <w:rPr>
-          <w:b/>
-          <w:bCs/>
-        </w:rPr>
-        <w:t>50</w:t>
-      </w:r>
-      <w:r>
-        <w:rPr>
-          <w:b/>
-          <w:bCs/>
-        </w:rPr>
-        <w:t xml:space="preserve"> bytes</w:t>
+        <w:t xml:space="preserve"> con payload de 50 bytes</w:t>
       </w:r>
     </w:p>
     <w:p>
@@ -4330,6 +4302,7 @@
         <w:rPr>
           <w:b/>
           <w:bCs/>
+          <w:noProof/>
         </w:rPr>
         <w:drawing>
           <wp:inline distT="0" distB="0" distL="0" distR="0" wp14:anchorId="2D746AB9" wp14:editId="422219D0">
@@ -5186,15 +5159,7 @@
           <w:bCs/>
           <w:u w:val="single"/>
         </w:rPr>
-        <w:t>102</w:t>
-      </w:r>
-      <w:r>
-        <w:rPr>
-          <w:b/>
-          <w:bCs/>
-          <w:u w:val="single"/>
-        </w:rPr>
-        <w:t xml:space="preserve"> bytes</w:t>
+        <w:t>102 bytes</w:t>
       </w:r>
     </w:p>
     <w:p>
@@ -5213,6 +5178,7 @@
         <w:rPr>
           <w:b/>
           <w:bCs/>
+          <w:noProof/>
         </w:rPr>
         <w:drawing>
           <wp:inline distT="0" distB="0" distL="0" distR="0" wp14:anchorId="46245877" wp14:editId="685A6E06">
@@ -6077,21 +6043,7 @@
           <w:b/>
           <w:bCs/>
         </w:rPr>
-        <w:t xml:space="preserve"> con payload de 1</w:t>
-      </w:r>
-      <w:r>
-        <w:rPr>
-          <w:b/>
-          <w:bCs/>
-        </w:rPr>
-        <w:t>14</w:t>
-      </w:r>
-      <w:r>
-        <w:rPr>
-          <w:b/>
-          <w:bCs/>
-        </w:rPr>
-        <w:t xml:space="preserve"> bytes</w:t>
+        <w:t xml:space="preserve"> con payload de 114 bytes</w:t>
       </w:r>
     </w:p>
     <w:p>
@@ -6116,6 +6068,7 @@
         <w:rPr>
           <w:b/>
           <w:bCs/>
+          <w:noProof/>
         </w:rPr>
         <w:drawing>
           <wp:inline distT="0" distB="0" distL="0" distR="0" wp14:anchorId="581E2F38" wp14:editId="4E8D5006">
@@ -6936,6 +6889,4023 @@
         </w:tc>
       </w:tr>
     </w:tbl>
+    <w:p>
+      <w:pPr>
+        <w:rPr>
+          <w:b/>
+          <w:bCs/>
+        </w:rPr>
+      </w:pPr>
+    </w:p>
+    <w:p>
+      <w:pPr>
+        <w:jc w:val="center"/>
+        <w:rPr>
+          <w:b/>
+          <w:bCs/>
+        </w:rPr>
+      </w:pPr>
+    </w:p>
+    <w:p>
+      <w:pPr>
+        <w:jc w:val="center"/>
+        <w:rPr>
+          <w:b/>
+          <w:bCs/>
+        </w:rPr>
+      </w:pPr>
+    </w:p>
+    <w:p>
+      <w:pPr>
+        <w:jc w:val="center"/>
+        <w:rPr>
+          <w:b/>
+          <w:bCs/>
+        </w:rPr>
+      </w:pPr>
+    </w:p>
+    <w:p>
+      <w:pPr>
+        <w:jc w:val="center"/>
+        <w:rPr>
+          <w:b/>
+          <w:bCs/>
+        </w:rPr>
+      </w:pPr>
+    </w:p>
+    <w:p>
+      <w:pPr>
+        <w:jc w:val="center"/>
+        <w:rPr>
+          <w:b/>
+          <w:bCs/>
+        </w:rPr>
+      </w:pPr>
+    </w:p>
+    <w:p>
+      <w:pPr>
+        <w:jc w:val="center"/>
+        <w:rPr>
+          <w:b/>
+          <w:bCs/>
+        </w:rPr>
+      </w:pPr>
+    </w:p>
+    <w:p>
+      <w:pPr>
+        <w:jc w:val="center"/>
+        <w:rPr>
+          <w:b/>
+          <w:bCs/>
+        </w:rPr>
+      </w:pPr>
+    </w:p>
+    <w:p>
+      <w:pPr>
+        <w:jc w:val="center"/>
+        <w:rPr>
+          <w:b/>
+          <w:bCs/>
+        </w:rPr>
+      </w:pPr>
+    </w:p>
+    <w:p>
+      <w:pPr>
+        <w:jc w:val="center"/>
+        <w:rPr>
+          <w:b/>
+          <w:bCs/>
+        </w:rPr>
+      </w:pPr>
+    </w:p>
+    <w:p>
+      <w:pPr>
+        <w:jc w:val="center"/>
+        <w:rPr>
+          <w:b/>
+          <w:bCs/>
+        </w:rPr>
+      </w:pPr>
+    </w:p>
+    <w:p>
+      <w:pPr>
+        <w:jc w:val="center"/>
+        <w:rPr>
+          <w:b/>
+          <w:bCs/>
+        </w:rPr>
+      </w:pPr>
+    </w:p>
+    <w:p>
+      <w:pPr>
+        <w:jc w:val="center"/>
+        <w:rPr>
+          <w:b/>
+          <w:bCs/>
+        </w:rPr>
+      </w:pPr>
+    </w:p>
+    <w:p>
+      <w:pPr>
+        <w:jc w:val="center"/>
+        <w:rPr>
+          <w:b/>
+          <w:bCs/>
+        </w:rPr>
+      </w:pPr>
+    </w:p>
+    <w:p>
+      <w:pPr>
+        <w:jc w:val="center"/>
+        <w:rPr>
+          <w:b/>
+          <w:bCs/>
+        </w:rPr>
+      </w:pPr>
+    </w:p>
+    <w:p>
+      <w:pPr>
+        <w:jc w:val="center"/>
+        <w:rPr>
+          <w:b/>
+          <w:bCs/>
+        </w:rPr>
+      </w:pPr>
+    </w:p>
+    <w:p>
+      <w:pPr>
+        <w:jc w:val="center"/>
+        <w:rPr>
+          <w:b/>
+          <w:bCs/>
+        </w:rPr>
+      </w:pPr>
+    </w:p>
+    <w:p>
+      <w:pPr>
+        <w:jc w:val="center"/>
+        <w:rPr>
+          <w:b/>
+          <w:bCs/>
+        </w:rPr>
+      </w:pPr>
+    </w:p>
+    <w:p>
+      <w:pPr>
+        <w:jc w:val="center"/>
+        <w:rPr>
+          <w:b/>
+          <w:bCs/>
+        </w:rPr>
+      </w:pPr>
+      <w:r>
+        <w:rPr>
+          <w:b/>
+          <w:bCs/>
+        </w:rPr>
+        <w:lastRenderedPageBreak/>
+        <w:t>IACK MEDICIONES</w:t>
+      </w:r>
+      <w:r>
+        <w:rPr>
+          <w:b/>
+          <w:bCs/>
+        </w:rPr>
+        <w:t xml:space="preserve"> CON DIFERENTES TAMAÑOS DE PAYLOAD</w:t>
+      </w:r>
+      <w:r>
+        <w:rPr>
+          <w:b/>
+          <w:bCs/>
+        </w:rPr>
+        <w:t xml:space="preserve"> Y COMPROBANDO EL PAYLOAD Y LA DIRECCION DE ORIGEN</w:t>
+      </w:r>
+    </w:p>
+    <w:p>
+      <w:pPr>
+        <w:rPr>
+          <w:b/>
+          <w:bCs/>
+        </w:rPr>
+      </w:pPr>
+      <w:r>
+        <w:rPr>
+          <w:b/>
+          <w:bCs/>
+        </w:rPr>
+        <w:t>Usando broadcast</w:t>
+      </w:r>
+      <w:r>
+        <w:rPr>
+          <w:b/>
+          <w:bCs/>
+        </w:rPr>
+        <w:t xml:space="preserve"> con payload de 1</w:t>
+      </w:r>
+      <w:r>
+        <w:rPr>
+          <w:b/>
+          <w:bCs/>
+        </w:rPr>
+        <w:t>2</w:t>
+      </w:r>
+      <w:r>
+        <w:rPr>
+          <w:b/>
+          <w:bCs/>
+        </w:rPr>
+        <w:t xml:space="preserve"> bytes</w:t>
+      </w:r>
+    </w:p>
+    <w:p>
+      <w:pPr>
+        <w:rPr>
+          <w:b/>
+          <w:bCs/>
+        </w:rPr>
+      </w:pPr>
+      <w:r>
+        <w:t>Ejemplo de medición:</w:t>
+      </w:r>
+    </w:p>
+    <w:p>
+      <w:pPr>
+        <w:rPr>
+          <w:b/>
+          <w:bCs/>
+        </w:rPr>
+      </w:pPr>
+      <w:r>
+        <w:rPr>
+          <w:b/>
+          <w:bCs/>
+        </w:rPr>
+        <w:drawing>
+          <wp:inline distT="0" distB="0" distL="0" distR="0" wp14:anchorId="2614A0DD" wp14:editId="0A06BE09">
+            <wp:extent cx="5731510" cy="1170940"/>
+            <wp:effectExtent l="0" t="0" r="2540" b="0"/>
+            <wp:docPr id="28" name="Imagen 28"/>
+            <wp:cNvGraphicFramePr>
+              <a:graphicFrameLocks xmlns:a="http://schemas.openxmlformats.org/drawingml/2006/main" noChangeAspect="1"/>
+            </wp:cNvGraphicFramePr>
+            <a:graphic xmlns:a="http://schemas.openxmlformats.org/drawingml/2006/main">
+              <a:graphicData uri="http://schemas.openxmlformats.org/drawingml/2006/picture">
+                <pic:pic xmlns:pic="http://schemas.openxmlformats.org/drawingml/2006/picture">
+                  <pic:nvPicPr>
+                    <pic:cNvPr id="1" name=""/>
+                    <pic:cNvPicPr/>
+                  </pic:nvPicPr>
+                  <pic:blipFill>
+                    <a:blip r:embed="rId29"/>
+                    <a:stretch>
+                      <a:fillRect/>
+                    </a:stretch>
+                  </pic:blipFill>
+                  <pic:spPr>
+                    <a:xfrm>
+                      <a:off x="0" y="0"/>
+                      <a:ext cx="5731510" cy="1170940"/>
+                    </a:xfrm>
+                    <a:prstGeom prst="rect">
+                      <a:avLst/>
+                    </a:prstGeom>
+                  </pic:spPr>
+                </pic:pic>
+              </a:graphicData>
+            </a:graphic>
+          </wp:inline>
+        </w:drawing>
+      </w:r>
+    </w:p>
+    <w:p>
+      <w:r>
+        <w:t>Resultados:</w:t>
+      </w:r>
+    </w:p>
+    <w:tbl>
+      <w:tblPr>
+        <w:tblW w:w="3720" w:type="dxa"/>
+        <w:jc w:val="center"/>
+        <w:tblBorders>
+          <w:top w:val="single" w:sz="4" w:space="0" w:color="auto"/>
+          <w:left w:val="single" w:sz="4" w:space="0" w:color="auto"/>
+          <w:bottom w:val="single" w:sz="4" w:space="0" w:color="auto"/>
+          <w:right w:val="single" w:sz="4" w:space="0" w:color="auto"/>
+          <w:insideH w:val="single" w:sz="4" w:space="0" w:color="auto"/>
+          <w:insideV w:val="single" w:sz="4" w:space="0" w:color="auto"/>
+        </w:tblBorders>
+        <w:tblCellMar>
+          <w:left w:w="70" w:type="dxa"/>
+          <w:right w:w="70" w:type="dxa"/>
+        </w:tblCellMar>
+        <w:tblLook w:val="04A0" w:firstRow="1" w:lastRow="0" w:firstColumn="1" w:lastColumn="0" w:noHBand="0" w:noVBand="1"/>
+      </w:tblPr>
+      <w:tblGrid>
+        <w:gridCol w:w="1240"/>
+        <w:gridCol w:w="1240"/>
+        <w:gridCol w:w="1240"/>
+      </w:tblGrid>
+      <w:tr>
+        <w:trPr>
+          <w:trHeight w:val="288"/>
+          <w:jc w:val="center"/>
+        </w:trPr>
+        <w:tc>
+          <w:tcPr>
+            <w:tcW w:w="1240" w:type="dxa"/>
+            <w:shd w:val="clear" w:color="auto" w:fill="auto"/>
+            <w:noWrap/>
+            <w:vAlign w:val="bottom"/>
+            <w:hideMark/>
+          </w:tcPr>
+          <w:p>
+            <w:pPr>
+              <w:spacing w:after="0" w:line="240" w:lineRule="auto"/>
+              <w:rPr>
+                <w:rFonts w:ascii="Calibri" w:eastAsia="Times New Roman" w:hAnsi="Calibri" w:cs="Calibri"/>
+                <w:b/>
+                <w:bCs/>
+                <w:color w:val="000000"/>
+                <w:lang w:eastAsia="es-EC"/>
+              </w:rPr>
+            </w:pPr>
+            <w:r>
+              <w:rPr>
+                <w:rFonts w:ascii="Calibri" w:eastAsia="Times New Roman" w:hAnsi="Calibri" w:cs="Calibri"/>
+                <w:b/>
+                <w:bCs/>
+                <w:color w:val="000000"/>
+                <w:lang w:eastAsia="es-EC"/>
+              </w:rPr>
+              <w:t>t1</w:t>
+            </w:r>
+          </w:p>
+        </w:tc>
+        <w:tc>
+          <w:tcPr>
+            <w:tcW w:w="1240" w:type="dxa"/>
+            <w:shd w:val="clear" w:color="auto" w:fill="auto"/>
+            <w:noWrap/>
+            <w:vAlign w:val="bottom"/>
+            <w:hideMark/>
+          </w:tcPr>
+          <w:p>
+            <w:pPr>
+              <w:spacing w:after="0" w:line="240" w:lineRule="auto"/>
+              <w:rPr>
+                <w:rFonts w:ascii="Calibri" w:eastAsia="Times New Roman" w:hAnsi="Calibri" w:cs="Calibri"/>
+                <w:b/>
+                <w:bCs/>
+                <w:color w:val="000000"/>
+                <w:lang w:eastAsia="es-EC"/>
+              </w:rPr>
+            </w:pPr>
+            <w:r>
+              <w:rPr>
+                <w:rFonts w:ascii="Calibri" w:eastAsia="Times New Roman" w:hAnsi="Calibri" w:cs="Calibri"/>
+                <w:b/>
+                <w:bCs/>
+                <w:color w:val="000000"/>
+                <w:lang w:eastAsia="es-EC"/>
+              </w:rPr>
+              <w:t>t2(uS)</w:t>
+            </w:r>
+          </w:p>
+        </w:tc>
+        <w:tc>
+          <w:tcPr>
+            <w:tcW w:w="1240" w:type="dxa"/>
+            <w:shd w:val="clear" w:color="auto" w:fill="auto"/>
+            <w:noWrap/>
+            <w:vAlign w:val="bottom"/>
+            <w:hideMark/>
+          </w:tcPr>
+          <w:p>
+            <w:pPr>
+              <w:spacing w:after="0" w:line="240" w:lineRule="auto"/>
+              <w:rPr>
+                <w:rFonts w:ascii="Calibri" w:eastAsia="Times New Roman" w:hAnsi="Calibri" w:cs="Calibri"/>
+                <w:b/>
+                <w:bCs/>
+                <w:color w:val="000000"/>
+                <w:lang w:eastAsia="es-EC"/>
+              </w:rPr>
+            </w:pPr>
+            <w:r>
+              <w:rPr>
+                <w:rFonts w:ascii="Calibri" w:eastAsia="Times New Roman" w:hAnsi="Calibri" w:cs="Calibri"/>
+                <w:b/>
+                <w:bCs/>
+                <w:color w:val="000000"/>
+                <w:lang w:eastAsia="es-EC"/>
+              </w:rPr>
+              <w:t>t3(us)</w:t>
+            </w:r>
+          </w:p>
+        </w:tc>
+      </w:tr>
+      <w:tr>
+        <w:trPr>
+          <w:trHeight w:val="288"/>
+          <w:jc w:val="center"/>
+        </w:trPr>
+        <w:tc>
+          <w:tcPr>
+            <w:tcW w:w="1240" w:type="dxa"/>
+            <w:shd w:val="clear" w:color="auto" w:fill="auto"/>
+            <w:noWrap/>
+            <w:vAlign w:val="bottom"/>
+            <w:hideMark/>
+          </w:tcPr>
+          <w:p>
+            <w:pPr>
+              <w:spacing w:after="0" w:line="240" w:lineRule="auto"/>
+              <w:jc w:val="right"/>
+              <w:rPr>
+                <w:rFonts w:ascii="Calibri" w:eastAsia="Times New Roman" w:hAnsi="Calibri" w:cs="Calibri"/>
+                <w:color w:val="000000"/>
+                <w:lang w:eastAsia="es-EC"/>
+              </w:rPr>
+            </w:pPr>
+            <w:r>
+              <w:rPr>
+                <w:rFonts w:ascii="Calibri" w:eastAsia="Times New Roman" w:hAnsi="Calibri" w:cs="Calibri"/>
+                <w:color w:val="000000"/>
+                <w:lang w:eastAsia="es-EC"/>
+              </w:rPr>
+              <w:t>0</w:t>
+            </w:r>
+          </w:p>
+        </w:tc>
+        <w:tc>
+          <w:tcPr>
+            <w:tcW w:w="1240" w:type="dxa"/>
+            <w:shd w:val="clear" w:color="auto" w:fill="auto"/>
+            <w:noWrap/>
+            <w:vAlign w:val="bottom"/>
+            <w:hideMark/>
+          </w:tcPr>
+          <w:p>
+            <w:pPr>
+              <w:spacing w:after="0" w:line="240" w:lineRule="auto"/>
+              <w:jc w:val="right"/>
+              <w:rPr>
+                <w:rFonts w:ascii="Calibri" w:eastAsia="Times New Roman" w:hAnsi="Calibri" w:cs="Calibri"/>
+                <w:color w:val="000000"/>
+                <w:lang w:eastAsia="es-EC"/>
+              </w:rPr>
+            </w:pPr>
+            <w:r>
+              <w:rPr>
+                <w:rFonts w:ascii="Calibri" w:eastAsia="Times New Roman" w:hAnsi="Calibri" w:cs="Calibri"/>
+                <w:color w:val="000000"/>
+                <w:lang w:eastAsia="es-EC"/>
+              </w:rPr>
+              <w:t>2471</w:t>
+            </w:r>
+          </w:p>
+        </w:tc>
+        <w:tc>
+          <w:tcPr>
+            <w:tcW w:w="1240" w:type="dxa"/>
+            <w:shd w:val="clear" w:color="auto" w:fill="auto"/>
+            <w:noWrap/>
+            <w:vAlign w:val="bottom"/>
+            <w:hideMark/>
+          </w:tcPr>
+          <w:p>
+            <w:pPr>
+              <w:spacing w:after="0" w:line="240" w:lineRule="auto"/>
+              <w:jc w:val="right"/>
+              <w:rPr>
+                <w:rFonts w:ascii="Calibri" w:eastAsia="Times New Roman" w:hAnsi="Calibri" w:cs="Calibri"/>
+                <w:color w:val="000000"/>
+                <w:lang w:eastAsia="es-EC"/>
+              </w:rPr>
+            </w:pPr>
+            <w:r>
+              <w:rPr>
+                <w:rFonts w:ascii="Calibri" w:eastAsia="Times New Roman" w:hAnsi="Calibri" w:cs="Calibri"/>
+                <w:color w:val="000000"/>
+                <w:lang w:eastAsia="es-EC"/>
+              </w:rPr>
+              <w:t>1673617</w:t>
+            </w:r>
+          </w:p>
+        </w:tc>
+      </w:tr>
+      <w:tr>
+        <w:trPr>
+          <w:trHeight w:val="288"/>
+          <w:jc w:val="center"/>
+        </w:trPr>
+        <w:tc>
+          <w:tcPr>
+            <w:tcW w:w="1240" w:type="dxa"/>
+            <w:shd w:val="clear" w:color="auto" w:fill="auto"/>
+            <w:noWrap/>
+            <w:vAlign w:val="bottom"/>
+            <w:hideMark/>
+          </w:tcPr>
+          <w:p>
+            <w:pPr>
+              <w:spacing w:after="0" w:line="240" w:lineRule="auto"/>
+              <w:jc w:val="right"/>
+              <w:rPr>
+                <w:rFonts w:ascii="Calibri" w:eastAsia="Times New Roman" w:hAnsi="Calibri" w:cs="Calibri"/>
+                <w:color w:val="000000"/>
+                <w:lang w:eastAsia="es-EC"/>
+              </w:rPr>
+            </w:pPr>
+            <w:r>
+              <w:rPr>
+                <w:rFonts w:ascii="Calibri" w:eastAsia="Times New Roman" w:hAnsi="Calibri" w:cs="Calibri"/>
+                <w:color w:val="000000"/>
+                <w:lang w:eastAsia="es-EC"/>
+              </w:rPr>
+              <w:t>0</w:t>
+            </w:r>
+          </w:p>
+        </w:tc>
+        <w:tc>
+          <w:tcPr>
+            <w:tcW w:w="1240" w:type="dxa"/>
+            <w:shd w:val="clear" w:color="auto" w:fill="auto"/>
+            <w:noWrap/>
+            <w:vAlign w:val="bottom"/>
+            <w:hideMark/>
+          </w:tcPr>
+          <w:p>
+            <w:pPr>
+              <w:spacing w:after="0" w:line="240" w:lineRule="auto"/>
+              <w:jc w:val="right"/>
+              <w:rPr>
+                <w:rFonts w:ascii="Calibri" w:eastAsia="Times New Roman" w:hAnsi="Calibri" w:cs="Calibri"/>
+                <w:color w:val="000000"/>
+                <w:lang w:eastAsia="es-EC"/>
+              </w:rPr>
+            </w:pPr>
+            <w:r>
+              <w:rPr>
+                <w:rFonts w:ascii="Calibri" w:eastAsia="Times New Roman" w:hAnsi="Calibri" w:cs="Calibri"/>
+                <w:color w:val="000000"/>
+                <w:lang w:eastAsia="es-EC"/>
+              </w:rPr>
+              <w:t>3429</w:t>
+            </w:r>
+          </w:p>
+        </w:tc>
+        <w:tc>
+          <w:tcPr>
+            <w:tcW w:w="1240" w:type="dxa"/>
+            <w:shd w:val="clear" w:color="auto" w:fill="auto"/>
+            <w:noWrap/>
+            <w:vAlign w:val="bottom"/>
+            <w:hideMark/>
+          </w:tcPr>
+          <w:p>
+            <w:pPr>
+              <w:spacing w:after="0" w:line="240" w:lineRule="auto"/>
+              <w:jc w:val="right"/>
+              <w:rPr>
+                <w:rFonts w:ascii="Calibri" w:eastAsia="Times New Roman" w:hAnsi="Calibri" w:cs="Calibri"/>
+                <w:color w:val="000000"/>
+                <w:lang w:eastAsia="es-EC"/>
+              </w:rPr>
+            </w:pPr>
+            <w:r>
+              <w:rPr>
+                <w:rFonts w:ascii="Calibri" w:eastAsia="Times New Roman" w:hAnsi="Calibri" w:cs="Calibri"/>
+                <w:color w:val="000000"/>
+                <w:lang w:eastAsia="es-EC"/>
+              </w:rPr>
+              <w:t>1678018</w:t>
+            </w:r>
+          </w:p>
+        </w:tc>
+      </w:tr>
+      <w:tr>
+        <w:trPr>
+          <w:trHeight w:val="288"/>
+          <w:jc w:val="center"/>
+        </w:trPr>
+        <w:tc>
+          <w:tcPr>
+            <w:tcW w:w="1240" w:type="dxa"/>
+            <w:shd w:val="clear" w:color="auto" w:fill="auto"/>
+            <w:noWrap/>
+            <w:vAlign w:val="bottom"/>
+            <w:hideMark/>
+          </w:tcPr>
+          <w:p>
+            <w:pPr>
+              <w:spacing w:after="0" w:line="240" w:lineRule="auto"/>
+              <w:jc w:val="right"/>
+              <w:rPr>
+                <w:rFonts w:ascii="Calibri" w:eastAsia="Times New Roman" w:hAnsi="Calibri" w:cs="Calibri"/>
+                <w:color w:val="000000"/>
+                <w:lang w:eastAsia="es-EC"/>
+              </w:rPr>
+            </w:pPr>
+            <w:r>
+              <w:rPr>
+                <w:rFonts w:ascii="Calibri" w:eastAsia="Times New Roman" w:hAnsi="Calibri" w:cs="Calibri"/>
+                <w:color w:val="000000"/>
+                <w:lang w:eastAsia="es-EC"/>
+              </w:rPr>
+              <w:t>0</w:t>
+            </w:r>
+          </w:p>
+        </w:tc>
+        <w:tc>
+          <w:tcPr>
+            <w:tcW w:w="1240" w:type="dxa"/>
+            <w:shd w:val="clear" w:color="auto" w:fill="auto"/>
+            <w:noWrap/>
+            <w:vAlign w:val="bottom"/>
+            <w:hideMark/>
+          </w:tcPr>
+          <w:p>
+            <w:pPr>
+              <w:spacing w:after="0" w:line="240" w:lineRule="auto"/>
+              <w:jc w:val="right"/>
+              <w:rPr>
+                <w:rFonts w:ascii="Calibri" w:eastAsia="Times New Roman" w:hAnsi="Calibri" w:cs="Calibri"/>
+                <w:color w:val="000000"/>
+                <w:lang w:eastAsia="es-EC"/>
+              </w:rPr>
+            </w:pPr>
+            <w:r>
+              <w:rPr>
+                <w:rFonts w:ascii="Calibri" w:eastAsia="Times New Roman" w:hAnsi="Calibri" w:cs="Calibri"/>
+                <w:color w:val="000000"/>
+                <w:lang w:eastAsia="es-EC"/>
+              </w:rPr>
+              <w:t>2793</w:t>
+            </w:r>
+          </w:p>
+        </w:tc>
+        <w:tc>
+          <w:tcPr>
+            <w:tcW w:w="1240" w:type="dxa"/>
+            <w:shd w:val="clear" w:color="auto" w:fill="auto"/>
+            <w:noWrap/>
+            <w:vAlign w:val="bottom"/>
+            <w:hideMark/>
+          </w:tcPr>
+          <w:p>
+            <w:pPr>
+              <w:spacing w:after="0" w:line="240" w:lineRule="auto"/>
+              <w:jc w:val="right"/>
+              <w:rPr>
+                <w:rFonts w:ascii="Calibri" w:eastAsia="Times New Roman" w:hAnsi="Calibri" w:cs="Calibri"/>
+                <w:color w:val="000000"/>
+                <w:lang w:eastAsia="es-EC"/>
+              </w:rPr>
+            </w:pPr>
+            <w:r>
+              <w:rPr>
+                <w:rFonts w:ascii="Calibri" w:eastAsia="Times New Roman" w:hAnsi="Calibri" w:cs="Calibri"/>
+                <w:color w:val="000000"/>
+                <w:lang w:eastAsia="es-EC"/>
+              </w:rPr>
+              <w:t>1675154</w:t>
+            </w:r>
+          </w:p>
+        </w:tc>
+      </w:tr>
+      <w:tr>
+        <w:trPr>
+          <w:trHeight w:val="288"/>
+          <w:jc w:val="center"/>
+        </w:trPr>
+        <w:tc>
+          <w:tcPr>
+            <w:tcW w:w="1240" w:type="dxa"/>
+            <w:shd w:val="clear" w:color="auto" w:fill="auto"/>
+            <w:noWrap/>
+            <w:vAlign w:val="bottom"/>
+            <w:hideMark/>
+          </w:tcPr>
+          <w:p>
+            <w:pPr>
+              <w:spacing w:after="0" w:line="240" w:lineRule="auto"/>
+              <w:jc w:val="right"/>
+              <w:rPr>
+                <w:rFonts w:ascii="Calibri" w:eastAsia="Times New Roman" w:hAnsi="Calibri" w:cs="Calibri"/>
+                <w:color w:val="000000"/>
+                <w:lang w:eastAsia="es-EC"/>
+              </w:rPr>
+            </w:pPr>
+            <w:r>
+              <w:rPr>
+                <w:rFonts w:ascii="Calibri" w:eastAsia="Times New Roman" w:hAnsi="Calibri" w:cs="Calibri"/>
+                <w:color w:val="000000"/>
+                <w:lang w:eastAsia="es-EC"/>
+              </w:rPr>
+              <w:t>0</w:t>
+            </w:r>
+          </w:p>
+        </w:tc>
+        <w:tc>
+          <w:tcPr>
+            <w:tcW w:w="1240" w:type="dxa"/>
+            <w:shd w:val="clear" w:color="auto" w:fill="auto"/>
+            <w:noWrap/>
+            <w:vAlign w:val="bottom"/>
+            <w:hideMark/>
+          </w:tcPr>
+          <w:p>
+            <w:pPr>
+              <w:spacing w:after="0" w:line="240" w:lineRule="auto"/>
+              <w:jc w:val="right"/>
+              <w:rPr>
+                <w:rFonts w:ascii="Calibri" w:eastAsia="Times New Roman" w:hAnsi="Calibri" w:cs="Calibri"/>
+                <w:color w:val="000000"/>
+                <w:lang w:eastAsia="es-EC"/>
+              </w:rPr>
+            </w:pPr>
+            <w:r>
+              <w:rPr>
+                <w:rFonts w:ascii="Calibri" w:eastAsia="Times New Roman" w:hAnsi="Calibri" w:cs="Calibri"/>
+                <w:color w:val="000000"/>
+                <w:lang w:eastAsia="es-EC"/>
+              </w:rPr>
+              <w:t>1836</w:t>
+            </w:r>
+          </w:p>
+        </w:tc>
+        <w:tc>
+          <w:tcPr>
+            <w:tcW w:w="1240" w:type="dxa"/>
+            <w:shd w:val="clear" w:color="auto" w:fill="auto"/>
+            <w:noWrap/>
+            <w:vAlign w:val="bottom"/>
+            <w:hideMark/>
+          </w:tcPr>
+          <w:p>
+            <w:pPr>
+              <w:spacing w:after="0" w:line="240" w:lineRule="auto"/>
+              <w:jc w:val="right"/>
+              <w:rPr>
+                <w:rFonts w:ascii="Calibri" w:eastAsia="Times New Roman" w:hAnsi="Calibri" w:cs="Calibri"/>
+                <w:color w:val="000000"/>
+                <w:lang w:eastAsia="es-EC"/>
+              </w:rPr>
+            </w:pPr>
+            <w:r>
+              <w:rPr>
+                <w:rFonts w:ascii="Calibri" w:eastAsia="Times New Roman" w:hAnsi="Calibri" w:cs="Calibri"/>
+                <w:color w:val="000000"/>
+                <w:lang w:eastAsia="es-EC"/>
+              </w:rPr>
+              <w:t>1672268</w:t>
+            </w:r>
+          </w:p>
+        </w:tc>
+      </w:tr>
+      <w:tr>
+        <w:trPr>
+          <w:trHeight w:val="288"/>
+          <w:jc w:val="center"/>
+        </w:trPr>
+        <w:tc>
+          <w:tcPr>
+            <w:tcW w:w="1240" w:type="dxa"/>
+            <w:shd w:val="clear" w:color="auto" w:fill="auto"/>
+            <w:noWrap/>
+            <w:vAlign w:val="bottom"/>
+            <w:hideMark/>
+          </w:tcPr>
+          <w:p>
+            <w:pPr>
+              <w:spacing w:after="0" w:line="240" w:lineRule="auto"/>
+              <w:jc w:val="right"/>
+              <w:rPr>
+                <w:rFonts w:ascii="Calibri" w:eastAsia="Times New Roman" w:hAnsi="Calibri" w:cs="Calibri"/>
+                <w:color w:val="000000"/>
+                <w:lang w:eastAsia="es-EC"/>
+              </w:rPr>
+            </w:pPr>
+            <w:r>
+              <w:rPr>
+                <w:rFonts w:ascii="Calibri" w:eastAsia="Times New Roman" w:hAnsi="Calibri" w:cs="Calibri"/>
+                <w:color w:val="000000"/>
+                <w:lang w:eastAsia="es-EC"/>
+              </w:rPr>
+              <w:t>0</w:t>
+            </w:r>
+          </w:p>
+        </w:tc>
+        <w:tc>
+          <w:tcPr>
+            <w:tcW w:w="1240" w:type="dxa"/>
+            <w:shd w:val="clear" w:color="auto" w:fill="auto"/>
+            <w:noWrap/>
+            <w:vAlign w:val="bottom"/>
+            <w:hideMark/>
+          </w:tcPr>
+          <w:p>
+            <w:pPr>
+              <w:spacing w:after="0" w:line="240" w:lineRule="auto"/>
+              <w:jc w:val="right"/>
+              <w:rPr>
+                <w:rFonts w:ascii="Calibri" w:eastAsia="Times New Roman" w:hAnsi="Calibri" w:cs="Calibri"/>
+                <w:color w:val="000000"/>
+                <w:lang w:eastAsia="es-EC"/>
+              </w:rPr>
+            </w:pPr>
+            <w:r>
+              <w:rPr>
+                <w:rFonts w:ascii="Calibri" w:eastAsia="Times New Roman" w:hAnsi="Calibri" w:cs="Calibri"/>
+                <w:color w:val="000000"/>
+                <w:lang w:eastAsia="es-EC"/>
+              </w:rPr>
+              <w:t>2152</w:t>
+            </w:r>
+          </w:p>
+        </w:tc>
+        <w:tc>
+          <w:tcPr>
+            <w:tcW w:w="1240" w:type="dxa"/>
+            <w:shd w:val="clear" w:color="auto" w:fill="auto"/>
+            <w:noWrap/>
+            <w:vAlign w:val="bottom"/>
+            <w:hideMark/>
+          </w:tcPr>
+          <w:p>
+            <w:pPr>
+              <w:spacing w:after="0" w:line="240" w:lineRule="auto"/>
+              <w:jc w:val="right"/>
+              <w:rPr>
+                <w:rFonts w:ascii="Calibri" w:eastAsia="Times New Roman" w:hAnsi="Calibri" w:cs="Calibri"/>
+                <w:color w:val="000000"/>
+                <w:lang w:eastAsia="es-EC"/>
+              </w:rPr>
+            </w:pPr>
+            <w:r>
+              <w:rPr>
+                <w:rFonts w:ascii="Calibri" w:eastAsia="Times New Roman" w:hAnsi="Calibri" w:cs="Calibri"/>
+                <w:color w:val="000000"/>
+                <w:lang w:eastAsia="es-EC"/>
+              </w:rPr>
+              <w:t>1670577</w:t>
+            </w:r>
+          </w:p>
+        </w:tc>
+      </w:tr>
+      <w:tr>
+        <w:trPr>
+          <w:trHeight w:val="288"/>
+          <w:jc w:val="center"/>
+        </w:trPr>
+        <w:tc>
+          <w:tcPr>
+            <w:tcW w:w="1240" w:type="dxa"/>
+            <w:shd w:val="clear" w:color="auto" w:fill="auto"/>
+            <w:noWrap/>
+            <w:vAlign w:val="bottom"/>
+            <w:hideMark/>
+          </w:tcPr>
+          <w:p>
+            <w:pPr>
+              <w:spacing w:after="0" w:line="240" w:lineRule="auto"/>
+              <w:jc w:val="right"/>
+              <w:rPr>
+                <w:rFonts w:ascii="Calibri" w:eastAsia="Times New Roman" w:hAnsi="Calibri" w:cs="Calibri"/>
+                <w:color w:val="000000"/>
+                <w:lang w:eastAsia="es-EC"/>
+              </w:rPr>
+            </w:pPr>
+            <w:r>
+              <w:rPr>
+                <w:rFonts w:ascii="Calibri" w:eastAsia="Times New Roman" w:hAnsi="Calibri" w:cs="Calibri"/>
+                <w:color w:val="000000"/>
+                <w:lang w:eastAsia="es-EC"/>
+              </w:rPr>
+              <w:t>0</w:t>
+            </w:r>
+          </w:p>
+        </w:tc>
+        <w:tc>
+          <w:tcPr>
+            <w:tcW w:w="1240" w:type="dxa"/>
+            <w:shd w:val="clear" w:color="auto" w:fill="auto"/>
+            <w:noWrap/>
+            <w:vAlign w:val="bottom"/>
+            <w:hideMark/>
+          </w:tcPr>
+          <w:p>
+            <w:pPr>
+              <w:spacing w:after="0" w:line="240" w:lineRule="auto"/>
+              <w:jc w:val="right"/>
+              <w:rPr>
+                <w:rFonts w:ascii="Calibri" w:eastAsia="Times New Roman" w:hAnsi="Calibri" w:cs="Calibri"/>
+                <w:color w:val="000000"/>
+                <w:lang w:eastAsia="es-EC"/>
+              </w:rPr>
+            </w:pPr>
+            <w:r>
+              <w:rPr>
+                <w:rFonts w:ascii="Calibri" w:eastAsia="Times New Roman" w:hAnsi="Calibri" w:cs="Calibri"/>
+                <w:color w:val="000000"/>
+                <w:lang w:eastAsia="es-EC"/>
+              </w:rPr>
+              <w:t>2478</w:t>
+            </w:r>
+          </w:p>
+        </w:tc>
+        <w:tc>
+          <w:tcPr>
+            <w:tcW w:w="1240" w:type="dxa"/>
+            <w:shd w:val="clear" w:color="auto" w:fill="auto"/>
+            <w:noWrap/>
+            <w:vAlign w:val="bottom"/>
+            <w:hideMark/>
+          </w:tcPr>
+          <w:p>
+            <w:pPr>
+              <w:spacing w:after="0" w:line="240" w:lineRule="auto"/>
+              <w:jc w:val="right"/>
+              <w:rPr>
+                <w:rFonts w:ascii="Calibri" w:eastAsia="Times New Roman" w:hAnsi="Calibri" w:cs="Calibri"/>
+                <w:color w:val="000000"/>
+                <w:lang w:eastAsia="es-EC"/>
+              </w:rPr>
+            </w:pPr>
+            <w:r>
+              <w:rPr>
+                <w:rFonts w:ascii="Calibri" w:eastAsia="Times New Roman" w:hAnsi="Calibri" w:cs="Calibri"/>
+                <w:color w:val="000000"/>
+                <w:lang w:eastAsia="es-EC"/>
+              </w:rPr>
+              <w:t>1671548</w:t>
+            </w:r>
+          </w:p>
+        </w:tc>
+      </w:tr>
+      <w:tr>
+        <w:trPr>
+          <w:trHeight w:val="288"/>
+          <w:jc w:val="center"/>
+        </w:trPr>
+        <w:tc>
+          <w:tcPr>
+            <w:tcW w:w="1240" w:type="dxa"/>
+            <w:shd w:val="clear" w:color="auto" w:fill="auto"/>
+            <w:noWrap/>
+            <w:vAlign w:val="bottom"/>
+            <w:hideMark/>
+          </w:tcPr>
+          <w:p>
+            <w:pPr>
+              <w:spacing w:after="0" w:line="240" w:lineRule="auto"/>
+              <w:jc w:val="right"/>
+              <w:rPr>
+                <w:rFonts w:ascii="Calibri" w:eastAsia="Times New Roman" w:hAnsi="Calibri" w:cs="Calibri"/>
+                <w:color w:val="000000"/>
+                <w:lang w:eastAsia="es-EC"/>
+              </w:rPr>
+            </w:pPr>
+            <w:r>
+              <w:rPr>
+                <w:rFonts w:ascii="Calibri" w:eastAsia="Times New Roman" w:hAnsi="Calibri" w:cs="Calibri"/>
+                <w:color w:val="000000"/>
+                <w:lang w:eastAsia="es-EC"/>
+              </w:rPr>
+              <w:t>0</w:t>
+            </w:r>
+          </w:p>
+        </w:tc>
+        <w:tc>
+          <w:tcPr>
+            <w:tcW w:w="1240" w:type="dxa"/>
+            <w:shd w:val="clear" w:color="auto" w:fill="auto"/>
+            <w:noWrap/>
+            <w:vAlign w:val="bottom"/>
+            <w:hideMark/>
+          </w:tcPr>
+          <w:p>
+            <w:pPr>
+              <w:spacing w:after="0" w:line="240" w:lineRule="auto"/>
+              <w:jc w:val="right"/>
+              <w:rPr>
+                <w:rFonts w:ascii="Calibri" w:eastAsia="Times New Roman" w:hAnsi="Calibri" w:cs="Calibri"/>
+                <w:color w:val="000000"/>
+                <w:lang w:eastAsia="es-EC"/>
+              </w:rPr>
+            </w:pPr>
+            <w:r>
+              <w:rPr>
+                <w:rFonts w:ascii="Calibri" w:eastAsia="Times New Roman" w:hAnsi="Calibri" w:cs="Calibri"/>
+                <w:color w:val="000000"/>
+                <w:lang w:eastAsia="es-EC"/>
+              </w:rPr>
+              <w:t>2468</w:t>
+            </w:r>
+          </w:p>
+        </w:tc>
+        <w:tc>
+          <w:tcPr>
+            <w:tcW w:w="1240" w:type="dxa"/>
+            <w:shd w:val="clear" w:color="auto" w:fill="auto"/>
+            <w:noWrap/>
+            <w:vAlign w:val="bottom"/>
+            <w:hideMark/>
+          </w:tcPr>
+          <w:p>
+            <w:pPr>
+              <w:spacing w:after="0" w:line="240" w:lineRule="auto"/>
+              <w:jc w:val="right"/>
+              <w:rPr>
+                <w:rFonts w:ascii="Calibri" w:eastAsia="Times New Roman" w:hAnsi="Calibri" w:cs="Calibri"/>
+                <w:color w:val="000000"/>
+                <w:lang w:eastAsia="es-EC"/>
+              </w:rPr>
+            </w:pPr>
+            <w:r>
+              <w:rPr>
+                <w:rFonts w:ascii="Calibri" w:eastAsia="Times New Roman" w:hAnsi="Calibri" w:cs="Calibri"/>
+                <w:color w:val="000000"/>
+                <w:lang w:eastAsia="es-EC"/>
+              </w:rPr>
+              <w:t>1671292</w:t>
+            </w:r>
+          </w:p>
+        </w:tc>
+      </w:tr>
+      <w:tr>
+        <w:trPr>
+          <w:trHeight w:val="288"/>
+          <w:jc w:val="center"/>
+        </w:trPr>
+        <w:tc>
+          <w:tcPr>
+            <w:tcW w:w="1240" w:type="dxa"/>
+            <w:shd w:val="clear" w:color="auto" w:fill="auto"/>
+            <w:noWrap/>
+            <w:vAlign w:val="bottom"/>
+            <w:hideMark/>
+          </w:tcPr>
+          <w:p>
+            <w:pPr>
+              <w:spacing w:after="0" w:line="240" w:lineRule="auto"/>
+              <w:jc w:val="right"/>
+              <w:rPr>
+                <w:rFonts w:ascii="Calibri" w:eastAsia="Times New Roman" w:hAnsi="Calibri" w:cs="Calibri"/>
+                <w:color w:val="000000"/>
+                <w:lang w:eastAsia="es-EC"/>
+              </w:rPr>
+            </w:pPr>
+            <w:r>
+              <w:rPr>
+                <w:rFonts w:ascii="Calibri" w:eastAsia="Times New Roman" w:hAnsi="Calibri" w:cs="Calibri"/>
+                <w:color w:val="000000"/>
+                <w:lang w:eastAsia="es-EC"/>
+              </w:rPr>
+              <w:t>0</w:t>
+            </w:r>
+          </w:p>
+        </w:tc>
+        <w:tc>
+          <w:tcPr>
+            <w:tcW w:w="1240" w:type="dxa"/>
+            <w:shd w:val="clear" w:color="auto" w:fill="auto"/>
+            <w:noWrap/>
+            <w:vAlign w:val="bottom"/>
+            <w:hideMark/>
+          </w:tcPr>
+          <w:p>
+            <w:pPr>
+              <w:spacing w:after="0" w:line="240" w:lineRule="auto"/>
+              <w:jc w:val="right"/>
+              <w:rPr>
+                <w:rFonts w:ascii="Calibri" w:eastAsia="Times New Roman" w:hAnsi="Calibri" w:cs="Calibri"/>
+                <w:color w:val="000000"/>
+                <w:lang w:eastAsia="es-EC"/>
+              </w:rPr>
+            </w:pPr>
+            <w:r>
+              <w:rPr>
+                <w:rFonts w:ascii="Calibri" w:eastAsia="Times New Roman" w:hAnsi="Calibri" w:cs="Calibri"/>
+                <w:color w:val="000000"/>
+                <w:lang w:eastAsia="es-EC"/>
+              </w:rPr>
+              <w:t>3430</w:t>
+            </w:r>
+          </w:p>
+        </w:tc>
+        <w:tc>
+          <w:tcPr>
+            <w:tcW w:w="1240" w:type="dxa"/>
+            <w:shd w:val="clear" w:color="auto" w:fill="auto"/>
+            <w:noWrap/>
+            <w:vAlign w:val="bottom"/>
+            <w:hideMark/>
+          </w:tcPr>
+          <w:p>
+            <w:pPr>
+              <w:spacing w:after="0" w:line="240" w:lineRule="auto"/>
+              <w:jc w:val="right"/>
+              <w:rPr>
+                <w:rFonts w:ascii="Calibri" w:eastAsia="Times New Roman" w:hAnsi="Calibri" w:cs="Calibri"/>
+                <w:color w:val="000000"/>
+                <w:lang w:eastAsia="es-EC"/>
+              </w:rPr>
+            </w:pPr>
+            <w:r>
+              <w:rPr>
+                <w:rFonts w:ascii="Calibri" w:eastAsia="Times New Roman" w:hAnsi="Calibri" w:cs="Calibri"/>
+                <w:color w:val="000000"/>
+                <w:lang w:eastAsia="es-EC"/>
+              </w:rPr>
+              <w:t>1670623</w:t>
+            </w:r>
+          </w:p>
+        </w:tc>
+      </w:tr>
+      <w:tr>
+        <w:trPr>
+          <w:trHeight w:val="288"/>
+          <w:jc w:val="center"/>
+        </w:trPr>
+        <w:tc>
+          <w:tcPr>
+            <w:tcW w:w="1240" w:type="dxa"/>
+            <w:shd w:val="clear" w:color="auto" w:fill="auto"/>
+            <w:noWrap/>
+            <w:vAlign w:val="bottom"/>
+            <w:hideMark/>
+          </w:tcPr>
+          <w:p>
+            <w:pPr>
+              <w:spacing w:after="0" w:line="240" w:lineRule="auto"/>
+              <w:jc w:val="right"/>
+              <w:rPr>
+                <w:rFonts w:ascii="Calibri" w:eastAsia="Times New Roman" w:hAnsi="Calibri" w:cs="Calibri"/>
+                <w:color w:val="000000"/>
+                <w:lang w:eastAsia="es-EC"/>
+              </w:rPr>
+            </w:pPr>
+            <w:r>
+              <w:rPr>
+                <w:rFonts w:ascii="Calibri" w:eastAsia="Times New Roman" w:hAnsi="Calibri" w:cs="Calibri"/>
+                <w:color w:val="000000"/>
+                <w:lang w:eastAsia="es-EC"/>
+              </w:rPr>
+              <w:t>0</w:t>
+            </w:r>
+          </w:p>
+        </w:tc>
+        <w:tc>
+          <w:tcPr>
+            <w:tcW w:w="1240" w:type="dxa"/>
+            <w:shd w:val="clear" w:color="auto" w:fill="auto"/>
+            <w:noWrap/>
+            <w:vAlign w:val="bottom"/>
+            <w:hideMark/>
+          </w:tcPr>
+          <w:p>
+            <w:pPr>
+              <w:spacing w:after="0" w:line="240" w:lineRule="auto"/>
+              <w:jc w:val="right"/>
+              <w:rPr>
+                <w:rFonts w:ascii="Calibri" w:eastAsia="Times New Roman" w:hAnsi="Calibri" w:cs="Calibri"/>
+                <w:color w:val="000000"/>
+                <w:lang w:eastAsia="es-EC"/>
+              </w:rPr>
+            </w:pPr>
+            <w:r>
+              <w:rPr>
+                <w:rFonts w:ascii="Calibri" w:eastAsia="Times New Roman" w:hAnsi="Calibri" w:cs="Calibri"/>
+                <w:color w:val="000000"/>
+                <w:lang w:eastAsia="es-EC"/>
+              </w:rPr>
+              <w:t>1530</w:t>
+            </w:r>
+          </w:p>
+        </w:tc>
+        <w:tc>
+          <w:tcPr>
+            <w:tcW w:w="1240" w:type="dxa"/>
+            <w:shd w:val="clear" w:color="auto" w:fill="auto"/>
+            <w:noWrap/>
+            <w:vAlign w:val="bottom"/>
+            <w:hideMark/>
+          </w:tcPr>
+          <w:p>
+            <w:pPr>
+              <w:spacing w:after="0" w:line="240" w:lineRule="auto"/>
+              <w:jc w:val="right"/>
+              <w:rPr>
+                <w:rFonts w:ascii="Calibri" w:eastAsia="Times New Roman" w:hAnsi="Calibri" w:cs="Calibri"/>
+                <w:color w:val="000000"/>
+                <w:lang w:eastAsia="es-EC"/>
+              </w:rPr>
+            </w:pPr>
+            <w:r>
+              <w:rPr>
+                <w:rFonts w:ascii="Calibri" w:eastAsia="Times New Roman" w:hAnsi="Calibri" w:cs="Calibri"/>
+                <w:color w:val="000000"/>
+                <w:lang w:eastAsia="es-EC"/>
+              </w:rPr>
+              <w:t>1664429</w:t>
+            </w:r>
+          </w:p>
+        </w:tc>
+      </w:tr>
+      <w:tr>
+        <w:trPr>
+          <w:trHeight w:val="288"/>
+          <w:jc w:val="center"/>
+        </w:trPr>
+        <w:tc>
+          <w:tcPr>
+            <w:tcW w:w="1240" w:type="dxa"/>
+            <w:shd w:val="clear" w:color="auto" w:fill="auto"/>
+            <w:noWrap/>
+            <w:vAlign w:val="bottom"/>
+            <w:hideMark/>
+          </w:tcPr>
+          <w:p>
+            <w:pPr>
+              <w:spacing w:after="0" w:line="240" w:lineRule="auto"/>
+              <w:jc w:val="right"/>
+              <w:rPr>
+                <w:rFonts w:ascii="Calibri" w:eastAsia="Times New Roman" w:hAnsi="Calibri" w:cs="Calibri"/>
+                <w:color w:val="000000"/>
+                <w:lang w:eastAsia="es-EC"/>
+              </w:rPr>
+            </w:pPr>
+            <w:r>
+              <w:rPr>
+                <w:rFonts w:ascii="Calibri" w:eastAsia="Times New Roman" w:hAnsi="Calibri" w:cs="Calibri"/>
+                <w:color w:val="000000"/>
+                <w:lang w:eastAsia="es-EC"/>
+              </w:rPr>
+              <w:t>0</w:t>
+            </w:r>
+          </w:p>
+        </w:tc>
+        <w:tc>
+          <w:tcPr>
+            <w:tcW w:w="1240" w:type="dxa"/>
+            <w:shd w:val="clear" w:color="auto" w:fill="auto"/>
+            <w:noWrap/>
+            <w:vAlign w:val="bottom"/>
+            <w:hideMark/>
+          </w:tcPr>
+          <w:p>
+            <w:pPr>
+              <w:spacing w:after="0" w:line="240" w:lineRule="auto"/>
+              <w:jc w:val="right"/>
+              <w:rPr>
+                <w:rFonts w:ascii="Calibri" w:eastAsia="Times New Roman" w:hAnsi="Calibri" w:cs="Calibri"/>
+                <w:color w:val="000000"/>
+                <w:lang w:eastAsia="es-EC"/>
+              </w:rPr>
+            </w:pPr>
+            <w:r>
+              <w:rPr>
+                <w:rFonts w:ascii="Calibri" w:eastAsia="Times New Roman" w:hAnsi="Calibri" w:cs="Calibri"/>
+                <w:color w:val="000000"/>
+                <w:lang w:eastAsia="es-EC"/>
+              </w:rPr>
+              <w:t>1520</w:t>
+            </w:r>
+          </w:p>
+        </w:tc>
+        <w:tc>
+          <w:tcPr>
+            <w:tcW w:w="1240" w:type="dxa"/>
+            <w:shd w:val="clear" w:color="auto" w:fill="auto"/>
+            <w:noWrap/>
+            <w:vAlign w:val="bottom"/>
+            <w:hideMark/>
+          </w:tcPr>
+          <w:p>
+            <w:pPr>
+              <w:spacing w:after="0" w:line="240" w:lineRule="auto"/>
+              <w:jc w:val="right"/>
+              <w:rPr>
+                <w:rFonts w:ascii="Calibri" w:eastAsia="Times New Roman" w:hAnsi="Calibri" w:cs="Calibri"/>
+                <w:color w:val="000000"/>
+                <w:lang w:eastAsia="es-EC"/>
+              </w:rPr>
+            </w:pPr>
+            <w:r>
+              <w:rPr>
+                <w:rFonts w:ascii="Calibri" w:eastAsia="Times New Roman" w:hAnsi="Calibri" w:cs="Calibri"/>
+                <w:color w:val="000000"/>
+                <w:lang w:eastAsia="es-EC"/>
+              </w:rPr>
+              <w:t>1676304</w:t>
+            </w:r>
+          </w:p>
+        </w:tc>
+      </w:tr>
+      <w:tr>
+        <w:trPr>
+          <w:trHeight w:val="288"/>
+          <w:jc w:val="center"/>
+        </w:trPr>
+        <w:tc>
+          <w:tcPr>
+            <w:tcW w:w="1240" w:type="dxa"/>
+            <w:shd w:val="clear" w:color="auto" w:fill="auto"/>
+            <w:noWrap/>
+            <w:vAlign w:val="bottom"/>
+            <w:hideMark/>
+          </w:tcPr>
+          <w:p>
+            <w:pPr>
+              <w:spacing w:after="0" w:line="240" w:lineRule="auto"/>
+              <w:rPr>
+                <w:rFonts w:ascii="Calibri" w:eastAsia="Times New Roman" w:hAnsi="Calibri" w:cs="Calibri"/>
+                <w:b/>
+                <w:bCs/>
+                <w:color w:val="000000"/>
+                <w:lang w:eastAsia="es-EC"/>
+              </w:rPr>
+            </w:pPr>
+            <w:r>
+              <w:rPr>
+                <w:rFonts w:ascii="Calibri" w:eastAsia="Times New Roman" w:hAnsi="Calibri" w:cs="Calibri"/>
+                <w:b/>
+                <w:bCs/>
+                <w:color w:val="000000"/>
+                <w:lang w:eastAsia="es-EC"/>
+              </w:rPr>
+              <w:t>Promedio</w:t>
+            </w:r>
+          </w:p>
+        </w:tc>
+        <w:tc>
+          <w:tcPr>
+            <w:tcW w:w="1240" w:type="dxa"/>
+            <w:shd w:val="clear" w:color="auto" w:fill="auto"/>
+            <w:noWrap/>
+            <w:vAlign w:val="bottom"/>
+            <w:hideMark/>
+          </w:tcPr>
+          <w:p>
+            <w:pPr>
+              <w:spacing w:after="0" w:line="240" w:lineRule="auto"/>
+              <w:jc w:val="right"/>
+              <w:rPr>
+                <w:rFonts w:ascii="Calibri" w:eastAsia="Times New Roman" w:hAnsi="Calibri" w:cs="Calibri"/>
+                <w:color w:val="000000"/>
+                <w:lang w:eastAsia="es-EC"/>
+              </w:rPr>
+            </w:pPr>
+            <w:r>
+              <w:rPr>
+                <w:rFonts w:ascii="Calibri" w:eastAsia="Times New Roman" w:hAnsi="Calibri" w:cs="Calibri"/>
+                <w:color w:val="000000"/>
+                <w:lang w:eastAsia="es-EC"/>
+              </w:rPr>
+              <w:t>2410,7</w:t>
+            </w:r>
+          </w:p>
+        </w:tc>
+        <w:tc>
+          <w:tcPr>
+            <w:tcW w:w="1240" w:type="dxa"/>
+            <w:shd w:val="clear" w:color="auto" w:fill="auto"/>
+            <w:noWrap/>
+            <w:vAlign w:val="bottom"/>
+            <w:hideMark/>
+          </w:tcPr>
+          <w:p>
+            <w:pPr>
+              <w:spacing w:after="0" w:line="240" w:lineRule="auto"/>
+              <w:jc w:val="right"/>
+              <w:rPr>
+                <w:rFonts w:ascii="Calibri" w:eastAsia="Times New Roman" w:hAnsi="Calibri" w:cs="Calibri"/>
+                <w:color w:val="000000"/>
+                <w:lang w:eastAsia="es-EC"/>
+              </w:rPr>
+            </w:pPr>
+            <w:r>
+              <w:rPr>
+                <w:rFonts w:ascii="Calibri" w:eastAsia="Times New Roman" w:hAnsi="Calibri" w:cs="Calibri"/>
+                <w:color w:val="000000"/>
+                <w:lang w:eastAsia="es-EC"/>
+              </w:rPr>
+              <w:t>1672383</w:t>
+            </w:r>
+          </w:p>
+        </w:tc>
+      </w:tr>
+    </w:tbl>
+    <w:p/>
+    <w:p>
+      <w:pPr>
+        <w:rPr>
+          <w:b/>
+          <w:bCs/>
+        </w:rPr>
+      </w:pPr>
+      <w:r>
+        <w:rPr>
+          <w:b/>
+          <w:bCs/>
+        </w:rPr>
+        <w:t>Usando broadcast</w:t>
+      </w:r>
+      <w:r>
+        <w:rPr>
+          <w:b/>
+          <w:bCs/>
+        </w:rPr>
+        <w:t xml:space="preserve"> con payload de 1</w:t>
+      </w:r>
+      <w:r>
+        <w:rPr>
+          <w:b/>
+          <w:bCs/>
+        </w:rPr>
+        <w:t>8</w:t>
+      </w:r>
+      <w:r>
+        <w:rPr>
+          <w:b/>
+          <w:bCs/>
+        </w:rPr>
+        <w:t xml:space="preserve"> bytes</w:t>
+      </w:r>
+    </w:p>
+    <w:p>
+      <w:pPr>
+        <w:rPr>
+          <w:b/>
+          <w:bCs/>
+        </w:rPr>
+      </w:pPr>
+      <w:r>
+        <w:t>Ejemplo de medición:</w:t>
+      </w:r>
+    </w:p>
+    <w:p>
+      <w:pPr>
+        <w:rPr>
+          <w:b/>
+          <w:bCs/>
+        </w:rPr>
+      </w:pPr>
+      <w:r>
+        <w:rPr>
+          <w:b/>
+          <w:bCs/>
+        </w:rPr>
+        <w:drawing>
+          <wp:inline distT="0" distB="0" distL="0" distR="0" wp14:anchorId="241BEC69" wp14:editId="2FDEF49A">
+            <wp:extent cx="5731510" cy="1181735"/>
+            <wp:effectExtent l="0" t="0" r="2540" b="0"/>
+            <wp:docPr id="30" name="Imagen 30"/>
+            <wp:cNvGraphicFramePr>
+              <a:graphicFrameLocks xmlns:a="http://schemas.openxmlformats.org/drawingml/2006/main" noChangeAspect="1"/>
+            </wp:cNvGraphicFramePr>
+            <a:graphic xmlns:a="http://schemas.openxmlformats.org/drawingml/2006/main">
+              <a:graphicData uri="http://schemas.openxmlformats.org/drawingml/2006/picture">
+                <pic:pic xmlns:pic="http://schemas.openxmlformats.org/drawingml/2006/picture">
+                  <pic:nvPicPr>
+                    <pic:cNvPr id="1" name=""/>
+                    <pic:cNvPicPr/>
+                  </pic:nvPicPr>
+                  <pic:blipFill>
+                    <a:blip r:embed="rId30"/>
+                    <a:stretch>
+                      <a:fillRect/>
+                    </a:stretch>
+                  </pic:blipFill>
+                  <pic:spPr>
+                    <a:xfrm>
+                      <a:off x="0" y="0"/>
+                      <a:ext cx="5731510" cy="1181735"/>
+                    </a:xfrm>
+                    <a:prstGeom prst="rect">
+                      <a:avLst/>
+                    </a:prstGeom>
+                  </pic:spPr>
+                </pic:pic>
+              </a:graphicData>
+            </a:graphic>
+          </wp:inline>
+        </w:drawing>
+      </w:r>
+    </w:p>
+    <w:p>
+      <w:r>
+        <w:t>Resultados:</w:t>
+      </w:r>
+    </w:p>
+    <w:tbl>
+      <w:tblPr>
+        <w:tblW w:w="3720" w:type="dxa"/>
+        <w:jc w:val="center"/>
+        <w:tblBorders>
+          <w:top w:val="single" w:sz="4" w:space="0" w:color="auto"/>
+          <w:left w:val="single" w:sz="4" w:space="0" w:color="auto"/>
+          <w:bottom w:val="single" w:sz="4" w:space="0" w:color="auto"/>
+          <w:right w:val="single" w:sz="4" w:space="0" w:color="auto"/>
+          <w:insideH w:val="single" w:sz="4" w:space="0" w:color="auto"/>
+          <w:insideV w:val="single" w:sz="4" w:space="0" w:color="auto"/>
+        </w:tblBorders>
+        <w:tblCellMar>
+          <w:left w:w="70" w:type="dxa"/>
+          <w:right w:w="70" w:type="dxa"/>
+        </w:tblCellMar>
+        <w:tblLook w:val="04A0" w:firstRow="1" w:lastRow="0" w:firstColumn="1" w:lastColumn="0" w:noHBand="0" w:noVBand="1"/>
+      </w:tblPr>
+      <w:tblGrid>
+        <w:gridCol w:w="1240"/>
+        <w:gridCol w:w="1240"/>
+        <w:gridCol w:w="1240"/>
+      </w:tblGrid>
+      <w:tr>
+        <w:trPr>
+          <w:trHeight w:val="288"/>
+          <w:jc w:val="center"/>
+        </w:trPr>
+        <w:tc>
+          <w:tcPr>
+            <w:tcW w:w="1240" w:type="dxa"/>
+            <w:shd w:val="clear" w:color="auto" w:fill="auto"/>
+            <w:noWrap/>
+            <w:vAlign w:val="bottom"/>
+            <w:hideMark/>
+          </w:tcPr>
+          <w:p>
+            <w:pPr>
+              <w:spacing w:after="0" w:line="240" w:lineRule="auto"/>
+              <w:rPr>
+                <w:rFonts w:ascii="Calibri" w:eastAsia="Times New Roman" w:hAnsi="Calibri" w:cs="Calibri"/>
+                <w:b/>
+                <w:bCs/>
+                <w:color w:val="000000"/>
+                <w:lang w:eastAsia="es-EC"/>
+              </w:rPr>
+            </w:pPr>
+            <w:r>
+              <w:rPr>
+                <w:rFonts w:ascii="Calibri" w:eastAsia="Times New Roman" w:hAnsi="Calibri" w:cs="Calibri"/>
+                <w:b/>
+                <w:bCs/>
+                <w:color w:val="000000"/>
+                <w:lang w:eastAsia="es-EC"/>
+              </w:rPr>
+              <w:t>t1</w:t>
+            </w:r>
+          </w:p>
+        </w:tc>
+        <w:tc>
+          <w:tcPr>
+            <w:tcW w:w="1240" w:type="dxa"/>
+            <w:shd w:val="clear" w:color="auto" w:fill="auto"/>
+            <w:noWrap/>
+            <w:vAlign w:val="bottom"/>
+            <w:hideMark/>
+          </w:tcPr>
+          <w:p>
+            <w:pPr>
+              <w:spacing w:after="0" w:line="240" w:lineRule="auto"/>
+              <w:rPr>
+                <w:rFonts w:ascii="Calibri" w:eastAsia="Times New Roman" w:hAnsi="Calibri" w:cs="Calibri"/>
+                <w:b/>
+                <w:bCs/>
+                <w:color w:val="000000"/>
+                <w:lang w:eastAsia="es-EC"/>
+              </w:rPr>
+            </w:pPr>
+            <w:r>
+              <w:rPr>
+                <w:rFonts w:ascii="Calibri" w:eastAsia="Times New Roman" w:hAnsi="Calibri" w:cs="Calibri"/>
+                <w:b/>
+                <w:bCs/>
+                <w:color w:val="000000"/>
+                <w:lang w:eastAsia="es-EC"/>
+              </w:rPr>
+              <w:t>t2(uS)</w:t>
+            </w:r>
+          </w:p>
+        </w:tc>
+        <w:tc>
+          <w:tcPr>
+            <w:tcW w:w="1240" w:type="dxa"/>
+            <w:shd w:val="clear" w:color="auto" w:fill="auto"/>
+            <w:noWrap/>
+            <w:vAlign w:val="bottom"/>
+            <w:hideMark/>
+          </w:tcPr>
+          <w:p>
+            <w:pPr>
+              <w:spacing w:after="0" w:line="240" w:lineRule="auto"/>
+              <w:rPr>
+                <w:rFonts w:ascii="Calibri" w:eastAsia="Times New Roman" w:hAnsi="Calibri" w:cs="Calibri"/>
+                <w:b/>
+                <w:bCs/>
+                <w:color w:val="000000"/>
+                <w:lang w:eastAsia="es-EC"/>
+              </w:rPr>
+            </w:pPr>
+            <w:r>
+              <w:rPr>
+                <w:rFonts w:ascii="Calibri" w:eastAsia="Times New Roman" w:hAnsi="Calibri" w:cs="Calibri"/>
+                <w:b/>
+                <w:bCs/>
+                <w:color w:val="000000"/>
+                <w:lang w:eastAsia="es-EC"/>
+              </w:rPr>
+              <w:t>t3(us)</w:t>
+            </w:r>
+          </w:p>
+        </w:tc>
+      </w:tr>
+      <w:tr>
+        <w:trPr>
+          <w:trHeight w:val="288"/>
+          <w:jc w:val="center"/>
+        </w:trPr>
+        <w:tc>
+          <w:tcPr>
+            <w:tcW w:w="1240" w:type="dxa"/>
+            <w:shd w:val="clear" w:color="auto" w:fill="auto"/>
+            <w:noWrap/>
+            <w:vAlign w:val="bottom"/>
+            <w:hideMark/>
+          </w:tcPr>
+          <w:p>
+            <w:pPr>
+              <w:spacing w:after="0" w:line="240" w:lineRule="auto"/>
+              <w:jc w:val="right"/>
+              <w:rPr>
+                <w:rFonts w:ascii="Calibri" w:eastAsia="Times New Roman" w:hAnsi="Calibri" w:cs="Calibri"/>
+                <w:color w:val="000000"/>
+                <w:lang w:eastAsia="es-EC"/>
+              </w:rPr>
+            </w:pPr>
+            <w:r>
+              <w:rPr>
+                <w:rFonts w:ascii="Calibri" w:eastAsia="Times New Roman" w:hAnsi="Calibri" w:cs="Calibri"/>
+                <w:color w:val="000000"/>
+                <w:lang w:eastAsia="es-EC"/>
+              </w:rPr>
+              <w:t>0</w:t>
+            </w:r>
+          </w:p>
+        </w:tc>
+        <w:tc>
+          <w:tcPr>
+            <w:tcW w:w="1240" w:type="dxa"/>
+            <w:shd w:val="clear" w:color="auto" w:fill="auto"/>
+            <w:noWrap/>
+            <w:vAlign w:val="bottom"/>
+            <w:hideMark/>
+          </w:tcPr>
+          <w:p>
+            <w:pPr>
+              <w:spacing w:after="0" w:line="240" w:lineRule="auto"/>
+              <w:jc w:val="right"/>
+              <w:rPr>
+                <w:rFonts w:ascii="Calibri" w:eastAsia="Times New Roman" w:hAnsi="Calibri" w:cs="Calibri"/>
+                <w:color w:val="000000"/>
+                <w:lang w:eastAsia="es-EC"/>
+              </w:rPr>
+            </w:pPr>
+            <w:r>
+              <w:rPr>
+                <w:rFonts w:ascii="Calibri" w:eastAsia="Times New Roman" w:hAnsi="Calibri" w:cs="Calibri"/>
+                <w:color w:val="000000"/>
+                <w:lang w:eastAsia="es-EC"/>
+              </w:rPr>
+              <w:t>2359</w:t>
+            </w:r>
+          </w:p>
+        </w:tc>
+        <w:tc>
+          <w:tcPr>
+            <w:tcW w:w="1240" w:type="dxa"/>
+            <w:shd w:val="clear" w:color="auto" w:fill="auto"/>
+            <w:noWrap/>
+            <w:vAlign w:val="bottom"/>
+            <w:hideMark/>
+          </w:tcPr>
+          <w:p>
+            <w:pPr>
+              <w:spacing w:after="0" w:line="240" w:lineRule="auto"/>
+              <w:jc w:val="right"/>
+              <w:rPr>
+                <w:rFonts w:ascii="Calibri" w:eastAsia="Times New Roman" w:hAnsi="Calibri" w:cs="Calibri"/>
+                <w:color w:val="000000"/>
+                <w:lang w:eastAsia="es-EC"/>
+              </w:rPr>
+            </w:pPr>
+            <w:r>
+              <w:rPr>
+                <w:rFonts w:ascii="Calibri" w:eastAsia="Times New Roman" w:hAnsi="Calibri" w:cs="Calibri"/>
+                <w:color w:val="000000"/>
+                <w:lang w:eastAsia="es-EC"/>
+              </w:rPr>
+              <w:t>1656254</w:t>
+            </w:r>
+          </w:p>
+        </w:tc>
+      </w:tr>
+      <w:tr>
+        <w:trPr>
+          <w:trHeight w:val="288"/>
+          <w:jc w:val="center"/>
+        </w:trPr>
+        <w:tc>
+          <w:tcPr>
+            <w:tcW w:w="1240" w:type="dxa"/>
+            <w:shd w:val="clear" w:color="auto" w:fill="auto"/>
+            <w:noWrap/>
+            <w:vAlign w:val="bottom"/>
+            <w:hideMark/>
+          </w:tcPr>
+          <w:p>
+            <w:pPr>
+              <w:spacing w:after="0" w:line="240" w:lineRule="auto"/>
+              <w:jc w:val="right"/>
+              <w:rPr>
+                <w:rFonts w:ascii="Calibri" w:eastAsia="Times New Roman" w:hAnsi="Calibri" w:cs="Calibri"/>
+                <w:color w:val="000000"/>
+                <w:lang w:eastAsia="es-EC"/>
+              </w:rPr>
+            </w:pPr>
+            <w:r>
+              <w:rPr>
+                <w:rFonts w:ascii="Calibri" w:eastAsia="Times New Roman" w:hAnsi="Calibri" w:cs="Calibri"/>
+                <w:color w:val="000000"/>
+                <w:lang w:eastAsia="es-EC"/>
+              </w:rPr>
+              <w:t>0</w:t>
+            </w:r>
+          </w:p>
+        </w:tc>
+        <w:tc>
+          <w:tcPr>
+            <w:tcW w:w="1240" w:type="dxa"/>
+            <w:shd w:val="clear" w:color="auto" w:fill="auto"/>
+            <w:noWrap/>
+            <w:vAlign w:val="bottom"/>
+            <w:hideMark/>
+          </w:tcPr>
+          <w:p>
+            <w:pPr>
+              <w:spacing w:after="0" w:line="240" w:lineRule="auto"/>
+              <w:jc w:val="right"/>
+              <w:rPr>
+                <w:rFonts w:ascii="Calibri" w:eastAsia="Times New Roman" w:hAnsi="Calibri" w:cs="Calibri"/>
+                <w:color w:val="000000"/>
+                <w:lang w:eastAsia="es-EC"/>
+              </w:rPr>
+            </w:pPr>
+            <w:r>
+              <w:rPr>
+                <w:rFonts w:ascii="Calibri" w:eastAsia="Times New Roman" w:hAnsi="Calibri" w:cs="Calibri"/>
+                <w:color w:val="000000"/>
+                <w:lang w:eastAsia="es-EC"/>
+              </w:rPr>
+              <w:t>1734</w:t>
+            </w:r>
+          </w:p>
+        </w:tc>
+        <w:tc>
+          <w:tcPr>
+            <w:tcW w:w="1240" w:type="dxa"/>
+            <w:shd w:val="clear" w:color="auto" w:fill="auto"/>
+            <w:noWrap/>
+            <w:vAlign w:val="bottom"/>
+            <w:hideMark/>
+          </w:tcPr>
+          <w:p>
+            <w:pPr>
+              <w:spacing w:after="0" w:line="240" w:lineRule="auto"/>
+              <w:jc w:val="right"/>
+              <w:rPr>
+                <w:rFonts w:ascii="Calibri" w:eastAsia="Times New Roman" w:hAnsi="Calibri" w:cs="Calibri"/>
+                <w:color w:val="000000"/>
+                <w:lang w:eastAsia="es-EC"/>
+              </w:rPr>
+            </w:pPr>
+            <w:r>
+              <w:rPr>
+                <w:rFonts w:ascii="Calibri" w:eastAsia="Times New Roman" w:hAnsi="Calibri" w:cs="Calibri"/>
+                <w:color w:val="000000"/>
+                <w:lang w:eastAsia="es-EC"/>
+              </w:rPr>
+              <w:t>1654697</w:t>
+            </w:r>
+          </w:p>
+        </w:tc>
+      </w:tr>
+      <w:tr>
+        <w:trPr>
+          <w:trHeight w:val="288"/>
+          <w:jc w:val="center"/>
+        </w:trPr>
+        <w:tc>
+          <w:tcPr>
+            <w:tcW w:w="1240" w:type="dxa"/>
+            <w:shd w:val="clear" w:color="auto" w:fill="auto"/>
+            <w:noWrap/>
+            <w:vAlign w:val="bottom"/>
+            <w:hideMark/>
+          </w:tcPr>
+          <w:p>
+            <w:pPr>
+              <w:spacing w:after="0" w:line="240" w:lineRule="auto"/>
+              <w:jc w:val="right"/>
+              <w:rPr>
+                <w:rFonts w:ascii="Calibri" w:eastAsia="Times New Roman" w:hAnsi="Calibri" w:cs="Calibri"/>
+                <w:color w:val="000000"/>
+                <w:lang w:eastAsia="es-EC"/>
+              </w:rPr>
+            </w:pPr>
+            <w:r>
+              <w:rPr>
+                <w:rFonts w:ascii="Calibri" w:eastAsia="Times New Roman" w:hAnsi="Calibri" w:cs="Calibri"/>
+                <w:color w:val="000000"/>
+                <w:lang w:eastAsia="es-EC"/>
+              </w:rPr>
+              <w:t>0</w:t>
+            </w:r>
+          </w:p>
+        </w:tc>
+        <w:tc>
+          <w:tcPr>
+            <w:tcW w:w="1240" w:type="dxa"/>
+            <w:shd w:val="clear" w:color="auto" w:fill="auto"/>
+            <w:noWrap/>
+            <w:vAlign w:val="bottom"/>
+            <w:hideMark/>
+          </w:tcPr>
+          <w:p>
+            <w:pPr>
+              <w:spacing w:after="0" w:line="240" w:lineRule="auto"/>
+              <w:jc w:val="right"/>
+              <w:rPr>
+                <w:rFonts w:ascii="Calibri" w:eastAsia="Times New Roman" w:hAnsi="Calibri" w:cs="Calibri"/>
+                <w:color w:val="000000"/>
+                <w:lang w:eastAsia="es-EC"/>
+              </w:rPr>
+            </w:pPr>
+            <w:r>
+              <w:rPr>
+                <w:rFonts w:ascii="Calibri" w:eastAsia="Times New Roman" w:hAnsi="Calibri" w:cs="Calibri"/>
+                <w:color w:val="000000"/>
+                <w:lang w:eastAsia="es-EC"/>
+              </w:rPr>
+              <w:t>3001</w:t>
+            </w:r>
+          </w:p>
+        </w:tc>
+        <w:tc>
+          <w:tcPr>
+            <w:tcW w:w="1240" w:type="dxa"/>
+            <w:shd w:val="clear" w:color="auto" w:fill="auto"/>
+            <w:noWrap/>
+            <w:vAlign w:val="bottom"/>
+            <w:hideMark/>
+          </w:tcPr>
+          <w:p>
+            <w:pPr>
+              <w:spacing w:after="0" w:line="240" w:lineRule="auto"/>
+              <w:jc w:val="right"/>
+              <w:rPr>
+                <w:rFonts w:ascii="Calibri" w:eastAsia="Times New Roman" w:hAnsi="Calibri" w:cs="Calibri"/>
+                <w:color w:val="000000"/>
+                <w:lang w:eastAsia="es-EC"/>
+              </w:rPr>
+            </w:pPr>
+            <w:r>
+              <w:rPr>
+                <w:rFonts w:ascii="Calibri" w:eastAsia="Times New Roman" w:hAnsi="Calibri" w:cs="Calibri"/>
+                <w:color w:val="000000"/>
+                <w:lang w:eastAsia="es-EC"/>
+              </w:rPr>
+              <w:t>1654310</w:t>
+            </w:r>
+          </w:p>
+        </w:tc>
+      </w:tr>
+      <w:tr>
+        <w:trPr>
+          <w:trHeight w:val="288"/>
+          <w:jc w:val="center"/>
+        </w:trPr>
+        <w:tc>
+          <w:tcPr>
+            <w:tcW w:w="1240" w:type="dxa"/>
+            <w:shd w:val="clear" w:color="auto" w:fill="auto"/>
+            <w:noWrap/>
+            <w:vAlign w:val="bottom"/>
+            <w:hideMark/>
+          </w:tcPr>
+          <w:p>
+            <w:pPr>
+              <w:spacing w:after="0" w:line="240" w:lineRule="auto"/>
+              <w:jc w:val="right"/>
+              <w:rPr>
+                <w:rFonts w:ascii="Calibri" w:eastAsia="Times New Roman" w:hAnsi="Calibri" w:cs="Calibri"/>
+                <w:color w:val="000000"/>
+                <w:lang w:eastAsia="es-EC"/>
+              </w:rPr>
+            </w:pPr>
+            <w:r>
+              <w:rPr>
+                <w:rFonts w:ascii="Calibri" w:eastAsia="Times New Roman" w:hAnsi="Calibri" w:cs="Calibri"/>
+                <w:color w:val="000000"/>
+                <w:lang w:eastAsia="es-EC"/>
+              </w:rPr>
+              <w:t>0</w:t>
+            </w:r>
+          </w:p>
+        </w:tc>
+        <w:tc>
+          <w:tcPr>
+            <w:tcW w:w="1240" w:type="dxa"/>
+            <w:shd w:val="clear" w:color="auto" w:fill="auto"/>
+            <w:noWrap/>
+            <w:vAlign w:val="bottom"/>
+            <w:hideMark/>
+          </w:tcPr>
+          <w:p>
+            <w:pPr>
+              <w:spacing w:after="0" w:line="240" w:lineRule="auto"/>
+              <w:jc w:val="right"/>
+              <w:rPr>
+                <w:rFonts w:ascii="Calibri" w:eastAsia="Times New Roman" w:hAnsi="Calibri" w:cs="Calibri"/>
+                <w:color w:val="000000"/>
+                <w:lang w:eastAsia="es-EC"/>
+              </w:rPr>
+            </w:pPr>
+            <w:r>
+              <w:rPr>
+                <w:rFonts w:ascii="Calibri" w:eastAsia="Times New Roman" w:hAnsi="Calibri" w:cs="Calibri"/>
+                <w:color w:val="000000"/>
+                <w:lang w:eastAsia="es-EC"/>
+              </w:rPr>
+              <w:t>3312</w:t>
+            </w:r>
+          </w:p>
+        </w:tc>
+        <w:tc>
+          <w:tcPr>
+            <w:tcW w:w="1240" w:type="dxa"/>
+            <w:shd w:val="clear" w:color="auto" w:fill="auto"/>
+            <w:noWrap/>
+            <w:vAlign w:val="bottom"/>
+            <w:hideMark/>
+          </w:tcPr>
+          <w:p>
+            <w:pPr>
+              <w:spacing w:after="0" w:line="240" w:lineRule="auto"/>
+              <w:jc w:val="right"/>
+              <w:rPr>
+                <w:rFonts w:ascii="Calibri" w:eastAsia="Times New Roman" w:hAnsi="Calibri" w:cs="Calibri"/>
+                <w:color w:val="000000"/>
+                <w:lang w:eastAsia="es-EC"/>
+              </w:rPr>
+            </w:pPr>
+            <w:r>
+              <w:rPr>
+                <w:rFonts w:ascii="Calibri" w:eastAsia="Times New Roman" w:hAnsi="Calibri" w:cs="Calibri"/>
+                <w:color w:val="000000"/>
+                <w:lang w:eastAsia="es-EC"/>
+              </w:rPr>
+              <w:t>1651881</w:t>
+            </w:r>
+          </w:p>
+        </w:tc>
+      </w:tr>
+      <w:tr>
+        <w:trPr>
+          <w:trHeight w:val="288"/>
+          <w:jc w:val="center"/>
+        </w:trPr>
+        <w:tc>
+          <w:tcPr>
+            <w:tcW w:w="1240" w:type="dxa"/>
+            <w:shd w:val="clear" w:color="auto" w:fill="auto"/>
+            <w:noWrap/>
+            <w:vAlign w:val="bottom"/>
+            <w:hideMark/>
+          </w:tcPr>
+          <w:p>
+            <w:pPr>
+              <w:spacing w:after="0" w:line="240" w:lineRule="auto"/>
+              <w:jc w:val="right"/>
+              <w:rPr>
+                <w:rFonts w:ascii="Calibri" w:eastAsia="Times New Roman" w:hAnsi="Calibri" w:cs="Calibri"/>
+                <w:color w:val="000000"/>
+                <w:lang w:eastAsia="es-EC"/>
+              </w:rPr>
+            </w:pPr>
+            <w:r>
+              <w:rPr>
+                <w:rFonts w:ascii="Calibri" w:eastAsia="Times New Roman" w:hAnsi="Calibri" w:cs="Calibri"/>
+                <w:color w:val="000000"/>
+                <w:lang w:eastAsia="es-EC"/>
+              </w:rPr>
+              <w:t>0</w:t>
+            </w:r>
+          </w:p>
+        </w:tc>
+        <w:tc>
+          <w:tcPr>
+            <w:tcW w:w="1240" w:type="dxa"/>
+            <w:shd w:val="clear" w:color="auto" w:fill="auto"/>
+            <w:noWrap/>
+            <w:vAlign w:val="bottom"/>
+            <w:hideMark/>
+          </w:tcPr>
+          <w:p>
+            <w:pPr>
+              <w:spacing w:after="0" w:line="240" w:lineRule="auto"/>
+              <w:jc w:val="right"/>
+              <w:rPr>
+                <w:rFonts w:ascii="Calibri" w:eastAsia="Times New Roman" w:hAnsi="Calibri" w:cs="Calibri"/>
+                <w:color w:val="000000"/>
+                <w:lang w:eastAsia="es-EC"/>
+              </w:rPr>
+            </w:pPr>
+            <w:r>
+              <w:rPr>
+                <w:rFonts w:ascii="Calibri" w:eastAsia="Times New Roman" w:hAnsi="Calibri" w:cs="Calibri"/>
+                <w:color w:val="000000"/>
+                <w:lang w:eastAsia="es-EC"/>
+              </w:rPr>
+              <w:t>1724</w:t>
+            </w:r>
+          </w:p>
+        </w:tc>
+        <w:tc>
+          <w:tcPr>
+            <w:tcW w:w="1240" w:type="dxa"/>
+            <w:shd w:val="clear" w:color="auto" w:fill="auto"/>
+            <w:noWrap/>
+            <w:vAlign w:val="bottom"/>
+            <w:hideMark/>
+          </w:tcPr>
+          <w:p>
+            <w:pPr>
+              <w:spacing w:after="0" w:line="240" w:lineRule="auto"/>
+              <w:jc w:val="right"/>
+              <w:rPr>
+                <w:rFonts w:ascii="Calibri" w:eastAsia="Times New Roman" w:hAnsi="Calibri" w:cs="Calibri"/>
+                <w:color w:val="000000"/>
+                <w:lang w:eastAsia="es-EC"/>
+              </w:rPr>
+            </w:pPr>
+            <w:r>
+              <w:rPr>
+                <w:rFonts w:ascii="Calibri" w:eastAsia="Times New Roman" w:hAnsi="Calibri" w:cs="Calibri"/>
+                <w:color w:val="000000"/>
+                <w:lang w:eastAsia="es-EC"/>
+              </w:rPr>
+              <w:t>1656887</w:t>
+            </w:r>
+          </w:p>
+        </w:tc>
+      </w:tr>
+      <w:tr>
+        <w:trPr>
+          <w:trHeight w:val="288"/>
+          <w:jc w:val="center"/>
+        </w:trPr>
+        <w:tc>
+          <w:tcPr>
+            <w:tcW w:w="1240" w:type="dxa"/>
+            <w:shd w:val="clear" w:color="auto" w:fill="auto"/>
+            <w:noWrap/>
+            <w:vAlign w:val="bottom"/>
+            <w:hideMark/>
+          </w:tcPr>
+          <w:p>
+            <w:pPr>
+              <w:spacing w:after="0" w:line="240" w:lineRule="auto"/>
+              <w:jc w:val="right"/>
+              <w:rPr>
+                <w:rFonts w:ascii="Calibri" w:eastAsia="Times New Roman" w:hAnsi="Calibri" w:cs="Calibri"/>
+                <w:color w:val="000000"/>
+                <w:lang w:eastAsia="es-EC"/>
+              </w:rPr>
+            </w:pPr>
+            <w:r>
+              <w:rPr>
+                <w:rFonts w:ascii="Calibri" w:eastAsia="Times New Roman" w:hAnsi="Calibri" w:cs="Calibri"/>
+                <w:color w:val="000000"/>
+                <w:lang w:eastAsia="es-EC"/>
+              </w:rPr>
+              <w:t>0</w:t>
+            </w:r>
+          </w:p>
+        </w:tc>
+        <w:tc>
+          <w:tcPr>
+            <w:tcW w:w="1240" w:type="dxa"/>
+            <w:shd w:val="clear" w:color="auto" w:fill="auto"/>
+            <w:noWrap/>
+            <w:vAlign w:val="bottom"/>
+            <w:hideMark/>
+          </w:tcPr>
+          <w:p>
+            <w:pPr>
+              <w:spacing w:after="0" w:line="240" w:lineRule="auto"/>
+              <w:jc w:val="right"/>
+              <w:rPr>
+                <w:rFonts w:ascii="Calibri" w:eastAsia="Times New Roman" w:hAnsi="Calibri" w:cs="Calibri"/>
+                <w:color w:val="000000"/>
+                <w:lang w:eastAsia="es-EC"/>
+              </w:rPr>
+            </w:pPr>
+            <w:r>
+              <w:rPr>
+                <w:rFonts w:ascii="Calibri" w:eastAsia="Times New Roman" w:hAnsi="Calibri" w:cs="Calibri"/>
+                <w:color w:val="000000"/>
+                <w:lang w:eastAsia="es-EC"/>
+              </w:rPr>
+              <w:t>1743</w:t>
+            </w:r>
+          </w:p>
+        </w:tc>
+        <w:tc>
+          <w:tcPr>
+            <w:tcW w:w="1240" w:type="dxa"/>
+            <w:shd w:val="clear" w:color="auto" w:fill="auto"/>
+            <w:noWrap/>
+            <w:vAlign w:val="bottom"/>
+            <w:hideMark/>
+          </w:tcPr>
+          <w:p>
+            <w:pPr>
+              <w:spacing w:after="0" w:line="240" w:lineRule="auto"/>
+              <w:jc w:val="right"/>
+              <w:rPr>
+                <w:rFonts w:ascii="Calibri" w:eastAsia="Times New Roman" w:hAnsi="Calibri" w:cs="Calibri"/>
+                <w:color w:val="000000"/>
+                <w:lang w:eastAsia="es-EC"/>
+              </w:rPr>
+            </w:pPr>
+            <w:r>
+              <w:rPr>
+                <w:rFonts w:ascii="Calibri" w:eastAsia="Times New Roman" w:hAnsi="Calibri" w:cs="Calibri"/>
+                <w:color w:val="000000"/>
+                <w:lang w:eastAsia="es-EC"/>
+              </w:rPr>
+              <w:t>1661782</w:t>
+            </w:r>
+          </w:p>
+        </w:tc>
+      </w:tr>
+      <w:tr>
+        <w:trPr>
+          <w:trHeight w:val="288"/>
+          <w:jc w:val="center"/>
+        </w:trPr>
+        <w:tc>
+          <w:tcPr>
+            <w:tcW w:w="1240" w:type="dxa"/>
+            <w:shd w:val="clear" w:color="auto" w:fill="auto"/>
+            <w:noWrap/>
+            <w:vAlign w:val="bottom"/>
+            <w:hideMark/>
+          </w:tcPr>
+          <w:p>
+            <w:pPr>
+              <w:spacing w:after="0" w:line="240" w:lineRule="auto"/>
+              <w:jc w:val="right"/>
+              <w:rPr>
+                <w:rFonts w:ascii="Calibri" w:eastAsia="Times New Roman" w:hAnsi="Calibri" w:cs="Calibri"/>
+                <w:color w:val="000000"/>
+                <w:lang w:eastAsia="es-EC"/>
+              </w:rPr>
+            </w:pPr>
+            <w:r>
+              <w:rPr>
+                <w:rFonts w:ascii="Calibri" w:eastAsia="Times New Roman" w:hAnsi="Calibri" w:cs="Calibri"/>
+                <w:color w:val="000000"/>
+                <w:lang w:eastAsia="es-EC"/>
+              </w:rPr>
+              <w:t>0</w:t>
+            </w:r>
+          </w:p>
+        </w:tc>
+        <w:tc>
+          <w:tcPr>
+            <w:tcW w:w="1240" w:type="dxa"/>
+            <w:shd w:val="clear" w:color="auto" w:fill="auto"/>
+            <w:noWrap/>
+            <w:vAlign w:val="bottom"/>
+            <w:hideMark/>
+          </w:tcPr>
+          <w:p>
+            <w:pPr>
+              <w:spacing w:after="0" w:line="240" w:lineRule="auto"/>
+              <w:jc w:val="right"/>
+              <w:rPr>
+                <w:rFonts w:ascii="Calibri" w:eastAsia="Times New Roman" w:hAnsi="Calibri" w:cs="Calibri"/>
+                <w:color w:val="000000"/>
+                <w:lang w:eastAsia="es-EC"/>
+              </w:rPr>
+            </w:pPr>
+            <w:r>
+              <w:rPr>
+                <w:rFonts w:ascii="Calibri" w:eastAsia="Times New Roman" w:hAnsi="Calibri" w:cs="Calibri"/>
+                <w:color w:val="000000"/>
+                <w:lang w:eastAsia="es-EC"/>
+              </w:rPr>
+              <w:t>3318</w:t>
+            </w:r>
+          </w:p>
+        </w:tc>
+        <w:tc>
+          <w:tcPr>
+            <w:tcW w:w="1240" w:type="dxa"/>
+            <w:shd w:val="clear" w:color="auto" w:fill="auto"/>
+            <w:noWrap/>
+            <w:vAlign w:val="bottom"/>
+            <w:hideMark/>
+          </w:tcPr>
+          <w:p>
+            <w:pPr>
+              <w:spacing w:after="0" w:line="240" w:lineRule="auto"/>
+              <w:jc w:val="right"/>
+              <w:rPr>
+                <w:rFonts w:ascii="Calibri" w:eastAsia="Times New Roman" w:hAnsi="Calibri" w:cs="Calibri"/>
+                <w:color w:val="000000"/>
+                <w:lang w:eastAsia="es-EC"/>
+              </w:rPr>
+            </w:pPr>
+            <w:r>
+              <w:rPr>
+                <w:rFonts w:ascii="Calibri" w:eastAsia="Times New Roman" w:hAnsi="Calibri" w:cs="Calibri"/>
+                <w:color w:val="000000"/>
+                <w:lang w:eastAsia="es-EC"/>
+              </w:rPr>
+              <w:t>1653395</w:t>
+            </w:r>
+          </w:p>
+        </w:tc>
+      </w:tr>
+      <w:tr>
+        <w:trPr>
+          <w:trHeight w:val="288"/>
+          <w:jc w:val="center"/>
+        </w:trPr>
+        <w:tc>
+          <w:tcPr>
+            <w:tcW w:w="1240" w:type="dxa"/>
+            <w:shd w:val="clear" w:color="auto" w:fill="auto"/>
+            <w:noWrap/>
+            <w:vAlign w:val="bottom"/>
+            <w:hideMark/>
+          </w:tcPr>
+          <w:p>
+            <w:pPr>
+              <w:spacing w:after="0" w:line="240" w:lineRule="auto"/>
+              <w:jc w:val="right"/>
+              <w:rPr>
+                <w:rFonts w:ascii="Calibri" w:eastAsia="Times New Roman" w:hAnsi="Calibri" w:cs="Calibri"/>
+                <w:color w:val="000000"/>
+                <w:lang w:eastAsia="es-EC"/>
+              </w:rPr>
+            </w:pPr>
+            <w:r>
+              <w:rPr>
+                <w:rFonts w:ascii="Calibri" w:eastAsia="Times New Roman" w:hAnsi="Calibri" w:cs="Calibri"/>
+                <w:color w:val="000000"/>
+                <w:lang w:eastAsia="es-EC"/>
+              </w:rPr>
+              <w:lastRenderedPageBreak/>
+              <w:t>0</w:t>
+            </w:r>
+          </w:p>
+        </w:tc>
+        <w:tc>
+          <w:tcPr>
+            <w:tcW w:w="1240" w:type="dxa"/>
+            <w:shd w:val="clear" w:color="auto" w:fill="auto"/>
+            <w:noWrap/>
+            <w:vAlign w:val="bottom"/>
+            <w:hideMark/>
+          </w:tcPr>
+          <w:p>
+            <w:pPr>
+              <w:spacing w:after="0" w:line="240" w:lineRule="auto"/>
+              <w:jc w:val="right"/>
+              <w:rPr>
+                <w:rFonts w:ascii="Calibri" w:eastAsia="Times New Roman" w:hAnsi="Calibri" w:cs="Calibri"/>
+                <w:color w:val="000000"/>
+                <w:lang w:eastAsia="es-EC"/>
+              </w:rPr>
+            </w:pPr>
+            <w:r>
+              <w:rPr>
+                <w:rFonts w:ascii="Calibri" w:eastAsia="Times New Roman" w:hAnsi="Calibri" w:cs="Calibri"/>
+                <w:color w:val="000000"/>
+                <w:lang w:eastAsia="es-EC"/>
+              </w:rPr>
+              <w:t>2673</w:t>
+            </w:r>
+          </w:p>
+        </w:tc>
+        <w:tc>
+          <w:tcPr>
+            <w:tcW w:w="1240" w:type="dxa"/>
+            <w:shd w:val="clear" w:color="auto" w:fill="auto"/>
+            <w:noWrap/>
+            <w:vAlign w:val="bottom"/>
+            <w:hideMark/>
+          </w:tcPr>
+          <w:p>
+            <w:pPr>
+              <w:spacing w:after="0" w:line="240" w:lineRule="auto"/>
+              <w:jc w:val="right"/>
+              <w:rPr>
+                <w:rFonts w:ascii="Calibri" w:eastAsia="Times New Roman" w:hAnsi="Calibri" w:cs="Calibri"/>
+                <w:color w:val="000000"/>
+                <w:lang w:eastAsia="es-EC"/>
+              </w:rPr>
+            </w:pPr>
+            <w:r>
+              <w:rPr>
+                <w:rFonts w:ascii="Calibri" w:eastAsia="Times New Roman" w:hAnsi="Calibri" w:cs="Calibri"/>
+                <w:color w:val="000000"/>
+                <w:lang w:eastAsia="es-EC"/>
+              </w:rPr>
+              <w:t>1655381</w:t>
+            </w:r>
+          </w:p>
+        </w:tc>
+      </w:tr>
+      <w:tr>
+        <w:trPr>
+          <w:trHeight w:val="288"/>
+          <w:jc w:val="center"/>
+        </w:trPr>
+        <w:tc>
+          <w:tcPr>
+            <w:tcW w:w="1240" w:type="dxa"/>
+            <w:shd w:val="clear" w:color="auto" w:fill="auto"/>
+            <w:noWrap/>
+            <w:vAlign w:val="bottom"/>
+            <w:hideMark/>
+          </w:tcPr>
+          <w:p>
+            <w:pPr>
+              <w:spacing w:after="0" w:line="240" w:lineRule="auto"/>
+              <w:jc w:val="right"/>
+              <w:rPr>
+                <w:rFonts w:ascii="Calibri" w:eastAsia="Times New Roman" w:hAnsi="Calibri" w:cs="Calibri"/>
+                <w:color w:val="000000"/>
+                <w:lang w:eastAsia="es-EC"/>
+              </w:rPr>
+            </w:pPr>
+            <w:r>
+              <w:rPr>
+                <w:rFonts w:ascii="Calibri" w:eastAsia="Times New Roman" w:hAnsi="Calibri" w:cs="Calibri"/>
+                <w:color w:val="000000"/>
+                <w:lang w:eastAsia="es-EC"/>
+              </w:rPr>
+              <w:t>0</w:t>
+            </w:r>
+          </w:p>
+        </w:tc>
+        <w:tc>
+          <w:tcPr>
+            <w:tcW w:w="1240" w:type="dxa"/>
+            <w:shd w:val="clear" w:color="auto" w:fill="auto"/>
+            <w:noWrap/>
+            <w:vAlign w:val="bottom"/>
+            <w:hideMark/>
+          </w:tcPr>
+          <w:p>
+            <w:pPr>
+              <w:spacing w:after="0" w:line="240" w:lineRule="auto"/>
+              <w:jc w:val="right"/>
+              <w:rPr>
+                <w:rFonts w:ascii="Calibri" w:eastAsia="Times New Roman" w:hAnsi="Calibri" w:cs="Calibri"/>
+                <w:color w:val="000000"/>
+                <w:lang w:eastAsia="es-EC"/>
+              </w:rPr>
+            </w:pPr>
+            <w:r>
+              <w:rPr>
+                <w:rFonts w:ascii="Calibri" w:eastAsia="Times New Roman" w:hAnsi="Calibri" w:cs="Calibri"/>
+                <w:color w:val="000000"/>
+                <w:lang w:eastAsia="es-EC"/>
+              </w:rPr>
+              <w:t>3959</w:t>
+            </w:r>
+          </w:p>
+        </w:tc>
+        <w:tc>
+          <w:tcPr>
+            <w:tcW w:w="1240" w:type="dxa"/>
+            <w:shd w:val="clear" w:color="auto" w:fill="auto"/>
+            <w:noWrap/>
+            <w:vAlign w:val="bottom"/>
+            <w:hideMark/>
+          </w:tcPr>
+          <w:p>
+            <w:pPr>
+              <w:spacing w:after="0" w:line="240" w:lineRule="auto"/>
+              <w:jc w:val="right"/>
+              <w:rPr>
+                <w:rFonts w:ascii="Calibri" w:eastAsia="Times New Roman" w:hAnsi="Calibri" w:cs="Calibri"/>
+                <w:color w:val="000000"/>
+                <w:lang w:eastAsia="es-EC"/>
+              </w:rPr>
+            </w:pPr>
+            <w:r>
+              <w:rPr>
+                <w:rFonts w:ascii="Calibri" w:eastAsia="Times New Roman" w:hAnsi="Calibri" w:cs="Calibri"/>
+                <w:color w:val="000000"/>
+                <w:lang w:eastAsia="es-EC"/>
+              </w:rPr>
+              <w:t>1652185</w:t>
+            </w:r>
+          </w:p>
+        </w:tc>
+      </w:tr>
+      <w:tr>
+        <w:trPr>
+          <w:trHeight w:val="288"/>
+          <w:jc w:val="center"/>
+        </w:trPr>
+        <w:tc>
+          <w:tcPr>
+            <w:tcW w:w="1240" w:type="dxa"/>
+            <w:shd w:val="clear" w:color="auto" w:fill="auto"/>
+            <w:noWrap/>
+            <w:vAlign w:val="bottom"/>
+            <w:hideMark/>
+          </w:tcPr>
+          <w:p>
+            <w:pPr>
+              <w:spacing w:after="0" w:line="240" w:lineRule="auto"/>
+              <w:jc w:val="right"/>
+              <w:rPr>
+                <w:rFonts w:ascii="Calibri" w:eastAsia="Times New Roman" w:hAnsi="Calibri" w:cs="Calibri"/>
+                <w:color w:val="000000"/>
+                <w:lang w:eastAsia="es-EC"/>
+              </w:rPr>
+            </w:pPr>
+            <w:r>
+              <w:rPr>
+                <w:rFonts w:ascii="Calibri" w:eastAsia="Times New Roman" w:hAnsi="Calibri" w:cs="Calibri"/>
+                <w:color w:val="000000"/>
+                <w:lang w:eastAsia="es-EC"/>
+              </w:rPr>
+              <w:t>0</w:t>
+            </w:r>
+          </w:p>
+        </w:tc>
+        <w:tc>
+          <w:tcPr>
+            <w:tcW w:w="1240" w:type="dxa"/>
+            <w:shd w:val="clear" w:color="auto" w:fill="auto"/>
+            <w:noWrap/>
+            <w:vAlign w:val="bottom"/>
+            <w:hideMark/>
+          </w:tcPr>
+          <w:p>
+            <w:pPr>
+              <w:spacing w:after="0" w:line="240" w:lineRule="auto"/>
+              <w:jc w:val="right"/>
+              <w:rPr>
+                <w:rFonts w:ascii="Calibri" w:eastAsia="Times New Roman" w:hAnsi="Calibri" w:cs="Calibri"/>
+                <w:color w:val="000000"/>
+                <w:lang w:eastAsia="es-EC"/>
+              </w:rPr>
+            </w:pPr>
+            <w:r>
+              <w:rPr>
+                <w:rFonts w:ascii="Calibri" w:eastAsia="Times New Roman" w:hAnsi="Calibri" w:cs="Calibri"/>
+                <w:color w:val="000000"/>
+                <w:lang w:eastAsia="es-EC"/>
+              </w:rPr>
+              <w:t>2351</w:t>
+            </w:r>
+          </w:p>
+        </w:tc>
+        <w:tc>
+          <w:tcPr>
+            <w:tcW w:w="1240" w:type="dxa"/>
+            <w:shd w:val="clear" w:color="auto" w:fill="auto"/>
+            <w:noWrap/>
+            <w:vAlign w:val="bottom"/>
+            <w:hideMark/>
+          </w:tcPr>
+          <w:p>
+            <w:pPr>
+              <w:spacing w:after="0" w:line="240" w:lineRule="auto"/>
+              <w:jc w:val="right"/>
+              <w:rPr>
+                <w:rFonts w:ascii="Calibri" w:eastAsia="Times New Roman" w:hAnsi="Calibri" w:cs="Calibri"/>
+                <w:color w:val="000000"/>
+                <w:lang w:eastAsia="es-EC"/>
+              </w:rPr>
+            </w:pPr>
+            <w:r>
+              <w:rPr>
+                <w:rFonts w:ascii="Calibri" w:eastAsia="Times New Roman" w:hAnsi="Calibri" w:cs="Calibri"/>
+                <w:color w:val="000000"/>
+                <w:lang w:eastAsia="es-EC"/>
+              </w:rPr>
+              <w:t>1654923</w:t>
+            </w:r>
+          </w:p>
+        </w:tc>
+      </w:tr>
+      <w:tr>
+        <w:trPr>
+          <w:trHeight w:val="288"/>
+          <w:jc w:val="center"/>
+        </w:trPr>
+        <w:tc>
+          <w:tcPr>
+            <w:tcW w:w="1240" w:type="dxa"/>
+            <w:shd w:val="clear" w:color="auto" w:fill="auto"/>
+            <w:noWrap/>
+            <w:vAlign w:val="bottom"/>
+            <w:hideMark/>
+          </w:tcPr>
+          <w:p>
+            <w:pPr>
+              <w:spacing w:after="0" w:line="240" w:lineRule="auto"/>
+              <w:rPr>
+                <w:rFonts w:ascii="Calibri" w:eastAsia="Times New Roman" w:hAnsi="Calibri" w:cs="Calibri"/>
+                <w:b/>
+                <w:bCs/>
+                <w:color w:val="000000"/>
+                <w:lang w:eastAsia="es-EC"/>
+              </w:rPr>
+            </w:pPr>
+            <w:r>
+              <w:rPr>
+                <w:rFonts w:ascii="Calibri" w:eastAsia="Times New Roman" w:hAnsi="Calibri" w:cs="Calibri"/>
+                <w:b/>
+                <w:bCs/>
+                <w:color w:val="000000"/>
+                <w:lang w:eastAsia="es-EC"/>
+              </w:rPr>
+              <w:t>Promedio</w:t>
+            </w:r>
+          </w:p>
+        </w:tc>
+        <w:tc>
+          <w:tcPr>
+            <w:tcW w:w="1240" w:type="dxa"/>
+            <w:shd w:val="clear" w:color="auto" w:fill="auto"/>
+            <w:noWrap/>
+            <w:vAlign w:val="bottom"/>
+            <w:hideMark/>
+          </w:tcPr>
+          <w:p>
+            <w:pPr>
+              <w:spacing w:after="0" w:line="240" w:lineRule="auto"/>
+              <w:jc w:val="right"/>
+              <w:rPr>
+                <w:rFonts w:ascii="Calibri" w:eastAsia="Times New Roman" w:hAnsi="Calibri" w:cs="Calibri"/>
+                <w:color w:val="000000"/>
+                <w:lang w:eastAsia="es-EC"/>
+              </w:rPr>
+            </w:pPr>
+            <w:r>
+              <w:rPr>
+                <w:rFonts w:ascii="Calibri" w:eastAsia="Times New Roman" w:hAnsi="Calibri" w:cs="Calibri"/>
+                <w:color w:val="000000"/>
+                <w:lang w:eastAsia="es-EC"/>
+              </w:rPr>
+              <w:t>2617,4</w:t>
+            </w:r>
+          </w:p>
+        </w:tc>
+        <w:tc>
+          <w:tcPr>
+            <w:tcW w:w="1240" w:type="dxa"/>
+            <w:shd w:val="clear" w:color="auto" w:fill="auto"/>
+            <w:noWrap/>
+            <w:vAlign w:val="bottom"/>
+            <w:hideMark/>
+          </w:tcPr>
+          <w:p>
+            <w:pPr>
+              <w:spacing w:after="0" w:line="240" w:lineRule="auto"/>
+              <w:jc w:val="right"/>
+              <w:rPr>
+                <w:rFonts w:ascii="Calibri" w:eastAsia="Times New Roman" w:hAnsi="Calibri" w:cs="Calibri"/>
+                <w:color w:val="000000"/>
+                <w:lang w:eastAsia="es-EC"/>
+              </w:rPr>
+            </w:pPr>
+            <w:r>
+              <w:rPr>
+                <w:rFonts w:ascii="Calibri" w:eastAsia="Times New Roman" w:hAnsi="Calibri" w:cs="Calibri"/>
+                <w:color w:val="000000"/>
+                <w:lang w:eastAsia="es-EC"/>
+              </w:rPr>
+              <w:t>1655169,5</w:t>
+            </w:r>
+          </w:p>
+        </w:tc>
+      </w:tr>
+    </w:tbl>
+    <w:p/>
+    <w:p>
+      <w:pPr>
+        <w:rPr>
+          <w:b/>
+          <w:bCs/>
+        </w:rPr>
+      </w:pPr>
+      <w:r>
+        <w:rPr>
+          <w:b/>
+          <w:bCs/>
+        </w:rPr>
+        <w:t>Usando broadcast</w:t>
+      </w:r>
+      <w:r>
+        <w:rPr>
+          <w:b/>
+          <w:bCs/>
+        </w:rPr>
+        <w:t xml:space="preserve"> con payload de </w:t>
+      </w:r>
+      <w:r>
+        <w:rPr>
+          <w:b/>
+          <w:bCs/>
+        </w:rPr>
+        <w:t>50</w:t>
+      </w:r>
+      <w:r>
+        <w:rPr>
+          <w:b/>
+          <w:bCs/>
+        </w:rPr>
+        <w:t xml:space="preserve"> bytes</w:t>
+      </w:r>
+    </w:p>
+    <w:p>
+      <w:pPr>
+        <w:rPr>
+          <w:b/>
+          <w:bCs/>
+        </w:rPr>
+      </w:pPr>
+      <w:r>
+        <w:t>Ejemplo de medición:</w:t>
+      </w:r>
+    </w:p>
+    <w:p>
+      <w:pPr>
+        <w:rPr>
+          <w:b/>
+          <w:bCs/>
+        </w:rPr>
+      </w:pPr>
+      <w:r>
+        <w:rPr>
+          <w:b/>
+          <w:bCs/>
+        </w:rPr>
+        <w:drawing>
+          <wp:inline distT="0" distB="0" distL="0" distR="0" wp14:anchorId="10BEC696" wp14:editId="68069B46">
+            <wp:extent cx="5731510" cy="1036955"/>
+            <wp:effectExtent l="0" t="0" r="2540" b="0"/>
+            <wp:docPr id="31" name="Imagen 31"/>
+            <wp:cNvGraphicFramePr>
+              <a:graphicFrameLocks xmlns:a="http://schemas.openxmlformats.org/drawingml/2006/main" noChangeAspect="1"/>
+            </wp:cNvGraphicFramePr>
+            <a:graphic xmlns:a="http://schemas.openxmlformats.org/drawingml/2006/main">
+              <a:graphicData uri="http://schemas.openxmlformats.org/drawingml/2006/picture">
+                <pic:pic xmlns:pic="http://schemas.openxmlformats.org/drawingml/2006/picture">
+                  <pic:nvPicPr>
+                    <pic:cNvPr id="1" name=""/>
+                    <pic:cNvPicPr/>
+                  </pic:nvPicPr>
+                  <pic:blipFill>
+                    <a:blip r:embed="rId31"/>
+                    <a:stretch>
+                      <a:fillRect/>
+                    </a:stretch>
+                  </pic:blipFill>
+                  <pic:spPr>
+                    <a:xfrm>
+                      <a:off x="0" y="0"/>
+                      <a:ext cx="5731510" cy="1036955"/>
+                    </a:xfrm>
+                    <a:prstGeom prst="rect">
+                      <a:avLst/>
+                    </a:prstGeom>
+                  </pic:spPr>
+                </pic:pic>
+              </a:graphicData>
+            </a:graphic>
+          </wp:inline>
+        </w:drawing>
+      </w:r>
+    </w:p>
+    <w:p>
+      <w:r>
+        <w:t>Resultados:</w:t>
+      </w:r>
+    </w:p>
+    <w:tbl>
+      <w:tblPr>
+        <w:tblW w:w="3720" w:type="dxa"/>
+        <w:jc w:val="center"/>
+        <w:tblBorders>
+          <w:top w:val="single" w:sz="4" w:space="0" w:color="auto"/>
+          <w:left w:val="single" w:sz="4" w:space="0" w:color="auto"/>
+          <w:bottom w:val="single" w:sz="4" w:space="0" w:color="auto"/>
+          <w:right w:val="single" w:sz="4" w:space="0" w:color="auto"/>
+          <w:insideH w:val="single" w:sz="4" w:space="0" w:color="auto"/>
+          <w:insideV w:val="single" w:sz="4" w:space="0" w:color="auto"/>
+        </w:tblBorders>
+        <w:tblCellMar>
+          <w:left w:w="70" w:type="dxa"/>
+          <w:right w:w="70" w:type="dxa"/>
+        </w:tblCellMar>
+        <w:tblLook w:val="04A0" w:firstRow="1" w:lastRow="0" w:firstColumn="1" w:lastColumn="0" w:noHBand="0" w:noVBand="1"/>
+      </w:tblPr>
+      <w:tblGrid>
+        <w:gridCol w:w="1240"/>
+        <w:gridCol w:w="1240"/>
+        <w:gridCol w:w="1240"/>
+      </w:tblGrid>
+      <w:tr>
+        <w:trPr>
+          <w:trHeight w:val="288"/>
+          <w:jc w:val="center"/>
+        </w:trPr>
+        <w:tc>
+          <w:tcPr>
+            <w:tcW w:w="1240" w:type="dxa"/>
+            <w:shd w:val="clear" w:color="auto" w:fill="auto"/>
+            <w:noWrap/>
+            <w:vAlign w:val="bottom"/>
+            <w:hideMark/>
+          </w:tcPr>
+          <w:p>
+            <w:pPr>
+              <w:spacing w:after="0" w:line="240" w:lineRule="auto"/>
+              <w:rPr>
+                <w:rFonts w:ascii="Calibri" w:eastAsia="Times New Roman" w:hAnsi="Calibri" w:cs="Calibri"/>
+                <w:b/>
+                <w:bCs/>
+                <w:color w:val="000000"/>
+                <w:lang w:eastAsia="es-EC"/>
+              </w:rPr>
+            </w:pPr>
+            <w:r>
+              <w:rPr>
+                <w:rFonts w:ascii="Calibri" w:eastAsia="Times New Roman" w:hAnsi="Calibri" w:cs="Calibri"/>
+                <w:b/>
+                <w:bCs/>
+                <w:color w:val="000000"/>
+                <w:lang w:eastAsia="es-EC"/>
+              </w:rPr>
+              <w:t>t1</w:t>
+            </w:r>
+          </w:p>
+        </w:tc>
+        <w:tc>
+          <w:tcPr>
+            <w:tcW w:w="1240" w:type="dxa"/>
+            <w:shd w:val="clear" w:color="auto" w:fill="auto"/>
+            <w:noWrap/>
+            <w:vAlign w:val="bottom"/>
+            <w:hideMark/>
+          </w:tcPr>
+          <w:p>
+            <w:pPr>
+              <w:spacing w:after="0" w:line="240" w:lineRule="auto"/>
+              <w:rPr>
+                <w:rFonts w:ascii="Calibri" w:eastAsia="Times New Roman" w:hAnsi="Calibri" w:cs="Calibri"/>
+                <w:b/>
+                <w:bCs/>
+                <w:color w:val="000000"/>
+                <w:lang w:eastAsia="es-EC"/>
+              </w:rPr>
+            </w:pPr>
+            <w:r>
+              <w:rPr>
+                <w:rFonts w:ascii="Calibri" w:eastAsia="Times New Roman" w:hAnsi="Calibri" w:cs="Calibri"/>
+                <w:b/>
+                <w:bCs/>
+                <w:color w:val="000000"/>
+                <w:lang w:eastAsia="es-EC"/>
+              </w:rPr>
+              <w:t>t2(uS)</w:t>
+            </w:r>
+          </w:p>
+        </w:tc>
+        <w:tc>
+          <w:tcPr>
+            <w:tcW w:w="1240" w:type="dxa"/>
+            <w:shd w:val="clear" w:color="auto" w:fill="auto"/>
+            <w:noWrap/>
+            <w:vAlign w:val="bottom"/>
+            <w:hideMark/>
+          </w:tcPr>
+          <w:p>
+            <w:pPr>
+              <w:spacing w:after="0" w:line="240" w:lineRule="auto"/>
+              <w:rPr>
+                <w:rFonts w:ascii="Calibri" w:eastAsia="Times New Roman" w:hAnsi="Calibri" w:cs="Calibri"/>
+                <w:b/>
+                <w:bCs/>
+                <w:color w:val="000000"/>
+                <w:lang w:eastAsia="es-EC"/>
+              </w:rPr>
+            </w:pPr>
+            <w:r>
+              <w:rPr>
+                <w:rFonts w:ascii="Calibri" w:eastAsia="Times New Roman" w:hAnsi="Calibri" w:cs="Calibri"/>
+                <w:b/>
+                <w:bCs/>
+                <w:color w:val="000000"/>
+                <w:lang w:eastAsia="es-EC"/>
+              </w:rPr>
+              <w:t>t3(us)</w:t>
+            </w:r>
+          </w:p>
+        </w:tc>
+      </w:tr>
+      <w:tr>
+        <w:trPr>
+          <w:trHeight w:val="288"/>
+          <w:jc w:val="center"/>
+        </w:trPr>
+        <w:tc>
+          <w:tcPr>
+            <w:tcW w:w="1240" w:type="dxa"/>
+            <w:shd w:val="clear" w:color="auto" w:fill="auto"/>
+            <w:noWrap/>
+            <w:vAlign w:val="bottom"/>
+            <w:hideMark/>
+          </w:tcPr>
+          <w:p>
+            <w:pPr>
+              <w:spacing w:after="0" w:line="240" w:lineRule="auto"/>
+              <w:jc w:val="right"/>
+              <w:rPr>
+                <w:rFonts w:ascii="Calibri" w:eastAsia="Times New Roman" w:hAnsi="Calibri" w:cs="Calibri"/>
+                <w:color w:val="000000"/>
+                <w:lang w:eastAsia="es-EC"/>
+              </w:rPr>
+            </w:pPr>
+            <w:r>
+              <w:rPr>
+                <w:rFonts w:ascii="Calibri" w:eastAsia="Times New Roman" w:hAnsi="Calibri" w:cs="Calibri"/>
+                <w:color w:val="000000"/>
+                <w:lang w:eastAsia="es-EC"/>
+              </w:rPr>
+              <w:t>0</w:t>
+            </w:r>
+          </w:p>
+        </w:tc>
+        <w:tc>
+          <w:tcPr>
+            <w:tcW w:w="1240" w:type="dxa"/>
+            <w:shd w:val="clear" w:color="auto" w:fill="auto"/>
+            <w:noWrap/>
+            <w:vAlign w:val="bottom"/>
+            <w:hideMark/>
+          </w:tcPr>
+          <w:p>
+            <w:pPr>
+              <w:spacing w:after="0" w:line="240" w:lineRule="auto"/>
+              <w:jc w:val="right"/>
+              <w:rPr>
+                <w:rFonts w:ascii="Calibri" w:eastAsia="Times New Roman" w:hAnsi="Calibri" w:cs="Calibri"/>
+                <w:color w:val="000000"/>
+                <w:lang w:eastAsia="es-EC"/>
+              </w:rPr>
+            </w:pPr>
+            <w:r>
+              <w:rPr>
+                <w:rFonts w:ascii="Calibri" w:eastAsia="Times New Roman" w:hAnsi="Calibri" w:cs="Calibri"/>
+                <w:color w:val="000000"/>
+                <w:lang w:eastAsia="es-EC"/>
+              </w:rPr>
+              <w:t>3445</w:t>
+            </w:r>
+          </w:p>
+        </w:tc>
+        <w:tc>
+          <w:tcPr>
+            <w:tcW w:w="1240" w:type="dxa"/>
+            <w:shd w:val="clear" w:color="auto" w:fill="auto"/>
+            <w:noWrap/>
+            <w:vAlign w:val="bottom"/>
+            <w:hideMark/>
+          </w:tcPr>
+          <w:p>
+            <w:pPr>
+              <w:spacing w:after="0" w:line="240" w:lineRule="auto"/>
+              <w:jc w:val="right"/>
+              <w:rPr>
+                <w:rFonts w:ascii="Calibri" w:eastAsia="Times New Roman" w:hAnsi="Calibri" w:cs="Calibri"/>
+                <w:color w:val="000000"/>
+                <w:lang w:eastAsia="es-EC"/>
+              </w:rPr>
+            </w:pPr>
+            <w:r>
+              <w:rPr>
+                <w:rFonts w:ascii="Calibri" w:eastAsia="Times New Roman" w:hAnsi="Calibri" w:cs="Calibri"/>
+                <w:color w:val="000000"/>
+                <w:lang w:eastAsia="es-EC"/>
+              </w:rPr>
+              <w:t>1652082</w:t>
+            </w:r>
+          </w:p>
+        </w:tc>
+      </w:tr>
+      <w:tr>
+        <w:trPr>
+          <w:trHeight w:val="288"/>
+          <w:jc w:val="center"/>
+        </w:trPr>
+        <w:tc>
+          <w:tcPr>
+            <w:tcW w:w="1240" w:type="dxa"/>
+            <w:shd w:val="clear" w:color="auto" w:fill="auto"/>
+            <w:noWrap/>
+            <w:vAlign w:val="bottom"/>
+            <w:hideMark/>
+          </w:tcPr>
+          <w:p>
+            <w:pPr>
+              <w:spacing w:after="0" w:line="240" w:lineRule="auto"/>
+              <w:jc w:val="right"/>
+              <w:rPr>
+                <w:rFonts w:ascii="Calibri" w:eastAsia="Times New Roman" w:hAnsi="Calibri" w:cs="Calibri"/>
+                <w:color w:val="000000"/>
+                <w:lang w:eastAsia="es-EC"/>
+              </w:rPr>
+            </w:pPr>
+            <w:r>
+              <w:rPr>
+                <w:rFonts w:ascii="Calibri" w:eastAsia="Times New Roman" w:hAnsi="Calibri" w:cs="Calibri"/>
+                <w:color w:val="000000"/>
+                <w:lang w:eastAsia="es-EC"/>
+              </w:rPr>
+              <w:t>0</w:t>
+            </w:r>
+          </w:p>
+        </w:tc>
+        <w:tc>
+          <w:tcPr>
+            <w:tcW w:w="1240" w:type="dxa"/>
+            <w:shd w:val="clear" w:color="auto" w:fill="auto"/>
+            <w:noWrap/>
+            <w:vAlign w:val="bottom"/>
+            <w:hideMark/>
+          </w:tcPr>
+          <w:p>
+            <w:pPr>
+              <w:spacing w:after="0" w:line="240" w:lineRule="auto"/>
+              <w:jc w:val="right"/>
+              <w:rPr>
+                <w:rFonts w:ascii="Calibri" w:eastAsia="Times New Roman" w:hAnsi="Calibri" w:cs="Calibri"/>
+                <w:color w:val="000000"/>
+                <w:lang w:eastAsia="es-EC"/>
+              </w:rPr>
+            </w:pPr>
+            <w:r>
+              <w:rPr>
+                <w:rFonts w:ascii="Calibri" w:eastAsia="Times New Roman" w:hAnsi="Calibri" w:cs="Calibri"/>
+                <w:color w:val="000000"/>
+                <w:lang w:eastAsia="es-EC"/>
+              </w:rPr>
+              <w:t>4733</w:t>
+            </w:r>
+          </w:p>
+        </w:tc>
+        <w:tc>
+          <w:tcPr>
+            <w:tcW w:w="1240" w:type="dxa"/>
+            <w:shd w:val="clear" w:color="auto" w:fill="auto"/>
+            <w:noWrap/>
+            <w:vAlign w:val="bottom"/>
+            <w:hideMark/>
+          </w:tcPr>
+          <w:p>
+            <w:pPr>
+              <w:spacing w:after="0" w:line="240" w:lineRule="auto"/>
+              <w:jc w:val="right"/>
+              <w:rPr>
+                <w:rFonts w:ascii="Calibri" w:eastAsia="Times New Roman" w:hAnsi="Calibri" w:cs="Calibri"/>
+                <w:color w:val="000000"/>
+                <w:lang w:eastAsia="es-EC"/>
+              </w:rPr>
+            </w:pPr>
+            <w:r>
+              <w:rPr>
+                <w:rFonts w:ascii="Calibri" w:eastAsia="Times New Roman" w:hAnsi="Calibri" w:cs="Calibri"/>
+                <w:color w:val="000000"/>
+                <w:lang w:eastAsia="es-EC"/>
+              </w:rPr>
+              <w:t>1651979</w:t>
+            </w:r>
+          </w:p>
+        </w:tc>
+      </w:tr>
+      <w:tr>
+        <w:trPr>
+          <w:trHeight w:val="288"/>
+          <w:jc w:val="center"/>
+        </w:trPr>
+        <w:tc>
+          <w:tcPr>
+            <w:tcW w:w="1240" w:type="dxa"/>
+            <w:shd w:val="clear" w:color="auto" w:fill="auto"/>
+            <w:noWrap/>
+            <w:vAlign w:val="bottom"/>
+            <w:hideMark/>
+          </w:tcPr>
+          <w:p>
+            <w:pPr>
+              <w:spacing w:after="0" w:line="240" w:lineRule="auto"/>
+              <w:jc w:val="right"/>
+              <w:rPr>
+                <w:rFonts w:ascii="Calibri" w:eastAsia="Times New Roman" w:hAnsi="Calibri" w:cs="Calibri"/>
+                <w:color w:val="000000"/>
+                <w:lang w:eastAsia="es-EC"/>
+              </w:rPr>
+            </w:pPr>
+            <w:r>
+              <w:rPr>
+                <w:rFonts w:ascii="Calibri" w:eastAsia="Times New Roman" w:hAnsi="Calibri" w:cs="Calibri"/>
+                <w:color w:val="000000"/>
+                <w:lang w:eastAsia="es-EC"/>
+              </w:rPr>
+              <w:t>0</w:t>
+            </w:r>
+          </w:p>
+        </w:tc>
+        <w:tc>
+          <w:tcPr>
+            <w:tcW w:w="1240" w:type="dxa"/>
+            <w:shd w:val="clear" w:color="auto" w:fill="auto"/>
+            <w:noWrap/>
+            <w:vAlign w:val="bottom"/>
+            <w:hideMark/>
+          </w:tcPr>
+          <w:p>
+            <w:pPr>
+              <w:spacing w:after="0" w:line="240" w:lineRule="auto"/>
+              <w:jc w:val="right"/>
+              <w:rPr>
+                <w:rFonts w:ascii="Calibri" w:eastAsia="Times New Roman" w:hAnsi="Calibri" w:cs="Calibri"/>
+                <w:color w:val="000000"/>
+                <w:lang w:eastAsia="es-EC"/>
+              </w:rPr>
+            </w:pPr>
+            <w:r>
+              <w:rPr>
+                <w:rFonts w:ascii="Calibri" w:eastAsia="Times New Roman" w:hAnsi="Calibri" w:cs="Calibri"/>
+                <w:color w:val="000000"/>
+                <w:lang w:eastAsia="es-EC"/>
+              </w:rPr>
+              <w:t>4731</w:t>
+            </w:r>
+          </w:p>
+        </w:tc>
+        <w:tc>
+          <w:tcPr>
+            <w:tcW w:w="1240" w:type="dxa"/>
+            <w:shd w:val="clear" w:color="auto" w:fill="auto"/>
+            <w:noWrap/>
+            <w:vAlign w:val="bottom"/>
+            <w:hideMark/>
+          </w:tcPr>
+          <w:p>
+            <w:pPr>
+              <w:spacing w:after="0" w:line="240" w:lineRule="auto"/>
+              <w:jc w:val="right"/>
+              <w:rPr>
+                <w:rFonts w:ascii="Calibri" w:eastAsia="Times New Roman" w:hAnsi="Calibri" w:cs="Calibri"/>
+                <w:color w:val="000000"/>
+                <w:lang w:eastAsia="es-EC"/>
+              </w:rPr>
+            </w:pPr>
+            <w:r>
+              <w:rPr>
+                <w:rFonts w:ascii="Calibri" w:eastAsia="Times New Roman" w:hAnsi="Calibri" w:cs="Calibri"/>
+                <w:color w:val="000000"/>
+                <w:lang w:eastAsia="es-EC"/>
+              </w:rPr>
+              <w:t>1664343</w:t>
+            </w:r>
+          </w:p>
+        </w:tc>
+      </w:tr>
+      <w:tr>
+        <w:trPr>
+          <w:trHeight w:val="288"/>
+          <w:jc w:val="center"/>
+        </w:trPr>
+        <w:tc>
+          <w:tcPr>
+            <w:tcW w:w="1240" w:type="dxa"/>
+            <w:shd w:val="clear" w:color="auto" w:fill="auto"/>
+            <w:noWrap/>
+            <w:vAlign w:val="bottom"/>
+            <w:hideMark/>
+          </w:tcPr>
+          <w:p>
+            <w:pPr>
+              <w:spacing w:after="0" w:line="240" w:lineRule="auto"/>
+              <w:jc w:val="right"/>
+              <w:rPr>
+                <w:rFonts w:ascii="Calibri" w:eastAsia="Times New Roman" w:hAnsi="Calibri" w:cs="Calibri"/>
+                <w:color w:val="000000"/>
+                <w:lang w:eastAsia="es-EC"/>
+              </w:rPr>
+            </w:pPr>
+            <w:r>
+              <w:rPr>
+                <w:rFonts w:ascii="Calibri" w:eastAsia="Times New Roman" w:hAnsi="Calibri" w:cs="Calibri"/>
+                <w:color w:val="000000"/>
+                <w:lang w:eastAsia="es-EC"/>
+              </w:rPr>
+              <w:t>0</w:t>
+            </w:r>
+          </w:p>
+        </w:tc>
+        <w:tc>
+          <w:tcPr>
+            <w:tcW w:w="1240" w:type="dxa"/>
+            <w:shd w:val="clear" w:color="auto" w:fill="auto"/>
+            <w:noWrap/>
+            <w:vAlign w:val="bottom"/>
+            <w:hideMark/>
+          </w:tcPr>
+          <w:p>
+            <w:pPr>
+              <w:spacing w:after="0" w:line="240" w:lineRule="auto"/>
+              <w:jc w:val="right"/>
+              <w:rPr>
+                <w:rFonts w:ascii="Calibri" w:eastAsia="Times New Roman" w:hAnsi="Calibri" w:cs="Calibri"/>
+                <w:color w:val="000000"/>
+                <w:lang w:eastAsia="es-EC"/>
+              </w:rPr>
+            </w:pPr>
+            <w:r>
+              <w:rPr>
+                <w:rFonts w:ascii="Calibri" w:eastAsia="Times New Roman" w:hAnsi="Calibri" w:cs="Calibri"/>
+                <w:color w:val="000000"/>
+                <w:lang w:eastAsia="es-EC"/>
+              </w:rPr>
+              <w:t>5046</w:t>
+            </w:r>
+          </w:p>
+        </w:tc>
+        <w:tc>
+          <w:tcPr>
+            <w:tcW w:w="1240" w:type="dxa"/>
+            <w:shd w:val="clear" w:color="auto" w:fill="auto"/>
+            <w:noWrap/>
+            <w:vAlign w:val="bottom"/>
+            <w:hideMark/>
+          </w:tcPr>
+          <w:p>
+            <w:pPr>
+              <w:spacing w:after="0" w:line="240" w:lineRule="auto"/>
+              <w:jc w:val="right"/>
+              <w:rPr>
+                <w:rFonts w:ascii="Calibri" w:eastAsia="Times New Roman" w:hAnsi="Calibri" w:cs="Calibri"/>
+                <w:color w:val="000000"/>
+                <w:lang w:eastAsia="es-EC"/>
+              </w:rPr>
+            </w:pPr>
+            <w:r>
+              <w:rPr>
+                <w:rFonts w:ascii="Calibri" w:eastAsia="Times New Roman" w:hAnsi="Calibri" w:cs="Calibri"/>
+                <w:color w:val="000000"/>
+                <w:lang w:eastAsia="es-EC"/>
+              </w:rPr>
+              <w:t>1650478</w:t>
+            </w:r>
+          </w:p>
+        </w:tc>
+      </w:tr>
+      <w:tr>
+        <w:trPr>
+          <w:trHeight w:val="288"/>
+          <w:jc w:val="center"/>
+        </w:trPr>
+        <w:tc>
+          <w:tcPr>
+            <w:tcW w:w="1240" w:type="dxa"/>
+            <w:shd w:val="clear" w:color="auto" w:fill="auto"/>
+            <w:noWrap/>
+            <w:vAlign w:val="bottom"/>
+            <w:hideMark/>
+          </w:tcPr>
+          <w:p>
+            <w:pPr>
+              <w:spacing w:after="0" w:line="240" w:lineRule="auto"/>
+              <w:jc w:val="right"/>
+              <w:rPr>
+                <w:rFonts w:ascii="Calibri" w:eastAsia="Times New Roman" w:hAnsi="Calibri" w:cs="Calibri"/>
+                <w:color w:val="000000"/>
+                <w:lang w:eastAsia="es-EC"/>
+              </w:rPr>
+            </w:pPr>
+            <w:r>
+              <w:rPr>
+                <w:rFonts w:ascii="Calibri" w:eastAsia="Times New Roman" w:hAnsi="Calibri" w:cs="Calibri"/>
+                <w:color w:val="000000"/>
+                <w:lang w:eastAsia="es-EC"/>
+              </w:rPr>
+              <w:t>0</w:t>
+            </w:r>
+          </w:p>
+        </w:tc>
+        <w:tc>
+          <w:tcPr>
+            <w:tcW w:w="1240" w:type="dxa"/>
+            <w:shd w:val="clear" w:color="auto" w:fill="auto"/>
+            <w:noWrap/>
+            <w:vAlign w:val="bottom"/>
+            <w:hideMark/>
+          </w:tcPr>
+          <w:p>
+            <w:pPr>
+              <w:spacing w:after="0" w:line="240" w:lineRule="auto"/>
+              <w:jc w:val="right"/>
+              <w:rPr>
+                <w:rFonts w:ascii="Calibri" w:eastAsia="Times New Roman" w:hAnsi="Calibri" w:cs="Calibri"/>
+                <w:color w:val="000000"/>
+                <w:lang w:eastAsia="es-EC"/>
+              </w:rPr>
+            </w:pPr>
+            <w:r>
+              <w:rPr>
+                <w:rFonts w:ascii="Calibri" w:eastAsia="Times New Roman" w:hAnsi="Calibri" w:cs="Calibri"/>
+                <w:color w:val="000000"/>
+                <w:lang w:eastAsia="es-EC"/>
+              </w:rPr>
+              <w:t>4405</w:t>
+            </w:r>
+          </w:p>
+        </w:tc>
+        <w:tc>
+          <w:tcPr>
+            <w:tcW w:w="1240" w:type="dxa"/>
+            <w:shd w:val="clear" w:color="auto" w:fill="auto"/>
+            <w:noWrap/>
+            <w:vAlign w:val="bottom"/>
+            <w:hideMark/>
+          </w:tcPr>
+          <w:p>
+            <w:pPr>
+              <w:spacing w:after="0" w:line="240" w:lineRule="auto"/>
+              <w:jc w:val="right"/>
+              <w:rPr>
+                <w:rFonts w:ascii="Calibri" w:eastAsia="Times New Roman" w:hAnsi="Calibri" w:cs="Calibri"/>
+                <w:color w:val="000000"/>
+                <w:lang w:eastAsia="es-EC"/>
+              </w:rPr>
+            </w:pPr>
+            <w:r>
+              <w:rPr>
+                <w:rFonts w:ascii="Calibri" w:eastAsia="Times New Roman" w:hAnsi="Calibri" w:cs="Calibri"/>
+                <w:color w:val="000000"/>
+                <w:lang w:eastAsia="es-EC"/>
+              </w:rPr>
+              <w:t>1652135</w:t>
+            </w:r>
+          </w:p>
+        </w:tc>
+      </w:tr>
+      <w:tr>
+        <w:trPr>
+          <w:trHeight w:val="288"/>
+          <w:jc w:val="center"/>
+        </w:trPr>
+        <w:tc>
+          <w:tcPr>
+            <w:tcW w:w="1240" w:type="dxa"/>
+            <w:shd w:val="clear" w:color="auto" w:fill="auto"/>
+            <w:noWrap/>
+            <w:vAlign w:val="bottom"/>
+            <w:hideMark/>
+          </w:tcPr>
+          <w:p>
+            <w:pPr>
+              <w:spacing w:after="0" w:line="240" w:lineRule="auto"/>
+              <w:jc w:val="right"/>
+              <w:rPr>
+                <w:rFonts w:ascii="Calibri" w:eastAsia="Times New Roman" w:hAnsi="Calibri" w:cs="Calibri"/>
+                <w:color w:val="000000"/>
+                <w:lang w:eastAsia="es-EC"/>
+              </w:rPr>
+            </w:pPr>
+            <w:r>
+              <w:rPr>
+                <w:rFonts w:ascii="Calibri" w:eastAsia="Times New Roman" w:hAnsi="Calibri" w:cs="Calibri"/>
+                <w:color w:val="000000"/>
+                <w:lang w:eastAsia="es-EC"/>
+              </w:rPr>
+              <w:t>0</w:t>
+            </w:r>
+          </w:p>
+        </w:tc>
+        <w:tc>
+          <w:tcPr>
+            <w:tcW w:w="1240" w:type="dxa"/>
+            <w:shd w:val="clear" w:color="auto" w:fill="auto"/>
+            <w:noWrap/>
+            <w:vAlign w:val="bottom"/>
+            <w:hideMark/>
+          </w:tcPr>
+          <w:p>
+            <w:pPr>
+              <w:spacing w:after="0" w:line="240" w:lineRule="auto"/>
+              <w:jc w:val="right"/>
+              <w:rPr>
+                <w:rFonts w:ascii="Calibri" w:eastAsia="Times New Roman" w:hAnsi="Calibri" w:cs="Calibri"/>
+                <w:color w:val="000000"/>
+                <w:lang w:eastAsia="es-EC"/>
+              </w:rPr>
+            </w:pPr>
+            <w:r>
+              <w:rPr>
+                <w:rFonts w:ascii="Calibri" w:eastAsia="Times New Roman" w:hAnsi="Calibri" w:cs="Calibri"/>
+                <w:color w:val="000000"/>
+                <w:lang w:eastAsia="es-EC"/>
+              </w:rPr>
+              <w:t>4400</w:t>
+            </w:r>
+          </w:p>
+        </w:tc>
+        <w:tc>
+          <w:tcPr>
+            <w:tcW w:w="1240" w:type="dxa"/>
+            <w:shd w:val="clear" w:color="auto" w:fill="auto"/>
+            <w:noWrap/>
+            <w:vAlign w:val="bottom"/>
+            <w:hideMark/>
+          </w:tcPr>
+          <w:p>
+            <w:pPr>
+              <w:spacing w:after="0" w:line="240" w:lineRule="auto"/>
+              <w:jc w:val="right"/>
+              <w:rPr>
+                <w:rFonts w:ascii="Calibri" w:eastAsia="Times New Roman" w:hAnsi="Calibri" w:cs="Calibri"/>
+                <w:color w:val="000000"/>
+                <w:lang w:eastAsia="es-EC"/>
+              </w:rPr>
+            </w:pPr>
+            <w:r>
+              <w:rPr>
+                <w:rFonts w:ascii="Calibri" w:eastAsia="Times New Roman" w:hAnsi="Calibri" w:cs="Calibri"/>
+                <w:color w:val="000000"/>
+                <w:lang w:eastAsia="es-EC"/>
+              </w:rPr>
+              <w:t>1653861</w:t>
+            </w:r>
+          </w:p>
+        </w:tc>
+      </w:tr>
+      <w:tr>
+        <w:trPr>
+          <w:trHeight w:val="288"/>
+          <w:jc w:val="center"/>
+        </w:trPr>
+        <w:tc>
+          <w:tcPr>
+            <w:tcW w:w="1240" w:type="dxa"/>
+            <w:shd w:val="clear" w:color="auto" w:fill="auto"/>
+            <w:noWrap/>
+            <w:vAlign w:val="bottom"/>
+            <w:hideMark/>
+          </w:tcPr>
+          <w:p>
+            <w:pPr>
+              <w:spacing w:after="0" w:line="240" w:lineRule="auto"/>
+              <w:jc w:val="right"/>
+              <w:rPr>
+                <w:rFonts w:ascii="Calibri" w:eastAsia="Times New Roman" w:hAnsi="Calibri" w:cs="Calibri"/>
+                <w:color w:val="000000"/>
+                <w:lang w:eastAsia="es-EC"/>
+              </w:rPr>
+            </w:pPr>
+            <w:r>
+              <w:rPr>
+                <w:rFonts w:ascii="Calibri" w:eastAsia="Times New Roman" w:hAnsi="Calibri" w:cs="Calibri"/>
+                <w:color w:val="000000"/>
+                <w:lang w:eastAsia="es-EC"/>
+              </w:rPr>
+              <w:t>0</w:t>
+            </w:r>
+          </w:p>
+        </w:tc>
+        <w:tc>
+          <w:tcPr>
+            <w:tcW w:w="1240" w:type="dxa"/>
+            <w:shd w:val="clear" w:color="auto" w:fill="auto"/>
+            <w:noWrap/>
+            <w:vAlign w:val="bottom"/>
+            <w:hideMark/>
+          </w:tcPr>
+          <w:p>
+            <w:pPr>
+              <w:spacing w:after="0" w:line="240" w:lineRule="auto"/>
+              <w:jc w:val="right"/>
+              <w:rPr>
+                <w:rFonts w:ascii="Calibri" w:eastAsia="Times New Roman" w:hAnsi="Calibri" w:cs="Calibri"/>
+                <w:color w:val="000000"/>
+                <w:lang w:eastAsia="es-EC"/>
+              </w:rPr>
+            </w:pPr>
+            <w:r>
+              <w:rPr>
+                <w:rFonts w:ascii="Calibri" w:eastAsia="Times New Roman" w:hAnsi="Calibri" w:cs="Calibri"/>
+                <w:color w:val="000000"/>
+                <w:lang w:eastAsia="es-EC"/>
+              </w:rPr>
+              <w:t>3443</w:t>
+            </w:r>
+          </w:p>
+        </w:tc>
+        <w:tc>
+          <w:tcPr>
+            <w:tcW w:w="1240" w:type="dxa"/>
+            <w:shd w:val="clear" w:color="auto" w:fill="auto"/>
+            <w:noWrap/>
+            <w:vAlign w:val="bottom"/>
+            <w:hideMark/>
+          </w:tcPr>
+          <w:p>
+            <w:pPr>
+              <w:spacing w:after="0" w:line="240" w:lineRule="auto"/>
+              <w:jc w:val="right"/>
+              <w:rPr>
+                <w:rFonts w:ascii="Calibri" w:eastAsia="Times New Roman" w:hAnsi="Calibri" w:cs="Calibri"/>
+                <w:color w:val="000000"/>
+                <w:lang w:eastAsia="es-EC"/>
+              </w:rPr>
+            </w:pPr>
+            <w:r>
+              <w:rPr>
+                <w:rFonts w:ascii="Calibri" w:eastAsia="Times New Roman" w:hAnsi="Calibri" w:cs="Calibri"/>
+                <w:color w:val="000000"/>
+                <w:lang w:eastAsia="es-EC"/>
+              </w:rPr>
+              <w:t>1651521</w:t>
+            </w:r>
+          </w:p>
+        </w:tc>
+      </w:tr>
+      <w:tr>
+        <w:trPr>
+          <w:trHeight w:val="288"/>
+          <w:jc w:val="center"/>
+        </w:trPr>
+        <w:tc>
+          <w:tcPr>
+            <w:tcW w:w="1240" w:type="dxa"/>
+            <w:shd w:val="clear" w:color="auto" w:fill="auto"/>
+            <w:noWrap/>
+            <w:vAlign w:val="bottom"/>
+            <w:hideMark/>
+          </w:tcPr>
+          <w:p>
+            <w:pPr>
+              <w:spacing w:after="0" w:line="240" w:lineRule="auto"/>
+              <w:jc w:val="right"/>
+              <w:rPr>
+                <w:rFonts w:ascii="Calibri" w:eastAsia="Times New Roman" w:hAnsi="Calibri" w:cs="Calibri"/>
+                <w:color w:val="000000"/>
+                <w:lang w:eastAsia="es-EC"/>
+              </w:rPr>
+            </w:pPr>
+            <w:r>
+              <w:rPr>
+                <w:rFonts w:ascii="Calibri" w:eastAsia="Times New Roman" w:hAnsi="Calibri" w:cs="Calibri"/>
+                <w:color w:val="000000"/>
+                <w:lang w:eastAsia="es-EC"/>
+              </w:rPr>
+              <w:t>0</w:t>
+            </w:r>
+          </w:p>
+        </w:tc>
+        <w:tc>
+          <w:tcPr>
+            <w:tcW w:w="1240" w:type="dxa"/>
+            <w:shd w:val="clear" w:color="auto" w:fill="auto"/>
+            <w:noWrap/>
+            <w:vAlign w:val="bottom"/>
+            <w:hideMark/>
+          </w:tcPr>
+          <w:p>
+            <w:pPr>
+              <w:spacing w:after="0" w:line="240" w:lineRule="auto"/>
+              <w:jc w:val="right"/>
+              <w:rPr>
+                <w:rFonts w:ascii="Calibri" w:eastAsia="Times New Roman" w:hAnsi="Calibri" w:cs="Calibri"/>
+                <w:color w:val="000000"/>
+                <w:lang w:eastAsia="es-EC"/>
+              </w:rPr>
+            </w:pPr>
+            <w:r>
+              <w:rPr>
+                <w:rFonts w:ascii="Calibri" w:eastAsia="Times New Roman" w:hAnsi="Calibri" w:cs="Calibri"/>
+                <w:color w:val="000000"/>
+                <w:lang w:eastAsia="es-EC"/>
+              </w:rPr>
+              <w:t>4092</w:t>
+            </w:r>
+          </w:p>
+        </w:tc>
+        <w:tc>
+          <w:tcPr>
+            <w:tcW w:w="1240" w:type="dxa"/>
+            <w:shd w:val="clear" w:color="auto" w:fill="auto"/>
+            <w:noWrap/>
+            <w:vAlign w:val="bottom"/>
+            <w:hideMark/>
+          </w:tcPr>
+          <w:p>
+            <w:pPr>
+              <w:spacing w:after="0" w:line="240" w:lineRule="auto"/>
+              <w:jc w:val="right"/>
+              <w:rPr>
+                <w:rFonts w:ascii="Calibri" w:eastAsia="Times New Roman" w:hAnsi="Calibri" w:cs="Calibri"/>
+                <w:color w:val="000000"/>
+                <w:lang w:eastAsia="es-EC"/>
+              </w:rPr>
+            </w:pPr>
+            <w:r>
+              <w:rPr>
+                <w:rFonts w:ascii="Calibri" w:eastAsia="Times New Roman" w:hAnsi="Calibri" w:cs="Calibri"/>
+                <w:color w:val="000000"/>
+                <w:lang w:eastAsia="es-EC"/>
+              </w:rPr>
+              <w:t>1657727</w:t>
+            </w:r>
+          </w:p>
+        </w:tc>
+      </w:tr>
+      <w:tr>
+        <w:trPr>
+          <w:trHeight w:val="288"/>
+          <w:jc w:val="center"/>
+        </w:trPr>
+        <w:tc>
+          <w:tcPr>
+            <w:tcW w:w="1240" w:type="dxa"/>
+            <w:shd w:val="clear" w:color="auto" w:fill="auto"/>
+            <w:noWrap/>
+            <w:vAlign w:val="bottom"/>
+            <w:hideMark/>
+          </w:tcPr>
+          <w:p>
+            <w:pPr>
+              <w:spacing w:after="0" w:line="240" w:lineRule="auto"/>
+              <w:jc w:val="right"/>
+              <w:rPr>
+                <w:rFonts w:ascii="Calibri" w:eastAsia="Times New Roman" w:hAnsi="Calibri" w:cs="Calibri"/>
+                <w:color w:val="000000"/>
+                <w:lang w:eastAsia="es-EC"/>
+              </w:rPr>
+            </w:pPr>
+            <w:r>
+              <w:rPr>
+                <w:rFonts w:ascii="Calibri" w:eastAsia="Times New Roman" w:hAnsi="Calibri" w:cs="Calibri"/>
+                <w:color w:val="000000"/>
+                <w:lang w:eastAsia="es-EC"/>
+              </w:rPr>
+              <w:t>0</w:t>
+            </w:r>
+          </w:p>
+        </w:tc>
+        <w:tc>
+          <w:tcPr>
+            <w:tcW w:w="1240" w:type="dxa"/>
+            <w:shd w:val="clear" w:color="auto" w:fill="auto"/>
+            <w:noWrap/>
+            <w:vAlign w:val="bottom"/>
+            <w:hideMark/>
+          </w:tcPr>
+          <w:p>
+            <w:pPr>
+              <w:spacing w:after="0" w:line="240" w:lineRule="auto"/>
+              <w:jc w:val="right"/>
+              <w:rPr>
+                <w:rFonts w:ascii="Calibri" w:eastAsia="Times New Roman" w:hAnsi="Calibri" w:cs="Calibri"/>
+                <w:color w:val="000000"/>
+                <w:lang w:eastAsia="es-EC"/>
+              </w:rPr>
+            </w:pPr>
+            <w:r>
+              <w:rPr>
+                <w:rFonts w:ascii="Calibri" w:eastAsia="Times New Roman" w:hAnsi="Calibri" w:cs="Calibri"/>
+                <w:color w:val="000000"/>
+                <w:lang w:eastAsia="es-EC"/>
+              </w:rPr>
+              <w:t>4084</w:t>
+            </w:r>
+          </w:p>
+        </w:tc>
+        <w:tc>
+          <w:tcPr>
+            <w:tcW w:w="1240" w:type="dxa"/>
+            <w:shd w:val="clear" w:color="auto" w:fill="auto"/>
+            <w:noWrap/>
+            <w:vAlign w:val="bottom"/>
+            <w:hideMark/>
+          </w:tcPr>
+          <w:p>
+            <w:pPr>
+              <w:spacing w:after="0" w:line="240" w:lineRule="auto"/>
+              <w:jc w:val="right"/>
+              <w:rPr>
+                <w:rFonts w:ascii="Calibri" w:eastAsia="Times New Roman" w:hAnsi="Calibri" w:cs="Calibri"/>
+                <w:color w:val="000000"/>
+                <w:lang w:eastAsia="es-EC"/>
+              </w:rPr>
+            </w:pPr>
+            <w:r>
+              <w:rPr>
+                <w:rFonts w:ascii="Calibri" w:eastAsia="Times New Roman" w:hAnsi="Calibri" w:cs="Calibri"/>
+                <w:color w:val="000000"/>
+                <w:lang w:eastAsia="es-EC"/>
+              </w:rPr>
+              <w:t>1652406</w:t>
+            </w:r>
+          </w:p>
+        </w:tc>
+      </w:tr>
+      <w:tr>
+        <w:trPr>
+          <w:trHeight w:val="288"/>
+          <w:jc w:val="center"/>
+        </w:trPr>
+        <w:tc>
+          <w:tcPr>
+            <w:tcW w:w="1240" w:type="dxa"/>
+            <w:shd w:val="clear" w:color="auto" w:fill="auto"/>
+            <w:noWrap/>
+            <w:vAlign w:val="bottom"/>
+            <w:hideMark/>
+          </w:tcPr>
+          <w:p>
+            <w:pPr>
+              <w:spacing w:after="0" w:line="240" w:lineRule="auto"/>
+              <w:jc w:val="right"/>
+              <w:rPr>
+                <w:rFonts w:ascii="Calibri" w:eastAsia="Times New Roman" w:hAnsi="Calibri" w:cs="Calibri"/>
+                <w:color w:val="000000"/>
+                <w:lang w:eastAsia="es-EC"/>
+              </w:rPr>
+            </w:pPr>
+            <w:r>
+              <w:rPr>
+                <w:rFonts w:ascii="Calibri" w:eastAsia="Times New Roman" w:hAnsi="Calibri" w:cs="Calibri"/>
+                <w:color w:val="000000"/>
+                <w:lang w:eastAsia="es-EC"/>
+              </w:rPr>
+              <w:t>0</w:t>
+            </w:r>
+          </w:p>
+        </w:tc>
+        <w:tc>
+          <w:tcPr>
+            <w:tcW w:w="1240" w:type="dxa"/>
+            <w:shd w:val="clear" w:color="auto" w:fill="auto"/>
+            <w:noWrap/>
+            <w:vAlign w:val="bottom"/>
+            <w:hideMark/>
+          </w:tcPr>
+          <w:p>
+            <w:pPr>
+              <w:spacing w:after="0" w:line="240" w:lineRule="auto"/>
+              <w:jc w:val="right"/>
+              <w:rPr>
+                <w:rFonts w:ascii="Calibri" w:eastAsia="Times New Roman" w:hAnsi="Calibri" w:cs="Calibri"/>
+                <w:color w:val="000000"/>
+                <w:lang w:eastAsia="es-EC"/>
+              </w:rPr>
+            </w:pPr>
+            <w:r>
+              <w:rPr>
+                <w:rFonts w:ascii="Calibri" w:eastAsia="Times New Roman" w:hAnsi="Calibri" w:cs="Calibri"/>
+                <w:color w:val="000000"/>
+                <w:lang w:eastAsia="es-EC"/>
+              </w:rPr>
+              <w:t>3122</w:t>
+            </w:r>
+          </w:p>
+        </w:tc>
+        <w:tc>
+          <w:tcPr>
+            <w:tcW w:w="1240" w:type="dxa"/>
+            <w:shd w:val="clear" w:color="auto" w:fill="auto"/>
+            <w:noWrap/>
+            <w:vAlign w:val="bottom"/>
+            <w:hideMark/>
+          </w:tcPr>
+          <w:p>
+            <w:pPr>
+              <w:spacing w:after="0" w:line="240" w:lineRule="auto"/>
+              <w:jc w:val="right"/>
+              <w:rPr>
+                <w:rFonts w:ascii="Calibri" w:eastAsia="Times New Roman" w:hAnsi="Calibri" w:cs="Calibri"/>
+                <w:color w:val="000000"/>
+                <w:lang w:eastAsia="es-EC"/>
+              </w:rPr>
+            </w:pPr>
+            <w:r>
+              <w:rPr>
+                <w:rFonts w:ascii="Calibri" w:eastAsia="Times New Roman" w:hAnsi="Calibri" w:cs="Calibri"/>
+                <w:color w:val="000000"/>
+                <w:lang w:eastAsia="es-EC"/>
+              </w:rPr>
+              <w:t>1652254</w:t>
+            </w:r>
+          </w:p>
+        </w:tc>
+      </w:tr>
+      <w:tr>
+        <w:trPr>
+          <w:trHeight w:val="288"/>
+          <w:jc w:val="center"/>
+        </w:trPr>
+        <w:tc>
+          <w:tcPr>
+            <w:tcW w:w="1240" w:type="dxa"/>
+            <w:shd w:val="clear" w:color="auto" w:fill="auto"/>
+            <w:noWrap/>
+            <w:vAlign w:val="bottom"/>
+            <w:hideMark/>
+          </w:tcPr>
+          <w:p>
+            <w:pPr>
+              <w:spacing w:after="0" w:line="240" w:lineRule="auto"/>
+              <w:rPr>
+                <w:rFonts w:ascii="Calibri" w:eastAsia="Times New Roman" w:hAnsi="Calibri" w:cs="Calibri"/>
+                <w:b/>
+                <w:bCs/>
+                <w:color w:val="000000"/>
+                <w:lang w:eastAsia="es-EC"/>
+              </w:rPr>
+            </w:pPr>
+            <w:r>
+              <w:rPr>
+                <w:rFonts w:ascii="Calibri" w:eastAsia="Times New Roman" w:hAnsi="Calibri" w:cs="Calibri"/>
+                <w:b/>
+                <w:bCs/>
+                <w:color w:val="000000"/>
+                <w:lang w:eastAsia="es-EC"/>
+              </w:rPr>
+              <w:t>Promedio</w:t>
+            </w:r>
+          </w:p>
+        </w:tc>
+        <w:tc>
+          <w:tcPr>
+            <w:tcW w:w="1240" w:type="dxa"/>
+            <w:shd w:val="clear" w:color="auto" w:fill="auto"/>
+            <w:noWrap/>
+            <w:vAlign w:val="bottom"/>
+            <w:hideMark/>
+          </w:tcPr>
+          <w:p>
+            <w:pPr>
+              <w:spacing w:after="0" w:line="240" w:lineRule="auto"/>
+              <w:jc w:val="right"/>
+              <w:rPr>
+                <w:rFonts w:ascii="Calibri" w:eastAsia="Times New Roman" w:hAnsi="Calibri" w:cs="Calibri"/>
+                <w:color w:val="000000"/>
+                <w:lang w:eastAsia="es-EC"/>
+              </w:rPr>
+            </w:pPr>
+            <w:r>
+              <w:rPr>
+                <w:rFonts w:ascii="Calibri" w:eastAsia="Times New Roman" w:hAnsi="Calibri" w:cs="Calibri"/>
+                <w:color w:val="000000"/>
+                <w:lang w:eastAsia="es-EC"/>
+              </w:rPr>
+              <w:t>4150,1</w:t>
+            </w:r>
+          </w:p>
+        </w:tc>
+        <w:tc>
+          <w:tcPr>
+            <w:tcW w:w="1240" w:type="dxa"/>
+            <w:shd w:val="clear" w:color="auto" w:fill="auto"/>
+            <w:noWrap/>
+            <w:vAlign w:val="bottom"/>
+            <w:hideMark/>
+          </w:tcPr>
+          <w:p>
+            <w:pPr>
+              <w:spacing w:after="0" w:line="240" w:lineRule="auto"/>
+              <w:jc w:val="right"/>
+              <w:rPr>
+                <w:rFonts w:ascii="Calibri" w:eastAsia="Times New Roman" w:hAnsi="Calibri" w:cs="Calibri"/>
+                <w:color w:val="000000"/>
+                <w:lang w:eastAsia="es-EC"/>
+              </w:rPr>
+            </w:pPr>
+            <w:r>
+              <w:rPr>
+                <w:rFonts w:ascii="Calibri" w:eastAsia="Times New Roman" w:hAnsi="Calibri" w:cs="Calibri"/>
+                <w:color w:val="000000"/>
+                <w:lang w:eastAsia="es-EC"/>
+              </w:rPr>
+              <w:t>1653878,6</w:t>
+            </w:r>
+          </w:p>
+        </w:tc>
+      </w:tr>
+    </w:tbl>
+    <w:p/>
+    <w:p>
+      <w:pPr>
+        <w:rPr>
+          <w:b/>
+          <w:bCs/>
+        </w:rPr>
+      </w:pPr>
+      <w:r>
+        <w:rPr>
+          <w:b/>
+          <w:bCs/>
+        </w:rPr>
+        <w:t>Usando broadcast</w:t>
+      </w:r>
+      <w:r>
+        <w:rPr>
+          <w:b/>
+          <w:bCs/>
+        </w:rPr>
+        <w:t xml:space="preserve"> con payload de 1</w:t>
+      </w:r>
+      <w:r>
+        <w:rPr>
+          <w:b/>
+          <w:bCs/>
+        </w:rPr>
+        <w:t>0</w:t>
+      </w:r>
+      <w:r>
+        <w:rPr>
+          <w:b/>
+          <w:bCs/>
+        </w:rPr>
+        <w:t>2 bytes</w:t>
+      </w:r>
+    </w:p>
+    <w:p>
+      <w:pPr>
+        <w:rPr>
+          <w:b/>
+          <w:bCs/>
+        </w:rPr>
+      </w:pPr>
+      <w:r>
+        <w:t>Ejemplo de medición:</w:t>
+      </w:r>
+    </w:p>
+    <w:p>
+      <w:pPr>
+        <w:rPr>
+          <w:b/>
+          <w:bCs/>
+        </w:rPr>
+      </w:pPr>
+      <w:r>
+        <w:rPr>
+          <w:b/>
+          <w:bCs/>
+        </w:rPr>
+        <w:drawing>
+          <wp:inline distT="0" distB="0" distL="0" distR="0" wp14:anchorId="02403527" wp14:editId="7F00B3A6">
+            <wp:extent cx="5731510" cy="855345"/>
+            <wp:effectExtent l="0" t="0" r="2540" b="1905"/>
+            <wp:docPr id="32" name="Imagen 32"/>
+            <wp:cNvGraphicFramePr>
+              <a:graphicFrameLocks xmlns:a="http://schemas.openxmlformats.org/drawingml/2006/main" noChangeAspect="1"/>
+            </wp:cNvGraphicFramePr>
+            <a:graphic xmlns:a="http://schemas.openxmlformats.org/drawingml/2006/main">
+              <a:graphicData uri="http://schemas.openxmlformats.org/drawingml/2006/picture">
+                <pic:pic xmlns:pic="http://schemas.openxmlformats.org/drawingml/2006/picture">
+                  <pic:nvPicPr>
+                    <pic:cNvPr id="1" name=""/>
+                    <pic:cNvPicPr/>
+                  </pic:nvPicPr>
+                  <pic:blipFill>
+                    <a:blip r:embed="rId32"/>
+                    <a:stretch>
+                      <a:fillRect/>
+                    </a:stretch>
+                  </pic:blipFill>
+                  <pic:spPr>
+                    <a:xfrm>
+                      <a:off x="0" y="0"/>
+                      <a:ext cx="5731510" cy="855345"/>
+                    </a:xfrm>
+                    <a:prstGeom prst="rect">
+                      <a:avLst/>
+                    </a:prstGeom>
+                  </pic:spPr>
+                </pic:pic>
+              </a:graphicData>
+            </a:graphic>
+          </wp:inline>
+        </w:drawing>
+      </w:r>
+    </w:p>
+    <w:p>
+      <w:r>
+        <w:t>Resultados:</w:t>
+      </w:r>
+    </w:p>
+    <w:p>
+      <w:pPr>
+        <w:rPr>
+          <w:b/>
+          <w:bCs/>
+        </w:rPr>
+      </w:pPr>
+      <w:r>
+        <w:rPr>
+          <w:b/>
+          <w:bCs/>
+        </w:rPr>
+        <w:t>Usando broadcast</w:t>
+      </w:r>
+      <w:r>
+        <w:rPr>
+          <w:b/>
+          <w:bCs/>
+        </w:rPr>
+        <w:t xml:space="preserve"> con payload de 1</w:t>
+      </w:r>
+      <w:r>
+        <w:rPr>
+          <w:b/>
+          <w:bCs/>
+        </w:rPr>
+        <w:t>14</w:t>
+      </w:r>
+      <w:r>
+        <w:rPr>
+          <w:b/>
+          <w:bCs/>
+        </w:rPr>
+        <w:t xml:space="preserve"> bytes</w:t>
+      </w:r>
+    </w:p>
+    <w:p>
+      <w:pPr>
+        <w:rPr>
+          <w:b/>
+          <w:bCs/>
+        </w:rPr>
+      </w:pPr>
+      <w:r>
+        <w:t>Ejemplo de medición:</w:t>
+      </w:r>
+    </w:p>
+    <w:p>
+      <w:pPr>
+        <w:rPr>
+          <w:b/>
+          <w:bCs/>
+        </w:rPr>
+      </w:pPr>
+    </w:p>
+    <w:p>
+      <w:r>
+        <w:t>Resultados:</w:t>
+      </w:r>
+    </w:p>
+    <w:p/>
+    <w:p>
+      <w:pPr>
+        <w:rPr>
+          <w:b/>
+          <w:bCs/>
+        </w:rPr>
+      </w:pPr>
+    </w:p>
     <w:p>
       <w:pPr>
         <w:rPr>
@@ -7352,7 +11322,7 @@
   <w:style w:type="paragraph" w:default="1" w:styleId="Normal">
     <w:name w:val="Normal"/>
     <w:qFormat/>
-    <w:rsid w:val="00DD7996"/>
+    <w:rsid w:val="00230B25"/>
   </w:style>
   <w:style w:type="character" w:default="1" w:styleId="Fuentedeprrafopredeter">
     <w:name w:val="Default Paragraph Font"/>

</xml_diff>

<commit_message>
Codigo 2 comentado y codigo 3 creado
</commit_message>
<xml_diff>
--- a/Pruebas sin ACK.docx
+++ b/Pruebas sin ACK.docx
@@ -608,7 +608,29 @@
                 <w:color w:val="000000"/>
                 <w:lang w:eastAsia="es-EC"/>
               </w:rPr>
-              <w:t>t2(uS)</w:t>
+              <w:t>t2(</w:t>
+            </w:r>
+            <w:proofErr w:type="spellStart"/>
+            <w:r>
+              <w:rPr>
+                <w:rFonts w:ascii="Calibri" w:eastAsia="Times New Roman" w:hAnsi="Calibri" w:cs="Calibri"/>
+                <w:b/>
+                <w:bCs/>
+                <w:color w:val="000000"/>
+                <w:lang w:eastAsia="es-EC"/>
+              </w:rPr>
+              <w:t>uS</w:t>
+            </w:r>
+            <w:proofErr w:type="spellEnd"/>
+            <w:r>
+              <w:rPr>
+                <w:rFonts w:ascii="Calibri" w:eastAsia="Times New Roman" w:hAnsi="Calibri" w:cs="Calibri"/>
+                <w:b/>
+                <w:bCs/>
+                <w:color w:val="000000"/>
+                <w:lang w:eastAsia="es-EC"/>
+              </w:rPr>
+              <w:t>)</w:t>
             </w:r>
           </w:p>
         </w:tc>
@@ -1251,8 +1273,16 @@
         <w:rPr>
           <w:highlight w:val="yellow"/>
         </w:rPr>
-        <w:t>2452,6 uS</w:t>
+        <w:t xml:space="preserve">2452,6 </w:t>
       </w:r>
+      <w:proofErr w:type="spellStart"/>
+      <w:r>
+        <w:rPr>
+          <w:highlight w:val="yellow"/>
+        </w:rPr>
+        <w:t>uS</w:t>
+      </w:r>
+      <w:proofErr w:type="spellEnd"/>
     </w:p>
     <w:p>
       <w:pPr>
@@ -1281,8 +1311,17 @@
           <w:b/>
           <w:bCs/>
         </w:rPr>
-        <w:t>Usando Unicast</w:t>
+        <w:t xml:space="preserve">Usando </w:t>
       </w:r>
+      <w:proofErr w:type="spellStart"/>
+      <w:r>
+        <w:rPr>
+          <w:b/>
+          <w:bCs/>
+        </w:rPr>
+        <w:t>Unicast</w:t>
+      </w:r>
+      <w:proofErr w:type="spellEnd"/>
     </w:p>
     <w:p>
       <w:r>
@@ -1839,7 +1878,29 @@
                 <w:color w:val="000000"/>
                 <w:lang w:eastAsia="es-EC"/>
               </w:rPr>
-              <w:t>t2(uS)</w:t>
+              <w:t>t2(</w:t>
+            </w:r>
+            <w:proofErr w:type="spellStart"/>
+            <w:r>
+              <w:rPr>
+                <w:rFonts w:ascii="Calibri" w:eastAsia="Times New Roman" w:hAnsi="Calibri" w:cs="Calibri"/>
+                <w:b/>
+                <w:bCs/>
+                <w:color w:val="000000"/>
+                <w:lang w:eastAsia="es-EC"/>
+              </w:rPr>
+              <w:t>uS</w:t>
+            </w:r>
+            <w:proofErr w:type="spellEnd"/>
+            <w:r>
+              <w:rPr>
+                <w:rFonts w:ascii="Calibri" w:eastAsia="Times New Roman" w:hAnsi="Calibri" w:cs="Calibri"/>
+                <w:b/>
+                <w:bCs/>
+                <w:color w:val="000000"/>
+                <w:lang w:eastAsia="es-EC"/>
+              </w:rPr>
+              <w:t>)</w:t>
             </w:r>
           </w:p>
         </w:tc>
@@ -2475,8 +2536,16 @@
         <w:rPr>
           <w:highlight w:val="yellow"/>
         </w:rPr>
-        <w:t>2643,6 uS</w:t>
+        <w:t xml:space="preserve">2643,6 </w:t>
       </w:r>
+      <w:proofErr w:type="spellStart"/>
+      <w:r>
+        <w:rPr>
+          <w:highlight w:val="yellow"/>
+        </w:rPr>
+        <w:t>uS</w:t>
+      </w:r>
+      <w:proofErr w:type="spellEnd"/>
     </w:p>
     <w:p/>
     <w:p/>
@@ -2531,7 +2600,23 @@
           <w:b/>
           <w:bCs/>
         </w:rPr>
-        <w:t xml:space="preserve"> con payload de </w:t>
+        <w:t xml:space="preserve"> con </w:t>
+      </w:r>
+      <w:proofErr w:type="spellStart"/>
+      <w:r>
+        <w:rPr>
+          <w:b/>
+          <w:bCs/>
+        </w:rPr>
+        <w:t>payload</w:t>
+      </w:r>
+      <w:proofErr w:type="spellEnd"/>
+      <w:r>
+        <w:rPr>
+          <w:b/>
+          <w:bCs/>
+        </w:rPr>
+        <w:t xml:space="preserve"> de </w:t>
       </w:r>
       <w:r>
         <w:rPr>
@@ -2687,7 +2772,29 @@
                 <w:color w:val="000000"/>
                 <w:lang w:eastAsia="es-EC"/>
               </w:rPr>
-              <w:t>t2(uS)</w:t>
+              <w:t>t2(</w:t>
+            </w:r>
+            <w:proofErr w:type="spellStart"/>
+            <w:r>
+              <w:rPr>
+                <w:rFonts w:ascii="Calibri" w:eastAsia="Times New Roman" w:hAnsi="Calibri" w:cs="Calibri"/>
+                <w:b/>
+                <w:bCs/>
+                <w:color w:val="000000"/>
+                <w:lang w:eastAsia="es-EC"/>
+              </w:rPr>
+              <w:t>uS</w:t>
+            </w:r>
+            <w:proofErr w:type="spellEnd"/>
+            <w:r>
+              <w:rPr>
+                <w:rFonts w:ascii="Calibri" w:eastAsia="Times New Roman" w:hAnsi="Calibri" w:cs="Calibri"/>
+                <w:b/>
+                <w:bCs/>
+                <w:color w:val="000000"/>
+                <w:lang w:eastAsia="es-EC"/>
+              </w:rPr>
+              <w:t>)</w:t>
             </w:r>
           </w:p>
         </w:tc>
@@ -3406,7 +3513,23 @@
           <w:b/>
           <w:bCs/>
         </w:rPr>
-        <w:t xml:space="preserve"> con payload de </w:t>
+        <w:t xml:space="preserve"> con </w:t>
+      </w:r>
+      <w:proofErr w:type="spellStart"/>
+      <w:r>
+        <w:rPr>
+          <w:b/>
+          <w:bCs/>
+        </w:rPr>
+        <w:t>payload</w:t>
+      </w:r>
+      <w:proofErr w:type="spellEnd"/>
+      <w:r>
+        <w:rPr>
+          <w:b/>
+          <w:bCs/>
+        </w:rPr>
+        <w:t xml:space="preserve"> de </w:t>
       </w:r>
       <w:r>
         <w:rPr>
@@ -3562,7 +3685,29 @@
                 <w:color w:val="000000"/>
                 <w:lang w:eastAsia="es-EC"/>
               </w:rPr>
-              <w:t>t2(uS)</w:t>
+              <w:t>t2(</w:t>
+            </w:r>
+            <w:proofErr w:type="spellStart"/>
+            <w:r>
+              <w:rPr>
+                <w:rFonts w:ascii="Calibri" w:eastAsia="Times New Roman" w:hAnsi="Calibri" w:cs="Calibri"/>
+                <w:b/>
+                <w:bCs/>
+                <w:color w:val="000000"/>
+                <w:lang w:eastAsia="es-EC"/>
+              </w:rPr>
+              <w:t>uS</w:t>
+            </w:r>
+            <w:proofErr w:type="spellEnd"/>
+            <w:r>
+              <w:rPr>
+                <w:rFonts w:ascii="Calibri" w:eastAsia="Times New Roman" w:hAnsi="Calibri" w:cs="Calibri"/>
+                <w:b/>
+                <w:bCs/>
+                <w:color w:val="000000"/>
+                <w:lang w:eastAsia="es-EC"/>
+              </w:rPr>
+              <w:t>)</w:t>
             </w:r>
           </w:p>
         </w:tc>
@@ -4283,7 +4428,23 @@
           <w:b/>
           <w:bCs/>
         </w:rPr>
-        <w:t xml:space="preserve"> con payload de 50 bytes</w:t>
+        <w:t xml:space="preserve"> con </w:t>
+      </w:r>
+      <w:proofErr w:type="spellStart"/>
+      <w:r>
+        <w:rPr>
+          <w:b/>
+          <w:bCs/>
+        </w:rPr>
+        <w:t>payload</w:t>
+      </w:r>
+      <w:proofErr w:type="spellEnd"/>
+      <w:r>
+        <w:rPr>
+          <w:b/>
+          <w:bCs/>
+        </w:rPr>
+        <w:t xml:space="preserve"> de 50 bytes</w:t>
       </w:r>
     </w:p>
     <w:p>
@@ -4431,7 +4592,29 @@
                 <w:color w:val="000000"/>
                 <w:lang w:eastAsia="es-EC"/>
               </w:rPr>
-              <w:t>t2(uS)</w:t>
+              <w:t>t2(</w:t>
+            </w:r>
+            <w:proofErr w:type="spellStart"/>
+            <w:r>
+              <w:rPr>
+                <w:rFonts w:ascii="Calibri" w:eastAsia="Times New Roman" w:hAnsi="Calibri" w:cs="Calibri"/>
+                <w:b/>
+                <w:bCs/>
+                <w:color w:val="000000"/>
+                <w:lang w:eastAsia="es-EC"/>
+              </w:rPr>
+              <w:t>uS</w:t>
+            </w:r>
+            <w:proofErr w:type="spellEnd"/>
+            <w:r>
+              <w:rPr>
+                <w:rFonts w:ascii="Calibri" w:eastAsia="Times New Roman" w:hAnsi="Calibri" w:cs="Calibri"/>
+                <w:b/>
+                <w:bCs/>
+                <w:color w:val="000000"/>
+                <w:lang w:eastAsia="es-EC"/>
+              </w:rPr>
+              <w:t>)</w:t>
             </w:r>
           </w:p>
         </w:tc>
@@ -5151,7 +5334,23 @@
           <w:b/>
           <w:bCs/>
         </w:rPr>
-        <w:t xml:space="preserve"> con payload de </w:t>
+        <w:t xml:space="preserve"> con </w:t>
+      </w:r>
+      <w:proofErr w:type="spellStart"/>
+      <w:r>
+        <w:rPr>
+          <w:b/>
+          <w:bCs/>
+        </w:rPr>
+        <w:t>payload</w:t>
+      </w:r>
+      <w:proofErr w:type="spellEnd"/>
+      <w:r>
+        <w:rPr>
+          <w:b/>
+          <w:bCs/>
+        </w:rPr>
+        <w:t xml:space="preserve"> de </w:t>
       </w:r>
       <w:r>
         <w:rPr>
@@ -5307,7 +5506,29 @@
                 <w:color w:val="000000"/>
                 <w:lang w:eastAsia="es-EC"/>
               </w:rPr>
-              <w:t>t2(uS)</w:t>
+              <w:t>t2(</w:t>
+            </w:r>
+            <w:proofErr w:type="spellStart"/>
+            <w:r>
+              <w:rPr>
+                <w:rFonts w:ascii="Calibri" w:eastAsia="Times New Roman" w:hAnsi="Calibri" w:cs="Calibri"/>
+                <w:b/>
+                <w:bCs/>
+                <w:color w:val="000000"/>
+                <w:lang w:eastAsia="es-EC"/>
+              </w:rPr>
+              <w:t>uS</w:t>
+            </w:r>
+            <w:proofErr w:type="spellEnd"/>
+            <w:r>
+              <w:rPr>
+                <w:rFonts w:ascii="Calibri" w:eastAsia="Times New Roman" w:hAnsi="Calibri" w:cs="Calibri"/>
+                <w:b/>
+                <w:bCs/>
+                <w:color w:val="000000"/>
+                <w:lang w:eastAsia="es-EC"/>
+              </w:rPr>
+              <w:t>)</w:t>
             </w:r>
           </w:p>
         </w:tc>
@@ -6043,7 +6264,23 @@
           <w:b/>
           <w:bCs/>
         </w:rPr>
-        <w:t xml:space="preserve"> con payload de 114 bytes</w:t>
+        <w:t xml:space="preserve"> con </w:t>
+      </w:r>
+      <w:proofErr w:type="spellStart"/>
+      <w:r>
+        <w:rPr>
+          <w:b/>
+          <w:bCs/>
+        </w:rPr>
+        <w:t>payload</w:t>
+      </w:r>
+      <w:proofErr w:type="spellEnd"/>
+      <w:r>
+        <w:rPr>
+          <w:b/>
+          <w:bCs/>
+        </w:rPr>
+        <w:t xml:space="preserve"> de 114 bytes</w:t>
       </w:r>
     </w:p>
     <w:p>
@@ -6197,7 +6434,29 @@
                 <w:color w:val="000000"/>
                 <w:lang w:eastAsia="es-EC"/>
               </w:rPr>
-              <w:t>t2(uS)</w:t>
+              <w:t>t2(</w:t>
+            </w:r>
+            <w:proofErr w:type="spellStart"/>
+            <w:r>
+              <w:rPr>
+                <w:rFonts w:ascii="Calibri" w:eastAsia="Times New Roman" w:hAnsi="Calibri" w:cs="Calibri"/>
+                <w:b/>
+                <w:bCs/>
+                <w:color w:val="000000"/>
+                <w:lang w:eastAsia="es-EC"/>
+              </w:rPr>
+              <w:t>uS</w:t>
+            </w:r>
+            <w:proofErr w:type="spellEnd"/>
+            <w:r>
+              <w:rPr>
+                <w:rFonts w:ascii="Calibri" w:eastAsia="Times New Roman" w:hAnsi="Calibri" w:cs="Calibri"/>
+                <w:b/>
+                <w:bCs/>
+                <w:color w:val="000000"/>
+                <w:lang w:eastAsia="es-EC"/>
+              </w:rPr>
+              <w:t>)</w:t>
             </w:r>
           </w:p>
         </w:tc>
@@ -7071,14 +7330,7 @@
           <w:b/>
           <w:bCs/>
         </w:rPr>
-        <w:t xml:space="preserve"> CON DIFERENTES TAMAÑOS DE PAYLOAD</w:t>
-      </w:r>
-      <w:r>
-        <w:rPr>
-          <w:b/>
-          <w:bCs/>
-        </w:rPr>
-        <w:t xml:space="preserve"> Y COMPROBANDO EL PAYLOAD Y LA DIRECCION DE ORIGEN</w:t>
+        <w:t xml:space="preserve"> CON DIFERENTES TAMAÑOS DE PAYLOAD Y COMPROBANDO EL PAYLOAD Y LA DIRECCION DE ORIGEN</w:t>
       </w:r>
     </w:p>
     <w:p>
@@ -7100,21 +7352,23 @@
           <w:b/>
           <w:bCs/>
         </w:rPr>
-        <w:t xml:space="preserve"> con payload de 1</w:t>
+        <w:t xml:space="preserve"> con </w:t>
       </w:r>
+      <w:proofErr w:type="spellStart"/>
       <w:r>
         <w:rPr>
           <w:b/>
           <w:bCs/>
         </w:rPr>
-        <w:t>2</w:t>
+        <w:t>payload</w:t>
       </w:r>
+      <w:proofErr w:type="spellEnd"/>
       <w:r>
         <w:rPr>
           <w:b/>
           <w:bCs/>
         </w:rPr>
-        <w:t xml:space="preserve"> bytes</w:t>
+        <w:t xml:space="preserve"> de 12 bytes</w:t>
       </w:r>
     </w:p>
     <w:p>
@@ -7139,6 +7393,7 @@
         <w:rPr>
           <w:b/>
           <w:bCs/>
+          <w:noProof/>
         </w:rPr>
         <w:drawing>
           <wp:inline distT="0" distB="0" distL="0" distR="0" wp14:anchorId="2614A0DD" wp14:editId="0A06BE09">
@@ -7268,21 +7523,10 @@
                 <w:color w:val="000000"/>
                 <w:lang w:eastAsia="es-EC"/>
               </w:rPr>
-              <w:t>t2(uS)</w:t>
-            </w:r>
-          </w:p>
-        </w:tc>
-        <w:tc>
-          <w:tcPr>
-            <w:tcW w:w="1240" w:type="dxa"/>
-            <w:shd w:val="clear" w:color="auto" w:fill="auto"/>
-            <w:noWrap/>
-            <w:vAlign w:val="bottom"/>
-            <w:hideMark/>
-          </w:tcPr>
-          <w:p>
-            <w:pPr>
-              <w:spacing w:after="0" w:line="240" w:lineRule="auto"/>
+              <w:t>t2(</w:t>
+            </w:r>
+            <w:proofErr w:type="spellStart"/>
+            <w:r>
               <w:rPr>
                 <w:rFonts w:ascii="Calibri" w:eastAsia="Times New Roman" w:hAnsi="Calibri" w:cs="Calibri"/>
                 <w:b/>
@@ -7290,7 +7534,9 @@
                 <w:color w:val="000000"/>
                 <w:lang w:eastAsia="es-EC"/>
               </w:rPr>
-            </w:pPr>
+              <w:t>uS</w:t>
+            </w:r>
+            <w:proofErr w:type="spellEnd"/>
             <w:r>
               <w:rPr>
                 <w:rFonts w:ascii="Calibri" w:eastAsia="Times New Roman" w:hAnsi="Calibri" w:cs="Calibri"/>
@@ -7299,7 +7545,60 @@
                 <w:color w:val="000000"/>
                 <w:lang w:eastAsia="es-EC"/>
               </w:rPr>
-              <w:t>t3(us)</w:t>
+              <w:t>)</w:t>
+            </w:r>
+          </w:p>
+        </w:tc>
+        <w:tc>
+          <w:tcPr>
+            <w:tcW w:w="1240" w:type="dxa"/>
+            <w:shd w:val="clear" w:color="auto" w:fill="auto"/>
+            <w:noWrap/>
+            <w:vAlign w:val="bottom"/>
+            <w:hideMark/>
+          </w:tcPr>
+          <w:p>
+            <w:pPr>
+              <w:spacing w:after="0" w:line="240" w:lineRule="auto"/>
+              <w:rPr>
+                <w:rFonts w:ascii="Calibri" w:eastAsia="Times New Roman" w:hAnsi="Calibri" w:cs="Calibri"/>
+                <w:b/>
+                <w:bCs/>
+                <w:color w:val="000000"/>
+                <w:lang w:eastAsia="es-EC"/>
+              </w:rPr>
+            </w:pPr>
+            <w:r>
+              <w:rPr>
+                <w:rFonts w:ascii="Calibri" w:eastAsia="Times New Roman" w:hAnsi="Calibri" w:cs="Calibri"/>
+                <w:b/>
+                <w:bCs/>
+                <w:color w:val="000000"/>
+                <w:lang w:eastAsia="es-EC"/>
+              </w:rPr>
+              <w:t>t3(</w:t>
+            </w:r>
+            <w:proofErr w:type="spellStart"/>
+            <w:r>
+              <w:rPr>
+                <w:rFonts w:ascii="Calibri" w:eastAsia="Times New Roman" w:hAnsi="Calibri" w:cs="Calibri"/>
+                <w:b/>
+                <w:bCs/>
+                <w:color w:val="000000"/>
+                <w:lang w:eastAsia="es-EC"/>
+              </w:rPr>
+              <w:t>us</w:t>
+            </w:r>
+            <w:proofErr w:type="spellEnd"/>
+            <w:r>
+              <w:rPr>
+                <w:rFonts w:ascii="Calibri" w:eastAsia="Times New Roman" w:hAnsi="Calibri" w:cs="Calibri"/>
+                <w:b/>
+                <w:bCs/>
+                <w:color w:val="000000"/>
+                <w:lang w:eastAsia="es-EC"/>
+              </w:rPr>
+              <w:t>)</w:t>
             </w:r>
           </w:p>
         </w:tc>
@@ -8318,21 +8617,23 @@
           <w:b/>
           <w:bCs/>
         </w:rPr>
-        <w:t xml:space="preserve"> con payload de 1</w:t>
+        <w:t xml:space="preserve"> con </w:t>
       </w:r>
+      <w:proofErr w:type="spellStart"/>
       <w:r>
         <w:rPr>
           <w:b/>
           <w:bCs/>
         </w:rPr>
-        <w:t>8</w:t>
+        <w:t>payload</w:t>
       </w:r>
+      <w:proofErr w:type="spellEnd"/>
       <w:r>
         <w:rPr>
           <w:b/>
           <w:bCs/>
         </w:rPr>
-        <w:t xml:space="preserve"> bytes</w:t>
+        <w:t xml:space="preserve"> de 18 bytes</w:t>
       </w:r>
     </w:p>
     <w:p>
@@ -8357,6 +8658,7 @@
         <w:rPr>
           <w:b/>
           <w:bCs/>
+          <w:noProof/>
         </w:rPr>
         <w:drawing>
           <wp:inline distT="0" distB="0" distL="0" distR="0" wp14:anchorId="241BEC69" wp14:editId="2FDEF49A">
@@ -8486,21 +8788,10 @@
                 <w:color w:val="000000"/>
                 <w:lang w:eastAsia="es-EC"/>
               </w:rPr>
-              <w:t>t2(uS)</w:t>
-            </w:r>
-          </w:p>
-        </w:tc>
-        <w:tc>
-          <w:tcPr>
-            <w:tcW w:w="1240" w:type="dxa"/>
-            <w:shd w:val="clear" w:color="auto" w:fill="auto"/>
-            <w:noWrap/>
-            <w:vAlign w:val="bottom"/>
-            <w:hideMark/>
-          </w:tcPr>
-          <w:p>
-            <w:pPr>
-              <w:spacing w:after="0" w:line="240" w:lineRule="auto"/>
+              <w:t>t2(</w:t>
+            </w:r>
+            <w:proofErr w:type="spellStart"/>
+            <w:r>
               <w:rPr>
                 <w:rFonts w:ascii="Calibri" w:eastAsia="Times New Roman" w:hAnsi="Calibri" w:cs="Calibri"/>
                 <w:b/>
@@ -8508,7 +8799,9 @@
                 <w:color w:val="000000"/>
                 <w:lang w:eastAsia="es-EC"/>
               </w:rPr>
-            </w:pPr>
+              <w:t>uS</w:t>
+            </w:r>
+            <w:proofErr w:type="spellEnd"/>
             <w:r>
               <w:rPr>
                 <w:rFonts w:ascii="Calibri" w:eastAsia="Times New Roman" w:hAnsi="Calibri" w:cs="Calibri"/>
@@ -8517,7 +8810,60 @@
                 <w:color w:val="000000"/>
                 <w:lang w:eastAsia="es-EC"/>
               </w:rPr>
-              <w:t>t3(us)</w:t>
+              <w:t>)</w:t>
+            </w:r>
+          </w:p>
+        </w:tc>
+        <w:tc>
+          <w:tcPr>
+            <w:tcW w:w="1240" w:type="dxa"/>
+            <w:shd w:val="clear" w:color="auto" w:fill="auto"/>
+            <w:noWrap/>
+            <w:vAlign w:val="bottom"/>
+            <w:hideMark/>
+          </w:tcPr>
+          <w:p>
+            <w:pPr>
+              <w:spacing w:after="0" w:line="240" w:lineRule="auto"/>
+              <w:rPr>
+                <w:rFonts w:ascii="Calibri" w:eastAsia="Times New Roman" w:hAnsi="Calibri" w:cs="Calibri"/>
+                <w:b/>
+                <w:bCs/>
+                <w:color w:val="000000"/>
+                <w:lang w:eastAsia="es-EC"/>
+              </w:rPr>
+            </w:pPr>
+            <w:r>
+              <w:rPr>
+                <w:rFonts w:ascii="Calibri" w:eastAsia="Times New Roman" w:hAnsi="Calibri" w:cs="Calibri"/>
+                <w:b/>
+                <w:bCs/>
+                <w:color w:val="000000"/>
+                <w:lang w:eastAsia="es-EC"/>
+              </w:rPr>
+              <w:t>t3(</w:t>
+            </w:r>
+            <w:proofErr w:type="spellStart"/>
+            <w:r>
+              <w:rPr>
+                <w:rFonts w:ascii="Calibri" w:eastAsia="Times New Roman" w:hAnsi="Calibri" w:cs="Calibri"/>
+                <w:b/>
+                <w:bCs/>
+                <w:color w:val="000000"/>
+                <w:lang w:eastAsia="es-EC"/>
+              </w:rPr>
+              <w:t>us</w:t>
+            </w:r>
+            <w:proofErr w:type="spellEnd"/>
+            <w:r>
+              <w:rPr>
+                <w:rFonts w:ascii="Calibri" w:eastAsia="Times New Roman" w:hAnsi="Calibri" w:cs="Calibri"/>
+                <w:b/>
+                <w:bCs/>
+                <w:color w:val="000000"/>
+                <w:lang w:eastAsia="es-EC"/>
+              </w:rPr>
+              <w:t>)</w:t>
             </w:r>
           </w:p>
         </w:tc>
@@ -9537,21 +9883,23 @@
           <w:b/>
           <w:bCs/>
         </w:rPr>
-        <w:t xml:space="preserve"> con payload de </w:t>
+        <w:t xml:space="preserve"> con </w:t>
       </w:r>
+      <w:proofErr w:type="spellStart"/>
       <w:r>
         <w:rPr>
           <w:b/>
           <w:bCs/>
         </w:rPr>
-        <w:t>50</w:t>
+        <w:t>payload</w:t>
       </w:r>
+      <w:proofErr w:type="spellEnd"/>
       <w:r>
         <w:rPr>
           <w:b/>
           <w:bCs/>
         </w:rPr>
-        <w:t xml:space="preserve"> bytes</w:t>
+        <w:t xml:space="preserve"> de 50 bytes</w:t>
       </w:r>
     </w:p>
     <w:p>
@@ -9576,6 +9924,7 @@
         <w:rPr>
           <w:b/>
           <w:bCs/>
+          <w:noProof/>
         </w:rPr>
         <w:drawing>
           <wp:inline distT="0" distB="0" distL="0" distR="0" wp14:anchorId="10BEC696" wp14:editId="68069B46">
@@ -9705,21 +10054,10 @@
                 <w:color w:val="000000"/>
                 <w:lang w:eastAsia="es-EC"/>
               </w:rPr>
-              <w:t>t2(uS)</w:t>
-            </w:r>
-          </w:p>
-        </w:tc>
-        <w:tc>
-          <w:tcPr>
-            <w:tcW w:w="1240" w:type="dxa"/>
-            <w:shd w:val="clear" w:color="auto" w:fill="auto"/>
-            <w:noWrap/>
-            <w:vAlign w:val="bottom"/>
-            <w:hideMark/>
-          </w:tcPr>
-          <w:p>
-            <w:pPr>
-              <w:spacing w:after="0" w:line="240" w:lineRule="auto"/>
+              <w:t>t2(</w:t>
+            </w:r>
+            <w:proofErr w:type="spellStart"/>
+            <w:r>
               <w:rPr>
                 <w:rFonts w:ascii="Calibri" w:eastAsia="Times New Roman" w:hAnsi="Calibri" w:cs="Calibri"/>
                 <w:b/>
@@ -9727,7 +10065,9 @@
                 <w:color w:val="000000"/>
                 <w:lang w:eastAsia="es-EC"/>
               </w:rPr>
-            </w:pPr>
+              <w:t>uS</w:t>
+            </w:r>
+            <w:proofErr w:type="spellEnd"/>
             <w:r>
               <w:rPr>
                 <w:rFonts w:ascii="Calibri" w:eastAsia="Times New Roman" w:hAnsi="Calibri" w:cs="Calibri"/>
@@ -9736,7 +10076,60 @@
                 <w:color w:val="000000"/>
                 <w:lang w:eastAsia="es-EC"/>
               </w:rPr>
-              <w:t>t3(us)</w:t>
+              <w:t>)</w:t>
+            </w:r>
+          </w:p>
+        </w:tc>
+        <w:tc>
+          <w:tcPr>
+            <w:tcW w:w="1240" w:type="dxa"/>
+            <w:shd w:val="clear" w:color="auto" w:fill="auto"/>
+            <w:noWrap/>
+            <w:vAlign w:val="bottom"/>
+            <w:hideMark/>
+          </w:tcPr>
+          <w:p>
+            <w:pPr>
+              <w:spacing w:after="0" w:line="240" w:lineRule="auto"/>
+              <w:rPr>
+                <w:rFonts w:ascii="Calibri" w:eastAsia="Times New Roman" w:hAnsi="Calibri" w:cs="Calibri"/>
+                <w:b/>
+                <w:bCs/>
+                <w:color w:val="000000"/>
+                <w:lang w:eastAsia="es-EC"/>
+              </w:rPr>
+            </w:pPr>
+            <w:r>
+              <w:rPr>
+                <w:rFonts w:ascii="Calibri" w:eastAsia="Times New Roman" w:hAnsi="Calibri" w:cs="Calibri"/>
+                <w:b/>
+                <w:bCs/>
+                <w:color w:val="000000"/>
+                <w:lang w:eastAsia="es-EC"/>
+              </w:rPr>
+              <w:t>t3(</w:t>
+            </w:r>
+            <w:proofErr w:type="spellStart"/>
+            <w:r>
+              <w:rPr>
+                <w:rFonts w:ascii="Calibri" w:eastAsia="Times New Roman" w:hAnsi="Calibri" w:cs="Calibri"/>
+                <w:b/>
+                <w:bCs/>
+                <w:color w:val="000000"/>
+                <w:lang w:eastAsia="es-EC"/>
+              </w:rPr>
+              <w:t>us</w:t>
+            </w:r>
+            <w:proofErr w:type="spellEnd"/>
+            <w:r>
+              <w:rPr>
+                <w:rFonts w:ascii="Calibri" w:eastAsia="Times New Roman" w:hAnsi="Calibri" w:cs="Calibri"/>
+                <w:b/>
+                <w:bCs/>
+                <w:color w:val="000000"/>
+                <w:lang w:eastAsia="es-EC"/>
+              </w:rPr>
+              <w:t>)</w:t>
             </w:r>
           </w:p>
         </w:tc>
@@ -10755,21 +11148,23 @@
           <w:b/>
           <w:bCs/>
         </w:rPr>
-        <w:t xml:space="preserve"> con payload de 1</w:t>
+        <w:t xml:space="preserve"> con </w:t>
       </w:r>
+      <w:proofErr w:type="spellStart"/>
       <w:r>
         <w:rPr>
           <w:b/>
           <w:bCs/>
         </w:rPr>
-        <w:t>0</w:t>
+        <w:t>payload</w:t>
       </w:r>
+      <w:proofErr w:type="spellEnd"/>
       <w:r>
         <w:rPr>
           <w:b/>
           <w:bCs/>
         </w:rPr>
-        <w:t>2 bytes</w:t>
+        <w:t xml:space="preserve"> de 102 bytes</w:t>
       </w:r>
     </w:p>
     <w:p>
@@ -10794,6 +11189,7 @@
         <w:rPr>
           <w:b/>
           <w:bCs/>
+          <w:noProof/>
         </w:rPr>
         <w:drawing>
           <wp:inline distT="0" distB="0" distL="0" distR="0" wp14:anchorId="02403527" wp14:editId="7F00B3A6">
@@ -10856,21 +11252,23 @@
           <w:b/>
           <w:bCs/>
         </w:rPr>
-        <w:t xml:space="preserve"> con payload de 1</w:t>
+        <w:t xml:space="preserve"> con </w:t>
       </w:r>
+      <w:proofErr w:type="spellStart"/>
       <w:r>
         <w:rPr>
           <w:b/>
           <w:bCs/>
         </w:rPr>
-        <w:t>14</w:t>
+        <w:t>payload</w:t>
       </w:r>
+      <w:proofErr w:type="spellEnd"/>
       <w:r>
         <w:rPr>
           <w:b/>
           <w:bCs/>
         </w:rPr>
-        <w:t xml:space="preserve"> bytes</w:t>
+        <w:t xml:space="preserve"> de 114 bytes</w:t>
       </w:r>
     </w:p>
     <w:p>
@@ -10891,12 +11289,1214 @@
           <w:bCs/>
         </w:rPr>
       </w:pPr>
+      <w:r>
+        <w:rPr>
+          <w:b/>
+          <w:bCs/>
+        </w:rPr>
+        <w:drawing>
+          <wp:inline distT="0" distB="0" distL="0" distR="0" wp14:anchorId="4E73C0EC" wp14:editId="72538B89">
+            <wp:extent cx="5731510" cy="820420"/>
+            <wp:effectExtent l="0" t="0" r="2540" b="0"/>
+            <wp:docPr id="23" name="Imagen 23"/>
+            <wp:cNvGraphicFramePr>
+              <a:graphicFrameLocks xmlns:a="http://schemas.openxmlformats.org/drawingml/2006/main" noChangeAspect="1"/>
+            </wp:cNvGraphicFramePr>
+            <a:graphic xmlns:a="http://schemas.openxmlformats.org/drawingml/2006/main">
+              <a:graphicData uri="http://schemas.openxmlformats.org/drawingml/2006/picture">
+                <pic:pic xmlns:pic="http://schemas.openxmlformats.org/drawingml/2006/picture">
+                  <pic:nvPicPr>
+                    <pic:cNvPr id="1" name=""/>
+                    <pic:cNvPicPr/>
+                  </pic:nvPicPr>
+                  <pic:blipFill>
+                    <a:blip r:embed="rId33"/>
+                    <a:stretch>
+                      <a:fillRect/>
+                    </a:stretch>
+                  </pic:blipFill>
+                  <pic:spPr>
+                    <a:xfrm>
+                      <a:off x="0" y="0"/>
+                      <a:ext cx="5731510" cy="820420"/>
+                    </a:xfrm>
+                    <a:prstGeom prst="rect">
+                      <a:avLst/>
+                    </a:prstGeom>
+                  </pic:spPr>
+                </pic:pic>
+              </a:graphicData>
+            </a:graphic>
+          </wp:inline>
+        </w:drawing>
+      </w:r>
     </w:p>
     <w:p>
       <w:r>
+        <w:lastRenderedPageBreak/>
         <w:t>Resultados:</w:t>
       </w:r>
     </w:p>
+    <w:tbl>
+      <w:tblPr>
+        <w:tblW w:w="3720" w:type="dxa"/>
+        <w:jc w:val="center"/>
+        <w:tblBorders>
+          <w:top w:val="single" w:sz="4" w:space="0" w:color="auto"/>
+          <w:left w:val="single" w:sz="4" w:space="0" w:color="auto"/>
+          <w:bottom w:val="single" w:sz="4" w:space="0" w:color="auto"/>
+          <w:right w:val="single" w:sz="4" w:space="0" w:color="auto"/>
+          <w:insideH w:val="single" w:sz="4" w:space="0" w:color="auto"/>
+          <w:insideV w:val="single" w:sz="4" w:space="0" w:color="auto"/>
+        </w:tblBorders>
+        <w:tblCellMar>
+          <w:left w:w="70" w:type="dxa"/>
+          <w:right w:w="70" w:type="dxa"/>
+        </w:tblCellMar>
+        <w:tblLook w:val="04A0" w:firstRow="1" w:lastRow="0" w:firstColumn="1" w:lastColumn="0" w:noHBand="0" w:noVBand="1"/>
+      </w:tblPr>
+      <w:tblGrid>
+        <w:gridCol w:w="1240"/>
+        <w:gridCol w:w="1240"/>
+        <w:gridCol w:w="1240"/>
+      </w:tblGrid>
+      <w:tr>
+        <w:trPr>
+          <w:trHeight w:val="288"/>
+          <w:jc w:val="center"/>
+        </w:trPr>
+        <w:tc>
+          <w:tcPr>
+            <w:tcW w:w="1240" w:type="dxa"/>
+            <w:shd w:val="clear" w:color="auto" w:fill="auto"/>
+            <w:noWrap/>
+            <w:vAlign w:val="bottom"/>
+            <w:hideMark/>
+          </w:tcPr>
+          <w:p>
+            <w:pPr>
+              <w:spacing w:after="0" w:line="240" w:lineRule="auto"/>
+              <w:rPr>
+                <w:rFonts w:ascii="Calibri" w:eastAsia="Times New Roman" w:hAnsi="Calibri" w:cs="Calibri"/>
+                <w:b/>
+                <w:bCs/>
+                <w:color w:val="000000"/>
+                <w:lang w:eastAsia="es-EC"/>
+              </w:rPr>
+            </w:pPr>
+            <w:r>
+              <w:rPr>
+                <w:rFonts w:ascii="Calibri" w:eastAsia="Times New Roman" w:hAnsi="Calibri" w:cs="Calibri"/>
+                <w:b/>
+                <w:bCs/>
+                <w:color w:val="000000"/>
+                <w:lang w:eastAsia="es-EC"/>
+              </w:rPr>
+              <w:t>t1</w:t>
+            </w:r>
+          </w:p>
+        </w:tc>
+        <w:tc>
+          <w:tcPr>
+            <w:tcW w:w="1240" w:type="dxa"/>
+            <w:shd w:val="clear" w:color="auto" w:fill="auto"/>
+            <w:noWrap/>
+            <w:vAlign w:val="bottom"/>
+            <w:hideMark/>
+          </w:tcPr>
+          <w:p>
+            <w:pPr>
+              <w:spacing w:after="0" w:line="240" w:lineRule="auto"/>
+              <w:rPr>
+                <w:rFonts w:ascii="Calibri" w:eastAsia="Times New Roman" w:hAnsi="Calibri" w:cs="Calibri"/>
+                <w:b/>
+                <w:bCs/>
+                <w:color w:val="000000"/>
+                <w:lang w:eastAsia="es-EC"/>
+              </w:rPr>
+            </w:pPr>
+            <w:r>
+              <w:rPr>
+                <w:rFonts w:ascii="Calibri" w:eastAsia="Times New Roman" w:hAnsi="Calibri" w:cs="Calibri"/>
+                <w:b/>
+                <w:bCs/>
+                <w:color w:val="000000"/>
+                <w:lang w:eastAsia="es-EC"/>
+              </w:rPr>
+              <w:t>t2(</w:t>
+            </w:r>
+            <w:proofErr w:type="spellStart"/>
+            <w:r>
+              <w:rPr>
+                <w:rFonts w:ascii="Calibri" w:eastAsia="Times New Roman" w:hAnsi="Calibri" w:cs="Calibri"/>
+                <w:b/>
+                <w:bCs/>
+                <w:color w:val="000000"/>
+                <w:lang w:eastAsia="es-EC"/>
+              </w:rPr>
+              <w:t>uS</w:t>
+            </w:r>
+            <w:proofErr w:type="spellEnd"/>
+            <w:r>
+              <w:rPr>
+                <w:rFonts w:ascii="Calibri" w:eastAsia="Times New Roman" w:hAnsi="Calibri" w:cs="Calibri"/>
+                <w:b/>
+                <w:bCs/>
+                <w:color w:val="000000"/>
+                <w:lang w:eastAsia="es-EC"/>
+              </w:rPr>
+              <w:t>)</w:t>
+            </w:r>
+          </w:p>
+        </w:tc>
+        <w:tc>
+          <w:tcPr>
+            <w:tcW w:w="1240" w:type="dxa"/>
+            <w:shd w:val="clear" w:color="auto" w:fill="auto"/>
+            <w:noWrap/>
+            <w:vAlign w:val="bottom"/>
+            <w:hideMark/>
+          </w:tcPr>
+          <w:p>
+            <w:pPr>
+              <w:spacing w:after="0" w:line="240" w:lineRule="auto"/>
+              <w:rPr>
+                <w:rFonts w:ascii="Calibri" w:eastAsia="Times New Roman" w:hAnsi="Calibri" w:cs="Calibri"/>
+                <w:b/>
+                <w:bCs/>
+                <w:color w:val="000000"/>
+                <w:lang w:eastAsia="es-EC"/>
+              </w:rPr>
+            </w:pPr>
+            <w:r>
+              <w:rPr>
+                <w:rFonts w:ascii="Calibri" w:eastAsia="Times New Roman" w:hAnsi="Calibri" w:cs="Calibri"/>
+                <w:b/>
+                <w:bCs/>
+                <w:color w:val="000000"/>
+                <w:lang w:eastAsia="es-EC"/>
+              </w:rPr>
+              <w:t>t3(</w:t>
+            </w:r>
+            <w:proofErr w:type="spellStart"/>
+            <w:r>
+              <w:rPr>
+                <w:rFonts w:ascii="Calibri" w:eastAsia="Times New Roman" w:hAnsi="Calibri" w:cs="Calibri"/>
+                <w:b/>
+                <w:bCs/>
+                <w:color w:val="000000"/>
+                <w:lang w:eastAsia="es-EC"/>
+              </w:rPr>
+              <w:t>us</w:t>
+            </w:r>
+            <w:proofErr w:type="spellEnd"/>
+            <w:r>
+              <w:rPr>
+                <w:rFonts w:ascii="Calibri" w:eastAsia="Times New Roman" w:hAnsi="Calibri" w:cs="Calibri"/>
+                <w:b/>
+                <w:bCs/>
+                <w:color w:val="000000"/>
+                <w:lang w:eastAsia="es-EC"/>
+              </w:rPr>
+              <w:t>)</w:t>
+            </w:r>
+          </w:p>
+        </w:tc>
+      </w:tr>
+      <w:tr>
+        <w:trPr>
+          <w:trHeight w:val="288"/>
+          <w:jc w:val="center"/>
+        </w:trPr>
+        <w:tc>
+          <w:tcPr>
+            <w:tcW w:w="1240" w:type="dxa"/>
+            <w:shd w:val="clear" w:color="auto" w:fill="auto"/>
+            <w:noWrap/>
+            <w:vAlign w:val="bottom"/>
+            <w:hideMark/>
+          </w:tcPr>
+          <w:p>
+            <w:pPr>
+              <w:spacing w:after="0" w:line="240" w:lineRule="auto"/>
+              <w:jc w:val="right"/>
+              <w:rPr>
+                <w:rFonts w:ascii="Calibri" w:eastAsia="Times New Roman" w:hAnsi="Calibri" w:cs="Calibri"/>
+                <w:color w:val="000000"/>
+                <w:lang w:eastAsia="es-EC"/>
+              </w:rPr>
+            </w:pPr>
+            <w:r>
+              <w:rPr>
+                <w:rFonts w:ascii="Calibri" w:eastAsia="Times New Roman" w:hAnsi="Calibri" w:cs="Calibri"/>
+                <w:color w:val="000000"/>
+                <w:lang w:eastAsia="es-EC"/>
+              </w:rPr>
+              <w:t>0</w:t>
+            </w:r>
+          </w:p>
+        </w:tc>
+        <w:tc>
+          <w:tcPr>
+            <w:tcW w:w="1240" w:type="dxa"/>
+            <w:shd w:val="clear" w:color="auto" w:fill="auto"/>
+            <w:noWrap/>
+            <w:vAlign w:val="bottom"/>
+            <w:hideMark/>
+          </w:tcPr>
+          <w:p>
+            <w:pPr>
+              <w:spacing w:after="0" w:line="240" w:lineRule="auto"/>
+              <w:jc w:val="right"/>
+              <w:rPr>
+                <w:rFonts w:ascii="Calibri" w:eastAsia="Times New Roman" w:hAnsi="Calibri" w:cs="Calibri"/>
+                <w:color w:val="000000"/>
+                <w:lang w:eastAsia="es-EC"/>
+              </w:rPr>
+            </w:pPr>
+            <w:r>
+              <w:rPr>
+                <w:rFonts w:ascii="Calibri" w:eastAsia="Times New Roman" w:hAnsi="Calibri" w:cs="Calibri"/>
+                <w:color w:val="000000"/>
+                <w:lang w:eastAsia="es-EC"/>
+              </w:rPr>
+              <w:t>5941</w:t>
+            </w:r>
+          </w:p>
+        </w:tc>
+        <w:tc>
+          <w:tcPr>
+            <w:tcW w:w="1240" w:type="dxa"/>
+            <w:shd w:val="clear" w:color="auto" w:fill="auto"/>
+            <w:noWrap/>
+            <w:vAlign w:val="bottom"/>
+            <w:hideMark/>
+          </w:tcPr>
+          <w:p>
+            <w:pPr>
+              <w:spacing w:after="0" w:line="240" w:lineRule="auto"/>
+              <w:jc w:val="right"/>
+              <w:rPr>
+                <w:rFonts w:ascii="Calibri" w:eastAsia="Times New Roman" w:hAnsi="Calibri" w:cs="Calibri"/>
+                <w:color w:val="000000"/>
+                <w:lang w:eastAsia="es-EC"/>
+              </w:rPr>
+            </w:pPr>
+            <w:r>
+              <w:rPr>
+                <w:rFonts w:ascii="Calibri" w:eastAsia="Times New Roman" w:hAnsi="Calibri" w:cs="Calibri"/>
+                <w:color w:val="000000"/>
+                <w:lang w:eastAsia="es-EC"/>
+              </w:rPr>
+              <w:t>1694510</w:t>
+            </w:r>
+          </w:p>
+        </w:tc>
+      </w:tr>
+      <w:tr>
+        <w:trPr>
+          <w:trHeight w:val="288"/>
+          <w:jc w:val="center"/>
+        </w:trPr>
+        <w:tc>
+          <w:tcPr>
+            <w:tcW w:w="1240" w:type="dxa"/>
+            <w:shd w:val="clear" w:color="auto" w:fill="auto"/>
+            <w:noWrap/>
+            <w:vAlign w:val="bottom"/>
+            <w:hideMark/>
+          </w:tcPr>
+          <w:p>
+            <w:pPr>
+              <w:spacing w:after="0" w:line="240" w:lineRule="auto"/>
+              <w:jc w:val="right"/>
+              <w:rPr>
+                <w:rFonts w:ascii="Calibri" w:eastAsia="Times New Roman" w:hAnsi="Calibri" w:cs="Calibri"/>
+                <w:color w:val="000000"/>
+                <w:lang w:eastAsia="es-EC"/>
+              </w:rPr>
+            </w:pPr>
+            <w:r>
+              <w:rPr>
+                <w:rFonts w:ascii="Calibri" w:eastAsia="Times New Roman" w:hAnsi="Calibri" w:cs="Calibri"/>
+                <w:color w:val="000000"/>
+                <w:lang w:eastAsia="es-EC"/>
+              </w:rPr>
+              <w:t>0</w:t>
+            </w:r>
+          </w:p>
+        </w:tc>
+        <w:tc>
+          <w:tcPr>
+            <w:tcW w:w="1240" w:type="dxa"/>
+            <w:shd w:val="clear" w:color="auto" w:fill="auto"/>
+            <w:noWrap/>
+            <w:vAlign w:val="bottom"/>
+            <w:hideMark/>
+          </w:tcPr>
+          <w:p>
+            <w:pPr>
+              <w:spacing w:after="0" w:line="240" w:lineRule="auto"/>
+              <w:jc w:val="right"/>
+              <w:rPr>
+                <w:rFonts w:ascii="Calibri" w:eastAsia="Times New Roman" w:hAnsi="Calibri" w:cs="Calibri"/>
+                <w:color w:val="000000"/>
+                <w:lang w:eastAsia="es-EC"/>
+              </w:rPr>
+            </w:pPr>
+            <w:r>
+              <w:rPr>
+                <w:rFonts w:ascii="Calibri" w:eastAsia="Times New Roman" w:hAnsi="Calibri" w:cs="Calibri"/>
+                <w:color w:val="000000"/>
+                <w:lang w:eastAsia="es-EC"/>
+              </w:rPr>
+              <w:t>5611</w:t>
+            </w:r>
+          </w:p>
+        </w:tc>
+        <w:tc>
+          <w:tcPr>
+            <w:tcW w:w="1240" w:type="dxa"/>
+            <w:shd w:val="clear" w:color="auto" w:fill="auto"/>
+            <w:noWrap/>
+            <w:vAlign w:val="bottom"/>
+            <w:hideMark/>
+          </w:tcPr>
+          <w:p>
+            <w:pPr>
+              <w:spacing w:after="0" w:line="240" w:lineRule="auto"/>
+              <w:jc w:val="right"/>
+              <w:rPr>
+                <w:rFonts w:ascii="Calibri" w:eastAsia="Times New Roman" w:hAnsi="Calibri" w:cs="Calibri"/>
+                <w:color w:val="000000"/>
+                <w:lang w:eastAsia="es-EC"/>
+              </w:rPr>
+            </w:pPr>
+            <w:r>
+              <w:rPr>
+                <w:rFonts w:ascii="Calibri" w:eastAsia="Times New Roman" w:hAnsi="Calibri" w:cs="Calibri"/>
+                <w:color w:val="000000"/>
+                <w:lang w:eastAsia="es-EC"/>
+              </w:rPr>
+              <w:t>1685108</w:t>
+            </w:r>
+          </w:p>
+        </w:tc>
+      </w:tr>
+      <w:tr>
+        <w:trPr>
+          <w:trHeight w:val="288"/>
+          <w:jc w:val="center"/>
+        </w:trPr>
+        <w:tc>
+          <w:tcPr>
+            <w:tcW w:w="1240" w:type="dxa"/>
+            <w:shd w:val="clear" w:color="auto" w:fill="auto"/>
+            <w:noWrap/>
+            <w:vAlign w:val="bottom"/>
+            <w:hideMark/>
+          </w:tcPr>
+          <w:p>
+            <w:pPr>
+              <w:spacing w:after="0" w:line="240" w:lineRule="auto"/>
+              <w:jc w:val="right"/>
+              <w:rPr>
+                <w:rFonts w:ascii="Calibri" w:eastAsia="Times New Roman" w:hAnsi="Calibri" w:cs="Calibri"/>
+                <w:color w:val="000000"/>
+                <w:lang w:eastAsia="es-EC"/>
+              </w:rPr>
+            </w:pPr>
+            <w:r>
+              <w:rPr>
+                <w:rFonts w:ascii="Calibri" w:eastAsia="Times New Roman" w:hAnsi="Calibri" w:cs="Calibri"/>
+                <w:color w:val="000000"/>
+                <w:lang w:eastAsia="es-EC"/>
+              </w:rPr>
+              <w:t>0</w:t>
+            </w:r>
+          </w:p>
+        </w:tc>
+        <w:tc>
+          <w:tcPr>
+            <w:tcW w:w="1240" w:type="dxa"/>
+            <w:shd w:val="clear" w:color="auto" w:fill="auto"/>
+            <w:noWrap/>
+            <w:vAlign w:val="bottom"/>
+            <w:hideMark/>
+          </w:tcPr>
+          <w:p>
+            <w:pPr>
+              <w:spacing w:after="0" w:line="240" w:lineRule="auto"/>
+              <w:jc w:val="right"/>
+              <w:rPr>
+                <w:rFonts w:ascii="Calibri" w:eastAsia="Times New Roman" w:hAnsi="Calibri" w:cs="Calibri"/>
+                <w:color w:val="000000"/>
+                <w:lang w:eastAsia="es-EC"/>
+              </w:rPr>
+            </w:pPr>
+            <w:r>
+              <w:rPr>
+                <w:rFonts w:ascii="Calibri" w:eastAsia="Times New Roman" w:hAnsi="Calibri" w:cs="Calibri"/>
+                <w:color w:val="000000"/>
+                <w:lang w:eastAsia="es-EC"/>
+              </w:rPr>
+              <w:t>6891</w:t>
+            </w:r>
+          </w:p>
+        </w:tc>
+        <w:tc>
+          <w:tcPr>
+            <w:tcW w:w="1240" w:type="dxa"/>
+            <w:shd w:val="clear" w:color="auto" w:fill="auto"/>
+            <w:noWrap/>
+            <w:vAlign w:val="bottom"/>
+            <w:hideMark/>
+          </w:tcPr>
+          <w:p>
+            <w:pPr>
+              <w:spacing w:after="0" w:line="240" w:lineRule="auto"/>
+              <w:jc w:val="right"/>
+              <w:rPr>
+                <w:rFonts w:ascii="Calibri" w:eastAsia="Times New Roman" w:hAnsi="Calibri" w:cs="Calibri"/>
+                <w:color w:val="000000"/>
+                <w:lang w:eastAsia="es-EC"/>
+              </w:rPr>
+            </w:pPr>
+            <w:r>
+              <w:rPr>
+                <w:rFonts w:ascii="Calibri" w:eastAsia="Times New Roman" w:hAnsi="Calibri" w:cs="Calibri"/>
+                <w:color w:val="000000"/>
+                <w:lang w:eastAsia="es-EC"/>
+              </w:rPr>
+              <w:t>1696078</w:t>
+            </w:r>
+          </w:p>
+        </w:tc>
+      </w:tr>
+      <w:tr>
+        <w:trPr>
+          <w:trHeight w:val="288"/>
+          <w:jc w:val="center"/>
+        </w:trPr>
+        <w:tc>
+          <w:tcPr>
+            <w:tcW w:w="1240" w:type="dxa"/>
+            <w:shd w:val="clear" w:color="auto" w:fill="auto"/>
+            <w:noWrap/>
+            <w:vAlign w:val="bottom"/>
+            <w:hideMark/>
+          </w:tcPr>
+          <w:p>
+            <w:pPr>
+              <w:spacing w:after="0" w:line="240" w:lineRule="auto"/>
+              <w:jc w:val="right"/>
+              <w:rPr>
+                <w:rFonts w:ascii="Calibri" w:eastAsia="Times New Roman" w:hAnsi="Calibri" w:cs="Calibri"/>
+                <w:color w:val="000000"/>
+                <w:lang w:eastAsia="es-EC"/>
+              </w:rPr>
+            </w:pPr>
+            <w:r>
+              <w:rPr>
+                <w:rFonts w:ascii="Calibri" w:eastAsia="Times New Roman" w:hAnsi="Calibri" w:cs="Calibri"/>
+                <w:color w:val="000000"/>
+                <w:lang w:eastAsia="es-EC"/>
+              </w:rPr>
+              <w:t>0</w:t>
+            </w:r>
+          </w:p>
+        </w:tc>
+        <w:tc>
+          <w:tcPr>
+            <w:tcW w:w="1240" w:type="dxa"/>
+            <w:shd w:val="clear" w:color="auto" w:fill="auto"/>
+            <w:noWrap/>
+            <w:vAlign w:val="bottom"/>
+            <w:hideMark/>
+          </w:tcPr>
+          <w:p>
+            <w:pPr>
+              <w:spacing w:after="0" w:line="240" w:lineRule="auto"/>
+              <w:jc w:val="right"/>
+              <w:rPr>
+                <w:rFonts w:ascii="Calibri" w:eastAsia="Times New Roman" w:hAnsi="Calibri" w:cs="Calibri"/>
+                <w:color w:val="000000"/>
+                <w:lang w:eastAsia="es-EC"/>
+              </w:rPr>
+            </w:pPr>
+            <w:r>
+              <w:rPr>
+                <w:rFonts w:ascii="Calibri" w:eastAsia="Times New Roman" w:hAnsi="Calibri" w:cs="Calibri"/>
+                <w:color w:val="000000"/>
+                <w:lang w:eastAsia="es-EC"/>
+              </w:rPr>
+              <w:t>7662</w:t>
+            </w:r>
+          </w:p>
+        </w:tc>
+        <w:tc>
+          <w:tcPr>
+            <w:tcW w:w="1240" w:type="dxa"/>
+            <w:shd w:val="clear" w:color="auto" w:fill="auto"/>
+            <w:noWrap/>
+            <w:vAlign w:val="bottom"/>
+            <w:hideMark/>
+          </w:tcPr>
+          <w:p>
+            <w:pPr>
+              <w:spacing w:after="0" w:line="240" w:lineRule="auto"/>
+              <w:jc w:val="right"/>
+              <w:rPr>
+                <w:rFonts w:ascii="Calibri" w:eastAsia="Times New Roman" w:hAnsi="Calibri" w:cs="Calibri"/>
+                <w:color w:val="000000"/>
+                <w:lang w:eastAsia="es-EC"/>
+              </w:rPr>
+            </w:pPr>
+            <w:r>
+              <w:rPr>
+                <w:rFonts w:ascii="Calibri" w:eastAsia="Times New Roman" w:hAnsi="Calibri" w:cs="Calibri"/>
+                <w:color w:val="000000"/>
+                <w:lang w:eastAsia="es-EC"/>
+              </w:rPr>
+              <w:t>1693462</w:t>
+            </w:r>
+          </w:p>
+        </w:tc>
+      </w:tr>
+      <w:tr>
+        <w:trPr>
+          <w:trHeight w:val="288"/>
+          <w:jc w:val="center"/>
+        </w:trPr>
+        <w:tc>
+          <w:tcPr>
+            <w:tcW w:w="1240" w:type="dxa"/>
+            <w:shd w:val="clear" w:color="auto" w:fill="auto"/>
+            <w:noWrap/>
+            <w:vAlign w:val="bottom"/>
+            <w:hideMark/>
+          </w:tcPr>
+          <w:p>
+            <w:pPr>
+              <w:spacing w:after="0" w:line="240" w:lineRule="auto"/>
+              <w:jc w:val="right"/>
+              <w:rPr>
+                <w:rFonts w:ascii="Calibri" w:eastAsia="Times New Roman" w:hAnsi="Calibri" w:cs="Calibri"/>
+                <w:color w:val="000000"/>
+                <w:lang w:eastAsia="es-EC"/>
+              </w:rPr>
+            </w:pPr>
+            <w:r>
+              <w:rPr>
+                <w:rFonts w:ascii="Calibri" w:eastAsia="Times New Roman" w:hAnsi="Calibri" w:cs="Calibri"/>
+                <w:color w:val="000000"/>
+                <w:lang w:eastAsia="es-EC"/>
+              </w:rPr>
+              <w:t>0</w:t>
+            </w:r>
+          </w:p>
+        </w:tc>
+        <w:tc>
+          <w:tcPr>
+            <w:tcW w:w="1240" w:type="dxa"/>
+            <w:shd w:val="clear" w:color="auto" w:fill="auto"/>
+            <w:noWrap/>
+            <w:vAlign w:val="bottom"/>
+            <w:hideMark/>
+          </w:tcPr>
+          <w:p>
+            <w:pPr>
+              <w:spacing w:after="0" w:line="240" w:lineRule="auto"/>
+              <w:jc w:val="right"/>
+              <w:rPr>
+                <w:rFonts w:ascii="Calibri" w:eastAsia="Times New Roman" w:hAnsi="Calibri" w:cs="Calibri"/>
+                <w:color w:val="000000"/>
+                <w:lang w:eastAsia="es-EC"/>
+              </w:rPr>
+            </w:pPr>
+            <w:r>
+              <w:rPr>
+                <w:rFonts w:ascii="Calibri" w:eastAsia="Times New Roman" w:hAnsi="Calibri" w:cs="Calibri"/>
+                <w:color w:val="000000"/>
+                <w:lang w:eastAsia="es-EC"/>
+              </w:rPr>
+              <w:t>6258</w:t>
+            </w:r>
+          </w:p>
+        </w:tc>
+        <w:tc>
+          <w:tcPr>
+            <w:tcW w:w="1240" w:type="dxa"/>
+            <w:shd w:val="clear" w:color="auto" w:fill="auto"/>
+            <w:noWrap/>
+            <w:vAlign w:val="bottom"/>
+            <w:hideMark/>
+          </w:tcPr>
+          <w:p>
+            <w:pPr>
+              <w:spacing w:after="0" w:line="240" w:lineRule="auto"/>
+              <w:jc w:val="right"/>
+              <w:rPr>
+                <w:rFonts w:ascii="Calibri" w:eastAsia="Times New Roman" w:hAnsi="Calibri" w:cs="Calibri"/>
+                <w:color w:val="000000"/>
+                <w:lang w:eastAsia="es-EC"/>
+              </w:rPr>
+            </w:pPr>
+            <w:r>
+              <w:rPr>
+                <w:rFonts w:ascii="Calibri" w:eastAsia="Times New Roman" w:hAnsi="Calibri" w:cs="Calibri"/>
+                <w:color w:val="000000"/>
+                <w:lang w:eastAsia="es-EC"/>
+              </w:rPr>
+              <w:t>1697605</w:t>
+            </w:r>
+          </w:p>
+        </w:tc>
+      </w:tr>
+      <w:tr>
+        <w:trPr>
+          <w:trHeight w:val="288"/>
+          <w:jc w:val="center"/>
+        </w:trPr>
+        <w:tc>
+          <w:tcPr>
+            <w:tcW w:w="1240" w:type="dxa"/>
+            <w:shd w:val="clear" w:color="auto" w:fill="auto"/>
+            <w:noWrap/>
+            <w:vAlign w:val="bottom"/>
+            <w:hideMark/>
+          </w:tcPr>
+          <w:p>
+            <w:pPr>
+              <w:spacing w:after="0" w:line="240" w:lineRule="auto"/>
+              <w:jc w:val="right"/>
+              <w:rPr>
+                <w:rFonts w:ascii="Calibri" w:eastAsia="Times New Roman" w:hAnsi="Calibri" w:cs="Calibri"/>
+                <w:color w:val="000000"/>
+                <w:lang w:eastAsia="es-EC"/>
+              </w:rPr>
+            </w:pPr>
+            <w:r>
+              <w:rPr>
+                <w:rFonts w:ascii="Calibri" w:eastAsia="Times New Roman" w:hAnsi="Calibri" w:cs="Calibri"/>
+                <w:color w:val="000000"/>
+                <w:lang w:eastAsia="es-EC"/>
+              </w:rPr>
+              <w:t>0</w:t>
+            </w:r>
+          </w:p>
+        </w:tc>
+        <w:tc>
+          <w:tcPr>
+            <w:tcW w:w="1240" w:type="dxa"/>
+            <w:shd w:val="clear" w:color="auto" w:fill="auto"/>
+            <w:noWrap/>
+            <w:vAlign w:val="bottom"/>
+            <w:hideMark/>
+          </w:tcPr>
+          <w:p>
+            <w:pPr>
+              <w:spacing w:after="0" w:line="240" w:lineRule="auto"/>
+              <w:jc w:val="right"/>
+              <w:rPr>
+                <w:rFonts w:ascii="Calibri" w:eastAsia="Times New Roman" w:hAnsi="Calibri" w:cs="Calibri"/>
+                <w:color w:val="000000"/>
+                <w:lang w:eastAsia="es-EC"/>
+              </w:rPr>
+            </w:pPr>
+            <w:r>
+              <w:rPr>
+                <w:rFonts w:ascii="Calibri" w:eastAsia="Times New Roman" w:hAnsi="Calibri" w:cs="Calibri"/>
+                <w:color w:val="000000"/>
+                <w:lang w:eastAsia="es-EC"/>
+              </w:rPr>
+              <w:t>6897</w:t>
+            </w:r>
+          </w:p>
+        </w:tc>
+        <w:tc>
+          <w:tcPr>
+            <w:tcW w:w="1240" w:type="dxa"/>
+            <w:shd w:val="clear" w:color="auto" w:fill="auto"/>
+            <w:noWrap/>
+            <w:vAlign w:val="bottom"/>
+            <w:hideMark/>
+          </w:tcPr>
+          <w:p>
+            <w:pPr>
+              <w:spacing w:after="0" w:line="240" w:lineRule="auto"/>
+              <w:jc w:val="right"/>
+              <w:rPr>
+                <w:rFonts w:ascii="Calibri" w:eastAsia="Times New Roman" w:hAnsi="Calibri" w:cs="Calibri"/>
+                <w:color w:val="000000"/>
+                <w:lang w:eastAsia="es-EC"/>
+              </w:rPr>
+            </w:pPr>
+            <w:r>
+              <w:rPr>
+                <w:rFonts w:ascii="Calibri" w:eastAsia="Times New Roman" w:hAnsi="Calibri" w:cs="Calibri"/>
+                <w:color w:val="000000"/>
+                <w:lang w:eastAsia="es-EC"/>
+              </w:rPr>
+              <w:t>1692796</w:t>
+            </w:r>
+          </w:p>
+        </w:tc>
+      </w:tr>
+      <w:tr>
+        <w:trPr>
+          <w:trHeight w:val="288"/>
+          <w:jc w:val="center"/>
+        </w:trPr>
+        <w:tc>
+          <w:tcPr>
+            <w:tcW w:w="1240" w:type="dxa"/>
+            <w:shd w:val="clear" w:color="auto" w:fill="auto"/>
+            <w:noWrap/>
+            <w:vAlign w:val="bottom"/>
+            <w:hideMark/>
+          </w:tcPr>
+          <w:p>
+            <w:pPr>
+              <w:spacing w:after="0" w:line="240" w:lineRule="auto"/>
+              <w:jc w:val="right"/>
+              <w:rPr>
+                <w:rFonts w:ascii="Calibri" w:eastAsia="Times New Roman" w:hAnsi="Calibri" w:cs="Calibri"/>
+                <w:color w:val="000000"/>
+                <w:lang w:eastAsia="es-EC"/>
+              </w:rPr>
+            </w:pPr>
+            <w:r>
+              <w:rPr>
+                <w:rFonts w:ascii="Calibri" w:eastAsia="Times New Roman" w:hAnsi="Calibri" w:cs="Calibri"/>
+                <w:color w:val="000000"/>
+                <w:lang w:eastAsia="es-EC"/>
+              </w:rPr>
+              <w:t>0</w:t>
+            </w:r>
+          </w:p>
+        </w:tc>
+        <w:tc>
+          <w:tcPr>
+            <w:tcW w:w="1240" w:type="dxa"/>
+            <w:shd w:val="clear" w:color="auto" w:fill="auto"/>
+            <w:noWrap/>
+            <w:vAlign w:val="bottom"/>
+            <w:hideMark/>
+          </w:tcPr>
+          <w:p>
+            <w:pPr>
+              <w:spacing w:after="0" w:line="240" w:lineRule="auto"/>
+              <w:jc w:val="right"/>
+              <w:rPr>
+                <w:rFonts w:ascii="Calibri" w:eastAsia="Times New Roman" w:hAnsi="Calibri" w:cs="Calibri"/>
+                <w:color w:val="000000"/>
+                <w:lang w:eastAsia="es-EC"/>
+              </w:rPr>
+            </w:pPr>
+            <w:r>
+              <w:rPr>
+                <w:rFonts w:ascii="Calibri" w:eastAsia="Times New Roman" w:hAnsi="Calibri" w:cs="Calibri"/>
+                <w:color w:val="000000"/>
+                <w:lang w:eastAsia="es-EC"/>
+              </w:rPr>
+              <w:t>5295</w:t>
+            </w:r>
+          </w:p>
+        </w:tc>
+        <w:tc>
+          <w:tcPr>
+            <w:tcW w:w="1240" w:type="dxa"/>
+            <w:shd w:val="clear" w:color="auto" w:fill="auto"/>
+            <w:noWrap/>
+            <w:vAlign w:val="bottom"/>
+            <w:hideMark/>
+          </w:tcPr>
+          <w:p>
+            <w:pPr>
+              <w:spacing w:after="0" w:line="240" w:lineRule="auto"/>
+              <w:jc w:val="right"/>
+              <w:rPr>
+                <w:rFonts w:ascii="Calibri" w:eastAsia="Times New Roman" w:hAnsi="Calibri" w:cs="Calibri"/>
+                <w:color w:val="000000"/>
+                <w:lang w:eastAsia="es-EC"/>
+              </w:rPr>
+            </w:pPr>
+            <w:r>
+              <w:rPr>
+                <w:rFonts w:ascii="Calibri" w:eastAsia="Times New Roman" w:hAnsi="Calibri" w:cs="Calibri"/>
+                <w:color w:val="000000"/>
+                <w:lang w:eastAsia="es-EC"/>
+              </w:rPr>
+              <w:t>1693505</w:t>
+            </w:r>
+          </w:p>
+        </w:tc>
+      </w:tr>
+      <w:tr>
+        <w:trPr>
+          <w:trHeight w:val="288"/>
+          <w:jc w:val="center"/>
+        </w:trPr>
+        <w:tc>
+          <w:tcPr>
+            <w:tcW w:w="1240" w:type="dxa"/>
+            <w:shd w:val="clear" w:color="auto" w:fill="auto"/>
+            <w:noWrap/>
+            <w:vAlign w:val="bottom"/>
+            <w:hideMark/>
+          </w:tcPr>
+          <w:p>
+            <w:pPr>
+              <w:spacing w:after="0" w:line="240" w:lineRule="auto"/>
+              <w:jc w:val="right"/>
+              <w:rPr>
+                <w:rFonts w:ascii="Calibri" w:eastAsia="Times New Roman" w:hAnsi="Calibri" w:cs="Calibri"/>
+                <w:color w:val="000000"/>
+                <w:lang w:eastAsia="es-EC"/>
+              </w:rPr>
+            </w:pPr>
+            <w:r>
+              <w:rPr>
+                <w:rFonts w:ascii="Calibri" w:eastAsia="Times New Roman" w:hAnsi="Calibri" w:cs="Calibri"/>
+                <w:color w:val="000000"/>
+                <w:lang w:eastAsia="es-EC"/>
+              </w:rPr>
+              <w:t>0</w:t>
+            </w:r>
+          </w:p>
+        </w:tc>
+        <w:tc>
+          <w:tcPr>
+            <w:tcW w:w="1240" w:type="dxa"/>
+            <w:shd w:val="clear" w:color="auto" w:fill="auto"/>
+            <w:noWrap/>
+            <w:vAlign w:val="bottom"/>
+            <w:hideMark/>
+          </w:tcPr>
+          <w:p>
+            <w:pPr>
+              <w:spacing w:after="0" w:line="240" w:lineRule="auto"/>
+              <w:jc w:val="right"/>
+              <w:rPr>
+                <w:rFonts w:ascii="Calibri" w:eastAsia="Times New Roman" w:hAnsi="Calibri" w:cs="Calibri"/>
+                <w:color w:val="000000"/>
+                <w:lang w:eastAsia="es-EC"/>
+              </w:rPr>
+            </w:pPr>
+            <w:r>
+              <w:rPr>
+                <w:rFonts w:ascii="Calibri" w:eastAsia="Times New Roman" w:hAnsi="Calibri" w:cs="Calibri"/>
+                <w:color w:val="000000"/>
+                <w:lang w:eastAsia="es-EC"/>
+              </w:rPr>
+              <w:t>6584</w:t>
+            </w:r>
+          </w:p>
+        </w:tc>
+        <w:tc>
+          <w:tcPr>
+            <w:tcW w:w="1240" w:type="dxa"/>
+            <w:shd w:val="clear" w:color="auto" w:fill="auto"/>
+            <w:noWrap/>
+            <w:vAlign w:val="bottom"/>
+            <w:hideMark/>
+          </w:tcPr>
+          <w:p>
+            <w:pPr>
+              <w:spacing w:after="0" w:line="240" w:lineRule="auto"/>
+              <w:jc w:val="right"/>
+              <w:rPr>
+                <w:rFonts w:ascii="Calibri" w:eastAsia="Times New Roman" w:hAnsi="Calibri" w:cs="Calibri"/>
+                <w:color w:val="000000"/>
+                <w:lang w:eastAsia="es-EC"/>
+              </w:rPr>
+            </w:pPr>
+            <w:r>
+              <w:rPr>
+                <w:rFonts w:ascii="Calibri" w:eastAsia="Times New Roman" w:hAnsi="Calibri" w:cs="Calibri"/>
+                <w:color w:val="000000"/>
+                <w:lang w:eastAsia="es-EC"/>
+              </w:rPr>
+              <w:t>1695937</w:t>
+            </w:r>
+          </w:p>
+        </w:tc>
+      </w:tr>
+      <w:tr>
+        <w:trPr>
+          <w:trHeight w:val="288"/>
+          <w:jc w:val="center"/>
+        </w:trPr>
+        <w:tc>
+          <w:tcPr>
+            <w:tcW w:w="1240" w:type="dxa"/>
+            <w:shd w:val="clear" w:color="auto" w:fill="auto"/>
+            <w:noWrap/>
+            <w:vAlign w:val="bottom"/>
+            <w:hideMark/>
+          </w:tcPr>
+          <w:p>
+            <w:pPr>
+              <w:spacing w:after="0" w:line="240" w:lineRule="auto"/>
+              <w:jc w:val="right"/>
+              <w:rPr>
+                <w:rFonts w:ascii="Calibri" w:eastAsia="Times New Roman" w:hAnsi="Calibri" w:cs="Calibri"/>
+                <w:color w:val="000000"/>
+                <w:lang w:eastAsia="es-EC"/>
+              </w:rPr>
+            </w:pPr>
+            <w:r>
+              <w:rPr>
+                <w:rFonts w:ascii="Calibri" w:eastAsia="Times New Roman" w:hAnsi="Calibri" w:cs="Calibri"/>
+                <w:color w:val="000000"/>
+                <w:lang w:eastAsia="es-EC"/>
+              </w:rPr>
+              <w:t>0</w:t>
+            </w:r>
+          </w:p>
+        </w:tc>
+        <w:tc>
+          <w:tcPr>
+            <w:tcW w:w="1240" w:type="dxa"/>
+            <w:shd w:val="clear" w:color="auto" w:fill="auto"/>
+            <w:noWrap/>
+            <w:vAlign w:val="bottom"/>
+            <w:hideMark/>
+          </w:tcPr>
+          <w:p>
+            <w:pPr>
+              <w:spacing w:after="0" w:line="240" w:lineRule="auto"/>
+              <w:jc w:val="right"/>
+              <w:rPr>
+                <w:rFonts w:ascii="Calibri" w:eastAsia="Times New Roman" w:hAnsi="Calibri" w:cs="Calibri"/>
+                <w:color w:val="000000"/>
+                <w:lang w:eastAsia="es-EC"/>
+              </w:rPr>
+            </w:pPr>
+            <w:r>
+              <w:rPr>
+                <w:rFonts w:ascii="Calibri" w:eastAsia="Times New Roman" w:hAnsi="Calibri" w:cs="Calibri"/>
+                <w:color w:val="000000"/>
+                <w:lang w:eastAsia="es-EC"/>
+              </w:rPr>
+              <w:t>6579</w:t>
+            </w:r>
+          </w:p>
+        </w:tc>
+        <w:tc>
+          <w:tcPr>
+            <w:tcW w:w="1240" w:type="dxa"/>
+            <w:shd w:val="clear" w:color="auto" w:fill="auto"/>
+            <w:noWrap/>
+            <w:vAlign w:val="bottom"/>
+            <w:hideMark/>
+          </w:tcPr>
+          <w:p>
+            <w:pPr>
+              <w:spacing w:after="0" w:line="240" w:lineRule="auto"/>
+              <w:jc w:val="right"/>
+              <w:rPr>
+                <w:rFonts w:ascii="Calibri" w:eastAsia="Times New Roman" w:hAnsi="Calibri" w:cs="Calibri"/>
+                <w:color w:val="000000"/>
+                <w:lang w:eastAsia="es-EC"/>
+              </w:rPr>
+            </w:pPr>
+            <w:r>
+              <w:rPr>
+                <w:rFonts w:ascii="Calibri" w:eastAsia="Times New Roman" w:hAnsi="Calibri" w:cs="Calibri"/>
+                <w:color w:val="000000"/>
+                <w:lang w:eastAsia="es-EC"/>
+              </w:rPr>
+              <w:t>1692608</w:t>
+            </w:r>
+          </w:p>
+        </w:tc>
+      </w:tr>
+      <w:tr>
+        <w:trPr>
+          <w:trHeight w:val="288"/>
+          <w:jc w:val="center"/>
+        </w:trPr>
+        <w:tc>
+          <w:tcPr>
+            <w:tcW w:w="1240" w:type="dxa"/>
+            <w:shd w:val="clear" w:color="auto" w:fill="auto"/>
+            <w:noWrap/>
+            <w:vAlign w:val="bottom"/>
+            <w:hideMark/>
+          </w:tcPr>
+          <w:p>
+            <w:pPr>
+              <w:spacing w:after="0" w:line="240" w:lineRule="auto"/>
+              <w:jc w:val="right"/>
+              <w:rPr>
+                <w:rFonts w:ascii="Calibri" w:eastAsia="Times New Roman" w:hAnsi="Calibri" w:cs="Calibri"/>
+                <w:color w:val="000000"/>
+                <w:lang w:eastAsia="es-EC"/>
+              </w:rPr>
+            </w:pPr>
+            <w:r>
+              <w:rPr>
+                <w:rFonts w:ascii="Calibri" w:eastAsia="Times New Roman" w:hAnsi="Calibri" w:cs="Calibri"/>
+                <w:color w:val="000000"/>
+                <w:lang w:eastAsia="es-EC"/>
+              </w:rPr>
+              <w:t>0</w:t>
+            </w:r>
+          </w:p>
+        </w:tc>
+        <w:tc>
+          <w:tcPr>
+            <w:tcW w:w="1240" w:type="dxa"/>
+            <w:shd w:val="clear" w:color="auto" w:fill="auto"/>
+            <w:noWrap/>
+            <w:vAlign w:val="bottom"/>
+            <w:hideMark/>
+          </w:tcPr>
+          <w:p>
+            <w:pPr>
+              <w:spacing w:after="0" w:line="240" w:lineRule="auto"/>
+              <w:jc w:val="right"/>
+              <w:rPr>
+                <w:rFonts w:ascii="Calibri" w:eastAsia="Times New Roman" w:hAnsi="Calibri" w:cs="Calibri"/>
+                <w:color w:val="000000"/>
+                <w:lang w:eastAsia="es-EC"/>
+              </w:rPr>
+            </w:pPr>
+            <w:r>
+              <w:rPr>
+                <w:rFonts w:ascii="Calibri" w:eastAsia="Times New Roman" w:hAnsi="Calibri" w:cs="Calibri"/>
+                <w:color w:val="000000"/>
+                <w:lang w:eastAsia="es-EC"/>
+              </w:rPr>
+              <w:t>5622</w:t>
+            </w:r>
+          </w:p>
+        </w:tc>
+        <w:tc>
+          <w:tcPr>
+            <w:tcW w:w="1240" w:type="dxa"/>
+            <w:shd w:val="clear" w:color="auto" w:fill="auto"/>
+            <w:noWrap/>
+            <w:vAlign w:val="bottom"/>
+            <w:hideMark/>
+          </w:tcPr>
+          <w:p>
+            <w:pPr>
+              <w:spacing w:after="0" w:line="240" w:lineRule="auto"/>
+              <w:jc w:val="right"/>
+              <w:rPr>
+                <w:rFonts w:ascii="Calibri" w:eastAsia="Times New Roman" w:hAnsi="Calibri" w:cs="Calibri"/>
+                <w:color w:val="000000"/>
+                <w:lang w:eastAsia="es-EC"/>
+              </w:rPr>
+            </w:pPr>
+            <w:r>
+              <w:rPr>
+                <w:rFonts w:ascii="Calibri" w:eastAsia="Times New Roman" w:hAnsi="Calibri" w:cs="Calibri"/>
+                <w:color w:val="000000"/>
+                <w:lang w:eastAsia="es-EC"/>
+              </w:rPr>
+              <w:t>1696778</w:t>
+            </w:r>
+          </w:p>
+        </w:tc>
+      </w:tr>
+      <w:tr>
+        <w:trPr>
+          <w:trHeight w:val="288"/>
+          <w:jc w:val="center"/>
+        </w:trPr>
+        <w:tc>
+          <w:tcPr>
+            <w:tcW w:w="1240" w:type="dxa"/>
+            <w:shd w:val="clear" w:color="auto" w:fill="auto"/>
+            <w:noWrap/>
+            <w:vAlign w:val="bottom"/>
+            <w:hideMark/>
+          </w:tcPr>
+          <w:p>
+            <w:pPr>
+              <w:spacing w:after="0" w:line="240" w:lineRule="auto"/>
+              <w:rPr>
+                <w:rFonts w:ascii="Calibri" w:eastAsia="Times New Roman" w:hAnsi="Calibri" w:cs="Calibri"/>
+                <w:b/>
+                <w:bCs/>
+                <w:color w:val="000000"/>
+                <w:lang w:eastAsia="es-EC"/>
+              </w:rPr>
+            </w:pPr>
+            <w:r>
+              <w:rPr>
+                <w:rFonts w:ascii="Calibri" w:eastAsia="Times New Roman" w:hAnsi="Calibri" w:cs="Calibri"/>
+                <w:b/>
+                <w:bCs/>
+                <w:color w:val="000000"/>
+                <w:lang w:eastAsia="es-EC"/>
+              </w:rPr>
+              <w:t>Promedio</w:t>
+            </w:r>
+          </w:p>
+        </w:tc>
+        <w:tc>
+          <w:tcPr>
+            <w:tcW w:w="1240" w:type="dxa"/>
+            <w:shd w:val="clear" w:color="auto" w:fill="auto"/>
+            <w:noWrap/>
+            <w:vAlign w:val="bottom"/>
+            <w:hideMark/>
+          </w:tcPr>
+          <w:p>
+            <w:pPr>
+              <w:spacing w:after="0" w:line="240" w:lineRule="auto"/>
+              <w:jc w:val="right"/>
+              <w:rPr>
+                <w:rFonts w:ascii="Calibri" w:eastAsia="Times New Roman" w:hAnsi="Calibri" w:cs="Calibri"/>
+                <w:color w:val="000000"/>
+                <w:lang w:eastAsia="es-EC"/>
+              </w:rPr>
+            </w:pPr>
+            <w:r>
+              <w:rPr>
+                <w:rFonts w:ascii="Calibri" w:eastAsia="Times New Roman" w:hAnsi="Calibri" w:cs="Calibri"/>
+                <w:color w:val="000000"/>
+                <w:lang w:eastAsia="es-EC"/>
+              </w:rPr>
+              <w:t>6334</w:t>
+            </w:r>
+          </w:p>
+        </w:tc>
+        <w:tc>
+          <w:tcPr>
+            <w:tcW w:w="1240" w:type="dxa"/>
+            <w:shd w:val="clear" w:color="auto" w:fill="auto"/>
+            <w:noWrap/>
+            <w:vAlign w:val="bottom"/>
+            <w:hideMark/>
+          </w:tcPr>
+          <w:p>
+            <w:pPr>
+              <w:spacing w:after="0" w:line="240" w:lineRule="auto"/>
+              <w:jc w:val="right"/>
+              <w:rPr>
+                <w:rFonts w:ascii="Calibri" w:eastAsia="Times New Roman" w:hAnsi="Calibri" w:cs="Calibri"/>
+                <w:color w:val="000000"/>
+                <w:lang w:eastAsia="es-EC"/>
+              </w:rPr>
+            </w:pPr>
+            <w:r>
+              <w:rPr>
+                <w:rFonts w:ascii="Calibri" w:eastAsia="Times New Roman" w:hAnsi="Calibri" w:cs="Calibri"/>
+                <w:color w:val="000000"/>
+                <w:lang w:eastAsia="es-EC"/>
+              </w:rPr>
+              <w:t>1693838,7</w:t>
+            </w:r>
+          </w:p>
+        </w:tc>
+      </w:tr>
+    </w:tbl>
     <w:p/>
     <w:p>
       <w:pPr>

</xml_diff>

<commit_message>
Codigo 3 Implementado y Codigo 2 arreglado
</commit_message>
<xml_diff>
--- a/Pruebas sin ACK.docx
+++ b/Pruebas sin ACK.docx
@@ -7393,13 +7393,12 @@
         <w:rPr>
           <w:b/>
           <w:bCs/>
-          <w:noProof/>
         </w:rPr>
         <w:drawing>
-          <wp:inline distT="0" distB="0" distL="0" distR="0" wp14:anchorId="2614A0DD" wp14:editId="0A06BE09">
+          <wp:inline distT="0" distB="0" distL="0" distR="0" wp14:anchorId="7279DDFD" wp14:editId="4B626A2E">
             <wp:extent cx="5731510" cy="1170940"/>
             <wp:effectExtent l="0" t="0" r="2540" b="0"/>
-            <wp:docPr id="28" name="Imagen 28"/>
+            <wp:docPr id="29" name="Imagen 29"/>
             <wp:cNvGraphicFramePr>
               <a:graphicFrameLocks xmlns:a="http://schemas.openxmlformats.org/drawingml/2006/main" noChangeAspect="1"/>
             </wp:cNvGraphicFramePr>
@@ -7660,35 +7659,35 @@
                 <w:color w:val="000000"/>
                 <w:lang w:eastAsia="es-EC"/>
               </w:rPr>
-              <w:t>2471</w:t>
-            </w:r>
-          </w:p>
-        </w:tc>
-        <w:tc>
-          <w:tcPr>
-            <w:tcW w:w="1240" w:type="dxa"/>
-            <w:shd w:val="clear" w:color="auto" w:fill="auto"/>
-            <w:noWrap/>
-            <w:vAlign w:val="bottom"/>
-            <w:hideMark/>
-          </w:tcPr>
-          <w:p>
-            <w:pPr>
-              <w:spacing w:after="0" w:line="240" w:lineRule="auto"/>
-              <w:jc w:val="right"/>
-              <w:rPr>
-                <w:rFonts w:ascii="Calibri" w:eastAsia="Times New Roman" w:hAnsi="Calibri" w:cs="Calibri"/>
-                <w:color w:val="000000"/>
-                <w:lang w:eastAsia="es-EC"/>
-              </w:rPr>
-            </w:pPr>
-            <w:r>
-              <w:rPr>
-                <w:rFonts w:ascii="Calibri" w:eastAsia="Times New Roman" w:hAnsi="Calibri" w:cs="Calibri"/>
-                <w:color w:val="000000"/>
-                <w:lang w:eastAsia="es-EC"/>
-              </w:rPr>
-              <w:t>1673617</w:t>
+              <w:t>2475</w:t>
+            </w:r>
+          </w:p>
+        </w:tc>
+        <w:tc>
+          <w:tcPr>
+            <w:tcW w:w="1240" w:type="dxa"/>
+            <w:shd w:val="clear" w:color="auto" w:fill="auto"/>
+            <w:noWrap/>
+            <w:vAlign w:val="bottom"/>
+            <w:hideMark/>
+          </w:tcPr>
+          <w:p>
+            <w:pPr>
+              <w:spacing w:after="0" w:line="240" w:lineRule="auto"/>
+              <w:jc w:val="right"/>
+              <w:rPr>
+                <w:rFonts w:ascii="Calibri" w:eastAsia="Times New Roman" w:hAnsi="Calibri" w:cs="Calibri"/>
+                <w:color w:val="000000"/>
+                <w:lang w:eastAsia="es-EC"/>
+              </w:rPr>
+            </w:pPr>
+            <w:r>
+              <w:rPr>
+                <w:rFonts w:ascii="Calibri" w:eastAsia="Times New Roman" w:hAnsi="Calibri" w:cs="Calibri"/>
+                <w:color w:val="000000"/>
+                <w:lang w:eastAsia="es-EC"/>
+              </w:rPr>
+              <w:t>18521</w:t>
             </w:r>
           </w:p>
         </w:tc>
@@ -7750,35 +7749,35 @@
                 <w:color w:val="000000"/>
                 <w:lang w:eastAsia="es-EC"/>
               </w:rPr>
-              <w:t>3429</w:t>
-            </w:r>
-          </w:p>
-        </w:tc>
-        <w:tc>
-          <w:tcPr>
-            <w:tcW w:w="1240" w:type="dxa"/>
-            <w:shd w:val="clear" w:color="auto" w:fill="auto"/>
-            <w:noWrap/>
-            <w:vAlign w:val="bottom"/>
-            <w:hideMark/>
-          </w:tcPr>
-          <w:p>
-            <w:pPr>
-              <w:spacing w:after="0" w:line="240" w:lineRule="auto"/>
-              <w:jc w:val="right"/>
-              <w:rPr>
-                <w:rFonts w:ascii="Calibri" w:eastAsia="Times New Roman" w:hAnsi="Calibri" w:cs="Calibri"/>
-                <w:color w:val="000000"/>
-                <w:lang w:eastAsia="es-EC"/>
-              </w:rPr>
-            </w:pPr>
-            <w:r>
-              <w:rPr>
-                <w:rFonts w:ascii="Calibri" w:eastAsia="Times New Roman" w:hAnsi="Calibri" w:cs="Calibri"/>
-                <w:color w:val="000000"/>
-                <w:lang w:eastAsia="es-EC"/>
-              </w:rPr>
-              <w:t>1678018</w:t>
+              <w:t>3129</w:t>
+            </w:r>
+          </w:p>
+        </w:tc>
+        <w:tc>
+          <w:tcPr>
+            <w:tcW w:w="1240" w:type="dxa"/>
+            <w:shd w:val="clear" w:color="auto" w:fill="auto"/>
+            <w:noWrap/>
+            <w:vAlign w:val="bottom"/>
+            <w:hideMark/>
+          </w:tcPr>
+          <w:p>
+            <w:pPr>
+              <w:spacing w:after="0" w:line="240" w:lineRule="auto"/>
+              <w:jc w:val="right"/>
+              <w:rPr>
+                <w:rFonts w:ascii="Calibri" w:eastAsia="Times New Roman" w:hAnsi="Calibri" w:cs="Calibri"/>
+                <w:color w:val="000000"/>
+                <w:lang w:eastAsia="es-EC"/>
+              </w:rPr>
+            </w:pPr>
+            <w:r>
+              <w:rPr>
+                <w:rFonts w:ascii="Calibri" w:eastAsia="Times New Roman" w:hAnsi="Calibri" w:cs="Calibri"/>
+                <w:color w:val="000000"/>
+                <w:lang w:eastAsia="es-EC"/>
+              </w:rPr>
+              <w:t>17244</w:t>
             </w:r>
           </w:p>
         </w:tc>
@@ -7840,35 +7839,35 @@
                 <w:color w:val="000000"/>
                 <w:lang w:eastAsia="es-EC"/>
               </w:rPr>
-              <w:t>2793</w:t>
-            </w:r>
-          </w:p>
-        </w:tc>
-        <w:tc>
-          <w:tcPr>
-            <w:tcW w:w="1240" w:type="dxa"/>
-            <w:shd w:val="clear" w:color="auto" w:fill="auto"/>
-            <w:noWrap/>
-            <w:vAlign w:val="bottom"/>
-            <w:hideMark/>
-          </w:tcPr>
-          <w:p>
-            <w:pPr>
-              <w:spacing w:after="0" w:line="240" w:lineRule="auto"/>
-              <w:jc w:val="right"/>
-              <w:rPr>
-                <w:rFonts w:ascii="Calibri" w:eastAsia="Times New Roman" w:hAnsi="Calibri" w:cs="Calibri"/>
-                <w:color w:val="000000"/>
-                <w:lang w:eastAsia="es-EC"/>
-              </w:rPr>
-            </w:pPr>
-            <w:r>
-              <w:rPr>
-                <w:rFonts w:ascii="Calibri" w:eastAsia="Times New Roman" w:hAnsi="Calibri" w:cs="Calibri"/>
-                <w:color w:val="000000"/>
-                <w:lang w:eastAsia="es-EC"/>
-              </w:rPr>
-              <w:t>1675154</w:t>
+              <w:t>2481</w:t>
+            </w:r>
+          </w:p>
+        </w:tc>
+        <w:tc>
+          <w:tcPr>
+            <w:tcW w:w="1240" w:type="dxa"/>
+            <w:shd w:val="clear" w:color="auto" w:fill="auto"/>
+            <w:noWrap/>
+            <w:vAlign w:val="bottom"/>
+            <w:hideMark/>
+          </w:tcPr>
+          <w:p>
+            <w:pPr>
+              <w:spacing w:after="0" w:line="240" w:lineRule="auto"/>
+              <w:jc w:val="right"/>
+              <w:rPr>
+                <w:rFonts w:ascii="Calibri" w:eastAsia="Times New Roman" w:hAnsi="Calibri" w:cs="Calibri"/>
+                <w:color w:val="000000"/>
+                <w:lang w:eastAsia="es-EC"/>
+              </w:rPr>
+            </w:pPr>
+            <w:r>
+              <w:rPr>
+                <w:rFonts w:ascii="Calibri" w:eastAsia="Times New Roman" w:hAnsi="Calibri" w:cs="Calibri"/>
+                <w:color w:val="000000"/>
+                <w:lang w:eastAsia="es-EC"/>
+              </w:rPr>
+              <w:t>16603</w:t>
             </w:r>
           </w:p>
         </w:tc>
@@ -7930,35 +7929,35 @@
                 <w:color w:val="000000"/>
                 <w:lang w:eastAsia="es-EC"/>
               </w:rPr>
-              <w:t>1836</w:t>
-            </w:r>
-          </w:p>
-        </w:tc>
-        <w:tc>
-          <w:tcPr>
-            <w:tcW w:w="1240" w:type="dxa"/>
-            <w:shd w:val="clear" w:color="auto" w:fill="auto"/>
-            <w:noWrap/>
-            <w:vAlign w:val="bottom"/>
-            <w:hideMark/>
-          </w:tcPr>
-          <w:p>
-            <w:pPr>
-              <w:spacing w:after="0" w:line="240" w:lineRule="auto"/>
-              <w:jc w:val="right"/>
-              <w:rPr>
-                <w:rFonts w:ascii="Calibri" w:eastAsia="Times New Roman" w:hAnsi="Calibri" w:cs="Calibri"/>
-                <w:color w:val="000000"/>
-                <w:lang w:eastAsia="es-EC"/>
-              </w:rPr>
-            </w:pPr>
-            <w:r>
-              <w:rPr>
-                <w:rFonts w:ascii="Calibri" w:eastAsia="Times New Roman" w:hAnsi="Calibri" w:cs="Calibri"/>
-                <w:color w:val="000000"/>
-                <w:lang w:eastAsia="es-EC"/>
-              </w:rPr>
-              <w:t>1672268</w:t>
+              <w:t>1532</w:t>
+            </w:r>
+          </w:p>
+        </w:tc>
+        <w:tc>
+          <w:tcPr>
+            <w:tcW w:w="1240" w:type="dxa"/>
+            <w:shd w:val="clear" w:color="auto" w:fill="auto"/>
+            <w:noWrap/>
+            <w:vAlign w:val="bottom"/>
+            <w:hideMark/>
+          </w:tcPr>
+          <w:p>
+            <w:pPr>
+              <w:spacing w:after="0" w:line="240" w:lineRule="auto"/>
+              <w:jc w:val="right"/>
+              <w:rPr>
+                <w:rFonts w:ascii="Calibri" w:eastAsia="Times New Roman" w:hAnsi="Calibri" w:cs="Calibri"/>
+                <w:color w:val="000000"/>
+                <w:lang w:eastAsia="es-EC"/>
+              </w:rPr>
+            </w:pPr>
+            <w:r>
+              <w:rPr>
+                <w:rFonts w:ascii="Calibri" w:eastAsia="Times New Roman" w:hAnsi="Calibri" w:cs="Calibri"/>
+                <w:color w:val="000000"/>
+                <w:lang w:eastAsia="es-EC"/>
+              </w:rPr>
+              <w:t>18201</w:t>
             </w:r>
           </w:p>
         </w:tc>
@@ -8020,35 +8019,35 @@
                 <w:color w:val="000000"/>
                 <w:lang w:eastAsia="es-EC"/>
               </w:rPr>
-              <w:t>2152</w:t>
-            </w:r>
-          </w:p>
-        </w:tc>
-        <w:tc>
-          <w:tcPr>
-            <w:tcW w:w="1240" w:type="dxa"/>
-            <w:shd w:val="clear" w:color="auto" w:fill="auto"/>
-            <w:noWrap/>
-            <w:vAlign w:val="bottom"/>
-            <w:hideMark/>
-          </w:tcPr>
-          <w:p>
-            <w:pPr>
-              <w:spacing w:after="0" w:line="240" w:lineRule="auto"/>
-              <w:jc w:val="right"/>
-              <w:rPr>
-                <w:rFonts w:ascii="Calibri" w:eastAsia="Times New Roman" w:hAnsi="Calibri" w:cs="Calibri"/>
-                <w:color w:val="000000"/>
-                <w:lang w:eastAsia="es-EC"/>
-              </w:rPr>
-            </w:pPr>
-            <w:r>
-              <w:rPr>
-                <w:rFonts w:ascii="Calibri" w:eastAsia="Times New Roman" w:hAnsi="Calibri" w:cs="Calibri"/>
-                <w:color w:val="000000"/>
-                <w:lang w:eastAsia="es-EC"/>
-              </w:rPr>
-              <w:t>1670577</w:t>
+              <w:t>3755</w:t>
+            </w:r>
+          </w:p>
+        </w:tc>
+        <w:tc>
+          <w:tcPr>
+            <w:tcW w:w="1240" w:type="dxa"/>
+            <w:shd w:val="clear" w:color="auto" w:fill="auto"/>
+            <w:noWrap/>
+            <w:vAlign w:val="bottom"/>
+            <w:hideMark/>
+          </w:tcPr>
+          <w:p>
+            <w:pPr>
+              <w:spacing w:after="0" w:line="240" w:lineRule="auto"/>
+              <w:jc w:val="right"/>
+              <w:rPr>
+                <w:rFonts w:ascii="Calibri" w:eastAsia="Times New Roman" w:hAnsi="Calibri" w:cs="Calibri"/>
+                <w:color w:val="000000"/>
+                <w:lang w:eastAsia="es-EC"/>
+              </w:rPr>
+            </w:pPr>
+            <w:r>
+              <w:rPr>
+                <w:rFonts w:ascii="Calibri" w:eastAsia="Times New Roman" w:hAnsi="Calibri" w:cs="Calibri"/>
+                <w:color w:val="000000"/>
+                <w:lang w:eastAsia="es-EC"/>
+              </w:rPr>
+              <w:t>19474</w:t>
             </w:r>
           </w:p>
         </w:tc>
@@ -8110,35 +8109,35 @@
                 <w:color w:val="000000"/>
                 <w:lang w:eastAsia="es-EC"/>
               </w:rPr>
-              <w:t>2478</w:t>
-            </w:r>
-          </w:p>
-        </w:tc>
-        <w:tc>
-          <w:tcPr>
-            <w:tcW w:w="1240" w:type="dxa"/>
-            <w:shd w:val="clear" w:color="auto" w:fill="auto"/>
-            <w:noWrap/>
-            <w:vAlign w:val="bottom"/>
-            <w:hideMark/>
-          </w:tcPr>
-          <w:p>
-            <w:pPr>
-              <w:spacing w:after="0" w:line="240" w:lineRule="auto"/>
-              <w:jc w:val="right"/>
-              <w:rPr>
-                <w:rFonts w:ascii="Calibri" w:eastAsia="Times New Roman" w:hAnsi="Calibri" w:cs="Calibri"/>
-                <w:color w:val="000000"/>
-                <w:lang w:eastAsia="es-EC"/>
-              </w:rPr>
-            </w:pPr>
-            <w:r>
-              <w:rPr>
-                <w:rFonts w:ascii="Calibri" w:eastAsia="Times New Roman" w:hAnsi="Calibri" w:cs="Calibri"/>
-                <w:color w:val="000000"/>
-                <w:lang w:eastAsia="es-EC"/>
-              </w:rPr>
-              <w:t>1671548</w:t>
+              <w:t>3123</w:t>
+            </w:r>
+          </w:p>
+        </w:tc>
+        <w:tc>
+          <w:tcPr>
+            <w:tcW w:w="1240" w:type="dxa"/>
+            <w:shd w:val="clear" w:color="auto" w:fill="auto"/>
+            <w:noWrap/>
+            <w:vAlign w:val="bottom"/>
+            <w:hideMark/>
+          </w:tcPr>
+          <w:p>
+            <w:pPr>
+              <w:spacing w:after="0" w:line="240" w:lineRule="auto"/>
+              <w:jc w:val="right"/>
+              <w:rPr>
+                <w:rFonts w:ascii="Calibri" w:eastAsia="Times New Roman" w:hAnsi="Calibri" w:cs="Calibri"/>
+                <w:color w:val="000000"/>
+                <w:lang w:eastAsia="es-EC"/>
+              </w:rPr>
+            </w:pPr>
+            <w:r>
+              <w:rPr>
+                <w:rFonts w:ascii="Calibri" w:eastAsia="Times New Roman" w:hAnsi="Calibri" w:cs="Calibri"/>
+                <w:color w:val="000000"/>
+                <w:lang w:eastAsia="es-EC"/>
+              </w:rPr>
+              <w:t>17246</w:t>
             </w:r>
           </w:p>
         </w:tc>
@@ -8200,35 +8199,35 @@
                 <w:color w:val="000000"/>
                 <w:lang w:eastAsia="es-EC"/>
               </w:rPr>
-              <w:t>2468</w:t>
-            </w:r>
-          </w:p>
-        </w:tc>
-        <w:tc>
-          <w:tcPr>
-            <w:tcW w:w="1240" w:type="dxa"/>
-            <w:shd w:val="clear" w:color="auto" w:fill="auto"/>
-            <w:noWrap/>
-            <w:vAlign w:val="bottom"/>
-            <w:hideMark/>
-          </w:tcPr>
-          <w:p>
-            <w:pPr>
-              <w:spacing w:after="0" w:line="240" w:lineRule="auto"/>
-              <w:jc w:val="right"/>
-              <w:rPr>
-                <w:rFonts w:ascii="Calibri" w:eastAsia="Times New Roman" w:hAnsi="Calibri" w:cs="Calibri"/>
-                <w:color w:val="000000"/>
-                <w:lang w:eastAsia="es-EC"/>
-              </w:rPr>
-            </w:pPr>
-            <w:r>
-              <w:rPr>
-                <w:rFonts w:ascii="Calibri" w:eastAsia="Times New Roman" w:hAnsi="Calibri" w:cs="Calibri"/>
-                <w:color w:val="000000"/>
-                <w:lang w:eastAsia="es-EC"/>
-              </w:rPr>
-              <w:t>1671292</w:t>
+              <w:t>2806</w:t>
+            </w:r>
+          </w:p>
+        </w:tc>
+        <w:tc>
+          <w:tcPr>
+            <w:tcW w:w="1240" w:type="dxa"/>
+            <w:shd w:val="clear" w:color="auto" w:fill="auto"/>
+            <w:noWrap/>
+            <w:vAlign w:val="bottom"/>
+            <w:hideMark/>
+          </w:tcPr>
+          <w:p>
+            <w:pPr>
+              <w:spacing w:after="0" w:line="240" w:lineRule="auto"/>
+              <w:jc w:val="right"/>
+              <w:rPr>
+                <w:rFonts w:ascii="Calibri" w:eastAsia="Times New Roman" w:hAnsi="Calibri" w:cs="Calibri"/>
+                <w:color w:val="000000"/>
+                <w:lang w:eastAsia="es-EC"/>
+              </w:rPr>
+            </w:pPr>
+            <w:r>
+              <w:rPr>
+                <w:rFonts w:ascii="Calibri" w:eastAsia="Times New Roman" w:hAnsi="Calibri" w:cs="Calibri"/>
+                <w:color w:val="000000"/>
+                <w:lang w:eastAsia="es-EC"/>
+              </w:rPr>
+              <w:t>17565</w:t>
             </w:r>
           </w:p>
         </w:tc>
@@ -8290,35 +8289,35 @@
                 <w:color w:val="000000"/>
                 <w:lang w:eastAsia="es-EC"/>
               </w:rPr>
-              <w:t>3430</w:t>
-            </w:r>
-          </w:p>
-        </w:tc>
-        <w:tc>
-          <w:tcPr>
-            <w:tcW w:w="1240" w:type="dxa"/>
-            <w:shd w:val="clear" w:color="auto" w:fill="auto"/>
-            <w:noWrap/>
-            <w:vAlign w:val="bottom"/>
-            <w:hideMark/>
-          </w:tcPr>
-          <w:p>
-            <w:pPr>
-              <w:spacing w:after="0" w:line="240" w:lineRule="auto"/>
-              <w:jc w:val="right"/>
-              <w:rPr>
-                <w:rFonts w:ascii="Calibri" w:eastAsia="Times New Roman" w:hAnsi="Calibri" w:cs="Calibri"/>
-                <w:color w:val="000000"/>
-                <w:lang w:eastAsia="es-EC"/>
-              </w:rPr>
-            </w:pPr>
-            <w:r>
-              <w:rPr>
-                <w:rFonts w:ascii="Calibri" w:eastAsia="Times New Roman" w:hAnsi="Calibri" w:cs="Calibri"/>
-                <w:color w:val="000000"/>
-                <w:lang w:eastAsia="es-EC"/>
-              </w:rPr>
-              <w:t>1670623</w:t>
+              <w:t>2483</w:t>
+            </w:r>
+          </w:p>
+        </w:tc>
+        <w:tc>
+          <w:tcPr>
+            <w:tcW w:w="1240" w:type="dxa"/>
+            <w:shd w:val="clear" w:color="auto" w:fill="auto"/>
+            <w:noWrap/>
+            <w:vAlign w:val="bottom"/>
+            <w:hideMark/>
+          </w:tcPr>
+          <w:p>
+            <w:pPr>
+              <w:spacing w:after="0" w:line="240" w:lineRule="auto"/>
+              <w:jc w:val="right"/>
+              <w:rPr>
+                <w:rFonts w:ascii="Calibri" w:eastAsia="Times New Roman" w:hAnsi="Calibri" w:cs="Calibri"/>
+                <w:color w:val="000000"/>
+                <w:lang w:eastAsia="es-EC"/>
+              </w:rPr>
+            </w:pPr>
+            <w:r>
+              <w:rPr>
+                <w:rFonts w:ascii="Calibri" w:eastAsia="Times New Roman" w:hAnsi="Calibri" w:cs="Calibri"/>
+                <w:color w:val="000000"/>
+                <w:lang w:eastAsia="es-EC"/>
+              </w:rPr>
+              <w:t>16925</w:t>
             </w:r>
           </w:p>
         </w:tc>
@@ -8380,35 +8379,35 @@
                 <w:color w:val="000000"/>
                 <w:lang w:eastAsia="es-EC"/>
               </w:rPr>
-              <w:t>1530</w:t>
-            </w:r>
-          </w:p>
-        </w:tc>
-        <w:tc>
-          <w:tcPr>
-            <w:tcW w:w="1240" w:type="dxa"/>
-            <w:shd w:val="clear" w:color="auto" w:fill="auto"/>
-            <w:noWrap/>
-            <w:vAlign w:val="bottom"/>
-            <w:hideMark/>
-          </w:tcPr>
-          <w:p>
-            <w:pPr>
-              <w:spacing w:after="0" w:line="240" w:lineRule="auto"/>
-              <w:jc w:val="right"/>
-              <w:rPr>
-                <w:rFonts w:ascii="Calibri" w:eastAsia="Times New Roman" w:hAnsi="Calibri" w:cs="Calibri"/>
-                <w:color w:val="000000"/>
-                <w:lang w:eastAsia="es-EC"/>
-              </w:rPr>
-            </w:pPr>
-            <w:r>
-              <w:rPr>
-                <w:rFonts w:ascii="Calibri" w:eastAsia="Times New Roman" w:hAnsi="Calibri" w:cs="Calibri"/>
-                <w:color w:val="000000"/>
-                <w:lang w:eastAsia="es-EC"/>
-              </w:rPr>
-              <w:t>1664429</w:t>
+              <w:t>1531</w:t>
+            </w:r>
+          </w:p>
+        </w:tc>
+        <w:tc>
+          <w:tcPr>
+            <w:tcW w:w="1240" w:type="dxa"/>
+            <w:shd w:val="clear" w:color="auto" w:fill="auto"/>
+            <w:noWrap/>
+            <w:vAlign w:val="bottom"/>
+            <w:hideMark/>
+          </w:tcPr>
+          <w:p>
+            <w:pPr>
+              <w:spacing w:after="0" w:line="240" w:lineRule="auto"/>
+              <w:jc w:val="right"/>
+              <w:rPr>
+                <w:rFonts w:ascii="Calibri" w:eastAsia="Times New Roman" w:hAnsi="Calibri" w:cs="Calibri"/>
+                <w:color w:val="000000"/>
+                <w:lang w:eastAsia="es-EC"/>
+              </w:rPr>
+            </w:pPr>
+            <w:r>
+              <w:rPr>
+                <w:rFonts w:ascii="Calibri" w:eastAsia="Times New Roman" w:hAnsi="Calibri" w:cs="Calibri"/>
+                <w:color w:val="000000"/>
+                <w:lang w:eastAsia="es-EC"/>
+              </w:rPr>
+              <w:t>15644</w:t>
             </w:r>
           </w:p>
         </w:tc>
@@ -8470,35 +8469,35 @@
                 <w:color w:val="000000"/>
                 <w:lang w:eastAsia="es-EC"/>
               </w:rPr>
-              <w:t>1520</w:t>
-            </w:r>
-          </w:p>
-        </w:tc>
-        <w:tc>
-          <w:tcPr>
-            <w:tcW w:w="1240" w:type="dxa"/>
-            <w:shd w:val="clear" w:color="auto" w:fill="auto"/>
-            <w:noWrap/>
-            <w:vAlign w:val="bottom"/>
-            <w:hideMark/>
-          </w:tcPr>
-          <w:p>
-            <w:pPr>
-              <w:spacing w:after="0" w:line="240" w:lineRule="auto"/>
-              <w:jc w:val="right"/>
-              <w:rPr>
-                <w:rFonts w:ascii="Calibri" w:eastAsia="Times New Roman" w:hAnsi="Calibri" w:cs="Calibri"/>
-                <w:color w:val="000000"/>
-                <w:lang w:eastAsia="es-EC"/>
-              </w:rPr>
-            </w:pPr>
-            <w:r>
-              <w:rPr>
-                <w:rFonts w:ascii="Calibri" w:eastAsia="Times New Roman" w:hAnsi="Calibri" w:cs="Calibri"/>
-                <w:color w:val="000000"/>
-                <w:lang w:eastAsia="es-EC"/>
-              </w:rPr>
-              <w:t>1676304</w:t>
+              <w:t>2165</w:t>
+            </w:r>
+          </w:p>
+        </w:tc>
+        <w:tc>
+          <w:tcPr>
+            <w:tcW w:w="1240" w:type="dxa"/>
+            <w:shd w:val="clear" w:color="auto" w:fill="auto"/>
+            <w:noWrap/>
+            <w:vAlign w:val="bottom"/>
+            <w:hideMark/>
+          </w:tcPr>
+          <w:p>
+            <w:pPr>
+              <w:spacing w:after="0" w:line="240" w:lineRule="auto"/>
+              <w:jc w:val="right"/>
+              <w:rPr>
+                <w:rFonts w:ascii="Calibri" w:eastAsia="Times New Roman" w:hAnsi="Calibri" w:cs="Calibri"/>
+                <w:color w:val="000000"/>
+                <w:lang w:eastAsia="es-EC"/>
+              </w:rPr>
+            </w:pPr>
+            <w:r>
+              <w:rPr>
+                <w:rFonts w:ascii="Calibri" w:eastAsia="Times New Roman" w:hAnsi="Calibri" w:cs="Calibri"/>
+                <w:color w:val="000000"/>
+                <w:lang w:eastAsia="es-EC"/>
+              </w:rPr>
+              <w:t>14404</w:t>
             </w:r>
           </w:p>
         </w:tc>
@@ -8563,35 +8562,35 @@
                 <w:color w:val="000000"/>
                 <w:lang w:eastAsia="es-EC"/>
               </w:rPr>
-              <w:t>2410,7</w:t>
-            </w:r>
-          </w:p>
-        </w:tc>
-        <w:tc>
-          <w:tcPr>
-            <w:tcW w:w="1240" w:type="dxa"/>
-            <w:shd w:val="clear" w:color="auto" w:fill="auto"/>
-            <w:noWrap/>
-            <w:vAlign w:val="bottom"/>
-            <w:hideMark/>
-          </w:tcPr>
-          <w:p>
-            <w:pPr>
-              <w:spacing w:after="0" w:line="240" w:lineRule="auto"/>
-              <w:jc w:val="right"/>
-              <w:rPr>
-                <w:rFonts w:ascii="Calibri" w:eastAsia="Times New Roman" w:hAnsi="Calibri" w:cs="Calibri"/>
-                <w:color w:val="000000"/>
-                <w:lang w:eastAsia="es-EC"/>
-              </w:rPr>
-            </w:pPr>
-            <w:r>
-              <w:rPr>
-                <w:rFonts w:ascii="Calibri" w:eastAsia="Times New Roman" w:hAnsi="Calibri" w:cs="Calibri"/>
-                <w:color w:val="000000"/>
-                <w:lang w:eastAsia="es-EC"/>
-              </w:rPr>
-              <w:t>1672383</w:t>
+              <w:t>2548</w:t>
+            </w:r>
+          </w:p>
+        </w:tc>
+        <w:tc>
+          <w:tcPr>
+            <w:tcW w:w="1240" w:type="dxa"/>
+            <w:shd w:val="clear" w:color="auto" w:fill="auto"/>
+            <w:noWrap/>
+            <w:vAlign w:val="bottom"/>
+            <w:hideMark/>
+          </w:tcPr>
+          <w:p>
+            <w:pPr>
+              <w:spacing w:after="0" w:line="240" w:lineRule="auto"/>
+              <w:jc w:val="right"/>
+              <w:rPr>
+                <w:rFonts w:ascii="Calibri" w:eastAsia="Times New Roman" w:hAnsi="Calibri" w:cs="Calibri"/>
+                <w:color w:val="000000"/>
+                <w:lang w:eastAsia="es-EC"/>
+              </w:rPr>
+            </w:pPr>
+            <w:r>
+              <w:rPr>
+                <w:rFonts w:ascii="Calibri" w:eastAsia="Times New Roman" w:hAnsi="Calibri" w:cs="Calibri"/>
+                <w:color w:val="000000"/>
+                <w:lang w:eastAsia="es-EC"/>
+              </w:rPr>
+              <w:t>17182,7</w:t>
             </w:r>
           </w:p>
         </w:tc>
@@ -8658,13 +8657,12 @@
         <w:rPr>
           <w:b/>
           <w:bCs/>
-          <w:noProof/>
         </w:rPr>
         <w:drawing>
-          <wp:inline distT="0" distB="0" distL="0" distR="0" wp14:anchorId="241BEC69" wp14:editId="2FDEF49A">
-            <wp:extent cx="5731510" cy="1181735"/>
+          <wp:inline distT="0" distB="0" distL="0" distR="0" wp14:anchorId="193965A4" wp14:editId="4A5F26CE">
+            <wp:extent cx="5731510" cy="1150620"/>
             <wp:effectExtent l="0" t="0" r="2540" b="0"/>
-            <wp:docPr id="30" name="Imagen 30"/>
+            <wp:docPr id="24" name="Imagen 24"/>
             <wp:cNvGraphicFramePr>
               <a:graphicFrameLocks xmlns:a="http://schemas.openxmlformats.org/drawingml/2006/main" noChangeAspect="1"/>
             </wp:cNvGraphicFramePr>
@@ -8684,7 +8682,7 @@
                   <pic:spPr>
                     <a:xfrm>
                       <a:off x="0" y="0"/>
-                      <a:ext cx="5731510" cy="1181735"/>
+                      <a:ext cx="5731510" cy="1150620"/>
                     </a:xfrm>
                     <a:prstGeom prst="rect">
                       <a:avLst/>
@@ -8925,35 +8923,35 @@
                 <w:color w:val="000000"/>
                 <w:lang w:eastAsia="es-EC"/>
               </w:rPr>
-              <w:t>2359</w:t>
-            </w:r>
-          </w:p>
-        </w:tc>
-        <w:tc>
-          <w:tcPr>
-            <w:tcW w:w="1240" w:type="dxa"/>
-            <w:shd w:val="clear" w:color="auto" w:fill="auto"/>
-            <w:noWrap/>
-            <w:vAlign w:val="bottom"/>
-            <w:hideMark/>
-          </w:tcPr>
-          <w:p>
-            <w:pPr>
-              <w:spacing w:after="0" w:line="240" w:lineRule="auto"/>
-              <w:jc w:val="right"/>
-              <w:rPr>
-                <w:rFonts w:ascii="Calibri" w:eastAsia="Times New Roman" w:hAnsi="Calibri" w:cs="Calibri"/>
-                <w:color w:val="000000"/>
-                <w:lang w:eastAsia="es-EC"/>
-              </w:rPr>
-            </w:pPr>
-            <w:r>
-              <w:rPr>
-                <w:rFonts w:ascii="Calibri" w:eastAsia="Times New Roman" w:hAnsi="Calibri" w:cs="Calibri"/>
-                <w:color w:val="000000"/>
-                <w:lang w:eastAsia="es-EC"/>
-              </w:rPr>
-              <w:t>1656254</w:t>
+              <w:t>2039</w:t>
+            </w:r>
+          </w:p>
+        </w:tc>
+        <w:tc>
+          <w:tcPr>
+            <w:tcW w:w="1240" w:type="dxa"/>
+            <w:shd w:val="clear" w:color="auto" w:fill="auto"/>
+            <w:noWrap/>
+            <w:vAlign w:val="bottom"/>
+            <w:hideMark/>
+          </w:tcPr>
+          <w:p>
+            <w:pPr>
+              <w:spacing w:after="0" w:line="240" w:lineRule="auto"/>
+              <w:jc w:val="right"/>
+              <w:rPr>
+                <w:rFonts w:ascii="Calibri" w:eastAsia="Times New Roman" w:hAnsi="Calibri" w:cs="Calibri"/>
+                <w:color w:val="000000"/>
+                <w:lang w:eastAsia="es-EC"/>
+              </w:rPr>
+            </w:pPr>
+            <w:r>
+              <w:rPr>
+                <w:rFonts w:ascii="Calibri" w:eastAsia="Times New Roman" w:hAnsi="Calibri" w:cs="Calibri"/>
+                <w:color w:val="000000"/>
+                <w:lang w:eastAsia="es-EC"/>
+              </w:rPr>
+              <w:t>18889</w:t>
             </w:r>
           </w:p>
         </w:tc>
@@ -9015,35 +9013,35 @@
                 <w:color w:val="000000"/>
                 <w:lang w:eastAsia="es-EC"/>
               </w:rPr>
-              <w:t>1734</w:t>
-            </w:r>
-          </w:p>
-        </w:tc>
-        <w:tc>
-          <w:tcPr>
-            <w:tcW w:w="1240" w:type="dxa"/>
-            <w:shd w:val="clear" w:color="auto" w:fill="auto"/>
-            <w:noWrap/>
-            <w:vAlign w:val="bottom"/>
-            <w:hideMark/>
-          </w:tcPr>
-          <w:p>
-            <w:pPr>
-              <w:spacing w:after="0" w:line="240" w:lineRule="auto"/>
-              <w:jc w:val="right"/>
-              <w:rPr>
-                <w:rFonts w:ascii="Calibri" w:eastAsia="Times New Roman" w:hAnsi="Calibri" w:cs="Calibri"/>
-                <w:color w:val="000000"/>
-                <w:lang w:eastAsia="es-EC"/>
-              </w:rPr>
-            </w:pPr>
-            <w:r>
-              <w:rPr>
-                <w:rFonts w:ascii="Calibri" w:eastAsia="Times New Roman" w:hAnsi="Calibri" w:cs="Calibri"/>
-                <w:color w:val="000000"/>
-                <w:lang w:eastAsia="es-EC"/>
-              </w:rPr>
-              <w:t>1654697</w:t>
+              <w:t>3971</w:t>
+            </w:r>
+          </w:p>
+        </w:tc>
+        <w:tc>
+          <w:tcPr>
+            <w:tcW w:w="1240" w:type="dxa"/>
+            <w:shd w:val="clear" w:color="auto" w:fill="auto"/>
+            <w:noWrap/>
+            <w:vAlign w:val="bottom"/>
+            <w:hideMark/>
+          </w:tcPr>
+          <w:p>
+            <w:pPr>
+              <w:spacing w:after="0" w:line="240" w:lineRule="auto"/>
+              <w:jc w:val="right"/>
+              <w:rPr>
+                <w:rFonts w:ascii="Calibri" w:eastAsia="Times New Roman" w:hAnsi="Calibri" w:cs="Calibri"/>
+                <w:color w:val="000000"/>
+                <w:lang w:eastAsia="es-EC"/>
+              </w:rPr>
+            </w:pPr>
+            <w:r>
+              <w:rPr>
+                <w:rFonts w:ascii="Calibri" w:eastAsia="Times New Roman" w:hAnsi="Calibri" w:cs="Calibri"/>
+                <w:color w:val="000000"/>
+                <w:lang w:eastAsia="es-EC"/>
+              </w:rPr>
+              <w:t>18871</w:t>
             </w:r>
           </w:p>
         </w:tc>
@@ -9105,35 +9103,35 @@
                 <w:color w:val="000000"/>
                 <w:lang w:eastAsia="es-EC"/>
               </w:rPr>
-              <w:t>3001</w:t>
-            </w:r>
-          </w:p>
-        </w:tc>
-        <w:tc>
-          <w:tcPr>
-            <w:tcW w:w="1240" w:type="dxa"/>
-            <w:shd w:val="clear" w:color="auto" w:fill="auto"/>
-            <w:noWrap/>
-            <w:vAlign w:val="bottom"/>
-            <w:hideMark/>
-          </w:tcPr>
-          <w:p>
-            <w:pPr>
-              <w:spacing w:after="0" w:line="240" w:lineRule="auto"/>
-              <w:jc w:val="right"/>
-              <w:rPr>
-                <w:rFonts w:ascii="Calibri" w:eastAsia="Times New Roman" w:hAnsi="Calibri" w:cs="Calibri"/>
-                <w:color w:val="000000"/>
-                <w:lang w:eastAsia="es-EC"/>
-              </w:rPr>
-            </w:pPr>
-            <w:r>
-              <w:rPr>
-                <w:rFonts w:ascii="Calibri" w:eastAsia="Times New Roman" w:hAnsi="Calibri" w:cs="Calibri"/>
-                <w:color w:val="000000"/>
-                <w:lang w:eastAsia="es-EC"/>
-              </w:rPr>
-              <w:t>1654310</w:t>
+              <w:t>3644</w:t>
+            </w:r>
+          </w:p>
+        </w:tc>
+        <w:tc>
+          <w:tcPr>
+            <w:tcW w:w="1240" w:type="dxa"/>
+            <w:shd w:val="clear" w:color="auto" w:fill="auto"/>
+            <w:noWrap/>
+            <w:vAlign w:val="bottom"/>
+            <w:hideMark/>
+          </w:tcPr>
+          <w:p>
+            <w:pPr>
+              <w:spacing w:after="0" w:line="240" w:lineRule="auto"/>
+              <w:jc w:val="right"/>
+              <w:rPr>
+                <w:rFonts w:ascii="Calibri" w:eastAsia="Times New Roman" w:hAnsi="Calibri" w:cs="Calibri"/>
+                <w:color w:val="000000"/>
+                <w:lang w:eastAsia="es-EC"/>
+              </w:rPr>
+            </w:pPr>
+            <w:r>
+              <w:rPr>
+                <w:rFonts w:ascii="Calibri" w:eastAsia="Times New Roman" w:hAnsi="Calibri" w:cs="Calibri"/>
+                <w:color w:val="000000"/>
+                <w:lang w:eastAsia="es-EC"/>
+              </w:rPr>
+              <w:t>16230</w:t>
             </w:r>
           </w:p>
         </w:tc>
@@ -9195,35 +9193,35 @@
                 <w:color w:val="000000"/>
                 <w:lang w:eastAsia="es-EC"/>
               </w:rPr>
-              <w:t>3312</w:t>
-            </w:r>
-          </w:p>
-        </w:tc>
-        <w:tc>
-          <w:tcPr>
-            <w:tcW w:w="1240" w:type="dxa"/>
-            <w:shd w:val="clear" w:color="auto" w:fill="auto"/>
-            <w:noWrap/>
-            <w:vAlign w:val="bottom"/>
-            <w:hideMark/>
-          </w:tcPr>
-          <w:p>
-            <w:pPr>
-              <w:spacing w:after="0" w:line="240" w:lineRule="auto"/>
-              <w:jc w:val="right"/>
-              <w:rPr>
-                <w:rFonts w:ascii="Calibri" w:eastAsia="Times New Roman" w:hAnsi="Calibri" w:cs="Calibri"/>
-                <w:color w:val="000000"/>
-                <w:lang w:eastAsia="es-EC"/>
-              </w:rPr>
-            </w:pPr>
-            <w:r>
-              <w:rPr>
-                <w:rFonts w:ascii="Calibri" w:eastAsia="Times New Roman" w:hAnsi="Calibri" w:cs="Calibri"/>
-                <w:color w:val="000000"/>
-                <w:lang w:eastAsia="es-EC"/>
-              </w:rPr>
-              <w:t>1651881</w:t>
+              <w:t>2368</w:t>
+            </w:r>
+          </w:p>
+        </w:tc>
+        <w:tc>
+          <w:tcPr>
+            <w:tcW w:w="1240" w:type="dxa"/>
+            <w:shd w:val="clear" w:color="auto" w:fill="auto"/>
+            <w:noWrap/>
+            <w:vAlign w:val="bottom"/>
+            <w:hideMark/>
+          </w:tcPr>
+          <w:p>
+            <w:pPr>
+              <w:spacing w:after="0" w:line="240" w:lineRule="auto"/>
+              <w:jc w:val="right"/>
+              <w:rPr>
+                <w:rFonts w:ascii="Calibri" w:eastAsia="Times New Roman" w:hAnsi="Calibri" w:cs="Calibri"/>
+                <w:color w:val="000000"/>
+                <w:lang w:eastAsia="es-EC"/>
+              </w:rPr>
+            </w:pPr>
+            <w:r>
+              <w:rPr>
+                <w:rFonts w:ascii="Calibri" w:eastAsia="Times New Roman" w:hAnsi="Calibri" w:cs="Calibri"/>
+                <w:color w:val="000000"/>
+                <w:lang w:eastAsia="es-EC"/>
+              </w:rPr>
+              <w:t>17604</w:t>
             </w:r>
           </w:p>
         </w:tc>
@@ -9285,35 +9283,35 @@
                 <w:color w:val="000000"/>
                 <w:lang w:eastAsia="es-EC"/>
               </w:rPr>
-              <w:t>1724</w:t>
-            </w:r>
-          </w:p>
-        </w:tc>
-        <w:tc>
-          <w:tcPr>
-            <w:tcW w:w="1240" w:type="dxa"/>
-            <w:shd w:val="clear" w:color="auto" w:fill="auto"/>
-            <w:noWrap/>
-            <w:vAlign w:val="bottom"/>
-            <w:hideMark/>
-          </w:tcPr>
-          <w:p>
-            <w:pPr>
-              <w:spacing w:after="0" w:line="240" w:lineRule="auto"/>
-              <w:jc w:val="right"/>
-              <w:rPr>
-                <w:rFonts w:ascii="Calibri" w:eastAsia="Times New Roman" w:hAnsi="Calibri" w:cs="Calibri"/>
-                <w:color w:val="000000"/>
-                <w:lang w:eastAsia="es-EC"/>
-              </w:rPr>
-            </w:pPr>
-            <w:r>
-              <w:rPr>
-                <w:rFonts w:ascii="Calibri" w:eastAsia="Times New Roman" w:hAnsi="Calibri" w:cs="Calibri"/>
-                <w:color w:val="000000"/>
-                <w:lang w:eastAsia="es-EC"/>
-              </w:rPr>
-              <w:t>1656887</w:t>
+              <w:t>2043</w:t>
+            </w:r>
+          </w:p>
+        </w:tc>
+        <w:tc>
+          <w:tcPr>
+            <w:tcW w:w="1240" w:type="dxa"/>
+            <w:shd w:val="clear" w:color="auto" w:fill="auto"/>
+            <w:noWrap/>
+            <w:vAlign w:val="bottom"/>
+            <w:hideMark/>
+          </w:tcPr>
+          <w:p>
+            <w:pPr>
+              <w:spacing w:after="0" w:line="240" w:lineRule="auto"/>
+              <w:jc w:val="right"/>
+              <w:rPr>
+                <w:rFonts w:ascii="Calibri" w:eastAsia="Times New Roman" w:hAnsi="Calibri" w:cs="Calibri"/>
+                <w:color w:val="000000"/>
+                <w:lang w:eastAsia="es-EC"/>
+              </w:rPr>
+            </w:pPr>
+            <w:r>
+              <w:rPr>
+                <w:rFonts w:ascii="Calibri" w:eastAsia="Times New Roman" w:hAnsi="Calibri" w:cs="Calibri"/>
+                <w:color w:val="000000"/>
+                <w:lang w:eastAsia="es-EC"/>
+              </w:rPr>
+              <w:t>17284</w:t>
             </w:r>
           </w:p>
         </w:tc>
@@ -9375,35 +9373,35 @@
                 <w:color w:val="000000"/>
                 <w:lang w:eastAsia="es-EC"/>
               </w:rPr>
-              <w:t>1743</w:t>
-            </w:r>
-          </w:p>
-        </w:tc>
-        <w:tc>
-          <w:tcPr>
-            <w:tcW w:w="1240" w:type="dxa"/>
-            <w:shd w:val="clear" w:color="auto" w:fill="auto"/>
-            <w:noWrap/>
-            <w:vAlign w:val="bottom"/>
-            <w:hideMark/>
-          </w:tcPr>
-          <w:p>
-            <w:pPr>
-              <w:spacing w:after="0" w:line="240" w:lineRule="auto"/>
-              <w:jc w:val="right"/>
-              <w:rPr>
-                <w:rFonts w:ascii="Calibri" w:eastAsia="Times New Roman" w:hAnsi="Calibri" w:cs="Calibri"/>
-                <w:color w:val="000000"/>
-                <w:lang w:eastAsia="es-EC"/>
-              </w:rPr>
-            </w:pPr>
-            <w:r>
-              <w:rPr>
-                <w:rFonts w:ascii="Calibri" w:eastAsia="Times New Roman" w:hAnsi="Calibri" w:cs="Calibri"/>
-                <w:color w:val="000000"/>
-                <w:lang w:eastAsia="es-EC"/>
-              </w:rPr>
-              <w:t>1661782</w:t>
+              <w:t>3640</w:t>
+            </w:r>
+          </w:p>
+        </w:tc>
+        <w:tc>
+          <w:tcPr>
+            <w:tcW w:w="1240" w:type="dxa"/>
+            <w:shd w:val="clear" w:color="auto" w:fill="auto"/>
+            <w:noWrap/>
+            <w:vAlign w:val="bottom"/>
+            <w:hideMark/>
+          </w:tcPr>
+          <w:p>
+            <w:pPr>
+              <w:spacing w:after="0" w:line="240" w:lineRule="auto"/>
+              <w:jc w:val="right"/>
+              <w:rPr>
+                <w:rFonts w:ascii="Calibri" w:eastAsia="Times New Roman" w:hAnsi="Calibri" w:cs="Calibri"/>
+                <w:color w:val="000000"/>
+                <w:lang w:eastAsia="es-EC"/>
+              </w:rPr>
+            </w:pPr>
+            <w:r>
+              <w:rPr>
+                <w:rFonts w:ascii="Calibri" w:eastAsia="Times New Roman" w:hAnsi="Calibri" w:cs="Calibri"/>
+                <w:color w:val="000000"/>
+                <w:lang w:eastAsia="es-EC"/>
+              </w:rPr>
+              <w:t>17367</w:t>
             </w:r>
           </w:p>
         </w:tc>
@@ -9465,35 +9463,35 @@
                 <w:color w:val="000000"/>
                 <w:lang w:eastAsia="es-EC"/>
               </w:rPr>
-              <w:t>3318</w:t>
-            </w:r>
-          </w:p>
-        </w:tc>
-        <w:tc>
-          <w:tcPr>
-            <w:tcW w:w="1240" w:type="dxa"/>
-            <w:shd w:val="clear" w:color="auto" w:fill="auto"/>
-            <w:noWrap/>
-            <w:vAlign w:val="bottom"/>
-            <w:hideMark/>
-          </w:tcPr>
-          <w:p>
-            <w:pPr>
-              <w:spacing w:after="0" w:line="240" w:lineRule="auto"/>
-              <w:jc w:val="right"/>
-              <w:rPr>
-                <w:rFonts w:ascii="Calibri" w:eastAsia="Times New Roman" w:hAnsi="Calibri" w:cs="Calibri"/>
-                <w:color w:val="000000"/>
-                <w:lang w:eastAsia="es-EC"/>
-              </w:rPr>
-            </w:pPr>
-            <w:r>
-              <w:rPr>
-                <w:rFonts w:ascii="Calibri" w:eastAsia="Times New Roman" w:hAnsi="Calibri" w:cs="Calibri"/>
-                <w:color w:val="000000"/>
-                <w:lang w:eastAsia="es-EC"/>
-              </w:rPr>
-              <w:t>1653395</w:t>
+              <w:t>3970</w:t>
+            </w:r>
+          </w:p>
+        </w:tc>
+        <w:tc>
+          <w:tcPr>
+            <w:tcW w:w="1240" w:type="dxa"/>
+            <w:shd w:val="clear" w:color="auto" w:fill="auto"/>
+            <w:noWrap/>
+            <w:vAlign w:val="bottom"/>
+            <w:hideMark/>
+          </w:tcPr>
+          <w:p>
+            <w:pPr>
+              <w:spacing w:after="0" w:line="240" w:lineRule="auto"/>
+              <w:jc w:val="right"/>
+              <w:rPr>
+                <w:rFonts w:ascii="Calibri" w:eastAsia="Times New Roman" w:hAnsi="Calibri" w:cs="Calibri"/>
+                <w:color w:val="000000"/>
+                <w:lang w:eastAsia="es-EC"/>
+              </w:rPr>
+            </w:pPr>
+            <w:r>
+              <w:rPr>
+                <w:rFonts w:ascii="Calibri" w:eastAsia="Times New Roman" w:hAnsi="Calibri" w:cs="Calibri"/>
+                <w:color w:val="000000"/>
+                <w:lang w:eastAsia="es-EC"/>
+              </w:rPr>
+              <w:t>18685</w:t>
             </w:r>
           </w:p>
         </w:tc>
@@ -9556,35 +9554,35 @@
                 <w:color w:val="000000"/>
                 <w:lang w:eastAsia="es-EC"/>
               </w:rPr>
-              <w:t>2673</w:t>
-            </w:r>
-          </w:p>
-        </w:tc>
-        <w:tc>
-          <w:tcPr>
-            <w:tcW w:w="1240" w:type="dxa"/>
-            <w:shd w:val="clear" w:color="auto" w:fill="auto"/>
-            <w:noWrap/>
-            <w:vAlign w:val="bottom"/>
-            <w:hideMark/>
-          </w:tcPr>
-          <w:p>
-            <w:pPr>
-              <w:spacing w:after="0" w:line="240" w:lineRule="auto"/>
-              <w:jc w:val="right"/>
-              <w:rPr>
-                <w:rFonts w:ascii="Calibri" w:eastAsia="Times New Roman" w:hAnsi="Calibri" w:cs="Calibri"/>
-                <w:color w:val="000000"/>
-                <w:lang w:eastAsia="es-EC"/>
-              </w:rPr>
-            </w:pPr>
-            <w:r>
-              <w:rPr>
-                <w:rFonts w:ascii="Calibri" w:eastAsia="Times New Roman" w:hAnsi="Calibri" w:cs="Calibri"/>
-                <w:color w:val="000000"/>
-                <w:lang w:eastAsia="es-EC"/>
-              </w:rPr>
-              <w:t>1655381</w:t>
+              <w:t>1739</w:t>
+            </w:r>
+          </w:p>
+        </w:tc>
+        <w:tc>
+          <w:tcPr>
+            <w:tcW w:w="1240" w:type="dxa"/>
+            <w:shd w:val="clear" w:color="auto" w:fill="auto"/>
+            <w:noWrap/>
+            <w:vAlign w:val="bottom"/>
+            <w:hideMark/>
+          </w:tcPr>
+          <w:p>
+            <w:pPr>
+              <w:spacing w:after="0" w:line="240" w:lineRule="auto"/>
+              <w:jc w:val="right"/>
+              <w:rPr>
+                <w:rFonts w:ascii="Calibri" w:eastAsia="Times New Roman" w:hAnsi="Calibri" w:cs="Calibri"/>
+                <w:color w:val="000000"/>
+                <w:lang w:eastAsia="es-EC"/>
+              </w:rPr>
+            </w:pPr>
+            <w:r>
+              <w:rPr>
+                <w:rFonts w:ascii="Calibri" w:eastAsia="Times New Roman" w:hAnsi="Calibri" w:cs="Calibri"/>
+                <w:color w:val="000000"/>
+                <w:lang w:eastAsia="es-EC"/>
+              </w:rPr>
+              <w:t>14231</w:t>
             </w:r>
           </w:p>
         </w:tc>
@@ -9646,35 +9644,35 @@
                 <w:color w:val="000000"/>
                 <w:lang w:eastAsia="es-EC"/>
               </w:rPr>
-              <w:t>3959</w:t>
-            </w:r>
-          </w:p>
-        </w:tc>
-        <w:tc>
-          <w:tcPr>
-            <w:tcW w:w="1240" w:type="dxa"/>
-            <w:shd w:val="clear" w:color="auto" w:fill="auto"/>
-            <w:noWrap/>
-            <w:vAlign w:val="bottom"/>
-            <w:hideMark/>
-          </w:tcPr>
-          <w:p>
-            <w:pPr>
-              <w:spacing w:after="0" w:line="240" w:lineRule="auto"/>
-              <w:jc w:val="right"/>
-              <w:rPr>
-                <w:rFonts w:ascii="Calibri" w:eastAsia="Times New Roman" w:hAnsi="Calibri" w:cs="Calibri"/>
-                <w:color w:val="000000"/>
-                <w:lang w:eastAsia="es-EC"/>
-              </w:rPr>
-            </w:pPr>
-            <w:r>
-              <w:rPr>
-                <w:rFonts w:ascii="Calibri" w:eastAsia="Times New Roman" w:hAnsi="Calibri" w:cs="Calibri"/>
-                <w:color w:val="000000"/>
-                <w:lang w:eastAsia="es-EC"/>
-              </w:rPr>
-              <w:t>1652185</w:t>
+              <w:t>3348</w:t>
+            </w:r>
+          </w:p>
+        </w:tc>
+        <w:tc>
+          <w:tcPr>
+            <w:tcW w:w="1240" w:type="dxa"/>
+            <w:shd w:val="clear" w:color="auto" w:fill="auto"/>
+            <w:noWrap/>
+            <w:vAlign w:val="bottom"/>
+            <w:hideMark/>
+          </w:tcPr>
+          <w:p>
+            <w:pPr>
+              <w:spacing w:after="0" w:line="240" w:lineRule="auto"/>
+              <w:jc w:val="right"/>
+              <w:rPr>
+                <w:rFonts w:ascii="Calibri" w:eastAsia="Times New Roman" w:hAnsi="Calibri" w:cs="Calibri"/>
+                <w:color w:val="000000"/>
+                <w:lang w:eastAsia="es-EC"/>
+              </w:rPr>
+            </w:pPr>
+            <w:r>
+              <w:rPr>
+                <w:rFonts w:ascii="Calibri" w:eastAsia="Times New Roman" w:hAnsi="Calibri" w:cs="Calibri"/>
+                <w:color w:val="000000"/>
+                <w:lang w:eastAsia="es-EC"/>
+              </w:rPr>
+              <w:t>17286</w:t>
             </w:r>
           </w:p>
         </w:tc>
@@ -9736,35 +9734,35 @@
                 <w:color w:val="000000"/>
                 <w:lang w:eastAsia="es-EC"/>
               </w:rPr>
-              <w:t>2351</w:t>
-            </w:r>
-          </w:p>
-        </w:tc>
-        <w:tc>
-          <w:tcPr>
-            <w:tcW w:w="1240" w:type="dxa"/>
-            <w:shd w:val="clear" w:color="auto" w:fill="auto"/>
-            <w:noWrap/>
-            <w:vAlign w:val="bottom"/>
-            <w:hideMark/>
-          </w:tcPr>
-          <w:p>
-            <w:pPr>
-              <w:spacing w:after="0" w:line="240" w:lineRule="auto"/>
-              <w:jc w:val="right"/>
-              <w:rPr>
-                <w:rFonts w:ascii="Calibri" w:eastAsia="Times New Roman" w:hAnsi="Calibri" w:cs="Calibri"/>
-                <w:color w:val="000000"/>
-                <w:lang w:eastAsia="es-EC"/>
-              </w:rPr>
-            </w:pPr>
-            <w:r>
-              <w:rPr>
-                <w:rFonts w:ascii="Calibri" w:eastAsia="Times New Roman" w:hAnsi="Calibri" w:cs="Calibri"/>
-                <w:color w:val="000000"/>
-                <w:lang w:eastAsia="es-EC"/>
-              </w:rPr>
-              <w:t>1654923</w:t>
+              <w:t>2693</w:t>
+            </w:r>
+          </w:p>
+        </w:tc>
+        <w:tc>
+          <w:tcPr>
+            <w:tcW w:w="1240" w:type="dxa"/>
+            <w:shd w:val="clear" w:color="auto" w:fill="auto"/>
+            <w:noWrap/>
+            <w:vAlign w:val="bottom"/>
+            <w:hideMark/>
+          </w:tcPr>
+          <w:p>
+            <w:pPr>
+              <w:spacing w:after="0" w:line="240" w:lineRule="auto"/>
+              <w:jc w:val="right"/>
+              <w:rPr>
+                <w:rFonts w:ascii="Calibri" w:eastAsia="Times New Roman" w:hAnsi="Calibri" w:cs="Calibri"/>
+                <w:color w:val="000000"/>
+                <w:lang w:eastAsia="es-EC"/>
+              </w:rPr>
+            </w:pPr>
+            <w:r>
+              <w:rPr>
+                <w:rFonts w:ascii="Calibri" w:eastAsia="Times New Roman" w:hAnsi="Calibri" w:cs="Calibri"/>
+                <w:color w:val="000000"/>
+                <w:lang w:eastAsia="es-EC"/>
+              </w:rPr>
+              <w:t>14271</w:t>
             </w:r>
           </w:p>
         </w:tc>
@@ -9829,35 +9827,35 @@
                 <w:color w:val="000000"/>
                 <w:lang w:eastAsia="es-EC"/>
               </w:rPr>
-              <w:t>2617,4</w:t>
-            </w:r>
-          </w:p>
-        </w:tc>
-        <w:tc>
-          <w:tcPr>
-            <w:tcW w:w="1240" w:type="dxa"/>
-            <w:shd w:val="clear" w:color="auto" w:fill="auto"/>
-            <w:noWrap/>
-            <w:vAlign w:val="bottom"/>
-            <w:hideMark/>
-          </w:tcPr>
-          <w:p>
-            <w:pPr>
-              <w:spacing w:after="0" w:line="240" w:lineRule="auto"/>
-              <w:jc w:val="right"/>
-              <w:rPr>
-                <w:rFonts w:ascii="Calibri" w:eastAsia="Times New Roman" w:hAnsi="Calibri" w:cs="Calibri"/>
-                <w:color w:val="000000"/>
-                <w:lang w:eastAsia="es-EC"/>
-              </w:rPr>
-            </w:pPr>
-            <w:r>
-              <w:rPr>
-                <w:rFonts w:ascii="Calibri" w:eastAsia="Times New Roman" w:hAnsi="Calibri" w:cs="Calibri"/>
-                <w:color w:val="000000"/>
-                <w:lang w:eastAsia="es-EC"/>
-              </w:rPr>
-              <w:t>1655169,5</w:t>
+              <w:t>2945,5</w:t>
+            </w:r>
+          </w:p>
+        </w:tc>
+        <w:tc>
+          <w:tcPr>
+            <w:tcW w:w="1240" w:type="dxa"/>
+            <w:shd w:val="clear" w:color="auto" w:fill="auto"/>
+            <w:noWrap/>
+            <w:vAlign w:val="bottom"/>
+            <w:hideMark/>
+          </w:tcPr>
+          <w:p>
+            <w:pPr>
+              <w:spacing w:after="0" w:line="240" w:lineRule="auto"/>
+              <w:jc w:val="right"/>
+              <w:rPr>
+                <w:rFonts w:ascii="Calibri" w:eastAsia="Times New Roman" w:hAnsi="Calibri" w:cs="Calibri"/>
+                <w:color w:val="000000"/>
+                <w:lang w:eastAsia="es-EC"/>
+              </w:rPr>
+            </w:pPr>
+            <w:r>
+              <w:rPr>
+                <w:rFonts w:ascii="Calibri" w:eastAsia="Times New Roman" w:hAnsi="Calibri" w:cs="Calibri"/>
+                <w:color w:val="000000"/>
+                <w:lang w:eastAsia="es-EC"/>
+              </w:rPr>
+              <w:t>17071,8</w:t>
             </w:r>
           </w:p>
         </w:tc>
@@ -9924,13 +9922,12 @@
         <w:rPr>
           <w:b/>
           <w:bCs/>
-          <w:noProof/>
         </w:rPr>
         <w:drawing>
-          <wp:inline distT="0" distB="0" distL="0" distR="0" wp14:anchorId="10BEC696" wp14:editId="68069B46">
-            <wp:extent cx="5731510" cy="1036955"/>
-            <wp:effectExtent l="0" t="0" r="2540" b="0"/>
-            <wp:docPr id="31" name="Imagen 31"/>
+          <wp:inline distT="0" distB="0" distL="0" distR="0" wp14:anchorId="30EA9641" wp14:editId="5DE2CFBB">
+            <wp:extent cx="5731510" cy="1021715"/>
+            <wp:effectExtent l="0" t="0" r="2540" b="6985"/>
+            <wp:docPr id="33" name="Imagen 33"/>
             <wp:cNvGraphicFramePr>
               <a:graphicFrameLocks xmlns:a="http://schemas.openxmlformats.org/drawingml/2006/main" noChangeAspect="1"/>
             </wp:cNvGraphicFramePr>
@@ -9950,7 +9947,7 @@
                   <pic:spPr>
                     <a:xfrm>
                       <a:off x="0" y="0"/>
-                      <a:ext cx="5731510" cy="1036955"/>
+                      <a:ext cx="5731510" cy="1021715"/>
                     </a:xfrm>
                     <a:prstGeom prst="rect">
                       <a:avLst/>
@@ -10191,35 +10188,35 @@
                 <w:color w:val="000000"/>
                 <w:lang w:eastAsia="es-EC"/>
               </w:rPr>
-              <w:t>3445</w:t>
-            </w:r>
-          </w:p>
-        </w:tc>
-        <w:tc>
-          <w:tcPr>
-            <w:tcW w:w="1240" w:type="dxa"/>
-            <w:shd w:val="clear" w:color="auto" w:fill="auto"/>
-            <w:noWrap/>
-            <w:vAlign w:val="bottom"/>
-            <w:hideMark/>
-          </w:tcPr>
-          <w:p>
-            <w:pPr>
-              <w:spacing w:after="0" w:line="240" w:lineRule="auto"/>
-              <w:jc w:val="right"/>
-              <w:rPr>
-                <w:rFonts w:ascii="Calibri" w:eastAsia="Times New Roman" w:hAnsi="Calibri" w:cs="Calibri"/>
-                <w:color w:val="000000"/>
-                <w:lang w:eastAsia="es-EC"/>
-              </w:rPr>
-            </w:pPr>
-            <w:r>
-              <w:rPr>
-                <w:rFonts w:ascii="Calibri" w:eastAsia="Times New Roman" w:hAnsi="Calibri" w:cs="Calibri"/>
-                <w:color w:val="000000"/>
-                <w:lang w:eastAsia="es-EC"/>
-              </w:rPr>
-              <w:t>1652082</w:t>
+              <w:t>4079</w:t>
+            </w:r>
+          </w:p>
+        </w:tc>
+        <w:tc>
+          <w:tcPr>
+            <w:tcW w:w="1240" w:type="dxa"/>
+            <w:shd w:val="clear" w:color="auto" w:fill="auto"/>
+            <w:noWrap/>
+            <w:vAlign w:val="bottom"/>
+            <w:hideMark/>
+          </w:tcPr>
+          <w:p>
+            <w:pPr>
+              <w:spacing w:after="0" w:line="240" w:lineRule="auto"/>
+              <w:jc w:val="right"/>
+              <w:rPr>
+                <w:rFonts w:ascii="Calibri" w:eastAsia="Times New Roman" w:hAnsi="Calibri" w:cs="Calibri"/>
+                <w:color w:val="000000"/>
+                <w:lang w:eastAsia="es-EC"/>
+              </w:rPr>
+            </w:pPr>
+            <w:r>
+              <w:rPr>
+                <w:rFonts w:ascii="Calibri" w:eastAsia="Times New Roman" w:hAnsi="Calibri" w:cs="Calibri"/>
+                <w:color w:val="000000"/>
+                <w:lang w:eastAsia="es-EC"/>
+              </w:rPr>
+              <w:t>19351</w:t>
             </w:r>
           </w:p>
         </w:tc>
@@ -10281,35 +10278,35 @@
                 <w:color w:val="000000"/>
                 <w:lang w:eastAsia="es-EC"/>
               </w:rPr>
-              <w:t>4733</w:t>
-            </w:r>
-          </w:p>
-        </w:tc>
-        <w:tc>
-          <w:tcPr>
-            <w:tcW w:w="1240" w:type="dxa"/>
-            <w:shd w:val="clear" w:color="auto" w:fill="auto"/>
-            <w:noWrap/>
-            <w:vAlign w:val="bottom"/>
-            <w:hideMark/>
-          </w:tcPr>
-          <w:p>
-            <w:pPr>
-              <w:spacing w:after="0" w:line="240" w:lineRule="auto"/>
-              <w:jc w:val="right"/>
-              <w:rPr>
-                <w:rFonts w:ascii="Calibri" w:eastAsia="Times New Roman" w:hAnsi="Calibri" w:cs="Calibri"/>
-                <w:color w:val="000000"/>
-                <w:lang w:eastAsia="es-EC"/>
-              </w:rPr>
-            </w:pPr>
-            <w:r>
-              <w:rPr>
-                <w:rFonts w:ascii="Calibri" w:eastAsia="Times New Roman" w:hAnsi="Calibri" w:cs="Calibri"/>
-                <w:color w:val="000000"/>
-                <w:lang w:eastAsia="es-EC"/>
-              </w:rPr>
-              <w:t>1651979</w:t>
+              <w:t>3450</w:t>
+            </w:r>
+          </w:p>
+        </w:tc>
+        <w:tc>
+          <w:tcPr>
+            <w:tcW w:w="1240" w:type="dxa"/>
+            <w:shd w:val="clear" w:color="auto" w:fill="auto"/>
+            <w:noWrap/>
+            <w:vAlign w:val="bottom"/>
+            <w:hideMark/>
+          </w:tcPr>
+          <w:p>
+            <w:pPr>
+              <w:spacing w:after="0" w:line="240" w:lineRule="auto"/>
+              <w:jc w:val="right"/>
+              <w:rPr>
+                <w:rFonts w:ascii="Calibri" w:eastAsia="Times New Roman" w:hAnsi="Calibri" w:cs="Calibri"/>
+                <w:color w:val="000000"/>
+                <w:lang w:eastAsia="es-EC"/>
+              </w:rPr>
+            </w:pPr>
+            <w:r>
+              <w:rPr>
+                <w:rFonts w:ascii="Calibri" w:eastAsia="Times New Roman" w:hAnsi="Calibri" w:cs="Calibri"/>
+                <w:color w:val="000000"/>
+                <w:lang w:eastAsia="es-EC"/>
+              </w:rPr>
+              <w:t>15516</w:t>
             </w:r>
           </w:p>
         </w:tc>
@@ -10371,35 +10368,35 @@
                 <w:color w:val="000000"/>
                 <w:lang w:eastAsia="es-EC"/>
               </w:rPr>
-              <w:t>4731</w:t>
-            </w:r>
-          </w:p>
-        </w:tc>
-        <w:tc>
-          <w:tcPr>
-            <w:tcW w:w="1240" w:type="dxa"/>
-            <w:shd w:val="clear" w:color="auto" w:fill="auto"/>
-            <w:noWrap/>
-            <w:vAlign w:val="bottom"/>
-            <w:hideMark/>
-          </w:tcPr>
-          <w:p>
-            <w:pPr>
-              <w:spacing w:after="0" w:line="240" w:lineRule="auto"/>
-              <w:jc w:val="right"/>
-              <w:rPr>
-                <w:rFonts w:ascii="Calibri" w:eastAsia="Times New Roman" w:hAnsi="Calibri" w:cs="Calibri"/>
-                <w:color w:val="000000"/>
-                <w:lang w:eastAsia="es-EC"/>
-              </w:rPr>
-            </w:pPr>
-            <w:r>
-              <w:rPr>
-                <w:rFonts w:ascii="Calibri" w:eastAsia="Times New Roman" w:hAnsi="Calibri" w:cs="Calibri"/>
-                <w:color w:val="000000"/>
-                <w:lang w:eastAsia="es-EC"/>
-              </w:rPr>
-              <w:t>1664343</w:t>
+              <w:t>4728</w:t>
+            </w:r>
+          </w:p>
+        </w:tc>
+        <w:tc>
+          <w:tcPr>
+            <w:tcW w:w="1240" w:type="dxa"/>
+            <w:shd w:val="clear" w:color="auto" w:fill="auto"/>
+            <w:noWrap/>
+            <w:vAlign w:val="bottom"/>
+            <w:hideMark/>
+          </w:tcPr>
+          <w:p>
+            <w:pPr>
+              <w:spacing w:after="0" w:line="240" w:lineRule="auto"/>
+              <w:jc w:val="right"/>
+              <w:rPr>
+                <w:rFonts w:ascii="Calibri" w:eastAsia="Times New Roman" w:hAnsi="Calibri" w:cs="Calibri"/>
+                <w:color w:val="000000"/>
+                <w:lang w:eastAsia="es-EC"/>
+              </w:rPr>
+            </w:pPr>
+            <w:r>
+              <w:rPr>
+                <w:rFonts w:ascii="Calibri" w:eastAsia="Times New Roman" w:hAnsi="Calibri" w:cs="Calibri"/>
+                <w:color w:val="000000"/>
+                <w:lang w:eastAsia="es-EC"/>
+              </w:rPr>
+              <w:t>14089</w:t>
             </w:r>
           </w:p>
         </w:tc>
@@ -10461,35 +10458,35 @@
                 <w:color w:val="000000"/>
                 <w:lang w:eastAsia="es-EC"/>
               </w:rPr>
-              <w:t>5046</w:t>
-            </w:r>
-          </w:p>
-        </w:tc>
-        <w:tc>
-          <w:tcPr>
-            <w:tcW w:w="1240" w:type="dxa"/>
-            <w:shd w:val="clear" w:color="auto" w:fill="auto"/>
-            <w:noWrap/>
-            <w:vAlign w:val="bottom"/>
-            <w:hideMark/>
-          </w:tcPr>
-          <w:p>
-            <w:pPr>
-              <w:spacing w:after="0" w:line="240" w:lineRule="auto"/>
-              <w:jc w:val="right"/>
-              <w:rPr>
-                <w:rFonts w:ascii="Calibri" w:eastAsia="Times New Roman" w:hAnsi="Calibri" w:cs="Calibri"/>
-                <w:color w:val="000000"/>
-                <w:lang w:eastAsia="es-EC"/>
-              </w:rPr>
-            </w:pPr>
-            <w:r>
-              <w:rPr>
-                <w:rFonts w:ascii="Calibri" w:eastAsia="Times New Roman" w:hAnsi="Calibri" w:cs="Calibri"/>
-                <w:color w:val="000000"/>
-                <w:lang w:eastAsia="es-EC"/>
-              </w:rPr>
-              <w:t>1650478</w:t>
+              <w:t>3126</w:t>
+            </w:r>
+          </w:p>
+        </w:tc>
+        <w:tc>
+          <w:tcPr>
+            <w:tcW w:w="1240" w:type="dxa"/>
+            <w:shd w:val="clear" w:color="auto" w:fill="auto"/>
+            <w:noWrap/>
+            <w:vAlign w:val="bottom"/>
+            <w:hideMark/>
+          </w:tcPr>
+          <w:p>
+            <w:pPr>
+              <w:spacing w:after="0" w:line="240" w:lineRule="auto"/>
+              <w:jc w:val="right"/>
+              <w:rPr>
+                <w:rFonts w:ascii="Calibri" w:eastAsia="Times New Roman" w:hAnsi="Calibri" w:cs="Calibri"/>
+                <w:color w:val="000000"/>
+                <w:lang w:eastAsia="es-EC"/>
+              </w:rPr>
+            </w:pPr>
+            <w:r>
+              <w:rPr>
+                <w:rFonts w:ascii="Calibri" w:eastAsia="Times New Roman" w:hAnsi="Calibri" w:cs="Calibri"/>
+                <w:color w:val="000000"/>
+                <w:lang w:eastAsia="es-EC"/>
+              </w:rPr>
+              <w:t>16797</w:t>
             </w:r>
           </w:p>
         </w:tc>
@@ -10551,35 +10548,35 @@
                 <w:color w:val="000000"/>
                 <w:lang w:eastAsia="es-EC"/>
               </w:rPr>
-              <w:t>4405</w:t>
-            </w:r>
-          </w:p>
-        </w:tc>
-        <w:tc>
-          <w:tcPr>
-            <w:tcW w:w="1240" w:type="dxa"/>
-            <w:shd w:val="clear" w:color="auto" w:fill="auto"/>
-            <w:noWrap/>
-            <w:vAlign w:val="bottom"/>
-            <w:hideMark/>
-          </w:tcPr>
-          <w:p>
-            <w:pPr>
-              <w:spacing w:after="0" w:line="240" w:lineRule="auto"/>
-              <w:jc w:val="right"/>
-              <w:rPr>
-                <w:rFonts w:ascii="Calibri" w:eastAsia="Times New Roman" w:hAnsi="Calibri" w:cs="Calibri"/>
-                <w:color w:val="000000"/>
-                <w:lang w:eastAsia="es-EC"/>
-              </w:rPr>
-            </w:pPr>
-            <w:r>
-              <w:rPr>
-                <w:rFonts w:ascii="Calibri" w:eastAsia="Times New Roman" w:hAnsi="Calibri" w:cs="Calibri"/>
-                <w:color w:val="000000"/>
-                <w:lang w:eastAsia="es-EC"/>
-              </w:rPr>
-              <w:t>1652135</w:t>
+              <w:t>3440</w:t>
+            </w:r>
+          </w:p>
+        </w:tc>
+        <w:tc>
+          <w:tcPr>
+            <w:tcW w:w="1240" w:type="dxa"/>
+            <w:shd w:val="clear" w:color="auto" w:fill="auto"/>
+            <w:noWrap/>
+            <w:vAlign w:val="bottom"/>
+            <w:hideMark/>
+          </w:tcPr>
+          <w:p>
+            <w:pPr>
+              <w:spacing w:after="0" w:line="240" w:lineRule="auto"/>
+              <w:jc w:val="right"/>
+              <w:rPr>
+                <w:rFonts w:ascii="Calibri" w:eastAsia="Times New Roman" w:hAnsi="Calibri" w:cs="Calibri"/>
+                <w:color w:val="000000"/>
+                <w:lang w:eastAsia="es-EC"/>
+              </w:rPr>
+            </w:pPr>
+            <w:r>
+              <w:rPr>
+                <w:rFonts w:ascii="Calibri" w:eastAsia="Times New Roman" w:hAnsi="Calibri" w:cs="Calibri"/>
+                <w:color w:val="000000"/>
+                <w:lang w:eastAsia="es-EC"/>
+              </w:rPr>
+              <w:t>17424</w:t>
             </w:r>
           </w:p>
         </w:tc>
@@ -10641,35 +10638,35 @@
                 <w:color w:val="000000"/>
                 <w:lang w:eastAsia="es-EC"/>
               </w:rPr>
-              <w:t>4400</w:t>
-            </w:r>
-          </w:p>
-        </w:tc>
-        <w:tc>
-          <w:tcPr>
-            <w:tcW w:w="1240" w:type="dxa"/>
-            <w:shd w:val="clear" w:color="auto" w:fill="auto"/>
-            <w:noWrap/>
-            <w:vAlign w:val="bottom"/>
-            <w:hideMark/>
-          </w:tcPr>
-          <w:p>
-            <w:pPr>
-              <w:spacing w:after="0" w:line="240" w:lineRule="auto"/>
-              <w:jc w:val="right"/>
-              <w:rPr>
-                <w:rFonts w:ascii="Calibri" w:eastAsia="Times New Roman" w:hAnsi="Calibri" w:cs="Calibri"/>
-                <w:color w:val="000000"/>
-                <w:lang w:eastAsia="es-EC"/>
-              </w:rPr>
-            </w:pPr>
-            <w:r>
-              <w:rPr>
-                <w:rFonts w:ascii="Calibri" w:eastAsia="Times New Roman" w:hAnsi="Calibri" w:cs="Calibri"/>
-                <w:color w:val="000000"/>
-                <w:lang w:eastAsia="es-EC"/>
-              </w:rPr>
-              <w:t>1653861</w:t>
+              <w:t>5040</w:t>
+            </w:r>
+          </w:p>
+        </w:tc>
+        <w:tc>
+          <w:tcPr>
+            <w:tcW w:w="1240" w:type="dxa"/>
+            <w:shd w:val="clear" w:color="auto" w:fill="auto"/>
+            <w:noWrap/>
+            <w:vAlign w:val="bottom"/>
+            <w:hideMark/>
+          </w:tcPr>
+          <w:p>
+            <w:pPr>
+              <w:spacing w:after="0" w:line="240" w:lineRule="auto"/>
+              <w:jc w:val="right"/>
+              <w:rPr>
+                <w:rFonts w:ascii="Calibri" w:eastAsia="Times New Roman" w:hAnsi="Calibri" w:cs="Calibri"/>
+                <w:color w:val="000000"/>
+                <w:lang w:eastAsia="es-EC"/>
+              </w:rPr>
+            </w:pPr>
+            <w:r>
+              <w:rPr>
+                <w:rFonts w:ascii="Calibri" w:eastAsia="Times New Roman" w:hAnsi="Calibri" w:cs="Calibri"/>
+                <w:color w:val="000000"/>
+                <w:lang w:eastAsia="es-EC"/>
+              </w:rPr>
+              <w:t>18049</w:t>
             </w:r>
           </w:p>
         </w:tc>
@@ -10731,35 +10728,35 @@
                 <w:color w:val="000000"/>
                 <w:lang w:eastAsia="es-EC"/>
               </w:rPr>
-              <w:t>3443</w:t>
-            </w:r>
-          </w:p>
-        </w:tc>
-        <w:tc>
-          <w:tcPr>
-            <w:tcW w:w="1240" w:type="dxa"/>
-            <w:shd w:val="clear" w:color="auto" w:fill="auto"/>
-            <w:noWrap/>
-            <w:vAlign w:val="bottom"/>
-            <w:hideMark/>
-          </w:tcPr>
-          <w:p>
-            <w:pPr>
-              <w:spacing w:after="0" w:line="240" w:lineRule="auto"/>
-              <w:jc w:val="right"/>
-              <w:rPr>
-                <w:rFonts w:ascii="Calibri" w:eastAsia="Times New Roman" w:hAnsi="Calibri" w:cs="Calibri"/>
-                <w:color w:val="000000"/>
-                <w:lang w:eastAsia="es-EC"/>
-              </w:rPr>
-            </w:pPr>
-            <w:r>
-              <w:rPr>
-                <w:rFonts w:ascii="Calibri" w:eastAsia="Times New Roman" w:hAnsi="Calibri" w:cs="Calibri"/>
-                <w:color w:val="000000"/>
-                <w:lang w:eastAsia="es-EC"/>
-              </w:rPr>
-              <w:t>1651521</w:t>
+              <w:t>2812</w:t>
+            </w:r>
+          </w:p>
+        </w:tc>
+        <w:tc>
+          <w:tcPr>
+            <w:tcW w:w="1240" w:type="dxa"/>
+            <w:shd w:val="clear" w:color="auto" w:fill="auto"/>
+            <w:noWrap/>
+            <w:vAlign w:val="bottom"/>
+            <w:hideMark/>
+          </w:tcPr>
+          <w:p>
+            <w:pPr>
+              <w:spacing w:after="0" w:line="240" w:lineRule="auto"/>
+              <w:jc w:val="right"/>
+              <w:rPr>
+                <w:rFonts w:ascii="Calibri" w:eastAsia="Times New Roman" w:hAnsi="Calibri" w:cs="Calibri"/>
+                <w:color w:val="000000"/>
+                <w:lang w:eastAsia="es-EC"/>
+              </w:rPr>
+            </w:pPr>
+            <w:r>
+              <w:rPr>
+                <w:rFonts w:ascii="Calibri" w:eastAsia="Times New Roman" w:hAnsi="Calibri" w:cs="Calibri"/>
+                <w:color w:val="000000"/>
+                <w:lang w:eastAsia="es-EC"/>
+              </w:rPr>
+              <w:t>18062</w:t>
             </w:r>
           </w:p>
         </w:tc>
@@ -10821,35 +10818,35 @@
                 <w:color w:val="000000"/>
                 <w:lang w:eastAsia="es-EC"/>
               </w:rPr>
-              <w:t>4092</w:t>
-            </w:r>
-          </w:p>
-        </w:tc>
-        <w:tc>
-          <w:tcPr>
-            <w:tcW w:w="1240" w:type="dxa"/>
-            <w:shd w:val="clear" w:color="auto" w:fill="auto"/>
-            <w:noWrap/>
-            <w:vAlign w:val="bottom"/>
-            <w:hideMark/>
-          </w:tcPr>
-          <w:p>
-            <w:pPr>
-              <w:spacing w:after="0" w:line="240" w:lineRule="auto"/>
-              <w:jc w:val="right"/>
-              <w:rPr>
-                <w:rFonts w:ascii="Calibri" w:eastAsia="Times New Roman" w:hAnsi="Calibri" w:cs="Calibri"/>
-                <w:color w:val="000000"/>
-                <w:lang w:eastAsia="es-EC"/>
-              </w:rPr>
-            </w:pPr>
-            <w:r>
-              <w:rPr>
-                <w:rFonts w:ascii="Calibri" w:eastAsia="Times New Roman" w:hAnsi="Calibri" w:cs="Calibri"/>
-                <w:color w:val="000000"/>
-                <w:lang w:eastAsia="es-EC"/>
-              </w:rPr>
-              <w:t>1657727</w:t>
+              <w:t>2821</w:t>
+            </w:r>
+          </w:p>
+        </w:tc>
+        <w:tc>
+          <w:tcPr>
+            <w:tcW w:w="1240" w:type="dxa"/>
+            <w:shd w:val="clear" w:color="auto" w:fill="auto"/>
+            <w:noWrap/>
+            <w:vAlign w:val="bottom"/>
+            <w:hideMark/>
+          </w:tcPr>
+          <w:p>
+            <w:pPr>
+              <w:spacing w:after="0" w:line="240" w:lineRule="auto"/>
+              <w:jc w:val="right"/>
+              <w:rPr>
+                <w:rFonts w:ascii="Calibri" w:eastAsia="Times New Roman" w:hAnsi="Calibri" w:cs="Calibri"/>
+                <w:color w:val="000000"/>
+                <w:lang w:eastAsia="es-EC"/>
+              </w:rPr>
+            </w:pPr>
+            <w:r>
+              <w:rPr>
+                <w:rFonts w:ascii="Calibri" w:eastAsia="Times New Roman" w:hAnsi="Calibri" w:cs="Calibri"/>
+                <w:color w:val="000000"/>
+                <w:lang w:eastAsia="es-EC"/>
+              </w:rPr>
+              <w:t>17422</w:t>
             </w:r>
           </w:p>
         </w:tc>
@@ -10911,35 +10908,35 @@
                 <w:color w:val="000000"/>
                 <w:lang w:eastAsia="es-EC"/>
               </w:rPr>
-              <w:t>4084</w:t>
-            </w:r>
-          </w:p>
-        </w:tc>
-        <w:tc>
-          <w:tcPr>
-            <w:tcW w:w="1240" w:type="dxa"/>
-            <w:shd w:val="clear" w:color="auto" w:fill="auto"/>
-            <w:noWrap/>
-            <w:vAlign w:val="bottom"/>
-            <w:hideMark/>
-          </w:tcPr>
-          <w:p>
-            <w:pPr>
-              <w:spacing w:after="0" w:line="240" w:lineRule="auto"/>
-              <w:jc w:val="right"/>
-              <w:rPr>
-                <w:rFonts w:ascii="Calibri" w:eastAsia="Times New Roman" w:hAnsi="Calibri" w:cs="Calibri"/>
-                <w:color w:val="000000"/>
-                <w:lang w:eastAsia="es-EC"/>
-              </w:rPr>
-            </w:pPr>
-            <w:r>
-              <w:rPr>
-                <w:rFonts w:ascii="Calibri" w:eastAsia="Times New Roman" w:hAnsi="Calibri" w:cs="Calibri"/>
-                <w:color w:val="000000"/>
-                <w:lang w:eastAsia="es-EC"/>
-              </w:rPr>
-              <w:t>1652406</w:t>
+              <w:t>2818</w:t>
+            </w:r>
+          </w:p>
+        </w:tc>
+        <w:tc>
+          <w:tcPr>
+            <w:tcW w:w="1240" w:type="dxa"/>
+            <w:shd w:val="clear" w:color="auto" w:fill="auto"/>
+            <w:noWrap/>
+            <w:vAlign w:val="bottom"/>
+            <w:hideMark/>
+          </w:tcPr>
+          <w:p>
+            <w:pPr>
+              <w:spacing w:after="0" w:line="240" w:lineRule="auto"/>
+              <w:jc w:val="right"/>
+              <w:rPr>
+                <w:rFonts w:ascii="Calibri" w:eastAsia="Times New Roman" w:hAnsi="Calibri" w:cs="Calibri"/>
+                <w:color w:val="000000"/>
+                <w:lang w:eastAsia="es-EC"/>
+              </w:rPr>
+            </w:pPr>
+            <w:r>
+              <w:rPr>
+                <w:rFonts w:ascii="Calibri" w:eastAsia="Times New Roman" w:hAnsi="Calibri" w:cs="Calibri"/>
+                <w:color w:val="000000"/>
+                <w:lang w:eastAsia="es-EC"/>
+              </w:rPr>
+              <w:t>18048</w:t>
             </w:r>
           </w:p>
         </w:tc>
@@ -11001,35 +10998,35 @@
                 <w:color w:val="000000"/>
                 <w:lang w:eastAsia="es-EC"/>
               </w:rPr>
-              <w:t>3122</w:t>
-            </w:r>
-          </w:p>
-        </w:tc>
-        <w:tc>
-          <w:tcPr>
-            <w:tcW w:w="1240" w:type="dxa"/>
-            <w:shd w:val="clear" w:color="auto" w:fill="auto"/>
-            <w:noWrap/>
-            <w:vAlign w:val="bottom"/>
-            <w:hideMark/>
-          </w:tcPr>
-          <w:p>
-            <w:pPr>
-              <w:spacing w:after="0" w:line="240" w:lineRule="auto"/>
-              <w:jc w:val="right"/>
-              <w:rPr>
-                <w:rFonts w:ascii="Calibri" w:eastAsia="Times New Roman" w:hAnsi="Calibri" w:cs="Calibri"/>
-                <w:color w:val="000000"/>
-                <w:lang w:eastAsia="es-EC"/>
-              </w:rPr>
-            </w:pPr>
-            <w:r>
-              <w:rPr>
-                <w:rFonts w:ascii="Calibri" w:eastAsia="Times New Roman" w:hAnsi="Calibri" w:cs="Calibri"/>
-                <w:color w:val="000000"/>
-                <w:lang w:eastAsia="es-EC"/>
-              </w:rPr>
-              <w:t>1652254</w:t>
+              <w:t>3776</w:t>
+            </w:r>
+          </w:p>
+        </w:tc>
+        <w:tc>
+          <w:tcPr>
+            <w:tcW w:w="1240" w:type="dxa"/>
+            <w:shd w:val="clear" w:color="auto" w:fill="auto"/>
+            <w:noWrap/>
+            <w:vAlign w:val="bottom"/>
+            <w:hideMark/>
+          </w:tcPr>
+          <w:p>
+            <w:pPr>
+              <w:spacing w:after="0" w:line="240" w:lineRule="auto"/>
+              <w:jc w:val="right"/>
+              <w:rPr>
+                <w:rFonts w:ascii="Calibri" w:eastAsia="Times New Roman" w:hAnsi="Calibri" w:cs="Calibri"/>
+                <w:color w:val="000000"/>
+                <w:lang w:eastAsia="es-EC"/>
+              </w:rPr>
+            </w:pPr>
+            <w:r>
+              <w:rPr>
+                <w:rFonts w:ascii="Calibri" w:eastAsia="Times New Roman" w:hAnsi="Calibri" w:cs="Calibri"/>
+                <w:color w:val="000000"/>
+                <w:lang w:eastAsia="es-EC"/>
+              </w:rPr>
+              <w:t>18386</w:t>
             </w:r>
           </w:p>
         </w:tc>
@@ -11094,35 +11091,35 @@
                 <w:color w:val="000000"/>
                 <w:lang w:eastAsia="es-EC"/>
               </w:rPr>
-              <w:t>4150,1</w:t>
-            </w:r>
-          </w:p>
-        </w:tc>
-        <w:tc>
-          <w:tcPr>
-            <w:tcW w:w="1240" w:type="dxa"/>
-            <w:shd w:val="clear" w:color="auto" w:fill="auto"/>
-            <w:noWrap/>
-            <w:vAlign w:val="bottom"/>
-            <w:hideMark/>
-          </w:tcPr>
-          <w:p>
-            <w:pPr>
-              <w:spacing w:after="0" w:line="240" w:lineRule="auto"/>
-              <w:jc w:val="right"/>
-              <w:rPr>
-                <w:rFonts w:ascii="Calibri" w:eastAsia="Times New Roman" w:hAnsi="Calibri" w:cs="Calibri"/>
-                <w:color w:val="000000"/>
-                <w:lang w:eastAsia="es-EC"/>
-              </w:rPr>
-            </w:pPr>
-            <w:r>
-              <w:rPr>
-                <w:rFonts w:ascii="Calibri" w:eastAsia="Times New Roman" w:hAnsi="Calibri" w:cs="Calibri"/>
-                <w:color w:val="000000"/>
-                <w:lang w:eastAsia="es-EC"/>
-              </w:rPr>
-              <w:t>1653878,6</w:t>
+              <w:t>3609</w:t>
+            </w:r>
+          </w:p>
+        </w:tc>
+        <w:tc>
+          <w:tcPr>
+            <w:tcW w:w="1240" w:type="dxa"/>
+            <w:shd w:val="clear" w:color="auto" w:fill="auto"/>
+            <w:noWrap/>
+            <w:vAlign w:val="bottom"/>
+            <w:hideMark/>
+          </w:tcPr>
+          <w:p>
+            <w:pPr>
+              <w:spacing w:after="0" w:line="240" w:lineRule="auto"/>
+              <w:jc w:val="right"/>
+              <w:rPr>
+                <w:rFonts w:ascii="Calibri" w:eastAsia="Times New Roman" w:hAnsi="Calibri" w:cs="Calibri"/>
+                <w:color w:val="000000"/>
+                <w:lang w:eastAsia="es-EC"/>
+              </w:rPr>
+            </w:pPr>
+            <w:r>
+              <w:rPr>
+                <w:rFonts w:ascii="Calibri" w:eastAsia="Times New Roman" w:hAnsi="Calibri" w:cs="Calibri"/>
+                <w:color w:val="000000"/>
+                <w:lang w:eastAsia="es-EC"/>
+              </w:rPr>
+              <w:t>17314,4</w:t>
             </w:r>
           </w:p>
         </w:tc>
@@ -11189,13 +11186,12 @@
         <w:rPr>
           <w:b/>
           <w:bCs/>
-          <w:noProof/>
         </w:rPr>
         <w:drawing>
-          <wp:inline distT="0" distB="0" distL="0" distR="0" wp14:anchorId="02403527" wp14:editId="7F00B3A6">
-            <wp:extent cx="5731510" cy="855345"/>
-            <wp:effectExtent l="0" t="0" r="2540" b="1905"/>
-            <wp:docPr id="32" name="Imagen 32"/>
+          <wp:inline distT="0" distB="0" distL="0" distR="0" wp14:anchorId="56C2B40D" wp14:editId="48ED9B05">
+            <wp:extent cx="5731510" cy="854075"/>
+            <wp:effectExtent l="0" t="0" r="2540" b="3175"/>
+            <wp:docPr id="34" name="Imagen 34"/>
             <wp:cNvGraphicFramePr>
               <a:graphicFrameLocks xmlns:a="http://schemas.openxmlformats.org/drawingml/2006/main" noChangeAspect="1"/>
             </wp:cNvGraphicFramePr>
@@ -11215,7 +11211,7 @@
                   <pic:spPr>
                     <a:xfrm>
                       <a:off x="0" y="0"/>
-                      <a:ext cx="5731510" cy="855345"/>
+                      <a:ext cx="5731510" cy="854075"/>
                     </a:xfrm>
                     <a:prstGeom prst="rect">
                       <a:avLst/>
@@ -11230,110 +11226,6 @@
     </w:p>
     <w:p>
       <w:r>
-        <w:t>Resultados:</w:t>
-      </w:r>
-    </w:p>
-    <w:p>
-      <w:pPr>
-        <w:rPr>
-          <w:b/>
-          <w:bCs/>
-        </w:rPr>
-      </w:pPr>
-      <w:r>
-        <w:rPr>
-          <w:b/>
-          <w:bCs/>
-        </w:rPr>
-        <w:t>Usando broadcast</w:t>
-      </w:r>
-      <w:r>
-        <w:rPr>
-          <w:b/>
-          <w:bCs/>
-        </w:rPr>
-        <w:t xml:space="preserve"> con </w:t>
-      </w:r>
-      <w:proofErr w:type="spellStart"/>
-      <w:r>
-        <w:rPr>
-          <w:b/>
-          <w:bCs/>
-        </w:rPr>
-        <w:t>payload</w:t>
-      </w:r>
-      <w:proofErr w:type="spellEnd"/>
-      <w:r>
-        <w:rPr>
-          <w:b/>
-          <w:bCs/>
-        </w:rPr>
-        <w:t xml:space="preserve"> de 114 bytes</w:t>
-      </w:r>
-    </w:p>
-    <w:p>
-      <w:pPr>
-        <w:rPr>
-          <w:b/>
-          <w:bCs/>
-        </w:rPr>
-      </w:pPr>
-      <w:r>
-        <w:t>Ejemplo de medición:</w:t>
-      </w:r>
-    </w:p>
-    <w:p>
-      <w:pPr>
-        <w:rPr>
-          <w:b/>
-          <w:bCs/>
-        </w:rPr>
-      </w:pPr>
-      <w:r>
-        <w:rPr>
-          <w:b/>
-          <w:bCs/>
-        </w:rPr>
-        <w:drawing>
-          <wp:inline distT="0" distB="0" distL="0" distR="0" wp14:anchorId="4E73C0EC" wp14:editId="72538B89">
-            <wp:extent cx="5731510" cy="820420"/>
-            <wp:effectExtent l="0" t="0" r="2540" b="0"/>
-            <wp:docPr id="23" name="Imagen 23"/>
-            <wp:cNvGraphicFramePr>
-              <a:graphicFrameLocks xmlns:a="http://schemas.openxmlformats.org/drawingml/2006/main" noChangeAspect="1"/>
-            </wp:cNvGraphicFramePr>
-            <a:graphic xmlns:a="http://schemas.openxmlformats.org/drawingml/2006/main">
-              <a:graphicData uri="http://schemas.openxmlformats.org/drawingml/2006/picture">
-                <pic:pic xmlns:pic="http://schemas.openxmlformats.org/drawingml/2006/picture">
-                  <pic:nvPicPr>
-                    <pic:cNvPr id="1" name=""/>
-                    <pic:cNvPicPr/>
-                  </pic:nvPicPr>
-                  <pic:blipFill>
-                    <a:blip r:embed="rId33"/>
-                    <a:stretch>
-                      <a:fillRect/>
-                    </a:stretch>
-                  </pic:blipFill>
-                  <pic:spPr>
-                    <a:xfrm>
-                      <a:off x="0" y="0"/>
-                      <a:ext cx="5731510" cy="820420"/>
-                    </a:xfrm>
-                    <a:prstGeom prst="rect">
-                      <a:avLst/>
-                    </a:prstGeom>
-                  </pic:spPr>
-                </pic:pic>
-              </a:graphicData>
-            </a:graphic>
-          </wp:inline>
-        </w:drawing>
-      </w:r>
-    </w:p>
-    <w:p>
-      <w:r>
-        <w:lastRenderedPageBreak/>
         <w:t>Resultados:</w:t>
       </w:r>
     </w:p>
@@ -11560,35 +11452,35 @@
                 <w:color w:val="000000"/>
                 <w:lang w:eastAsia="es-EC"/>
               </w:rPr>
-              <w:t>5941</w:t>
-            </w:r>
-          </w:p>
-        </w:tc>
-        <w:tc>
-          <w:tcPr>
-            <w:tcW w:w="1240" w:type="dxa"/>
-            <w:shd w:val="clear" w:color="auto" w:fill="auto"/>
-            <w:noWrap/>
-            <w:vAlign w:val="bottom"/>
-            <w:hideMark/>
-          </w:tcPr>
-          <w:p>
-            <w:pPr>
-              <w:spacing w:after="0" w:line="240" w:lineRule="auto"/>
-              <w:jc w:val="right"/>
-              <w:rPr>
-                <w:rFonts w:ascii="Calibri" w:eastAsia="Times New Roman" w:hAnsi="Calibri" w:cs="Calibri"/>
-                <w:color w:val="000000"/>
-                <w:lang w:eastAsia="es-EC"/>
-              </w:rPr>
-            </w:pPr>
-            <w:r>
-              <w:rPr>
-                <w:rFonts w:ascii="Calibri" w:eastAsia="Times New Roman" w:hAnsi="Calibri" w:cs="Calibri"/>
-                <w:color w:val="000000"/>
-                <w:lang w:eastAsia="es-EC"/>
-              </w:rPr>
-              <w:t>1694510</w:t>
+              <w:t>4605</w:t>
+            </w:r>
+          </w:p>
+        </w:tc>
+        <w:tc>
+          <w:tcPr>
+            <w:tcW w:w="1240" w:type="dxa"/>
+            <w:shd w:val="clear" w:color="auto" w:fill="auto"/>
+            <w:noWrap/>
+            <w:vAlign w:val="bottom"/>
+            <w:hideMark/>
+          </w:tcPr>
+          <w:p>
+            <w:pPr>
+              <w:spacing w:after="0" w:line="240" w:lineRule="auto"/>
+              <w:jc w:val="right"/>
+              <w:rPr>
+                <w:rFonts w:ascii="Calibri" w:eastAsia="Times New Roman" w:hAnsi="Calibri" w:cs="Calibri"/>
+                <w:color w:val="000000"/>
+                <w:lang w:eastAsia="es-EC"/>
+              </w:rPr>
+            </w:pPr>
+            <w:r>
+              <w:rPr>
+                <w:rFonts w:ascii="Calibri" w:eastAsia="Times New Roman" w:hAnsi="Calibri" w:cs="Calibri"/>
+                <w:color w:val="000000"/>
+                <w:lang w:eastAsia="es-EC"/>
+              </w:rPr>
+              <w:t>18952</w:t>
             </w:r>
           </w:p>
         </w:tc>
@@ -11650,35 +11542,35 @@
                 <w:color w:val="000000"/>
                 <w:lang w:eastAsia="es-EC"/>
               </w:rPr>
-              <w:t>5611</w:t>
-            </w:r>
-          </w:p>
-        </w:tc>
-        <w:tc>
-          <w:tcPr>
-            <w:tcW w:w="1240" w:type="dxa"/>
-            <w:shd w:val="clear" w:color="auto" w:fill="auto"/>
-            <w:noWrap/>
-            <w:vAlign w:val="bottom"/>
-            <w:hideMark/>
-          </w:tcPr>
-          <w:p>
-            <w:pPr>
-              <w:spacing w:after="0" w:line="240" w:lineRule="auto"/>
-              <w:jc w:val="right"/>
-              <w:rPr>
-                <w:rFonts w:ascii="Calibri" w:eastAsia="Times New Roman" w:hAnsi="Calibri" w:cs="Calibri"/>
-                <w:color w:val="000000"/>
-                <w:lang w:eastAsia="es-EC"/>
-              </w:rPr>
-            </w:pPr>
-            <w:r>
-              <w:rPr>
-                <w:rFonts w:ascii="Calibri" w:eastAsia="Times New Roman" w:hAnsi="Calibri" w:cs="Calibri"/>
-                <w:color w:val="000000"/>
-                <w:lang w:eastAsia="es-EC"/>
-              </w:rPr>
-              <w:t>1685108</w:t>
+              <w:t>5534</w:t>
+            </w:r>
+          </w:p>
+        </w:tc>
+        <w:tc>
+          <w:tcPr>
+            <w:tcW w:w="1240" w:type="dxa"/>
+            <w:shd w:val="clear" w:color="auto" w:fill="auto"/>
+            <w:noWrap/>
+            <w:vAlign w:val="bottom"/>
+            <w:hideMark/>
+          </w:tcPr>
+          <w:p>
+            <w:pPr>
+              <w:spacing w:after="0" w:line="240" w:lineRule="auto"/>
+              <w:jc w:val="right"/>
+              <w:rPr>
+                <w:rFonts w:ascii="Calibri" w:eastAsia="Times New Roman" w:hAnsi="Calibri" w:cs="Calibri"/>
+                <w:color w:val="000000"/>
+                <w:lang w:eastAsia="es-EC"/>
+              </w:rPr>
+            </w:pPr>
+            <w:r>
+              <w:rPr>
+                <w:rFonts w:ascii="Calibri" w:eastAsia="Times New Roman" w:hAnsi="Calibri" w:cs="Calibri"/>
+                <w:color w:val="000000"/>
+                <w:lang w:eastAsia="es-EC"/>
+              </w:rPr>
+              <w:t>18261</w:t>
             </w:r>
           </w:p>
         </w:tc>
@@ -11740,35 +11632,35 @@
                 <w:color w:val="000000"/>
                 <w:lang w:eastAsia="es-EC"/>
               </w:rPr>
-              <w:t>6891</w:t>
-            </w:r>
-          </w:p>
-        </w:tc>
-        <w:tc>
-          <w:tcPr>
-            <w:tcW w:w="1240" w:type="dxa"/>
-            <w:shd w:val="clear" w:color="auto" w:fill="auto"/>
-            <w:noWrap/>
-            <w:vAlign w:val="bottom"/>
-            <w:hideMark/>
-          </w:tcPr>
-          <w:p>
-            <w:pPr>
-              <w:spacing w:after="0" w:line="240" w:lineRule="auto"/>
-              <w:jc w:val="right"/>
-              <w:rPr>
-                <w:rFonts w:ascii="Calibri" w:eastAsia="Times New Roman" w:hAnsi="Calibri" w:cs="Calibri"/>
-                <w:color w:val="000000"/>
-                <w:lang w:eastAsia="es-EC"/>
-              </w:rPr>
-            </w:pPr>
-            <w:r>
-              <w:rPr>
-                <w:rFonts w:ascii="Calibri" w:eastAsia="Times New Roman" w:hAnsi="Calibri" w:cs="Calibri"/>
-                <w:color w:val="000000"/>
-                <w:lang w:eastAsia="es-EC"/>
-              </w:rPr>
-              <w:t>1696078</w:t>
+              <w:t>5857</w:t>
+            </w:r>
+          </w:p>
+        </w:tc>
+        <w:tc>
+          <w:tcPr>
+            <w:tcW w:w="1240" w:type="dxa"/>
+            <w:shd w:val="clear" w:color="auto" w:fill="auto"/>
+            <w:noWrap/>
+            <w:vAlign w:val="bottom"/>
+            <w:hideMark/>
+          </w:tcPr>
+          <w:p>
+            <w:pPr>
+              <w:spacing w:after="0" w:line="240" w:lineRule="auto"/>
+              <w:jc w:val="right"/>
+              <w:rPr>
+                <w:rFonts w:ascii="Calibri" w:eastAsia="Times New Roman" w:hAnsi="Calibri" w:cs="Calibri"/>
+                <w:color w:val="000000"/>
+                <w:lang w:eastAsia="es-EC"/>
+              </w:rPr>
+            </w:pPr>
+            <w:r>
+              <w:rPr>
+                <w:rFonts w:ascii="Calibri" w:eastAsia="Times New Roman" w:hAnsi="Calibri" w:cs="Calibri"/>
+                <w:color w:val="000000"/>
+                <w:lang w:eastAsia="es-EC"/>
+              </w:rPr>
+              <w:t>19273</w:t>
             </w:r>
           </w:p>
         </w:tc>
@@ -11830,35 +11722,35 @@
                 <w:color w:val="000000"/>
                 <w:lang w:eastAsia="es-EC"/>
               </w:rPr>
-              <w:t>7662</w:t>
-            </w:r>
-          </w:p>
-        </w:tc>
-        <w:tc>
-          <w:tcPr>
-            <w:tcW w:w="1240" w:type="dxa"/>
-            <w:shd w:val="clear" w:color="auto" w:fill="auto"/>
-            <w:noWrap/>
-            <w:vAlign w:val="bottom"/>
-            <w:hideMark/>
-          </w:tcPr>
-          <w:p>
-            <w:pPr>
-              <w:spacing w:after="0" w:line="240" w:lineRule="auto"/>
-              <w:jc w:val="right"/>
-              <w:rPr>
-                <w:rFonts w:ascii="Calibri" w:eastAsia="Times New Roman" w:hAnsi="Calibri" w:cs="Calibri"/>
-                <w:color w:val="000000"/>
-                <w:lang w:eastAsia="es-EC"/>
-              </w:rPr>
-            </w:pPr>
-            <w:r>
-              <w:rPr>
-                <w:rFonts w:ascii="Calibri" w:eastAsia="Times New Roman" w:hAnsi="Calibri" w:cs="Calibri"/>
-                <w:color w:val="000000"/>
-                <w:lang w:eastAsia="es-EC"/>
-              </w:rPr>
-              <w:t>1693462</w:t>
+              <w:t>5858</w:t>
+            </w:r>
+          </w:p>
+        </w:tc>
+        <w:tc>
+          <w:tcPr>
+            <w:tcW w:w="1240" w:type="dxa"/>
+            <w:shd w:val="clear" w:color="auto" w:fill="auto"/>
+            <w:noWrap/>
+            <w:vAlign w:val="bottom"/>
+            <w:hideMark/>
+          </w:tcPr>
+          <w:p>
+            <w:pPr>
+              <w:spacing w:after="0" w:line="240" w:lineRule="auto"/>
+              <w:jc w:val="right"/>
+              <w:rPr>
+                <w:rFonts w:ascii="Calibri" w:eastAsia="Times New Roman" w:hAnsi="Calibri" w:cs="Calibri"/>
+                <w:color w:val="000000"/>
+                <w:lang w:eastAsia="es-EC"/>
+              </w:rPr>
+            </w:pPr>
+            <w:r>
+              <w:rPr>
+                <w:rFonts w:ascii="Calibri" w:eastAsia="Times New Roman" w:hAnsi="Calibri" w:cs="Calibri"/>
+                <w:color w:val="000000"/>
+                <w:lang w:eastAsia="es-EC"/>
+              </w:rPr>
+              <w:t>18954</w:t>
             </w:r>
           </w:p>
         </w:tc>
@@ -11920,35 +11812,35 @@
                 <w:color w:val="000000"/>
                 <w:lang w:eastAsia="es-EC"/>
               </w:rPr>
-              <w:t>6258</w:t>
-            </w:r>
-          </w:p>
-        </w:tc>
-        <w:tc>
-          <w:tcPr>
-            <w:tcW w:w="1240" w:type="dxa"/>
-            <w:shd w:val="clear" w:color="auto" w:fill="auto"/>
-            <w:noWrap/>
-            <w:vAlign w:val="bottom"/>
-            <w:hideMark/>
-          </w:tcPr>
-          <w:p>
-            <w:pPr>
-              <w:spacing w:after="0" w:line="240" w:lineRule="auto"/>
-              <w:jc w:val="right"/>
-              <w:rPr>
-                <w:rFonts w:ascii="Calibri" w:eastAsia="Times New Roman" w:hAnsi="Calibri" w:cs="Calibri"/>
-                <w:color w:val="000000"/>
-                <w:lang w:eastAsia="es-EC"/>
-              </w:rPr>
-            </w:pPr>
-            <w:r>
-              <w:rPr>
-                <w:rFonts w:ascii="Calibri" w:eastAsia="Times New Roman" w:hAnsi="Calibri" w:cs="Calibri"/>
-                <w:color w:val="000000"/>
-                <w:lang w:eastAsia="es-EC"/>
-              </w:rPr>
-              <w:t>1697605</w:t>
+              <w:t>6818</w:t>
+            </w:r>
+          </w:p>
+        </w:tc>
+        <w:tc>
+          <w:tcPr>
+            <w:tcW w:w="1240" w:type="dxa"/>
+            <w:shd w:val="clear" w:color="auto" w:fill="auto"/>
+            <w:noWrap/>
+            <w:vAlign w:val="bottom"/>
+            <w:hideMark/>
+          </w:tcPr>
+          <w:p>
+            <w:pPr>
+              <w:spacing w:after="0" w:line="240" w:lineRule="auto"/>
+              <w:jc w:val="right"/>
+              <w:rPr>
+                <w:rFonts w:ascii="Calibri" w:eastAsia="Times New Roman" w:hAnsi="Calibri" w:cs="Calibri"/>
+                <w:color w:val="000000"/>
+                <w:lang w:eastAsia="es-EC"/>
+              </w:rPr>
+            </w:pPr>
+            <w:r>
+              <w:rPr>
+                <w:rFonts w:ascii="Calibri" w:eastAsia="Times New Roman" w:hAnsi="Calibri" w:cs="Calibri"/>
+                <w:color w:val="000000"/>
+                <w:lang w:eastAsia="es-EC"/>
+              </w:rPr>
+              <w:t>17994</w:t>
             </w:r>
           </w:p>
         </w:tc>
@@ -12010,35 +11902,35 @@
                 <w:color w:val="000000"/>
                 <w:lang w:eastAsia="es-EC"/>
               </w:rPr>
-              <w:t>6897</w:t>
-            </w:r>
-          </w:p>
-        </w:tc>
-        <w:tc>
-          <w:tcPr>
-            <w:tcW w:w="1240" w:type="dxa"/>
-            <w:shd w:val="clear" w:color="auto" w:fill="auto"/>
-            <w:noWrap/>
-            <w:vAlign w:val="bottom"/>
-            <w:hideMark/>
-          </w:tcPr>
-          <w:p>
-            <w:pPr>
-              <w:spacing w:after="0" w:line="240" w:lineRule="auto"/>
-              <w:jc w:val="right"/>
-              <w:rPr>
-                <w:rFonts w:ascii="Calibri" w:eastAsia="Times New Roman" w:hAnsi="Calibri" w:cs="Calibri"/>
-                <w:color w:val="000000"/>
-                <w:lang w:eastAsia="es-EC"/>
-              </w:rPr>
-            </w:pPr>
-            <w:r>
-              <w:rPr>
-                <w:rFonts w:ascii="Calibri" w:eastAsia="Times New Roman" w:hAnsi="Calibri" w:cs="Calibri"/>
-                <w:color w:val="000000"/>
-                <w:lang w:eastAsia="es-EC"/>
-              </w:rPr>
-              <w:t>1692796</w:t>
+              <w:t>6806</w:t>
+            </w:r>
+          </w:p>
+        </w:tc>
+        <w:tc>
+          <w:tcPr>
+            <w:tcW w:w="1240" w:type="dxa"/>
+            <w:shd w:val="clear" w:color="auto" w:fill="auto"/>
+            <w:noWrap/>
+            <w:vAlign w:val="bottom"/>
+            <w:hideMark/>
+          </w:tcPr>
+          <w:p>
+            <w:pPr>
+              <w:spacing w:after="0" w:line="240" w:lineRule="auto"/>
+              <w:jc w:val="right"/>
+              <w:rPr>
+                <w:rFonts w:ascii="Calibri" w:eastAsia="Times New Roman" w:hAnsi="Calibri" w:cs="Calibri"/>
+                <w:color w:val="000000"/>
+                <w:lang w:eastAsia="es-EC"/>
+              </w:rPr>
+            </w:pPr>
+            <w:r>
+              <w:rPr>
+                <w:rFonts w:ascii="Calibri" w:eastAsia="Times New Roman" w:hAnsi="Calibri" w:cs="Calibri"/>
+                <w:color w:val="000000"/>
+                <w:lang w:eastAsia="es-EC"/>
+              </w:rPr>
+              <w:t>17997</w:t>
             </w:r>
           </w:p>
         </w:tc>
@@ -12072,6 +11964,7 @@
                 <w:color w:val="000000"/>
                 <w:lang w:eastAsia="es-EC"/>
               </w:rPr>
+              <w:lastRenderedPageBreak/>
               <w:t>0</w:t>
             </w:r>
           </w:p>
@@ -12100,35 +11993,35 @@
                 <w:color w:val="000000"/>
                 <w:lang w:eastAsia="es-EC"/>
               </w:rPr>
-              <w:t>5295</w:t>
-            </w:r>
-          </w:p>
-        </w:tc>
-        <w:tc>
-          <w:tcPr>
-            <w:tcW w:w="1240" w:type="dxa"/>
-            <w:shd w:val="clear" w:color="auto" w:fill="auto"/>
-            <w:noWrap/>
-            <w:vAlign w:val="bottom"/>
-            <w:hideMark/>
-          </w:tcPr>
-          <w:p>
-            <w:pPr>
-              <w:spacing w:after="0" w:line="240" w:lineRule="auto"/>
-              <w:jc w:val="right"/>
-              <w:rPr>
-                <w:rFonts w:ascii="Calibri" w:eastAsia="Times New Roman" w:hAnsi="Calibri" w:cs="Calibri"/>
-                <w:color w:val="000000"/>
-                <w:lang w:eastAsia="es-EC"/>
-              </w:rPr>
-            </w:pPr>
-            <w:r>
-              <w:rPr>
-                <w:rFonts w:ascii="Calibri" w:eastAsia="Times New Roman" w:hAnsi="Calibri" w:cs="Calibri"/>
-                <w:color w:val="000000"/>
-                <w:lang w:eastAsia="es-EC"/>
-              </w:rPr>
-              <w:t>1693505</w:t>
+              <w:t>4580</w:t>
+            </w:r>
+          </w:p>
+        </w:tc>
+        <w:tc>
+          <w:tcPr>
+            <w:tcW w:w="1240" w:type="dxa"/>
+            <w:shd w:val="clear" w:color="auto" w:fill="auto"/>
+            <w:noWrap/>
+            <w:vAlign w:val="bottom"/>
+            <w:hideMark/>
+          </w:tcPr>
+          <w:p>
+            <w:pPr>
+              <w:spacing w:after="0" w:line="240" w:lineRule="auto"/>
+              <w:jc w:val="right"/>
+              <w:rPr>
+                <w:rFonts w:ascii="Calibri" w:eastAsia="Times New Roman" w:hAnsi="Calibri" w:cs="Calibri"/>
+                <w:color w:val="000000"/>
+                <w:lang w:eastAsia="es-EC"/>
+              </w:rPr>
+            </w:pPr>
+            <w:r>
+              <w:rPr>
+                <w:rFonts w:ascii="Calibri" w:eastAsia="Times New Roman" w:hAnsi="Calibri" w:cs="Calibri"/>
+                <w:color w:val="000000"/>
+                <w:lang w:eastAsia="es-EC"/>
+              </w:rPr>
+              <w:t>18317</w:t>
             </w:r>
           </w:p>
         </w:tc>
@@ -12190,35 +12083,35 @@
                 <w:color w:val="000000"/>
                 <w:lang w:eastAsia="es-EC"/>
               </w:rPr>
-              <w:t>6584</w:t>
-            </w:r>
-          </w:p>
-        </w:tc>
-        <w:tc>
-          <w:tcPr>
-            <w:tcW w:w="1240" w:type="dxa"/>
-            <w:shd w:val="clear" w:color="auto" w:fill="auto"/>
-            <w:noWrap/>
-            <w:vAlign w:val="bottom"/>
-            <w:hideMark/>
-          </w:tcPr>
-          <w:p>
-            <w:pPr>
-              <w:spacing w:after="0" w:line="240" w:lineRule="auto"/>
-              <w:jc w:val="right"/>
-              <w:rPr>
-                <w:rFonts w:ascii="Calibri" w:eastAsia="Times New Roman" w:hAnsi="Calibri" w:cs="Calibri"/>
-                <w:color w:val="000000"/>
-                <w:lang w:eastAsia="es-EC"/>
-              </w:rPr>
-            </w:pPr>
-            <w:r>
-              <w:rPr>
-                <w:rFonts w:ascii="Calibri" w:eastAsia="Times New Roman" w:hAnsi="Calibri" w:cs="Calibri"/>
-                <w:color w:val="000000"/>
-                <w:lang w:eastAsia="es-EC"/>
-              </w:rPr>
-              <w:t>1695937</w:t>
+              <w:t>4608</w:t>
+            </w:r>
+          </w:p>
+        </w:tc>
+        <w:tc>
+          <w:tcPr>
+            <w:tcW w:w="1240" w:type="dxa"/>
+            <w:shd w:val="clear" w:color="auto" w:fill="auto"/>
+            <w:noWrap/>
+            <w:vAlign w:val="bottom"/>
+            <w:hideMark/>
+          </w:tcPr>
+          <w:p>
+            <w:pPr>
+              <w:spacing w:after="0" w:line="240" w:lineRule="auto"/>
+              <w:jc w:val="right"/>
+              <w:rPr>
+                <w:rFonts w:ascii="Calibri" w:eastAsia="Times New Roman" w:hAnsi="Calibri" w:cs="Calibri"/>
+                <w:color w:val="000000"/>
+                <w:lang w:eastAsia="es-EC"/>
+              </w:rPr>
+            </w:pPr>
+            <w:r>
+              <w:rPr>
+                <w:rFonts w:ascii="Calibri" w:eastAsia="Times New Roman" w:hAnsi="Calibri" w:cs="Calibri"/>
+                <w:color w:val="000000"/>
+                <w:lang w:eastAsia="es-EC"/>
+              </w:rPr>
+              <w:t>17677</w:t>
             </w:r>
           </w:p>
         </w:tc>
@@ -12280,35 +12173,35 @@
                 <w:color w:val="000000"/>
                 <w:lang w:eastAsia="es-EC"/>
               </w:rPr>
-              <w:t>6579</w:t>
-            </w:r>
-          </w:p>
-        </w:tc>
-        <w:tc>
-          <w:tcPr>
-            <w:tcW w:w="1240" w:type="dxa"/>
-            <w:shd w:val="clear" w:color="auto" w:fill="auto"/>
-            <w:noWrap/>
-            <w:vAlign w:val="bottom"/>
-            <w:hideMark/>
-          </w:tcPr>
-          <w:p>
-            <w:pPr>
-              <w:spacing w:after="0" w:line="240" w:lineRule="auto"/>
-              <w:jc w:val="right"/>
-              <w:rPr>
-                <w:rFonts w:ascii="Calibri" w:eastAsia="Times New Roman" w:hAnsi="Calibri" w:cs="Calibri"/>
-                <w:color w:val="000000"/>
-                <w:lang w:eastAsia="es-EC"/>
-              </w:rPr>
-            </w:pPr>
-            <w:r>
-              <w:rPr>
-                <w:rFonts w:ascii="Calibri" w:eastAsia="Times New Roman" w:hAnsi="Calibri" w:cs="Calibri"/>
-                <w:color w:val="000000"/>
-                <w:lang w:eastAsia="es-EC"/>
-              </w:rPr>
-              <w:t>1692608</w:t>
+              <w:t>4888</w:t>
+            </w:r>
+          </w:p>
+        </w:tc>
+        <w:tc>
+          <w:tcPr>
+            <w:tcW w:w="1240" w:type="dxa"/>
+            <w:shd w:val="clear" w:color="auto" w:fill="auto"/>
+            <w:noWrap/>
+            <w:vAlign w:val="bottom"/>
+            <w:hideMark/>
+          </w:tcPr>
+          <w:p>
+            <w:pPr>
+              <w:spacing w:after="0" w:line="240" w:lineRule="auto"/>
+              <w:jc w:val="right"/>
+              <w:rPr>
+                <w:rFonts w:ascii="Calibri" w:eastAsia="Times New Roman" w:hAnsi="Calibri" w:cs="Calibri"/>
+                <w:color w:val="000000"/>
+                <w:lang w:eastAsia="es-EC"/>
+              </w:rPr>
+            </w:pPr>
+            <w:r>
+              <w:rPr>
+                <w:rFonts w:ascii="Calibri" w:eastAsia="Times New Roman" w:hAnsi="Calibri" w:cs="Calibri"/>
+                <w:color w:val="000000"/>
+                <w:lang w:eastAsia="es-EC"/>
+              </w:rPr>
+              <w:t>20221</w:t>
             </w:r>
           </w:p>
         </w:tc>
@@ -12370,35 +12263,35 @@
                 <w:color w:val="000000"/>
                 <w:lang w:eastAsia="es-EC"/>
               </w:rPr>
-              <w:t>5622</w:t>
-            </w:r>
-          </w:p>
-        </w:tc>
-        <w:tc>
-          <w:tcPr>
-            <w:tcW w:w="1240" w:type="dxa"/>
-            <w:shd w:val="clear" w:color="auto" w:fill="auto"/>
-            <w:noWrap/>
-            <w:vAlign w:val="bottom"/>
-            <w:hideMark/>
-          </w:tcPr>
-          <w:p>
-            <w:pPr>
-              <w:spacing w:after="0" w:line="240" w:lineRule="auto"/>
-              <w:jc w:val="right"/>
-              <w:rPr>
-                <w:rFonts w:ascii="Calibri" w:eastAsia="Times New Roman" w:hAnsi="Calibri" w:cs="Calibri"/>
-                <w:color w:val="000000"/>
-                <w:lang w:eastAsia="es-EC"/>
-              </w:rPr>
-            </w:pPr>
-            <w:r>
-              <w:rPr>
-                <w:rFonts w:ascii="Calibri" w:eastAsia="Times New Roman" w:hAnsi="Calibri" w:cs="Calibri"/>
-                <w:color w:val="000000"/>
-                <w:lang w:eastAsia="es-EC"/>
-              </w:rPr>
-              <w:t>1696778</w:t>
+              <w:t>5222</w:t>
+            </w:r>
+          </w:p>
+        </w:tc>
+        <w:tc>
+          <w:tcPr>
+            <w:tcW w:w="1240" w:type="dxa"/>
+            <w:shd w:val="clear" w:color="auto" w:fill="auto"/>
+            <w:noWrap/>
+            <w:vAlign w:val="bottom"/>
+            <w:hideMark/>
+          </w:tcPr>
+          <w:p>
+            <w:pPr>
+              <w:spacing w:after="0" w:line="240" w:lineRule="auto"/>
+              <w:jc w:val="right"/>
+              <w:rPr>
+                <w:rFonts w:ascii="Calibri" w:eastAsia="Times New Roman" w:hAnsi="Calibri" w:cs="Calibri"/>
+                <w:color w:val="000000"/>
+                <w:lang w:eastAsia="es-EC"/>
+              </w:rPr>
+            </w:pPr>
+            <w:r>
+              <w:rPr>
+                <w:rFonts w:ascii="Calibri" w:eastAsia="Times New Roman" w:hAnsi="Calibri" w:cs="Calibri"/>
+                <w:color w:val="000000"/>
+                <w:lang w:eastAsia="es-EC"/>
+              </w:rPr>
+              <w:t>18302</w:t>
             </w:r>
           </w:p>
         </w:tc>
@@ -12463,35 +12356,1299 @@
                 <w:color w:val="000000"/>
                 <w:lang w:eastAsia="es-EC"/>
               </w:rPr>
-              <w:t>6334</w:t>
-            </w:r>
-          </w:p>
-        </w:tc>
-        <w:tc>
-          <w:tcPr>
-            <w:tcW w:w="1240" w:type="dxa"/>
-            <w:shd w:val="clear" w:color="auto" w:fill="auto"/>
-            <w:noWrap/>
-            <w:vAlign w:val="bottom"/>
-            <w:hideMark/>
-          </w:tcPr>
-          <w:p>
-            <w:pPr>
-              <w:spacing w:after="0" w:line="240" w:lineRule="auto"/>
-              <w:jc w:val="right"/>
-              <w:rPr>
-                <w:rFonts w:ascii="Calibri" w:eastAsia="Times New Roman" w:hAnsi="Calibri" w:cs="Calibri"/>
-                <w:color w:val="000000"/>
-                <w:lang w:eastAsia="es-EC"/>
-              </w:rPr>
-            </w:pPr>
-            <w:r>
-              <w:rPr>
-                <w:rFonts w:ascii="Calibri" w:eastAsia="Times New Roman" w:hAnsi="Calibri" w:cs="Calibri"/>
-                <w:color w:val="000000"/>
-                <w:lang w:eastAsia="es-EC"/>
-              </w:rPr>
-              <w:t>1693838,7</w:t>
+              <w:t>5477,6</w:t>
+            </w:r>
+          </w:p>
+        </w:tc>
+        <w:tc>
+          <w:tcPr>
+            <w:tcW w:w="1240" w:type="dxa"/>
+            <w:shd w:val="clear" w:color="auto" w:fill="auto"/>
+            <w:noWrap/>
+            <w:vAlign w:val="bottom"/>
+            <w:hideMark/>
+          </w:tcPr>
+          <w:p>
+            <w:pPr>
+              <w:spacing w:after="0" w:line="240" w:lineRule="auto"/>
+              <w:jc w:val="right"/>
+              <w:rPr>
+                <w:rFonts w:ascii="Calibri" w:eastAsia="Times New Roman" w:hAnsi="Calibri" w:cs="Calibri"/>
+                <w:color w:val="000000"/>
+                <w:lang w:eastAsia="es-EC"/>
+              </w:rPr>
+            </w:pPr>
+            <w:r>
+              <w:rPr>
+                <w:rFonts w:ascii="Calibri" w:eastAsia="Times New Roman" w:hAnsi="Calibri" w:cs="Calibri"/>
+                <w:color w:val="000000"/>
+                <w:lang w:eastAsia="es-EC"/>
+              </w:rPr>
+              <w:t>18594,8</w:t>
+            </w:r>
+          </w:p>
+        </w:tc>
+      </w:tr>
+    </w:tbl>
+    <w:p/>
+    <w:p>
+      <w:pPr>
+        <w:rPr>
+          <w:b/>
+          <w:bCs/>
+        </w:rPr>
+      </w:pPr>
+      <w:r>
+        <w:rPr>
+          <w:b/>
+          <w:bCs/>
+        </w:rPr>
+        <w:t>Usando broadcast</w:t>
+      </w:r>
+      <w:r>
+        <w:rPr>
+          <w:b/>
+          <w:bCs/>
+        </w:rPr>
+        <w:t xml:space="preserve"> con </w:t>
+      </w:r>
+      <w:proofErr w:type="spellStart"/>
+      <w:r>
+        <w:rPr>
+          <w:b/>
+          <w:bCs/>
+        </w:rPr>
+        <w:t>payload</w:t>
+      </w:r>
+      <w:proofErr w:type="spellEnd"/>
+      <w:r>
+        <w:rPr>
+          <w:b/>
+          <w:bCs/>
+        </w:rPr>
+        <w:t xml:space="preserve"> de 114 bytes</w:t>
+      </w:r>
+    </w:p>
+    <w:p>
+      <w:pPr>
+        <w:rPr>
+          <w:b/>
+          <w:bCs/>
+        </w:rPr>
+      </w:pPr>
+      <w:r>
+        <w:t>Ejemplo de medición:</w:t>
+      </w:r>
+    </w:p>
+    <w:p>
+      <w:pPr>
+        <w:rPr>
+          <w:b/>
+          <w:bCs/>
+        </w:rPr>
+      </w:pPr>
+      <w:r>
+        <w:rPr>
+          <w:b/>
+          <w:bCs/>
+        </w:rPr>
+        <w:drawing>
+          <wp:inline distT="0" distB="0" distL="0" distR="0" wp14:anchorId="152BBB70" wp14:editId="7BA85402">
+            <wp:extent cx="5731510" cy="817245"/>
+            <wp:effectExtent l="0" t="0" r="2540" b="1905"/>
+            <wp:docPr id="36" name="Imagen 36"/>
+            <wp:cNvGraphicFramePr>
+              <a:graphicFrameLocks xmlns:a="http://schemas.openxmlformats.org/drawingml/2006/main" noChangeAspect="1"/>
+            </wp:cNvGraphicFramePr>
+            <a:graphic xmlns:a="http://schemas.openxmlformats.org/drawingml/2006/main">
+              <a:graphicData uri="http://schemas.openxmlformats.org/drawingml/2006/picture">
+                <pic:pic xmlns:pic="http://schemas.openxmlformats.org/drawingml/2006/picture">
+                  <pic:nvPicPr>
+                    <pic:cNvPr id="1" name=""/>
+                    <pic:cNvPicPr/>
+                  </pic:nvPicPr>
+                  <pic:blipFill>
+                    <a:blip r:embed="rId33"/>
+                    <a:stretch>
+                      <a:fillRect/>
+                    </a:stretch>
+                  </pic:blipFill>
+                  <pic:spPr>
+                    <a:xfrm>
+                      <a:off x="0" y="0"/>
+                      <a:ext cx="5731510" cy="817245"/>
+                    </a:xfrm>
+                    <a:prstGeom prst="rect">
+                      <a:avLst/>
+                    </a:prstGeom>
+                  </pic:spPr>
+                </pic:pic>
+              </a:graphicData>
+            </a:graphic>
+          </wp:inline>
+        </w:drawing>
+      </w:r>
+    </w:p>
+    <w:p>
+      <w:r>
+        <w:t>Resultados:</w:t>
+      </w:r>
+    </w:p>
+    <w:tbl>
+      <w:tblPr>
+        <w:tblW w:w="3720" w:type="dxa"/>
+        <w:jc w:val="center"/>
+        <w:tblBorders>
+          <w:top w:val="single" w:sz="4" w:space="0" w:color="auto"/>
+          <w:left w:val="single" w:sz="4" w:space="0" w:color="auto"/>
+          <w:bottom w:val="single" w:sz="4" w:space="0" w:color="auto"/>
+          <w:right w:val="single" w:sz="4" w:space="0" w:color="auto"/>
+          <w:insideH w:val="single" w:sz="4" w:space="0" w:color="auto"/>
+          <w:insideV w:val="single" w:sz="4" w:space="0" w:color="auto"/>
+        </w:tblBorders>
+        <w:tblCellMar>
+          <w:left w:w="70" w:type="dxa"/>
+          <w:right w:w="70" w:type="dxa"/>
+        </w:tblCellMar>
+        <w:tblLook w:val="04A0" w:firstRow="1" w:lastRow="0" w:firstColumn="1" w:lastColumn="0" w:noHBand="0" w:noVBand="1"/>
+      </w:tblPr>
+      <w:tblGrid>
+        <w:gridCol w:w="1240"/>
+        <w:gridCol w:w="1240"/>
+        <w:gridCol w:w="1240"/>
+      </w:tblGrid>
+      <w:tr>
+        <w:trPr>
+          <w:trHeight w:val="288"/>
+          <w:jc w:val="center"/>
+        </w:trPr>
+        <w:tc>
+          <w:tcPr>
+            <w:tcW w:w="1240" w:type="dxa"/>
+            <w:shd w:val="clear" w:color="auto" w:fill="auto"/>
+            <w:noWrap/>
+            <w:vAlign w:val="bottom"/>
+            <w:hideMark/>
+          </w:tcPr>
+          <w:p>
+            <w:pPr>
+              <w:spacing w:after="0" w:line="240" w:lineRule="auto"/>
+              <w:rPr>
+                <w:rFonts w:ascii="Calibri" w:eastAsia="Times New Roman" w:hAnsi="Calibri" w:cs="Calibri"/>
+                <w:b/>
+                <w:bCs/>
+                <w:color w:val="000000"/>
+                <w:lang w:eastAsia="es-EC"/>
+              </w:rPr>
+            </w:pPr>
+            <w:r>
+              <w:rPr>
+                <w:rFonts w:ascii="Calibri" w:eastAsia="Times New Roman" w:hAnsi="Calibri" w:cs="Calibri"/>
+                <w:b/>
+                <w:bCs/>
+                <w:color w:val="000000"/>
+                <w:lang w:eastAsia="es-EC"/>
+              </w:rPr>
+              <w:t>t1</w:t>
+            </w:r>
+          </w:p>
+        </w:tc>
+        <w:tc>
+          <w:tcPr>
+            <w:tcW w:w="1240" w:type="dxa"/>
+            <w:shd w:val="clear" w:color="auto" w:fill="auto"/>
+            <w:noWrap/>
+            <w:vAlign w:val="bottom"/>
+            <w:hideMark/>
+          </w:tcPr>
+          <w:p>
+            <w:pPr>
+              <w:spacing w:after="0" w:line="240" w:lineRule="auto"/>
+              <w:rPr>
+                <w:rFonts w:ascii="Calibri" w:eastAsia="Times New Roman" w:hAnsi="Calibri" w:cs="Calibri"/>
+                <w:b/>
+                <w:bCs/>
+                <w:color w:val="000000"/>
+                <w:lang w:eastAsia="es-EC"/>
+              </w:rPr>
+            </w:pPr>
+            <w:r>
+              <w:rPr>
+                <w:rFonts w:ascii="Calibri" w:eastAsia="Times New Roman" w:hAnsi="Calibri" w:cs="Calibri"/>
+                <w:b/>
+                <w:bCs/>
+                <w:color w:val="000000"/>
+                <w:lang w:eastAsia="es-EC"/>
+              </w:rPr>
+              <w:t>t2(</w:t>
+            </w:r>
+            <w:proofErr w:type="spellStart"/>
+            <w:r>
+              <w:rPr>
+                <w:rFonts w:ascii="Calibri" w:eastAsia="Times New Roman" w:hAnsi="Calibri" w:cs="Calibri"/>
+                <w:b/>
+                <w:bCs/>
+                <w:color w:val="000000"/>
+                <w:lang w:eastAsia="es-EC"/>
+              </w:rPr>
+              <w:t>uS</w:t>
+            </w:r>
+            <w:proofErr w:type="spellEnd"/>
+            <w:r>
+              <w:rPr>
+                <w:rFonts w:ascii="Calibri" w:eastAsia="Times New Roman" w:hAnsi="Calibri" w:cs="Calibri"/>
+                <w:b/>
+                <w:bCs/>
+                <w:color w:val="000000"/>
+                <w:lang w:eastAsia="es-EC"/>
+              </w:rPr>
+              <w:t>)</w:t>
+            </w:r>
+          </w:p>
+        </w:tc>
+        <w:tc>
+          <w:tcPr>
+            <w:tcW w:w="1240" w:type="dxa"/>
+            <w:shd w:val="clear" w:color="auto" w:fill="auto"/>
+            <w:noWrap/>
+            <w:vAlign w:val="bottom"/>
+            <w:hideMark/>
+          </w:tcPr>
+          <w:p>
+            <w:pPr>
+              <w:spacing w:after="0" w:line="240" w:lineRule="auto"/>
+              <w:rPr>
+                <w:rFonts w:ascii="Calibri" w:eastAsia="Times New Roman" w:hAnsi="Calibri" w:cs="Calibri"/>
+                <w:b/>
+                <w:bCs/>
+                <w:color w:val="000000"/>
+                <w:lang w:eastAsia="es-EC"/>
+              </w:rPr>
+            </w:pPr>
+            <w:r>
+              <w:rPr>
+                <w:rFonts w:ascii="Calibri" w:eastAsia="Times New Roman" w:hAnsi="Calibri" w:cs="Calibri"/>
+                <w:b/>
+                <w:bCs/>
+                <w:color w:val="000000"/>
+                <w:lang w:eastAsia="es-EC"/>
+              </w:rPr>
+              <w:t>t3(</w:t>
+            </w:r>
+            <w:proofErr w:type="spellStart"/>
+            <w:r>
+              <w:rPr>
+                <w:rFonts w:ascii="Calibri" w:eastAsia="Times New Roman" w:hAnsi="Calibri" w:cs="Calibri"/>
+                <w:b/>
+                <w:bCs/>
+                <w:color w:val="000000"/>
+                <w:lang w:eastAsia="es-EC"/>
+              </w:rPr>
+              <w:t>us</w:t>
+            </w:r>
+            <w:proofErr w:type="spellEnd"/>
+            <w:r>
+              <w:rPr>
+                <w:rFonts w:ascii="Calibri" w:eastAsia="Times New Roman" w:hAnsi="Calibri" w:cs="Calibri"/>
+                <w:b/>
+                <w:bCs/>
+                <w:color w:val="000000"/>
+                <w:lang w:eastAsia="es-EC"/>
+              </w:rPr>
+              <w:t>)</w:t>
+            </w:r>
+          </w:p>
+        </w:tc>
+      </w:tr>
+      <w:tr>
+        <w:trPr>
+          <w:trHeight w:val="288"/>
+          <w:jc w:val="center"/>
+        </w:trPr>
+        <w:tc>
+          <w:tcPr>
+            <w:tcW w:w="1240" w:type="dxa"/>
+            <w:shd w:val="clear" w:color="auto" w:fill="auto"/>
+            <w:noWrap/>
+            <w:vAlign w:val="bottom"/>
+            <w:hideMark/>
+          </w:tcPr>
+          <w:p>
+            <w:pPr>
+              <w:spacing w:after="0" w:line="240" w:lineRule="auto"/>
+              <w:jc w:val="right"/>
+              <w:rPr>
+                <w:rFonts w:ascii="Calibri" w:eastAsia="Times New Roman" w:hAnsi="Calibri" w:cs="Calibri"/>
+                <w:color w:val="000000"/>
+                <w:lang w:eastAsia="es-EC"/>
+              </w:rPr>
+            </w:pPr>
+            <w:r>
+              <w:rPr>
+                <w:rFonts w:ascii="Calibri" w:eastAsia="Times New Roman" w:hAnsi="Calibri" w:cs="Calibri"/>
+                <w:color w:val="000000"/>
+                <w:lang w:eastAsia="es-EC"/>
+              </w:rPr>
+              <w:t>0</w:t>
+            </w:r>
+          </w:p>
+        </w:tc>
+        <w:tc>
+          <w:tcPr>
+            <w:tcW w:w="1240" w:type="dxa"/>
+            <w:shd w:val="clear" w:color="auto" w:fill="auto"/>
+            <w:noWrap/>
+            <w:vAlign w:val="bottom"/>
+            <w:hideMark/>
+          </w:tcPr>
+          <w:p>
+            <w:pPr>
+              <w:spacing w:after="0" w:line="240" w:lineRule="auto"/>
+              <w:jc w:val="right"/>
+              <w:rPr>
+                <w:rFonts w:ascii="Calibri" w:eastAsia="Times New Roman" w:hAnsi="Calibri" w:cs="Calibri"/>
+                <w:color w:val="000000"/>
+                <w:lang w:eastAsia="es-EC"/>
+              </w:rPr>
+            </w:pPr>
+            <w:r>
+              <w:rPr>
+                <w:rFonts w:ascii="Calibri" w:eastAsia="Times New Roman" w:hAnsi="Calibri" w:cs="Calibri"/>
+                <w:color w:val="000000"/>
+                <w:lang w:eastAsia="es-EC"/>
+              </w:rPr>
+              <w:t>5298</w:t>
+            </w:r>
+          </w:p>
+        </w:tc>
+        <w:tc>
+          <w:tcPr>
+            <w:tcW w:w="1240" w:type="dxa"/>
+            <w:shd w:val="clear" w:color="auto" w:fill="auto"/>
+            <w:noWrap/>
+            <w:vAlign w:val="bottom"/>
+            <w:hideMark/>
+          </w:tcPr>
+          <w:p>
+            <w:pPr>
+              <w:spacing w:after="0" w:line="240" w:lineRule="auto"/>
+              <w:jc w:val="right"/>
+              <w:rPr>
+                <w:rFonts w:ascii="Calibri" w:eastAsia="Times New Roman" w:hAnsi="Calibri" w:cs="Calibri"/>
+                <w:color w:val="000000"/>
+                <w:lang w:eastAsia="es-EC"/>
+              </w:rPr>
+            </w:pPr>
+            <w:r>
+              <w:rPr>
+                <w:rFonts w:ascii="Calibri" w:eastAsia="Times New Roman" w:hAnsi="Calibri" w:cs="Calibri"/>
+                <w:color w:val="000000"/>
+                <w:lang w:eastAsia="es-EC"/>
+              </w:rPr>
+              <w:t>19611</w:t>
+            </w:r>
+          </w:p>
+        </w:tc>
+      </w:tr>
+      <w:tr>
+        <w:trPr>
+          <w:trHeight w:val="288"/>
+          <w:jc w:val="center"/>
+        </w:trPr>
+        <w:tc>
+          <w:tcPr>
+            <w:tcW w:w="1240" w:type="dxa"/>
+            <w:shd w:val="clear" w:color="auto" w:fill="auto"/>
+            <w:noWrap/>
+            <w:vAlign w:val="bottom"/>
+            <w:hideMark/>
+          </w:tcPr>
+          <w:p>
+            <w:pPr>
+              <w:spacing w:after="0" w:line="240" w:lineRule="auto"/>
+              <w:jc w:val="right"/>
+              <w:rPr>
+                <w:rFonts w:ascii="Calibri" w:eastAsia="Times New Roman" w:hAnsi="Calibri" w:cs="Calibri"/>
+                <w:color w:val="000000"/>
+                <w:lang w:eastAsia="es-EC"/>
+              </w:rPr>
+            </w:pPr>
+            <w:r>
+              <w:rPr>
+                <w:rFonts w:ascii="Calibri" w:eastAsia="Times New Roman" w:hAnsi="Calibri" w:cs="Calibri"/>
+                <w:color w:val="000000"/>
+                <w:lang w:eastAsia="es-EC"/>
+              </w:rPr>
+              <w:t>0</w:t>
+            </w:r>
+          </w:p>
+        </w:tc>
+        <w:tc>
+          <w:tcPr>
+            <w:tcW w:w="1240" w:type="dxa"/>
+            <w:shd w:val="clear" w:color="auto" w:fill="auto"/>
+            <w:noWrap/>
+            <w:vAlign w:val="bottom"/>
+            <w:hideMark/>
+          </w:tcPr>
+          <w:p>
+            <w:pPr>
+              <w:spacing w:after="0" w:line="240" w:lineRule="auto"/>
+              <w:jc w:val="right"/>
+              <w:rPr>
+                <w:rFonts w:ascii="Calibri" w:eastAsia="Times New Roman" w:hAnsi="Calibri" w:cs="Calibri"/>
+                <w:color w:val="000000"/>
+                <w:lang w:eastAsia="es-EC"/>
+              </w:rPr>
+            </w:pPr>
+            <w:r>
+              <w:rPr>
+                <w:rFonts w:ascii="Calibri" w:eastAsia="Times New Roman" w:hAnsi="Calibri" w:cs="Calibri"/>
+                <w:color w:val="000000"/>
+                <w:lang w:eastAsia="es-EC"/>
+              </w:rPr>
+              <w:t>6895</w:t>
+            </w:r>
+          </w:p>
+        </w:tc>
+        <w:tc>
+          <w:tcPr>
+            <w:tcW w:w="1240" w:type="dxa"/>
+            <w:shd w:val="clear" w:color="auto" w:fill="auto"/>
+            <w:noWrap/>
+            <w:vAlign w:val="bottom"/>
+            <w:hideMark/>
+          </w:tcPr>
+          <w:p>
+            <w:pPr>
+              <w:spacing w:after="0" w:line="240" w:lineRule="auto"/>
+              <w:jc w:val="right"/>
+              <w:rPr>
+                <w:rFonts w:ascii="Calibri" w:eastAsia="Times New Roman" w:hAnsi="Calibri" w:cs="Calibri"/>
+                <w:color w:val="000000"/>
+                <w:lang w:eastAsia="es-EC"/>
+              </w:rPr>
+            </w:pPr>
+            <w:r>
+              <w:rPr>
+                <w:rFonts w:ascii="Calibri" w:eastAsia="Times New Roman" w:hAnsi="Calibri" w:cs="Calibri"/>
+                <w:color w:val="000000"/>
+                <w:lang w:eastAsia="es-EC"/>
+              </w:rPr>
+              <w:t>16743</w:t>
+            </w:r>
+          </w:p>
+        </w:tc>
+      </w:tr>
+      <w:tr>
+        <w:trPr>
+          <w:trHeight w:val="288"/>
+          <w:jc w:val="center"/>
+        </w:trPr>
+        <w:tc>
+          <w:tcPr>
+            <w:tcW w:w="1240" w:type="dxa"/>
+            <w:shd w:val="clear" w:color="auto" w:fill="auto"/>
+            <w:noWrap/>
+            <w:vAlign w:val="bottom"/>
+            <w:hideMark/>
+          </w:tcPr>
+          <w:p>
+            <w:pPr>
+              <w:spacing w:after="0" w:line="240" w:lineRule="auto"/>
+              <w:jc w:val="right"/>
+              <w:rPr>
+                <w:rFonts w:ascii="Calibri" w:eastAsia="Times New Roman" w:hAnsi="Calibri" w:cs="Calibri"/>
+                <w:color w:val="000000"/>
+                <w:lang w:eastAsia="es-EC"/>
+              </w:rPr>
+            </w:pPr>
+            <w:r>
+              <w:rPr>
+                <w:rFonts w:ascii="Calibri" w:eastAsia="Times New Roman" w:hAnsi="Calibri" w:cs="Calibri"/>
+                <w:color w:val="000000"/>
+                <w:lang w:eastAsia="es-EC"/>
+              </w:rPr>
+              <w:t>0</w:t>
+            </w:r>
+          </w:p>
+        </w:tc>
+        <w:tc>
+          <w:tcPr>
+            <w:tcW w:w="1240" w:type="dxa"/>
+            <w:shd w:val="clear" w:color="auto" w:fill="auto"/>
+            <w:noWrap/>
+            <w:vAlign w:val="bottom"/>
+            <w:hideMark/>
+          </w:tcPr>
+          <w:p>
+            <w:pPr>
+              <w:spacing w:after="0" w:line="240" w:lineRule="auto"/>
+              <w:jc w:val="right"/>
+              <w:rPr>
+                <w:rFonts w:ascii="Calibri" w:eastAsia="Times New Roman" w:hAnsi="Calibri" w:cs="Calibri"/>
+                <w:color w:val="000000"/>
+                <w:lang w:eastAsia="es-EC"/>
+              </w:rPr>
+            </w:pPr>
+            <w:r>
+              <w:rPr>
+                <w:rFonts w:ascii="Calibri" w:eastAsia="Times New Roman" w:hAnsi="Calibri" w:cs="Calibri"/>
+                <w:color w:val="000000"/>
+                <w:lang w:eastAsia="es-EC"/>
+              </w:rPr>
+              <w:t>5620</w:t>
+            </w:r>
+          </w:p>
+        </w:tc>
+        <w:tc>
+          <w:tcPr>
+            <w:tcW w:w="1240" w:type="dxa"/>
+            <w:shd w:val="clear" w:color="auto" w:fill="auto"/>
+            <w:noWrap/>
+            <w:vAlign w:val="bottom"/>
+            <w:hideMark/>
+          </w:tcPr>
+          <w:p>
+            <w:pPr>
+              <w:spacing w:after="0" w:line="240" w:lineRule="auto"/>
+              <w:jc w:val="right"/>
+              <w:rPr>
+                <w:rFonts w:ascii="Calibri" w:eastAsia="Times New Roman" w:hAnsi="Calibri" w:cs="Calibri"/>
+                <w:color w:val="000000"/>
+                <w:lang w:eastAsia="es-EC"/>
+              </w:rPr>
+            </w:pPr>
+            <w:r>
+              <w:rPr>
+                <w:rFonts w:ascii="Calibri" w:eastAsia="Times New Roman" w:hAnsi="Calibri" w:cs="Calibri"/>
+                <w:color w:val="000000"/>
+                <w:lang w:eastAsia="es-EC"/>
+              </w:rPr>
+              <w:t>17392</w:t>
+            </w:r>
+          </w:p>
+        </w:tc>
+      </w:tr>
+      <w:tr>
+        <w:trPr>
+          <w:trHeight w:val="288"/>
+          <w:jc w:val="center"/>
+        </w:trPr>
+        <w:tc>
+          <w:tcPr>
+            <w:tcW w:w="1240" w:type="dxa"/>
+            <w:shd w:val="clear" w:color="auto" w:fill="auto"/>
+            <w:noWrap/>
+            <w:vAlign w:val="bottom"/>
+            <w:hideMark/>
+          </w:tcPr>
+          <w:p>
+            <w:pPr>
+              <w:spacing w:after="0" w:line="240" w:lineRule="auto"/>
+              <w:jc w:val="right"/>
+              <w:rPr>
+                <w:rFonts w:ascii="Calibri" w:eastAsia="Times New Roman" w:hAnsi="Calibri" w:cs="Calibri"/>
+                <w:color w:val="000000"/>
+                <w:lang w:eastAsia="es-EC"/>
+              </w:rPr>
+            </w:pPr>
+            <w:r>
+              <w:rPr>
+                <w:rFonts w:ascii="Calibri" w:eastAsia="Times New Roman" w:hAnsi="Calibri" w:cs="Calibri"/>
+                <w:color w:val="000000"/>
+                <w:lang w:eastAsia="es-EC"/>
+              </w:rPr>
+              <w:t>0</w:t>
+            </w:r>
+          </w:p>
+        </w:tc>
+        <w:tc>
+          <w:tcPr>
+            <w:tcW w:w="1240" w:type="dxa"/>
+            <w:shd w:val="clear" w:color="auto" w:fill="auto"/>
+            <w:noWrap/>
+            <w:vAlign w:val="bottom"/>
+            <w:hideMark/>
+          </w:tcPr>
+          <w:p>
+            <w:pPr>
+              <w:spacing w:after="0" w:line="240" w:lineRule="auto"/>
+              <w:jc w:val="right"/>
+              <w:rPr>
+                <w:rFonts w:ascii="Calibri" w:eastAsia="Times New Roman" w:hAnsi="Calibri" w:cs="Calibri"/>
+                <w:color w:val="000000"/>
+                <w:lang w:eastAsia="es-EC"/>
+              </w:rPr>
+            </w:pPr>
+            <w:r>
+              <w:rPr>
+                <w:rFonts w:ascii="Calibri" w:eastAsia="Times New Roman" w:hAnsi="Calibri" w:cs="Calibri"/>
+                <w:color w:val="000000"/>
+                <w:lang w:eastAsia="es-EC"/>
+              </w:rPr>
+              <w:t>4998</w:t>
+            </w:r>
+          </w:p>
+        </w:tc>
+        <w:tc>
+          <w:tcPr>
+            <w:tcW w:w="1240" w:type="dxa"/>
+            <w:shd w:val="clear" w:color="auto" w:fill="auto"/>
+            <w:noWrap/>
+            <w:vAlign w:val="bottom"/>
+            <w:hideMark/>
+          </w:tcPr>
+          <w:p>
+            <w:pPr>
+              <w:spacing w:after="0" w:line="240" w:lineRule="auto"/>
+              <w:jc w:val="right"/>
+              <w:rPr>
+                <w:rFonts w:ascii="Calibri" w:eastAsia="Times New Roman" w:hAnsi="Calibri" w:cs="Calibri"/>
+                <w:color w:val="000000"/>
+                <w:lang w:eastAsia="es-EC"/>
+              </w:rPr>
+            </w:pPr>
+            <w:r>
+              <w:rPr>
+                <w:rFonts w:ascii="Calibri" w:eastAsia="Times New Roman" w:hAnsi="Calibri" w:cs="Calibri"/>
+                <w:color w:val="000000"/>
+                <w:lang w:eastAsia="es-EC"/>
+              </w:rPr>
+              <w:t>18670</w:t>
+            </w:r>
+          </w:p>
+        </w:tc>
+      </w:tr>
+      <w:tr>
+        <w:trPr>
+          <w:trHeight w:val="288"/>
+          <w:jc w:val="center"/>
+        </w:trPr>
+        <w:tc>
+          <w:tcPr>
+            <w:tcW w:w="1240" w:type="dxa"/>
+            <w:shd w:val="clear" w:color="auto" w:fill="auto"/>
+            <w:noWrap/>
+            <w:vAlign w:val="bottom"/>
+            <w:hideMark/>
+          </w:tcPr>
+          <w:p>
+            <w:pPr>
+              <w:spacing w:after="0" w:line="240" w:lineRule="auto"/>
+              <w:jc w:val="right"/>
+              <w:rPr>
+                <w:rFonts w:ascii="Calibri" w:eastAsia="Times New Roman" w:hAnsi="Calibri" w:cs="Calibri"/>
+                <w:color w:val="000000"/>
+                <w:lang w:eastAsia="es-EC"/>
+              </w:rPr>
+            </w:pPr>
+            <w:r>
+              <w:rPr>
+                <w:rFonts w:ascii="Calibri" w:eastAsia="Times New Roman" w:hAnsi="Calibri" w:cs="Calibri"/>
+                <w:color w:val="000000"/>
+                <w:lang w:eastAsia="es-EC"/>
+              </w:rPr>
+              <w:t>0</w:t>
+            </w:r>
+          </w:p>
+        </w:tc>
+        <w:tc>
+          <w:tcPr>
+            <w:tcW w:w="1240" w:type="dxa"/>
+            <w:shd w:val="clear" w:color="auto" w:fill="auto"/>
+            <w:noWrap/>
+            <w:vAlign w:val="bottom"/>
+            <w:hideMark/>
+          </w:tcPr>
+          <w:p>
+            <w:pPr>
+              <w:spacing w:after="0" w:line="240" w:lineRule="auto"/>
+              <w:jc w:val="right"/>
+              <w:rPr>
+                <w:rFonts w:ascii="Calibri" w:eastAsia="Times New Roman" w:hAnsi="Calibri" w:cs="Calibri"/>
+                <w:color w:val="000000"/>
+                <w:lang w:eastAsia="es-EC"/>
+              </w:rPr>
+            </w:pPr>
+            <w:r>
+              <w:rPr>
+                <w:rFonts w:ascii="Calibri" w:eastAsia="Times New Roman" w:hAnsi="Calibri" w:cs="Calibri"/>
+                <w:color w:val="000000"/>
+                <w:lang w:eastAsia="es-EC"/>
+              </w:rPr>
+              <w:t>6581</w:t>
+            </w:r>
+          </w:p>
+        </w:tc>
+        <w:tc>
+          <w:tcPr>
+            <w:tcW w:w="1240" w:type="dxa"/>
+            <w:shd w:val="clear" w:color="auto" w:fill="auto"/>
+            <w:noWrap/>
+            <w:vAlign w:val="bottom"/>
+            <w:hideMark/>
+          </w:tcPr>
+          <w:p>
+            <w:pPr>
+              <w:spacing w:after="0" w:line="240" w:lineRule="auto"/>
+              <w:jc w:val="right"/>
+              <w:rPr>
+                <w:rFonts w:ascii="Calibri" w:eastAsia="Times New Roman" w:hAnsi="Calibri" w:cs="Calibri"/>
+                <w:color w:val="000000"/>
+                <w:lang w:eastAsia="es-EC"/>
+              </w:rPr>
+            </w:pPr>
+            <w:r>
+              <w:rPr>
+                <w:rFonts w:ascii="Calibri" w:eastAsia="Times New Roman" w:hAnsi="Calibri" w:cs="Calibri"/>
+                <w:color w:val="000000"/>
+                <w:lang w:eastAsia="es-EC"/>
+              </w:rPr>
+              <w:t>18211</w:t>
+            </w:r>
+          </w:p>
+        </w:tc>
+      </w:tr>
+      <w:tr>
+        <w:trPr>
+          <w:trHeight w:val="288"/>
+          <w:jc w:val="center"/>
+        </w:trPr>
+        <w:tc>
+          <w:tcPr>
+            <w:tcW w:w="1240" w:type="dxa"/>
+            <w:shd w:val="clear" w:color="auto" w:fill="auto"/>
+            <w:noWrap/>
+            <w:vAlign w:val="bottom"/>
+            <w:hideMark/>
+          </w:tcPr>
+          <w:p>
+            <w:pPr>
+              <w:spacing w:after="0" w:line="240" w:lineRule="auto"/>
+              <w:jc w:val="right"/>
+              <w:rPr>
+                <w:rFonts w:ascii="Calibri" w:eastAsia="Times New Roman" w:hAnsi="Calibri" w:cs="Calibri"/>
+                <w:color w:val="000000"/>
+                <w:lang w:eastAsia="es-EC"/>
+              </w:rPr>
+            </w:pPr>
+            <w:r>
+              <w:rPr>
+                <w:rFonts w:ascii="Calibri" w:eastAsia="Times New Roman" w:hAnsi="Calibri" w:cs="Calibri"/>
+                <w:color w:val="000000"/>
+                <w:lang w:eastAsia="es-EC"/>
+              </w:rPr>
+              <w:t>0</w:t>
+            </w:r>
+          </w:p>
+        </w:tc>
+        <w:tc>
+          <w:tcPr>
+            <w:tcW w:w="1240" w:type="dxa"/>
+            <w:shd w:val="clear" w:color="auto" w:fill="auto"/>
+            <w:noWrap/>
+            <w:vAlign w:val="bottom"/>
+            <w:hideMark/>
+          </w:tcPr>
+          <w:p>
+            <w:pPr>
+              <w:spacing w:after="0" w:line="240" w:lineRule="auto"/>
+              <w:jc w:val="right"/>
+              <w:rPr>
+                <w:rFonts w:ascii="Calibri" w:eastAsia="Times New Roman" w:hAnsi="Calibri" w:cs="Calibri"/>
+                <w:color w:val="000000"/>
+                <w:lang w:eastAsia="es-EC"/>
+              </w:rPr>
+            </w:pPr>
+            <w:r>
+              <w:rPr>
+                <w:rFonts w:ascii="Calibri" w:eastAsia="Times New Roman" w:hAnsi="Calibri" w:cs="Calibri"/>
+                <w:color w:val="000000"/>
+                <w:lang w:eastAsia="es-EC"/>
+              </w:rPr>
+              <w:t>5612</w:t>
+            </w:r>
+          </w:p>
+        </w:tc>
+        <w:tc>
+          <w:tcPr>
+            <w:tcW w:w="1240" w:type="dxa"/>
+            <w:shd w:val="clear" w:color="auto" w:fill="auto"/>
+            <w:noWrap/>
+            <w:vAlign w:val="bottom"/>
+            <w:hideMark/>
+          </w:tcPr>
+          <w:p>
+            <w:pPr>
+              <w:spacing w:after="0" w:line="240" w:lineRule="auto"/>
+              <w:jc w:val="right"/>
+              <w:rPr>
+                <w:rFonts w:ascii="Calibri" w:eastAsia="Times New Roman" w:hAnsi="Calibri" w:cs="Calibri"/>
+                <w:color w:val="000000"/>
+                <w:lang w:eastAsia="es-EC"/>
+              </w:rPr>
+            </w:pPr>
+            <w:r>
+              <w:rPr>
+                <w:rFonts w:ascii="Calibri" w:eastAsia="Times New Roman" w:hAnsi="Calibri" w:cs="Calibri"/>
+                <w:color w:val="000000"/>
+                <w:lang w:eastAsia="es-EC"/>
+              </w:rPr>
+              <w:t>17715</w:t>
+            </w:r>
+          </w:p>
+        </w:tc>
+      </w:tr>
+      <w:tr>
+        <w:trPr>
+          <w:trHeight w:val="288"/>
+          <w:jc w:val="center"/>
+        </w:trPr>
+        <w:tc>
+          <w:tcPr>
+            <w:tcW w:w="1240" w:type="dxa"/>
+            <w:shd w:val="clear" w:color="auto" w:fill="auto"/>
+            <w:noWrap/>
+            <w:vAlign w:val="bottom"/>
+            <w:hideMark/>
+          </w:tcPr>
+          <w:p>
+            <w:pPr>
+              <w:spacing w:after="0" w:line="240" w:lineRule="auto"/>
+              <w:jc w:val="right"/>
+              <w:rPr>
+                <w:rFonts w:ascii="Calibri" w:eastAsia="Times New Roman" w:hAnsi="Calibri" w:cs="Calibri"/>
+                <w:color w:val="000000"/>
+                <w:lang w:eastAsia="es-EC"/>
+              </w:rPr>
+            </w:pPr>
+            <w:r>
+              <w:rPr>
+                <w:rFonts w:ascii="Calibri" w:eastAsia="Times New Roman" w:hAnsi="Calibri" w:cs="Calibri"/>
+                <w:color w:val="000000"/>
+                <w:lang w:eastAsia="es-EC"/>
+              </w:rPr>
+              <w:t>0</w:t>
+            </w:r>
+          </w:p>
+        </w:tc>
+        <w:tc>
+          <w:tcPr>
+            <w:tcW w:w="1240" w:type="dxa"/>
+            <w:shd w:val="clear" w:color="auto" w:fill="auto"/>
+            <w:noWrap/>
+            <w:vAlign w:val="bottom"/>
+            <w:hideMark/>
+          </w:tcPr>
+          <w:p>
+            <w:pPr>
+              <w:spacing w:after="0" w:line="240" w:lineRule="auto"/>
+              <w:jc w:val="right"/>
+              <w:rPr>
+                <w:rFonts w:ascii="Calibri" w:eastAsia="Times New Roman" w:hAnsi="Calibri" w:cs="Calibri"/>
+                <w:color w:val="000000"/>
+                <w:lang w:eastAsia="es-EC"/>
+              </w:rPr>
+            </w:pPr>
+            <w:r>
+              <w:rPr>
+                <w:rFonts w:ascii="Calibri" w:eastAsia="Times New Roman" w:hAnsi="Calibri" w:cs="Calibri"/>
+                <w:color w:val="000000"/>
+                <w:lang w:eastAsia="es-EC"/>
+              </w:rPr>
+              <w:t>7217</w:t>
+            </w:r>
+          </w:p>
+        </w:tc>
+        <w:tc>
+          <w:tcPr>
+            <w:tcW w:w="1240" w:type="dxa"/>
+            <w:shd w:val="clear" w:color="auto" w:fill="auto"/>
+            <w:noWrap/>
+            <w:vAlign w:val="bottom"/>
+            <w:hideMark/>
+          </w:tcPr>
+          <w:p>
+            <w:pPr>
+              <w:spacing w:after="0" w:line="240" w:lineRule="auto"/>
+              <w:jc w:val="right"/>
+              <w:rPr>
+                <w:rFonts w:ascii="Calibri" w:eastAsia="Times New Roman" w:hAnsi="Calibri" w:cs="Calibri"/>
+                <w:color w:val="000000"/>
+                <w:lang w:eastAsia="es-EC"/>
+              </w:rPr>
+            </w:pPr>
+            <w:r>
+              <w:rPr>
+                <w:rFonts w:ascii="Calibri" w:eastAsia="Times New Roman" w:hAnsi="Calibri" w:cs="Calibri"/>
+                <w:color w:val="000000"/>
+                <w:lang w:eastAsia="es-EC"/>
+              </w:rPr>
+              <w:t>21681</w:t>
+            </w:r>
+          </w:p>
+        </w:tc>
+      </w:tr>
+      <w:tr>
+        <w:trPr>
+          <w:trHeight w:val="288"/>
+          <w:jc w:val="center"/>
+        </w:trPr>
+        <w:tc>
+          <w:tcPr>
+            <w:tcW w:w="1240" w:type="dxa"/>
+            <w:shd w:val="clear" w:color="auto" w:fill="auto"/>
+            <w:noWrap/>
+            <w:vAlign w:val="bottom"/>
+            <w:hideMark/>
+          </w:tcPr>
+          <w:p>
+            <w:pPr>
+              <w:spacing w:after="0" w:line="240" w:lineRule="auto"/>
+              <w:jc w:val="right"/>
+              <w:rPr>
+                <w:rFonts w:ascii="Calibri" w:eastAsia="Times New Roman" w:hAnsi="Calibri" w:cs="Calibri"/>
+                <w:color w:val="000000"/>
+                <w:lang w:eastAsia="es-EC"/>
+              </w:rPr>
+            </w:pPr>
+            <w:r>
+              <w:rPr>
+                <w:rFonts w:ascii="Calibri" w:eastAsia="Times New Roman" w:hAnsi="Calibri" w:cs="Calibri"/>
+                <w:color w:val="000000"/>
+                <w:lang w:eastAsia="es-EC"/>
+              </w:rPr>
+              <w:t>0</w:t>
+            </w:r>
+          </w:p>
+        </w:tc>
+        <w:tc>
+          <w:tcPr>
+            <w:tcW w:w="1240" w:type="dxa"/>
+            <w:shd w:val="clear" w:color="auto" w:fill="auto"/>
+            <w:noWrap/>
+            <w:vAlign w:val="bottom"/>
+            <w:hideMark/>
+          </w:tcPr>
+          <w:p>
+            <w:pPr>
+              <w:spacing w:after="0" w:line="240" w:lineRule="auto"/>
+              <w:jc w:val="right"/>
+              <w:rPr>
+                <w:rFonts w:ascii="Calibri" w:eastAsia="Times New Roman" w:hAnsi="Calibri" w:cs="Calibri"/>
+                <w:color w:val="000000"/>
+                <w:lang w:eastAsia="es-EC"/>
+              </w:rPr>
+            </w:pPr>
+            <w:r>
+              <w:rPr>
+                <w:rFonts w:ascii="Calibri" w:eastAsia="Times New Roman" w:hAnsi="Calibri" w:cs="Calibri"/>
+                <w:color w:val="000000"/>
+                <w:lang w:eastAsia="es-EC"/>
+              </w:rPr>
+              <w:t>7229</w:t>
+            </w:r>
+          </w:p>
+        </w:tc>
+        <w:tc>
+          <w:tcPr>
+            <w:tcW w:w="1240" w:type="dxa"/>
+            <w:shd w:val="clear" w:color="auto" w:fill="auto"/>
+            <w:noWrap/>
+            <w:vAlign w:val="bottom"/>
+            <w:hideMark/>
+          </w:tcPr>
+          <w:p>
+            <w:pPr>
+              <w:spacing w:after="0" w:line="240" w:lineRule="auto"/>
+              <w:jc w:val="right"/>
+              <w:rPr>
+                <w:rFonts w:ascii="Calibri" w:eastAsia="Times New Roman" w:hAnsi="Calibri" w:cs="Calibri"/>
+                <w:color w:val="000000"/>
+                <w:lang w:eastAsia="es-EC"/>
+              </w:rPr>
+            </w:pPr>
+            <w:r>
+              <w:rPr>
+                <w:rFonts w:ascii="Calibri" w:eastAsia="Times New Roman" w:hAnsi="Calibri" w:cs="Calibri"/>
+                <w:color w:val="000000"/>
+                <w:lang w:eastAsia="es-EC"/>
+              </w:rPr>
+              <w:t>18660</w:t>
+            </w:r>
+          </w:p>
+        </w:tc>
+      </w:tr>
+      <w:tr>
+        <w:trPr>
+          <w:trHeight w:val="288"/>
+          <w:jc w:val="center"/>
+        </w:trPr>
+        <w:tc>
+          <w:tcPr>
+            <w:tcW w:w="1240" w:type="dxa"/>
+            <w:shd w:val="clear" w:color="auto" w:fill="auto"/>
+            <w:noWrap/>
+            <w:vAlign w:val="bottom"/>
+            <w:hideMark/>
+          </w:tcPr>
+          <w:p>
+            <w:pPr>
+              <w:spacing w:after="0" w:line="240" w:lineRule="auto"/>
+              <w:jc w:val="right"/>
+              <w:rPr>
+                <w:rFonts w:ascii="Calibri" w:eastAsia="Times New Roman" w:hAnsi="Calibri" w:cs="Calibri"/>
+                <w:color w:val="000000"/>
+                <w:lang w:eastAsia="es-EC"/>
+              </w:rPr>
+            </w:pPr>
+            <w:r>
+              <w:rPr>
+                <w:rFonts w:ascii="Calibri" w:eastAsia="Times New Roman" w:hAnsi="Calibri" w:cs="Calibri"/>
+                <w:color w:val="000000"/>
+                <w:lang w:eastAsia="es-EC"/>
+              </w:rPr>
+              <w:t>0</w:t>
+            </w:r>
+          </w:p>
+        </w:tc>
+        <w:tc>
+          <w:tcPr>
+            <w:tcW w:w="1240" w:type="dxa"/>
+            <w:shd w:val="clear" w:color="auto" w:fill="auto"/>
+            <w:noWrap/>
+            <w:vAlign w:val="bottom"/>
+            <w:hideMark/>
+          </w:tcPr>
+          <w:p>
+            <w:pPr>
+              <w:spacing w:after="0" w:line="240" w:lineRule="auto"/>
+              <w:jc w:val="right"/>
+              <w:rPr>
+                <w:rFonts w:ascii="Calibri" w:eastAsia="Times New Roman" w:hAnsi="Calibri" w:cs="Calibri"/>
+                <w:color w:val="000000"/>
+                <w:lang w:eastAsia="es-EC"/>
+              </w:rPr>
+            </w:pPr>
+            <w:r>
+              <w:rPr>
+                <w:rFonts w:ascii="Calibri" w:eastAsia="Times New Roman" w:hAnsi="Calibri" w:cs="Calibri"/>
+                <w:color w:val="000000"/>
+                <w:lang w:eastAsia="es-EC"/>
+              </w:rPr>
+              <w:t>6263</w:t>
+            </w:r>
+          </w:p>
+        </w:tc>
+        <w:tc>
+          <w:tcPr>
+            <w:tcW w:w="1240" w:type="dxa"/>
+            <w:shd w:val="clear" w:color="auto" w:fill="auto"/>
+            <w:noWrap/>
+            <w:vAlign w:val="bottom"/>
+            <w:hideMark/>
+          </w:tcPr>
+          <w:p>
+            <w:pPr>
+              <w:spacing w:after="0" w:line="240" w:lineRule="auto"/>
+              <w:jc w:val="right"/>
+              <w:rPr>
+                <w:rFonts w:ascii="Calibri" w:eastAsia="Times New Roman" w:hAnsi="Calibri" w:cs="Calibri"/>
+                <w:color w:val="000000"/>
+                <w:lang w:eastAsia="es-EC"/>
+              </w:rPr>
+            </w:pPr>
+            <w:r>
+              <w:rPr>
+                <w:rFonts w:ascii="Calibri" w:eastAsia="Times New Roman" w:hAnsi="Calibri" w:cs="Calibri"/>
+                <w:color w:val="000000"/>
+                <w:lang w:eastAsia="es-EC"/>
+              </w:rPr>
+              <w:t>22610</w:t>
+            </w:r>
+          </w:p>
+        </w:tc>
+      </w:tr>
+      <w:tr>
+        <w:trPr>
+          <w:trHeight w:val="288"/>
+          <w:jc w:val="center"/>
+        </w:trPr>
+        <w:tc>
+          <w:tcPr>
+            <w:tcW w:w="1240" w:type="dxa"/>
+            <w:shd w:val="clear" w:color="auto" w:fill="auto"/>
+            <w:noWrap/>
+            <w:vAlign w:val="bottom"/>
+            <w:hideMark/>
+          </w:tcPr>
+          <w:p>
+            <w:pPr>
+              <w:spacing w:after="0" w:line="240" w:lineRule="auto"/>
+              <w:jc w:val="right"/>
+              <w:rPr>
+                <w:rFonts w:ascii="Calibri" w:eastAsia="Times New Roman" w:hAnsi="Calibri" w:cs="Calibri"/>
+                <w:color w:val="000000"/>
+                <w:lang w:eastAsia="es-EC"/>
+              </w:rPr>
+            </w:pPr>
+            <w:r>
+              <w:rPr>
+                <w:rFonts w:ascii="Calibri" w:eastAsia="Times New Roman" w:hAnsi="Calibri" w:cs="Calibri"/>
+                <w:color w:val="000000"/>
+                <w:lang w:eastAsia="es-EC"/>
+              </w:rPr>
+              <w:t>0</w:t>
+            </w:r>
+          </w:p>
+        </w:tc>
+        <w:tc>
+          <w:tcPr>
+            <w:tcW w:w="1240" w:type="dxa"/>
+            <w:shd w:val="clear" w:color="auto" w:fill="auto"/>
+            <w:noWrap/>
+            <w:vAlign w:val="bottom"/>
+            <w:hideMark/>
+          </w:tcPr>
+          <w:p>
+            <w:pPr>
+              <w:spacing w:after="0" w:line="240" w:lineRule="auto"/>
+              <w:jc w:val="right"/>
+              <w:rPr>
+                <w:rFonts w:ascii="Calibri" w:eastAsia="Times New Roman" w:hAnsi="Calibri" w:cs="Calibri"/>
+                <w:color w:val="000000"/>
+                <w:lang w:eastAsia="es-EC"/>
+              </w:rPr>
+            </w:pPr>
+            <w:r>
+              <w:rPr>
+                <w:rFonts w:ascii="Calibri" w:eastAsia="Times New Roman" w:hAnsi="Calibri" w:cs="Calibri"/>
+                <w:color w:val="000000"/>
+                <w:lang w:eastAsia="es-EC"/>
+              </w:rPr>
+              <w:t>6910</w:t>
+            </w:r>
+          </w:p>
+        </w:tc>
+        <w:tc>
+          <w:tcPr>
+            <w:tcW w:w="1240" w:type="dxa"/>
+            <w:shd w:val="clear" w:color="auto" w:fill="auto"/>
+            <w:noWrap/>
+            <w:vAlign w:val="bottom"/>
+            <w:hideMark/>
+          </w:tcPr>
+          <w:p>
+            <w:pPr>
+              <w:spacing w:after="0" w:line="240" w:lineRule="auto"/>
+              <w:jc w:val="right"/>
+              <w:rPr>
+                <w:rFonts w:ascii="Calibri" w:eastAsia="Times New Roman" w:hAnsi="Calibri" w:cs="Calibri"/>
+                <w:color w:val="000000"/>
+                <w:lang w:eastAsia="es-EC"/>
+              </w:rPr>
+            </w:pPr>
+            <w:r>
+              <w:rPr>
+                <w:rFonts w:ascii="Calibri" w:eastAsia="Times New Roman" w:hAnsi="Calibri" w:cs="Calibri"/>
+                <w:color w:val="000000"/>
+                <w:lang w:eastAsia="es-EC"/>
+              </w:rPr>
+              <w:t>16754</w:t>
+            </w:r>
+          </w:p>
+        </w:tc>
+      </w:tr>
+      <w:tr>
+        <w:trPr>
+          <w:trHeight w:val="288"/>
+          <w:jc w:val="center"/>
+        </w:trPr>
+        <w:tc>
+          <w:tcPr>
+            <w:tcW w:w="1240" w:type="dxa"/>
+            <w:shd w:val="clear" w:color="auto" w:fill="auto"/>
+            <w:noWrap/>
+            <w:vAlign w:val="bottom"/>
+            <w:hideMark/>
+          </w:tcPr>
+          <w:p>
+            <w:pPr>
+              <w:spacing w:after="0" w:line="240" w:lineRule="auto"/>
+              <w:rPr>
+                <w:rFonts w:ascii="Calibri" w:eastAsia="Times New Roman" w:hAnsi="Calibri" w:cs="Calibri"/>
+                <w:b/>
+                <w:bCs/>
+                <w:color w:val="000000"/>
+                <w:lang w:eastAsia="es-EC"/>
+              </w:rPr>
+            </w:pPr>
+            <w:r>
+              <w:rPr>
+                <w:rFonts w:ascii="Calibri" w:eastAsia="Times New Roman" w:hAnsi="Calibri" w:cs="Calibri"/>
+                <w:b/>
+                <w:bCs/>
+                <w:color w:val="000000"/>
+                <w:lang w:eastAsia="es-EC"/>
+              </w:rPr>
+              <w:t>Promedio</w:t>
+            </w:r>
+          </w:p>
+        </w:tc>
+        <w:tc>
+          <w:tcPr>
+            <w:tcW w:w="1240" w:type="dxa"/>
+            <w:shd w:val="clear" w:color="auto" w:fill="auto"/>
+            <w:noWrap/>
+            <w:vAlign w:val="bottom"/>
+            <w:hideMark/>
+          </w:tcPr>
+          <w:p>
+            <w:pPr>
+              <w:spacing w:after="0" w:line="240" w:lineRule="auto"/>
+              <w:jc w:val="right"/>
+              <w:rPr>
+                <w:rFonts w:ascii="Calibri" w:eastAsia="Times New Roman" w:hAnsi="Calibri" w:cs="Calibri"/>
+                <w:color w:val="000000"/>
+                <w:lang w:eastAsia="es-EC"/>
+              </w:rPr>
+            </w:pPr>
+            <w:r>
+              <w:rPr>
+                <w:rFonts w:ascii="Calibri" w:eastAsia="Times New Roman" w:hAnsi="Calibri" w:cs="Calibri"/>
+                <w:color w:val="000000"/>
+                <w:lang w:eastAsia="es-EC"/>
+              </w:rPr>
+              <w:t>6262,3</w:t>
+            </w:r>
+          </w:p>
+        </w:tc>
+        <w:tc>
+          <w:tcPr>
+            <w:tcW w:w="1240" w:type="dxa"/>
+            <w:shd w:val="clear" w:color="auto" w:fill="auto"/>
+            <w:noWrap/>
+            <w:vAlign w:val="bottom"/>
+            <w:hideMark/>
+          </w:tcPr>
+          <w:p>
+            <w:pPr>
+              <w:spacing w:after="0" w:line="240" w:lineRule="auto"/>
+              <w:jc w:val="right"/>
+              <w:rPr>
+                <w:rFonts w:ascii="Calibri" w:eastAsia="Times New Roman" w:hAnsi="Calibri" w:cs="Calibri"/>
+                <w:color w:val="000000"/>
+                <w:lang w:eastAsia="es-EC"/>
+              </w:rPr>
+            </w:pPr>
+            <w:r>
+              <w:rPr>
+                <w:rFonts w:ascii="Calibri" w:eastAsia="Times New Roman" w:hAnsi="Calibri" w:cs="Calibri"/>
+                <w:color w:val="000000"/>
+                <w:lang w:eastAsia="es-EC"/>
+              </w:rPr>
+              <w:t>18804,7</w:t>
             </w:r>
           </w:p>
         </w:tc>

</xml_diff>